<commit_message>
edit planning in doc
</commit_message>
<xml_diff>
--- a/01_MASTER/01_Doc/Szakdolgozat.docx
+++ b/01_MASTER/01_Doc/Szakdolgozat.docx
@@ -44,8 +44,17 @@
           <w:szCs w:val="24"/>
         </w:rPr>
         <w:tab/>
+      </w:r>
+      <w:proofErr w:type="gramStart"/>
+      <w:r>
+        <w:rPr>
+          <w:rFonts w:ascii="Times New Roman" w:hAnsi="Times New Roman" w:cs="Times New Roman"/>
+          <w:sz w:val="24"/>
+          <w:szCs w:val="24"/>
+        </w:rPr>
         <w:t>cukorbetegség</w:t>
       </w:r>
+      <w:proofErr w:type="gramEnd"/>
     </w:p>
     <w:p>
       <w:pPr>
@@ -64,8 +73,17 @@
           <w:szCs w:val="24"/>
         </w:rPr>
         <w:tab/>
+      </w:r>
+      <w:proofErr w:type="gramStart"/>
+      <w:r>
+        <w:rPr>
+          <w:rFonts w:ascii="Times New Roman" w:hAnsi="Times New Roman" w:cs="Times New Roman"/>
+          <w:sz w:val="24"/>
+          <w:szCs w:val="24"/>
+        </w:rPr>
         <w:t>elhízás</w:t>
       </w:r>
+      <w:proofErr w:type="gramEnd"/>
     </w:p>
     <w:p>
       <w:pPr>
@@ -84,7 +102,24 @@
           <w:szCs w:val="24"/>
         </w:rPr>
         <w:tab/>
-        <w:t>magas vérnyomás</w:t>
+      </w:r>
+      <w:proofErr w:type="gramStart"/>
+      <w:r>
+        <w:rPr>
+          <w:rFonts w:ascii="Times New Roman" w:hAnsi="Times New Roman" w:cs="Times New Roman"/>
+          <w:sz w:val="24"/>
+          <w:szCs w:val="24"/>
+        </w:rPr>
+        <w:t>magas</w:t>
+      </w:r>
+      <w:proofErr w:type="gramEnd"/>
+      <w:r>
+        <w:rPr>
+          <w:rFonts w:ascii="Times New Roman" w:hAnsi="Times New Roman" w:cs="Times New Roman"/>
+          <w:sz w:val="24"/>
+          <w:szCs w:val="24"/>
+        </w:rPr>
+        <w:t xml:space="preserve"> vérnyomás</w:t>
       </w:r>
     </w:p>
     <w:p>
@@ -104,7 +139,24 @@
           <w:szCs w:val="24"/>
         </w:rPr>
         <w:tab/>
-        <w:t>egészséges életmód</w:t>
+      </w:r>
+      <w:proofErr w:type="gramStart"/>
+      <w:r>
+        <w:rPr>
+          <w:rFonts w:ascii="Times New Roman" w:hAnsi="Times New Roman" w:cs="Times New Roman"/>
+          <w:sz w:val="24"/>
+          <w:szCs w:val="24"/>
+        </w:rPr>
+        <w:t>egészséges</w:t>
+      </w:r>
+      <w:proofErr w:type="gramEnd"/>
+      <w:r>
+        <w:rPr>
+          <w:rFonts w:ascii="Times New Roman" w:hAnsi="Times New Roman" w:cs="Times New Roman"/>
+          <w:sz w:val="24"/>
+          <w:szCs w:val="24"/>
+        </w:rPr>
+        <w:t xml:space="preserve"> életmód</w:t>
       </w:r>
       <w:r>
         <w:rPr>
@@ -132,7 +184,24 @@
           <w:szCs w:val="24"/>
         </w:rPr>
         <w:tab/>
-        <w:t>internet/mobil eszközök</w:t>
+      </w:r>
+      <w:proofErr w:type="gramStart"/>
+      <w:r>
+        <w:rPr>
+          <w:rFonts w:ascii="Times New Roman" w:hAnsi="Times New Roman" w:cs="Times New Roman"/>
+          <w:sz w:val="24"/>
+          <w:szCs w:val="24"/>
+        </w:rPr>
+        <w:t>internet</w:t>
+      </w:r>
+      <w:proofErr w:type="gramEnd"/>
+      <w:r>
+        <w:rPr>
+          <w:rFonts w:ascii="Times New Roman" w:hAnsi="Times New Roman" w:cs="Times New Roman"/>
+          <w:sz w:val="24"/>
+          <w:szCs w:val="24"/>
+        </w:rPr>
+        <w:t>/mobil eszközök</w:t>
       </w:r>
     </w:p>
     <w:p>
@@ -148,6 +217,7 @@
           <w:u w:val="single"/>
         </w:rPr>
       </w:pPr>
+      <w:proofErr w:type="gramStart"/>
       <w:r>
         <w:rPr>
           <w:rFonts w:ascii="Times New Roman" w:hAnsi="Times New Roman" w:cs="Times New Roman"/>
@@ -168,7 +238,19 @@
           <w:szCs w:val="24"/>
           <w:u w:val="single"/>
         </w:rPr>
-        <w:t>(Specifikáció)</w:t>
+        <w:t>(</w:t>
+      </w:r>
+      <w:proofErr w:type="gramEnd"/>
+      <w:r>
+        <w:rPr>
+          <w:rFonts w:ascii="Times New Roman" w:hAnsi="Times New Roman" w:cs="Times New Roman"/>
+          <w:b/>
+          <w:i/>
+          <w:sz w:val="24"/>
+          <w:szCs w:val="24"/>
+          <w:u w:val="single"/>
+        </w:rPr>
+        <w:t>Specifikáció)</w:t>
       </w:r>
     </w:p>
     <w:p>
@@ -344,7 +426,61 @@
           <w:sz w:val="24"/>
           <w:szCs w:val="24"/>
         </w:rPr>
-        <w:t xml:space="preserve"> Az ETL mozaikszó az Extract, Transform, Load kifejezésekből származik, ami annyit tesz, hogy Kinyerés, Átalakítás, Betöltés.</w:t>
+        <w:t xml:space="preserve"> Az ETL mozaikszó az </w:t>
+      </w:r>
+      <w:proofErr w:type="spellStart"/>
+      <w:r>
+        <w:rPr>
+          <w:rFonts w:ascii="Times New Roman" w:hAnsi="Times New Roman" w:cs="Times New Roman"/>
+          <w:sz w:val="24"/>
+          <w:szCs w:val="24"/>
+        </w:rPr>
+        <w:t>Extract</w:t>
+      </w:r>
+      <w:proofErr w:type="spellEnd"/>
+      <w:r>
+        <w:rPr>
+          <w:rFonts w:ascii="Times New Roman" w:hAnsi="Times New Roman" w:cs="Times New Roman"/>
+          <w:sz w:val="24"/>
+          <w:szCs w:val="24"/>
+        </w:rPr>
+        <w:t xml:space="preserve">, </w:t>
+      </w:r>
+      <w:proofErr w:type="spellStart"/>
+      <w:r>
+        <w:rPr>
+          <w:rFonts w:ascii="Times New Roman" w:hAnsi="Times New Roman" w:cs="Times New Roman"/>
+          <w:sz w:val="24"/>
+          <w:szCs w:val="24"/>
+        </w:rPr>
+        <w:t>Transform</w:t>
+      </w:r>
+      <w:proofErr w:type="spellEnd"/>
+      <w:r>
+        <w:rPr>
+          <w:rFonts w:ascii="Times New Roman" w:hAnsi="Times New Roman" w:cs="Times New Roman"/>
+          <w:sz w:val="24"/>
+          <w:szCs w:val="24"/>
+        </w:rPr>
+        <w:t xml:space="preserve">, </w:t>
+      </w:r>
+      <w:proofErr w:type="spellStart"/>
+      <w:r>
+        <w:rPr>
+          <w:rFonts w:ascii="Times New Roman" w:hAnsi="Times New Roman" w:cs="Times New Roman"/>
+          <w:sz w:val="24"/>
+          <w:szCs w:val="24"/>
+        </w:rPr>
+        <w:t>Load</w:t>
+      </w:r>
+      <w:proofErr w:type="spellEnd"/>
+      <w:r>
+        <w:rPr>
+          <w:rFonts w:ascii="Times New Roman" w:hAnsi="Times New Roman" w:cs="Times New Roman"/>
+          <w:sz w:val="24"/>
+          <w:szCs w:val="24"/>
+        </w:rPr>
+        <w:t xml:space="preserve"> kifejezésekből származik, ami annyit tesz, hogy Kinyerés, Átalakítás, Betöltés.</w:t>
       </w:r>
       <w:r>
         <w:rPr>
@@ -362,21 +498,67 @@
         </w:rPr>
         <w:t xml:space="preserve">Az említett adatbázisok </w:t>
       </w:r>
-      <w:r>
-        <w:rPr>
-          <w:rFonts w:ascii="Times New Roman" w:hAnsi="Times New Roman" w:cs="Times New Roman"/>
-          <w:sz w:val="24"/>
-          <w:szCs w:val="24"/>
-        </w:rPr>
-        <w:t xml:space="preserve">a </w:t>
-      </w:r>
-      <w:r>
-        <w:rPr>
-          <w:rFonts w:ascii="Times New Roman" w:hAnsi="Times New Roman" w:cs="Times New Roman"/>
-          <w:sz w:val="24"/>
-          <w:szCs w:val="24"/>
-        </w:rPr>
-        <w:t xml:space="preserve">US Department of Agriculture röviden </w:t>
+      <w:proofErr w:type="gramStart"/>
+      <w:r>
+        <w:rPr>
+          <w:rFonts w:ascii="Times New Roman" w:hAnsi="Times New Roman" w:cs="Times New Roman"/>
+          <w:sz w:val="24"/>
+          <w:szCs w:val="24"/>
+        </w:rPr>
+        <w:t>a</w:t>
+      </w:r>
+      <w:proofErr w:type="gramEnd"/>
+      <w:r>
+        <w:rPr>
+          <w:rFonts w:ascii="Times New Roman" w:hAnsi="Times New Roman" w:cs="Times New Roman"/>
+          <w:sz w:val="24"/>
+          <w:szCs w:val="24"/>
+        </w:rPr>
+        <w:t xml:space="preserve"> </w:t>
+      </w:r>
+      <w:r>
+        <w:rPr>
+          <w:rFonts w:ascii="Times New Roman" w:hAnsi="Times New Roman" w:cs="Times New Roman"/>
+          <w:sz w:val="24"/>
+          <w:szCs w:val="24"/>
+        </w:rPr>
+        <w:t xml:space="preserve">US </w:t>
+      </w:r>
+      <w:proofErr w:type="spellStart"/>
+      <w:r>
+        <w:rPr>
+          <w:rFonts w:ascii="Times New Roman" w:hAnsi="Times New Roman" w:cs="Times New Roman"/>
+          <w:sz w:val="24"/>
+          <w:szCs w:val="24"/>
+        </w:rPr>
+        <w:t>Department</w:t>
+      </w:r>
+      <w:proofErr w:type="spellEnd"/>
+      <w:r>
+        <w:rPr>
+          <w:rFonts w:ascii="Times New Roman" w:hAnsi="Times New Roman" w:cs="Times New Roman"/>
+          <w:sz w:val="24"/>
+          <w:szCs w:val="24"/>
+        </w:rPr>
+        <w:t xml:space="preserve"> of </w:t>
+      </w:r>
+      <w:proofErr w:type="spellStart"/>
+      <w:r>
+        <w:rPr>
+          <w:rFonts w:ascii="Times New Roman" w:hAnsi="Times New Roman" w:cs="Times New Roman"/>
+          <w:sz w:val="24"/>
+          <w:szCs w:val="24"/>
+        </w:rPr>
+        <w:t>Agriculture</w:t>
+      </w:r>
+      <w:proofErr w:type="spellEnd"/>
+      <w:r>
+        <w:rPr>
+          <w:rFonts w:ascii="Times New Roman" w:hAnsi="Times New Roman" w:cs="Times New Roman"/>
+          <w:sz w:val="24"/>
+          <w:szCs w:val="24"/>
+        </w:rPr>
+        <w:t xml:space="preserve"> röviden </w:t>
       </w:r>
       <w:r>
         <w:rPr>
@@ -392,8 +574,72 @@
           <w:sz w:val="24"/>
           <w:szCs w:val="24"/>
         </w:rPr>
-        <w:t>, Nutrient Database for Standard Reference</w:t>
-      </w:r>
+        <w:t xml:space="preserve">, </w:t>
+      </w:r>
+      <w:proofErr w:type="spellStart"/>
+      <w:r>
+        <w:rPr>
+          <w:rFonts w:ascii="Times New Roman" w:hAnsi="Times New Roman" w:cs="Times New Roman"/>
+          <w:sz w:val="24"/>
+          <w:szCs w:val="24"/>
+        </w:rPr>
+        <w:t>Nutrient</w:t>
+      </w:r>
+      <w:proofErr w:type="spellEnd"/>
+      <w:r>
+        <w:rPr>
+          <w:rFonts w:ascii="Times New Roman" w:hAnsi="Times New Roman" w:cs="Times New Roman"/>
+          <w:sz w:val="24"/>
+          <w:szCs w:val="24"/>
+        </w:rPr>
+        <w:t xml:space="preserve"> </w:t>
+      </w:r>
+      <w:proofErr w:type="spellStart"/>
+      <w:r>
+        <w:rPr>
+          <w:rFonts w:ascii="Times New Roman" w:hAnsi="Times New Roman" w:cs="Times New Roman"/>
+          <w:sz w:val="24"/>
+          <w:szCs w:val="24"/>
+        </w:rPr>
+        <w:t>Database</w:t>
+      </w:r>
+      <w:proofErr w:type="spellEnd"/>
+      <w:r>
+        <w:rPr>
+          <w:rFonts w:ascii="Times New Roman" w:hAnsi="Times New Roman" w:cs="Times New Roman"/>
+          <w:sz w:val="24"/>
+          <w:szCs w:val="24"/>
+        </w:rPr>
+        <w:t xml:space="preserve"> </w:t>
+      </w:r>
+      <w:proofErr w:type="spellStart"/>
+      <w:r>
+        <w:rPr>
+          <w:rFonts w:ascii="Times New Roman" w:hAnsi="Times New Roman" w:cs="Times New Roman"/>
+          <w:sz w:val="24"/>
+          <w:szCs w:val="24"/>
+        </w:rPr>
+        <w:t>for</w:t>
+      </w:r>
+      <w:proofErr w:type="spellEnd"/>
+      <w:r>
+        <w:rPr>
+          <w:rFonts w:ascii="Times New Roman" w:hAnsi="Times New Roman" w:cs="Times New Roman"/>
+          <w:sz w:val="24"/>
+          <w:szCs w:val="24"/>
+        </w:rPr>
+        <w:t xml:space="preserve"> Standard </w:t>
+      </w:r>
+      <w:proofErr w:type="spellStart"/>
+      <w:r>
+        <w:rPr>
+          <w:rFonts w:ascii="Times New Roman" w:hAnsi="Times New Roman" w:cs="Times New Roman"/>
+          <w:sz w:val="24"/>
+          <w:szCs w:val="24"/>
+        </w:rPr>
+        <w:t>Reference</w:t>
+      </w:r>
+      <w:proofErr w:type="spellEnd"/>
       <w:r>
         <w:rPr>
           <w:rFonts w:ascii="Times New Roman" w:hAnsi="Times New Roman" w:cs="Times New Roman"/>
@@ -402,6 +648,7 @@
         </w:rPr>
         <w:t xml:space="preserve"> adatbázis és a </w:t>
       </w:r>
+      <w:proofErr w:type="spellStart"/>
       <w:r>
         <w:rPr>
           <w:rFonts w:ascii="Times New Roman" w:hAnsi="Times New Roman" w:cs="Times New Roman"/>
@@ -418,6 +665,7 @@
         </w:rPr>
         <w:t>avinia</w:t>
       </w:r>
+      <w:proofErr w:type="spellEnd"/>
       <w:r>
         <w:rPr>
           <w:rFonts w:ascii="Times New Roman" w:hAnsi="Times New Roman" w:cs="Times New Roman"/>
@@ -440,7 +688,25 @@
           <w:sz w:val="24"/>
           <w:szCs w:val="24"/>
         </w:rPr>
-        <w:t xml:space="preserve"> MenuGene adatbázis</w:t>
+        <w:t xml:space="preserve"> </w:t>
+      </w:r>
+      <w:proofErr w:type="spellStart"/>
+      <w:r>
+        <w:rPr>
+          <w:rFonts w:ascii="Times New Roman" w:hAnsi="Times New Roman" w:cs="Times New Roman"/>
+          <w:sz w:val="24"/>
+          <w:szCs w:val="24"/>
+        </w:rPr>
+        <w:t>MenuGene</w:t>
+      </w:r>
+      <w:proofErr w:type="spellEnd"/>
+      <w:r>
+        <w:rPr>
+          <w:rFonts w:ascii="Times New Roman" w:hAnsi="Times New Roman" w:cs="Times New Roman"/>
+          <w:sz w:val="24"/>
+          <w:szCs w:val="24"/>
+        </w:rPr>
+        <w:t xml:space="preserve"> adatbázis</w:t>
       </w:r>
       <w:r>
         <w:rPr>
@@ -492,7 +758,25 @@
           <w:sz w:val="24"/>
           <w:szCs w:val="24"/>
         </w:rPr>
-        <w:t xml:space="preserve">z Amerikai Egyesült Államokban található Agricultural Research Service, röviden ARS, az USDA egyik legfőbb kutatócsoportja </w:t>
+        <w:t xml:space="preserve">z Amerikai Egyesült Államokban található </w:t>
+      </w:r>
+      <w:proofErr w:type="spellStart"/>
+      <w:r>
+        <w:rPr>
+          <w:rFonts w:ascii="Times New Roman" w:hAnsi="Times New Roman" w:cs="Times New Roman"/>
+          <w:sz w:val="24"/>
+          <w:szCs w:val="24"/>
+        </w:rPr>
+        <w:t>Agricultural</w:t>
+      </w:r>
+      <w:proofErr w:type="spellEnd"/>
+      <w:r>
+        <w:rPr>
+          <w:rFonts w:ascii="Times New Roman" w:hAnsi="Times New Roman" w:cs="Times New Roman"/>
+          <w:sz w:val="24"/>
+          <w:szCs w:val="24"/>
+        </w:rPr>
+        <w:t xml:space="preserve"> Research Service, röviden ARS, az USDA egyik legfőbb kutatócsoportja </w:t>
       </w:r>
       <w:r>
         <w:rPr>
@@ -606,13 +890,23 @@
         </w:rPr>
         <w:t xml:space="preserve">Rendszeres jelleggel </w:t>
       </w:r>
-      <w:r>
-        <w:rPr>
-          <w:rFonts w:ascii="Times New Roman" w:hAnsi="Times New Roman" w:cs="Times New Roman"/>
-          <w:sz w:val="24"/>
-          <w:szCs w:val="24"/>
-        </w:rPr>
-        <w:t>frissítik az adatbázist.</w:t>
+      <w:proofErr w:type="gramStart"/>
+      <w:r>
+        <w:rPr>
+          <w:rFonts w:ascii="Times New Roman" w:hAnsi="Times New Roman" w:cs="Times New Roman"/>
+          <w:sz w:val="24"/>
+          <w:szCs w:val="24"/>
+        </w:rPr>
+        <w:t>frissítik</w:t>
+      </w:r>
+      <w:proofErr w:type="gramEnd"/>
+      <w:r>
+        <w:rPr>
+          <w:rFonts w:ascii="Times New Roman" w:hAnsi="Times New Roman" w:cs="Times New Roman"/>
+          <w:sz w:val="24"/>
+          <w:szCs w:val="24"/>
+        </w:rPr>
+        <w:t xml:space="preserve"> az adatbázist.</w:t>
       </w:r>
       <w:r>
         <w:rPr>
@@ -705,7 +999,43 @@
           <w:sz w:val="24"/>
           <w:szCs w:val="24"/>
         </w:rPr>
-        <w:t>A Lavinia életmód-tükör adatbázisa szintén a Pannon Egyetem Műszaki Informatikai Karán működő Egészségügyi Informatikai Kutató-Fejlesztő Központ által fejlesztett MenuGene táplálkozás-tudományi szakértői rendszer szolgáltatásait és adatbázisát használja fel.</w:t>
+        <w:t xml:space="preserve">A </w:t>
+      </w:r>
+      <w:proofErr w:type="spellStart"/>
+      <w:r>
+        <w:rPr>
+          <w:rFonts w:ascii="Times New Roman" w:hAnsi="Times New Roman" w:cs="Times New Roman"/>
+          <w:sz w:val="24"/>
+          <w:szCs w:val="24"/>
+        </w:rPr>
+        <w:t>Lavinia</w:t>
+      </w:r>
+      <w:proofErr w:type="spellEnd"/>
+      <w:r>
+        <w:rPr>
+          <w:rFonts w:ascii="Times New Roman" w:hAnsi="Times New Roman" w:cs="Times New Roman"/>
+          <w:sz w:val="24"/>
+          <w:szCs w:val="24"/>
+        </w:rPr>
+        <w:t xml:space="preserve"> életmód-tükör adatbázisa szintén a Pannon Egyetem Műszaki Informatikai Karán működő Egészségügyi Informatikai Kutató-Fejlesztő Központ által fejlesztett </w:t>
+      </w:r>
+      <w:proofErr w:type="spellStart"/>
+      <w:r>
+        <w:rPr>
+          <w:rFonts w:ascii="Times New Roman" w:hAnsi="Times New Roman" w:cs="Times New Roman"/>
+          <w:sz w:val="24"/>
+          <w:szCs w:val="24"/>
+        </w:rPr>
+        <w:t>MenuGene</w:t>
+      </w:r>
+      <w:proofErr w:type="spellEnd"/>
+      <w:r>
+        <w:rPr>
+          <w:rFonts w:ascii="Times New Roman" w:hAnsi="Times New Roman" w:cs="Times New Roman"/>
+          <w:sz w:val="24"/>
+          <w:szCs w:val="24"/>
+        </w:rPr>
+        <w:t xml:space="preserve"> táplálkozás-tudományi szakértői rendszer szolgáltatásait és adatbázisát használja fel.</w:t>
       </w:r>
       <w:r>
         <w:rPr>
@@ -786,7 +1116,27 @@
           <w:sz w:val="24"/>
           <w:szCs w:val="24"/>
         </w:rPr>
-        <w:t>(forrás Lavinia)</w:t>
+        <w:t xml:space="preserve">(forrás </w:t>
+      </w:r>
+      <w:proofErr w:type="spellStart"/>
+      <w:r>
+        <w:rPr>
+          <w:rFonts w:ascii="Times New Roman" w:hAnsi="Times New Roman" w:cs="Times New Roman"/>
+          <w:b/>
+          <w:sz w:val="24"/>
+          <w:szCs w:val="24"/>
+        </w:rPr>
+        <w:t>Lavinia</w:t>
+      </w:r>
+      <w:proofErr w:type="spellEnd"/>
+      <w:r>
+        <w:rPr>
+          <w:rFonts w:ascii="Times New Roman" w:hAnsi="Times New Roman" w:cs="Times New Roman"/>
+          <w:b/>
+          <w:sz w:val="24"/>
+          <w:szCs w:val="24"/>
+        </w:rPr>
+        <w:t>)</w:t>
       </w:r>
     </w:p>
     <w:p>
@@ -840,6 +1190,7 @@
         </w:rPr>
         <w:t xml:space="preserve"> frissített adatait felhasználja, és automatizált módon frissítse a </w:t>
       </w:r>
+      <w:proofErr w:type="spellStart"/>
       <w:r>
         <w:rPr>
           <w:rFonts w:ascii="Times New Roman" w:hAnsi="Times New Roman" w:cs="Times New Roman"/>
@@ -854,7 +1205,16 @@
           <w:sz w:val="24"/>
           <w:szCs w:val="24"/>
         </w:rPr>
-        <w:t>avinia adatbázisát ezen adatokkal.</w:t>
+        <w:t>avinia</w:t>
+      </w:r>
+      <w:proofErr w:type="spellEnd"/>
+      <w:r>
+        <w:rPr>
+          <w:rFonts w:ascii="Times New Roman" w:hAnsi="Times New Roman" w:cs="Times New Roman"/>
+          <w:sz w:val="24"/>
+          <w:szCs w:val="24"/>
+        </w:rPr>
+        <w:t xml:space="preserve"> adatbázisát ezen adatokkal.</w:t>
       </w:r>
       <w:r>
         <w:rPr>
@@ -994,7 +1354,43 @@
           <w:sz w:val="24"/>
           <w:szCs w:val="24"/>
         </w:rPr>
-        <w:t xml:space="preserve">A Lavinia jelenleg relációs adatbázist használ a receptek, az ételek, a tápanyagok és a további adatok tárolására, melyet a PostgreSQL relációsadatbázis-kezelő rendszerrel valósít meg. Az USDA adatbázisa viszont szöveges fájlok formájában érhetőek el és tölthetők le. A rendszeres jelleggel publikált frissítések két külön részre </w:t>
+        <w:t xml:space="preserve">A </w:t>
+      </w:r>
+      <w:proofErr w:type="spellStart"/>
+      <w:r>
+        <w:rPr>
+          <w:rFonts w:ascii="Times New Roman" w:hAnsi="Times New Roman" w:cs="Times New Roman"/>
+          <w:sz w:val="24"/>
+          <w:szCs w:val="24"/>
+        </w:rPr>
+        <w:t>Lavinia</w:t>
+      </w:r>
+      <w:proofErr w:type="spellEnd"/>
+      <w:r>
+        <w:rPr>
+          <w:rFonts w:ascii="Times New Roman" w:hAnsi="Times New Roman" w:cs="Times New Roman"/>
+          <w:sz w:val="24"/>
+          <w:szCs w:val="24"/>
+        </w:rPr>
+        <w:t xml:space="preserve"> jelenleg relációs adatbázist használ a receptek, az ételek, a tápanyagok és a további adatok tárolására, melyet a </w:t>
+      </w:r>
+      <w:proofErr w:type="spellStart"/>
+      <w:r>
+        <w:rPr>
+          <w:rFonts w:ascii="Times New Roman" w:hAnsi="Times New Roman" w:cs="Times New Roman"/>
+          <w:sz w:val="24"/>
+          <w:szCs w:val="24"/>
+        </w:rPr>
+        <w:t>PostgreSQL</w:t>
+      </w:r>
+      <w:proofErr w:type="spellEnd"/>
+      <w:r>
+        <w:rPr>
+          <w:rFonts w:ascii="Times New Roman" w:hAnsi="Times New Roman" w:cs="Times New Roman"/>
+          <w:sz w:val="24"/>
+          <w:szCs w:val="24"/>
+        </w:rPr>
+        <w:t xml:space="preserve"> relációsadatbázis-kezelő rendszerrel valósít meg. Az USDA adatbázisa viszont szöveges fájlok formájában érhetőek el és tölthetők le. A rendszeres jelleggel publikált frissítések két külön részre </w:t>
       </w:r>
       <w:r>
         <w:rPr>
@@ -1283,7 +1679,25 @@
           <w:szCs w:val="24"/>
         </w:rPr>
         <w:tab/>
-        <w:t>Az alábbi fejezetben ismertetem a dolgozatom kivitelezéséhez felhasznált technológiákat. Fontos szempont volt számomra, hogy széles körben használható legyen az alkalmazás, de legfőképpen Windows-os környezetben. Ebből az okból kifolyólag választottam a Java programozási nyelvet és a hozzákapcsolódó keretrendszereket, interfészeket. A felsorolt technológiák egy részét tanulmányaim során volt lehetőségem elsajátítani</w:t>
+        <w:t>Az alábbi fejezetben ismertetem a dolgozatom kivitelezéséhez felhasznált technológiákat. Fontos szempont volt számomra, hogy széles körben használható legyen az alkalmazás, de legfőképpen Windows-</w:t>
+      </w:r>
+      <w:proofErr w:type="spellStart"/>
+      <w:r>
+        <w:rPr>
+          <w:rFonts w:ascii="Times New Roman" w:hAnsi="Times New Roman" w:cs="Times New Roman"/>
+          <w:sz w:val="24"/>
+          <w:szCs w:val="24"/>
+        </w:rPr>
+        <w:t>os</w:t>
+      </w:r>
+      <w:proofErr w:type="spellEnd"/>
+      <w:r>
+        <w:rPr>
+          <w:rFonts w:ascii="Times New Roman" w:hAnsi="Times New Roman" w:cs="Times New Roman"/>
+          <w:sz w:val="24"/>
+          <w:szCs w:val="24"/>
+        </w:rPr>
+        <w:t xml:space="preserve"> környezetben. Ebből az okból kifolyólag választottam a Java programozási nyelvet és a hozzákapcsolódó keretrendszereket, interfészeket. A felsorolt technológiák egy részét tanulmányaim során volt lehetőségem elsajátítani</w:t>
       </w:r>
       <w:r>
         <w:rPr>
@@ -1323,6 +1737,7 @@
         </w:rPr>
         <w:tab/>
       </w:r>
+      <w:proofErr w:type="spellStart"/>
       <w:r>
         <w:rPr>
           <w:rFonts w:ascii="Times New Roman" w:hAnsi="Times New Roman" w:cs="Times New Roman"/>
@@ -1334,6 +1749,7 @@
         </w:rPr>
         <w:t>PostgresSQL</w:t>
       </w:r>
+      <w:proofErr w:type="spellEnd"/>
     </w:p>
     <w:p>
       <w:pPr>
@@ -1352,15 +1768,69 @@
           <w:sz w:val="24"/>
           <w:szCs w:val="24"/>
         </w:rPr>
-        <w:t>A PostgreSQL, más néven Postgres egy relációsadatbázis-kezelő rendszer</w:t>
-      </w:r>
-      <w:r>
-        <w:rPr>
-          <w:rFonts w:ascii="Times New Roman" w:hAnsi="Times New Roman" w:cs="Times New Roman"/>
-          <w:sz w:val="24"/>
-          <w:szCs w:val="24"/>
-        </w:rPr>
-        <w:t>, amelyet a Lavinia rendszere is használ</w:t>
+        <w:t xml:space="preserve">A </w:t>
+      </w:r>
+      <w:proofErr w:type="spellStart"/>
+      <w:r>
+        <w:rPr>
+          <w:rFonts w:ascii="Times New Roman" w:hAnsi="Times New Roman" w:cs="Times New Roman"/>
+          <w:sz w:val="24"/>
+          <w:szCs w:val="24"/>
+        </w:rPr>
+        <w:t>PostgreSQL</w:t>
+      </w:r>
+      <w:proofErr w:type="spellEnd"/>
+      <w:r>
+        <w:rPr>
+          <w:rFonts w:ascii="Times New Roman" w:hAnsi="Times New Roman" w:cs="Times New Roman"/>
+          <w:sz w:val="24"/>
+          <w:szCs w:val="24"/>
+        </w:rPr>
+        <w:t xml:space="preserve">, más néven </w:t>
+      </w:r>
+      <w:proofErr w:type="spellStart"/>
+      <w:r>
+        <w:rPr>
+          <w:rFonts w:ascii="Times New Roman" w:hAnsi="Times New Roman" w:cs="Times New Roman"/>
+          <w:sz w:val="24"/>
+          <w:szCs w:val="24"/>
+        </w:rPr>
+        <w:t>Postgres</w:t>
+      </w:r>
+      <w:proofErr w:type="spellEnd"/>
+      <w:r>
+        <w:rPr>
+          <w:rFonts w:ascii="Times New Roman" w:hAnsi="Times New Roman" w:cs="Times New Roman"/>
+          <w:sz w:val="24"/>
+          <w:szCs w:val="24"/>
+        </w:rPr>
+        <w:t xml:space="preserve"> egy relációsadatbázis-kezelő rendszer</w:t>
+      </w:r>
+      <w:r>
+        <w:rPr>
+          <w:rFonts w:ascii="Times New Roman" w:hAnsi="Times New Roman" w:cs="Times New Roman"/>
+          <w:sz w:val="24"/>
+          <w:szCs w:val="24"/>
+        </w:rPr>
+        <w:t xml:space="preserve">, amelyet a </w:t>
+      </w:r>
+      <w:proofErr w:type="spellStart"/>
+      <w:r>
+        <w:rPr>
+          <w:rFonts w:ascii="Times New Roman" w:hAnsi="Times New Roman" w:cs="Times New Roman"/>
+          <w:sz w:val="24"/>
+          <w:szCs w:val="24"/>
+        </w:rPr>
+        <w:t>Lavinia</w:t>
+      </w:r>
+      <w:proofErr w:type="spellEnd"/>
+      <w:r>
+        <w:rPr>
+          <w:rFonts w:ascii="Times New Roman" w:hAnsi="Times New Roman" w:cs="Times New Roman"/>
+          <w:sz w:val="24"/>
+          <w:szCs w:val="24"/>
+        </w:rPr>
+        <w:t xml:space="preserve"> rendszere is használ</w:t>
       </w:r>
       <w:r>
         <w:rPr>
@@ -1404,7 +1874,115 @@
           <w:sz w:val="24"/>
           <w:szCs w:val="24"/>
         </w:rPr>
-        <w:t>A relációsadatbázis-kezelő rendszer (RDBMS) egy olyan adatbázis-kezelő rendszer, amelynek logikai adatbázisát szoftverkomponensei kizárólag a relációs adatmodellek elvén épülnek fel, illetve kérdezhetőek le. Kizárólag a relációs adatmodell alapú megközelítést támogatja. A relációsadatbázis-kezelő rendszerek szabványos adat hozzáférési nyelve az SQL (Structured Query Language). Az SQL segítségével könnyen és érthetően leírhatók akár az összetettebb CRUD (Create, Read, Update, Delete) funkciók is.</w:t>
+        <w:t xml:space="preserve">A relációsadatbázis-kezelő rendszer (RDBMS) egy olyan adatbázis-kezelő rendszer, amelynek logikai adatbázisát szoftverkomponensei kizárólag a relációs adatmodellek elvén épülnek fel, illetve </w:t>
+      </w:r>
+      <w:proofErr w:type="spellStart"/>
+      <w:r>
+        <w:rPr>
+          <w:rFonts w:ascii="Times New Roman" w:hAnsi="Times New Roman" w:cs="Times New Roman"/>
+          <w:sz w:val="24"/>
+          <w:szCs w:val="24"/>
+        </w:rPr>
+        <w:t>kérdezhetőek</w:t>
+      </w:r>
+      <w:proofErr w:type="spellEnd"/>
+      <w:r>
+        <w:rPr>
+          <w:rFonts w:ascii="Times New Roman" w:hAnsi="Times New Roman" w:cs="Times New Roman"/>
+          <w:sz w:val="24"/>
+          <w:szCs w:val="24"/>
+        </w:rPr>
+        <w:t xml:space="preserve"> le. Kizárólag a relációs adatmodell alapú megközelítést támogatja. A relációsadatbázis-kezelő rendszerek szabványos adat hozzáférési nyelve az SQL (</w:t>
+      </w:r>
+      <w:proofErr w:type="spellStart"/>
+      <w:r>
+        <w:rPr>
+          <w:rFonts w:ascii="Times New Roman" w:hAnsi="Times New Roman" w:cs="Times New Roman"/>
+          <w:sz w:val="24"/>
+          <w:szCs w:val="24"/>
+        </w:rPr>
+        <w:t>Structured</w:t>
+      </w:r>
+      <w:proofErr w:type="spellEnd"/>
+      <w:r>
+        <w:rPr>
+          <w:rFonts w:ascii="Times New Roman" w:hAnsi="Times New Roman" w:cs="Times New Roman"/>
+          <w:sz w:val="24"/>
+          <w:szCs w:val="24"/>
+        </w:rPr>
+        <w:t xml:space="preserve"> </w:t>
+      </w:r>
+      <w:proofErr w:type="spellStart"/>
+      <w:r>
+        <w:rPr>
+          <w:rFonts w:ascii="Times New Roman" w:hAnsi="Times New Roman" w:cs="Times New Roman"/>
+          <w:sz w:val="24"/>
+          <w:szCs w:val="24"/>
+        </w:rPr>
+        <w:t>Query</w:t>
+      </w:r>
+      <w:proofErr w:type="spellEnd"/>
+      <w:r>
+        <w:rPr>
+          <w:rFonts w:ascii="Times New Roman" w:hAnsi="Times New Roman" w:cs="Times New Roman"/>
+          <w:sz w:val="24"/>
+          <w:szCs w:val="24"/>
+        </w:rPr>
+        <w:t xml:space="preserve"> </w:t>
+      </w:r>
+      <w:proofErr w:type="spellStart"/>
+      <w:r>
+        <w:rPr>
+          <w:rFonts w:ascii="Times New Roman" w:hAnsi="Times New Roman" w:cs="Times New Roman"/>
+          <w:sz w:val="24"/>
+          <w:szCs w:val="24"/>
+        </w:rPr>
+        <w:t>Language</w:t>
+      </w:r>
+      <w:proofErr w:type="spellEnd"/>
+      <w:r>
+        <w:rPr>
+          <w:rFonts w:ascii="Times New Roman" w:hAnsi="Times New Roman" w:cs="Times New Roman"/>
+          <w:sz w:val="24"/>
+          <w:szCs w:val="24"/>
+        </w:rPr>
+        <w:t>). Az SQL segítségével könnyen és érthetően leírhatók akár az összetettebb CRUD (</w:t>
+      </w:r>
+      <w:proofErr w:type="spellStart"/>
+      <w:r>
+        <w:rPr>
+          <w:rFonts w:ascii="Times New Roman" w:hAnsi="Times New Roman" w:cs="Times New Roman"/>
+          <w:sz w:val="24"/>
+          <w:szCs w:val="24"/>
+        </w:rPr>
+        <w:t>Create</w:t>
+      </w:r>
+      <w:proofErr w:type="spellEnd"/>
+      <w:r>
+        <w:rPr>
+          <w:rFonts w:ascii="Times New Roman" w:hAnsi="Times New Roman" w:cs="Times New Roman"/>
+          <w:sz w:val="24"/>
+          <w:szCs w:val="24"/>
+        </w:rPr>
+        <w:t xml:space="preserve">, Read, Update, </w:t>
+      </w:r>
+      <w:proofErr w:type="spellStart"/>
+      <w:r>
+        <w:rPr>
+          <w:rFonts w:ascii="Times New Roman" w:hAnsi="Times New Roman" w:cs="Times New Roman"/>
+          <w:sz w:val="24"/>
+          <w:szCs w:val="24"/>
+        </w:rPr>
+        <w:t>Delete</w:t>
+      </w:r>
+      <w:proofErr w:type="spellEnd"/>
+      <w:r>
+        <w:rPr>
+          <w:rFonts w:ascii="Times New Roman" w:hAnsi="Times New Roman" w:cs="Times New Roman"/>
+          <w:sz w:val="24"/>
+          <w:szCs w:val="24"/>
+        </w:rPr>
+        <w:t>) funkciók is.</w:t>
       </w:r>
     </w:p>
     <w:p>
@@ -1424,8 +2002,18 @@
           <w:sz w:val="24"/>
           <w:szCs w:val="24"/>
         </w:rPr>
-        <w:t>Az adatbázis adataihoz való hozzáférést, manipulációt, valamint az adatszerkezet tanulmányozásához a pgAdmin</w:t>
-      </w:r>
+        <w:t xml:space="preserve">Az adatbázis adataihoz való hozzáférést, manipulációt, valamint az adatszerkezet tanulmányozásához a </w:t>
+      </w:r>
+      <w:proofErr w:type="spellStart"/>
+      <w:r>
+        <w:rPr>
+          <w:rFonts w:ascii="Times New Roman" w:hAnsi="Times New Roman" w:cs="Times New Roman"/>
+          <w:sz w:val="24"/>
+          <w:szCs w:val="24"/>
+        </w:rPr>
+        <w:t>pgAdmin</w:t>
+      </w:r>
+      <w:proofErr w:type="spellEnd"/>
       <w:r>
         <w:rPr>
           <w:rFonts w:ascii="Times New Roman" w:hAnsi="Times New Roman" w:cs="Times New Roman"/>
@@ -1448,7 +2036,25 @@
           <w:sz w:val="24"/>
           <w:szCs w:val="24"/>
         </w:rPr>
-        <w:t xml:space="preserve"> Ez egy ingyenesen elérthető szoftver a PostgreSQL fejlesztőitől. E program melletti választásomat indokolta az, hogy biztosítja az egyszerű kezelőfelület és a szükséges funkciókat a feladatom során.</w:t>
+        <w:t xml:space="preserve"> Ez egy ingyenesen elérthető szoftver a </w:t>
+      </w:r>
+      <w:proofErr w:type="spellStart"/>
+      <w:r>
+        <w:rPr>
+          <w:rFonts w:ascii="Times New Roman" w:hAnsi="Times New Roman" w:cs="Times New Roman"/>
+          <w:sz w:val="24"/>
+          <w:szCs w:val="24"/>
+        </w:rPr>
+        <w:t>PostgreSQL</w:t>
+      </w:r>
+      <w:proofErr w:type="spellEnd"/>
+      <w:r>
+        <w:rPr>
+          <w:rFonts w:ascii="Times New Roman" w:hAnsi="Times New Roman" w:cs="Times New Roman"/>
+          <w:sz w:val="24"/>
+          <w:szCs w:val="24"/>
+        </w:rPr>
+        <w:t xml:space="preserve"> fejlesztőitől. E program melletti választásomat indokolta az, hogy biztosítja az egyszerű kezelőfelület és a szükséges funkciókat a feladatom során.</w:t>
       </w:r>
     </w:p>
     <w:p>
@@ -1494,7 +2100,25 @@
           <w:sz w:val="24"/>
           <w:szCs w:val="24"/>
         </w:rPr>
-        <w:t>PG Admin képernyőkép</w:t>
+        <w:t xml:space="preserve">PG </w:t>
+      </w:r>
+      <w:proofErr w:type="spellStart"/>
+      <w:r>
+        <w:rPr>
+          <w:rFonts w:ascii="Times New Roman" w:hAnsi="Times New Roman" w:cs="Times New Roman"/>
+          <w:sz w:val="24"/>
+          <w:szCs w:val="24"/>
+        </w:rPr>
+        <w:t>Admin</w:t>
+      </w:r>
+      <w:proofErr w:type="spellEnd"/>
+      <w:r>
+        <w:rPr>
+          <w:rFonts w:ascii="Times New Roman" w:hAnsi="Times New Roman" w:cs="Times New Roman"/>
+          <w:sz w:val="24"/>
+          <w:szCs w:val="24"/>
+        </w:rPr>
+        <w:t xml:space="preserve"> képernyőkép</w:t>
       </w:r>
     </w:p>
     <w:p>
@@ -1566,7 +2190,25 @@
           <w:sz w:val="24"/>
           <w:szCs w:val="24"/>
         </w:rPr>
-        <w:t>A letölthető fájlok kezelésére, az adatbázis elérésére és manipulálására olyan szoftver kell, amely vezérli az adatátvitelt és közben erről tájékoztatást nyújt a felhasználó számára a folyamatról. Ezért döntöttem a Java nyelven történő implementálásról a feladat során.</w:t>
+        <w:t xml:space="preserve">A letölthető fájlok kezelésére, az adatbázis elérésére és manipulálására olyan szoftver kell, amely </w:t>
+      </w:r>
+      <w:proofErr w:type="spellStart"/>
+      <w:r>
+        <w:rPr>
+          <w:rFonts w:ascii="Times New Roman" w:hAnsi="Times New Roman" w:cs="Times New Roman"/>
+          <w:sz w:val="24"/>
+          <w:szCs w:val="24"/>
+        </w:rPr>
+        <w:t>vezérli</w:t>
+      </w:r>
+      <w:proofErr w:type="spellEnd"/>
+      <w:r>
+        <w:rPr>
+          <w:rFonts w:ascii="Times New Roman" w:hAnsi="Times New Roman" w:cs="Times New Roman"/>
+          <w:sz w:val="24"/>
+          <w:szCs w:val="24"/>
+        </w:rPr>
+        <w:t xml:space="preserve"> az adatátvitelt és közben erről tájékoztatást nyújt a felhasználó számára a folyamatról. Ezért döntöttem a Java nyelven történő implementálásról a feladat során.</w:t>
       </w:r>
     </w:p>
     <w:p>
@@ -1587,7 +2229,43 @@
           <w:szCs w:val="24"/>
         </w:rPr>
         <w:lastRenderedPageBreak/>
-        <w:t>A Java egy általános célú, objektumorientált programozási nyelv, amelyet a Sun Microsystems fejlesztett a kilencvenes évek elejétől. Jelenleg az Oracle gondozásában áll. A Java alkalmazásokat jellemzően bájtkód formátumra alakítják. A bájtkód futtatását a Java virtuális gép (Java Virtual Machine) végzi, ami vagy interpretálja a bájtkódot, vagy natív gépi kódot készít belőle, és azt futtatja.</w:t>
+        <w:t xml:space="preserve">A Java egy általános célú, objektumorientált programozási nyelv, amelyet a Sun Microsystems fejlesztett a kilencvenes évek elejétől. Jelenleg az Oracle gondozásában áll. A Java alkalmazásokat jellemzően bájtkód formátumra alakítják. A bájtkód futtatását a Java virtuális gép (Java </w:t>
+      </w:r>
+      <w:proofErr w:type="spellStart"/>
+      <w:r>
+        <w:rPr>
+          <w:rFonts w:ascii="Times New Roman" w:hAnsi="Times New Roman" w:cs="Times New Roman"/>
+          <w:sz w:val="24"/>
+          <w:szCs w:val="24"/>
+        </w:rPr>
+        <w:t>Virtual</w:t>
+      </w:r>
+      <w:proofErr w:type="spellEnd"/>
+      <w:r>
+        <w:rPr>
+          <w:rFonts w:ascii="Times New Roman" w:hAnsi="Times New Roman" w:cs="Times New Roman"/>
+          <w:sz w:val="24"/>
+          <w:szCs w:val="24"/>
+        </w:rPr>
+        <w:t xml:space="preserve"> </w:t>
+      </w:r>
+      <w:proofErr w:type="spellStart"/>
+      <w:r>
+        <w:rPr>
+          <w:rFonts w:ascii="Times New Roman" w:hAnsi="Times New Roman" w:cs="Times New Roman"/>
+          <w:sz w:val="24"/>
+          <w:szCs w:val="24"/>
+        </w:rPr>
+        <w:t>Machine</w:t>
+      </w:r>
+      <w:proofErr w:type="spellEnd"/>
+      <w:r>
+        <w:rPr>
+          <w:rFonts w:ascii="Times New Roman" w:hAnsi="Times New Roman" w:cs="Times New Roman"/>
+          <w:sz w:val="24"/>
+          <w:szCs w:val="24"/>
+        </w:rPr>
+        <w:t>) végzi, ami vagy interpretálja a bájtkódot, vagy natív gépi kódot készít belőle, és azt futtatja.</w:t>
       </w:r>
     </w:p>
     <w:p>
@@ -1607,7 +2285,25 @@
           <w:sz w:val="24"/>
           <w:szCs w:val="24"/>
         </w:rPr>
-        <w:t>A program fejlesztéséhez a NetBeans IDE fejlesztőkörnyezetet választottam. A Java 8-as környezet szükséges a program futtatásához.</w:t>
+        <w:t xml:space="preserve">A program fejlesztéséhez a </w:t>
+      </w:r>
+      <w:proofErr w:type="spellStart"/>
+      <w:r>
+        <w:rPr>
+          <w:rFonts w:ascii="Times New Roman" w:hAnsi="Times New Roman" w:cs="Times New Roman"/>
+          <w:sz w:val="24"/>
+          <w:szCs w:val="24"/>
+        </w:rPr>
+        <w:t>NetBeans</w:t>
+      </w:r>
+      <w:proofErr w:type="spellEnd"/>
+      <w:r>
+        <w:rPr>
+          <w:rFonts w:ascii="Times New Roman" w:hAnsi="Times New Roman" w:cs="Times New Roman"/>
+          <w:sz w:val="24"/>
+          <w:szCs w:val="24"/>
+        </w:rPr>
+        <w:t xml:space="preserve"> IDE fejlesztőkörnyezetet választottam. A Java 8-as környezet szükséges a program futtatásához.</w:t>
       </w:r>
     </w:p>
     <w:p>
@@ -1635,15 +2331,105 @@
           <w:sz w:val="24"/>
           <w:szCs w:val="24"/>
         </w:rPr>
-        <w:t xml:space="preserve"> Emellett fontos szempont volt, hogy széles körben használható legyen a megvalósított szoftver. A Java erőssége, hogy platformfüggetlen, csupán a Java Runtime Environment szükséges a programok futtatásához. Fejlesztési szempontból viszont elengedhetetlen a Java Development Kit, amely tartalmazza az előbb említett környezetet.</w:t>
-      </w:r>
-      <w:r>
-        <w:rPr>
-          <w:rFonts w:ascii="Times New Roman" w:hAnsi="Times New Roman" w:cs="Times New Roman"/>
-          <w:sz w:val="24"/>
-          <w:szCs w:val="24"/>
-        </w:rPr>
-        <w:t xml:space="preserve"> Habár a Java Virtual Machine gyorsasága nem éri el a hardware közeli nyelvekét, ez nem jelent számottevő hátrányt a működésben.</w:t>
+        <w:t xml:space="preserve"> Emellett fontos szempont volt, hogy széles körben használható legyen a megvalósított szoftver. A Java erőssége, hogy platformfüggetlen, csupán a Java </w:t>
+      </w:r>
+      <w:proofErr w:type="spellStart"/>
+      <w:r>
+        <w:rPr>
+          <w:rFonts w:ascii="Times New Roman" w:hAnsi="Times New Roman" w:cs="Times New Roman"/>
+          <w:sz w:val="24"/>
+          <w:szCs w:val="24"/>
+        </w:rPr>
+        <w:t>Runtime</w:t>
+      </w:r>
+      <w:proofErr w:type="spellEnd"/>
+      <w:r>
+        <w:rPr>
+          <w:rFonts w:ascii="Times New Roman" w:hAnsi="Times New Roman" w:cs="Times New Roman"/>
+          <w:sz w:val="24"/>
+          <w:szCs w:val="24"/>
+        </w:rPr>
+        <w:t xml:space="preserve"> </w:t>
+      </w:r>
+      <w:proofErr w:type="spellStart"/>
+      <w:r>
+        <w:rPr>
+          <w:rFonts w:ascii="Times New Roman" w:hAnsi="Times New Roman" w:cs="Times New Roman"/>
+          <w:sz w:val="24"/>
+          <w:szCs w:val="24"/>
+        </w:rPr>
+        <w:t>Environment</w:t>
+      </w:r>
+      <w:proofErr w:type="spellEnd"/>
+      <w:r>
+        <w:rPr>
+          <w:rFonts w:ascii="Times New Roman" w:hAnsi="Times New Roman" w:cs="Times New Roman"/>
+          <w:sz w:val="24"/>
+          <w:szCs w:val="24"/>
+        </w:rPr>
+        <w:t xml:space="preserve"> szükséges a programok futtatásához. Fejlesztési szempontból viszont elengedhetetlen a Java </w:t>
+      </w:r>
+      <w:proofErr w:type="spellStart"/>
+      <w:r>
+        <w:rPr>
+          <w:rFonts w:ascii="Times New Roman" w:hAnsi="Times New Roman" w:cs="Times New Roman"/>
+          <w:sz w:val="24"/>
+          <w:szCs w:val="24"/>
+        </w:rPr>
+        <w:t>Development</w:t>
+      </w:r>
+      <w:proofErr w:type="spellEnd"/>
+      <w:r>
+        <w:rPr>
+          <w:rFonts w:ascii="Times New Roman" w:hAnsi="Times New Roman" w:cs="Times New Roman"/>
+          <w:sz w:val="24"/>
+          <w:szCs w:val="24"/>
+        </w:rPr>
+        <w:t xml:space="preserve"> Kit, amely tartalmazza az előbb említett környezetet.</w:t>
+      </w:r>
+      <w:r>
+        <w:rPr>
+          <w:rFonts w:ascii="Times New Roman" w:hAnsi="Times New Roman" w:cs="Times New Roman"/>
+          <w:sz w:val="24"/>
+          <w:szCs w:val="24"/>
+        </w:rPr>
+        <w:t xml:space="preserve"> Habár a Java </w:t>
+      </w:r>
+      <w:proofErr w:type="spellStart"/>
+      <w:r>
+        <w:rPr>
+          <w:rFonts w:ascii="Times New Roman" w:hAnsi="Times New Roman" w:cs="Times New Roman"/>
+          <w:sz w:val="24"/>
+          <w:szCs w:val="24"/>
+        </w:rPr>
+        <w:t>Virtual</w:t>
+      </w:r>
+      <w:proofErr w:type="spellEnd"/>
+      <w:r>
+        <w:rPr>
+          <w:rFonts w:ascii="Times New Roman" w:hAnsi="Times New Roman" w:cs="Times New Roman"/>
+          <w:sz w:val="24"/>
+          <w:szCs w:val="24"/>
+        </w:rPr>
+        <w:t xml:space="preserve"> </w:t>
+      </w:r>
+      <w:proofErr w:type="spellStart"/>
+      <w:r>
+        <w:rPr>
+          <w:rFonts w:ascii="Times New Roman" w:hAnsi="Times New Roman" w:cs="Times New Roman"/>
+          <w:sz w:val="24"/>
+          <w:szCs w:val="24"/>
+        </w:rPr>
+        <w:t>Machine</w:t>
+      </w:r>
+      <w:proofErr w:type="spellEnd"/>
+      <w:r>
+        <w:rPr>
+          <w:rFonts w:ascii="Times New Roman" w:hAnsi="Times New Roman" w:cs="Times New Roman"/>
+          <w:sz w:val="24"/>
+          <w:szCs w:val="24"/>
+        </w:rPr>
+        <w:t xml:space="preserve"> gyorsasága nem éri el a hardware közeli nyelvekét, ez nem jelent számottevő hátrányt a működésben.</w:t>
       </w:r>
     </w:p>
     <w:p>
@@ -1704,7 +2490,43 @@
           <w:sz w:val="24"/>
           <w:szCs w:val="24"/>
         </w:rPr>
-        <w:t>A Java Database Connectivity, röviden JDBC egy API a Java programozási nyelvhez, amely az adatbázishozzáférést támogatja. A JDBC definiálja az adatbázisok lekérdezéséhez és módosításához szükséges osztályokat és metódusokat, miközben igazodik a relációs adatmodellhez.</w:t>
+        <w:t xml:space="preserve">A Java </w:t>
+      </w:r>
+      <w:proofErr w:type="spellStart"/>
+      <w:r>
+        <w:rPr>
+          <w:rFonts w:ascii="Times New Roman" w:hAnsi="Times New Roman" w:cs="Times New Roman"/>
+          <w:sz w:val="24"/>
+          <w:szCs w:val="24"/>
+        </w:rPr>
+        <w:t>Database</w:t>
+      </w:r>
+      <w:proofErr w:type="spellEnd"/>
+      <w:r>
+        <w:rPr>
+          <w:rFonts w:ascii="Times New Roman" w:hAnsi="Times New Roman" w:cs="Times New Roman"/>
+          <w:sz w:val="24"/>
+          <w:szCs w:val="24"/>
+        </w:rPr>
+        <w:t xml:space="preserve"> </w:t>
+      </w:r>
+      <w:proofErr w:type="spellStart"/>
+      <w:r>
+        <w:rPr>
+          <w:rFonts w:ascii="Times New Roman" w:hAnsi="Times New Roman" w:cs="Times New Roman"/>
+          <w:sz w:val="24"/>
+          <w:szCs w:val="24"/>
+        </w:rPr>
+        <w:t>Connectivity</w:t>
+      </w:r>
+      <w:proofErr w:type="spellEnd"/>
+      <w:r>
+        <w:rPr>
+          <w:rFonts w:ascii="Times New Roman" w:hAnsi="Times New Roman" w:cs="Times New Roman"/>
+          <w:sz w:val="24"/>
+          <w:szCs w:val="24"/>
+        </w:rPr>
+        <w:t>, röviden JDBC egy API a Java programozási nyelvhez, amely az adatbázishozzáférést támogatja. A JDBC definiálja az adatbázisok lekérdezéséhez és módosításához szükséges osztályokat és metódusokat, miközben igazodik a relációs adatmodellhez.</w:t>
       </w:r>
       <w:r>
         <w:rPr>
@@ -1714,13 +2536,23 @@
         </w:rPr>
         <w:t xml:space="preserve"> Egyik fajtája a </w:t>
       </w:r>
-      <w:r>
-        <w:rPr>
-          <w:rFonts w:ascii="Times New Roman" w:hAnsi="Times New Roman" w:cs="Times New Roman"/>
-          <w:sz w:val="24"/>
-          <w:szCs w:val="24"/>
-        </w:rPr>
-        <w:t>PostgreSQL JDBC interfész, amelyet</w:t>
+      <w:proofErr w:type="spellStart"/>
+      <w:r>
+        <w:rPr>
+          <w:rFonts w:ascii="Times New Roman" w:hAnsi="Times New Roman" w:cs="Times New Roman"/>
+          <w:sz w:val="24"/>
+          <w:szCs w:val="24"/>
+        </w:rPr>
+        <w:t>PostgreSQL</w:t>
+      </w:r>
+      <w:proofErr w:type="spellEnd"/>
+      <w:r>
+        <w:rPr>
+          <w:rFonts w:ascii="Times New Roman" w:hAnsi="Times New Roman" w:cs="Times New Roman"/>
+          <w:sz w:val="24"/>
+          <w:szCs w:val="24"/>
+        </w:rPr>
+        <w:t xml:space="preserve"> JDBC interfész, amelyet</w:t>
       </w:r>
       <w:r>
         <w:rPr>
@@ -1738,13 +2570,23 @@
         </w:rPr>
         <w:t xml:space="preserve"> </w:t>
       </w:r>
-      <w:r>
-        <w:rPr>
-          <w:rFonts w:ascii="Times New Roman" w:hAnsi="Times New Roman" w:cs="Times New Roman"/>
-          <w:sz w:val="24"/>
-          <w:szCs w:val="24"/>
-        </w:rPr>
-        <w:t xml:space="preserve">PostgreSQL fejlesztői </w:t>
+      <w:proofErr w:type="spellStart"/>
+      <w:r>
+        <w:rPr>
+          <w:rFonts w:ascii="Times New Roman" w:hAnsi="Times New Roman" w:cs="Times New Roman"/>
+          <w:sz w:val="24"/>
+          <w:szCs w:val="24"/>
+        </w:rPr>
+        <w:t>PostgreSQL</w:t>
+      </w:r>
+      <w:proofErr w:type="spellEnd"/>
+      <w:r>
+        <w:rPr>
+          <w:rFonts w:ascii="Times New Roman" w:hAnsi="Times New Roman" w:cs="Times New Roman"/>
+          <w:sz w:val="24"/>
+          <w:szCs w:val="24"/>
+        </w:rPr>
+        <w:t xml:space="preserve"> fejlesztői </w:t>
       </w:r>
       <w:r>
         <w:rPr>
@@ -1784,22 +2626,78 @@
           <w:szCs w:val="24"/>
         </w:rPr>
       </w:pPr>
-      <w:r>
-        <w:rPr>
-          <w:rFonts w:ascii="Times New Roman" w:hAnsi="Times New Roman" w:cs="Times New Roman"/>
-          <w:sz w:val="24"/>
-          <w:szCs w:val="24"/>
-        </w:rPr>
-        <w:t>java példakód a tervezéshez</w:t>
-      </w:r>
-      <w:r>
-        <w:rPr>
-          <w:rFonts w:ascii="Times New Roman" w:hAnsi="Times New Roman" w:cs="Times New Roman"/>
-          <w:sz w:val="24"/>
-          <w:szCs w:val="24"/>
-        </w:rPr>
-        <w:t>, prepared/callable statement</w:t>
-      </w:r>
+      <w:proofErr w:type="gramStart"/>
+      <w:r>
+        <w:rPr>
+          <w:rFonts w:ascii="Times New Roman" w:hAnsi="Times New Roman" w:cs="Times New Roman"/>
+          <w:sz w:val="24"/>
+          <w:szCs w:val="24"/>
+        </w:rPr>
+        <w:t>java</w:t>
+      </w:r>
+      <w:proofErr w:type="gramEnd"/>
+      <w:r>
+        <w:rPr>
+          <w:rFonts w:ascii="Times New Roman" w:hAnsi="Times New Roman" w:cs="Times New Roman"/>
+          <w:sz w:val="24"/>
+          <w:szCs w:val="24"/>
+        </w:rPr>
+        <w:t xml:space="preserve"> példakód a tervezéshez</w:t>
+      </w:r>
+      <w:r>
+        <w:rPr>
+          <w:rFonts w:ascii="Times New Roman" w:hAnsi="Times New Roman" w:cs="Times New Roman"/>
+          <w:sz w:val="24"/>
+          <w:szCs w:val="24"/>
+        </w:rPr>
+        <w:t xml:space="preserve">, </w:t>
+      </w:r>
+      <w:proofErr w:type="spellStart"/>
+      <w:r>
+        <w:rPr>
+          <w:rFonts w:ascii="Times New Roman" w:hAnsi="Times New Roman" w:cs="Times New Roman"/>
+          <w:sz w:val="24"/>
+          <w:szCs w:val="24"/>
+        </w:rPr>
+        <w:t>prepared</w:t>
+      </w:r>
+      <w:proofErr w:type="spellEnd"/>
+      <w:r>
+        <w:rPr>
+          <w:rFonts w:ascii="Times New Roman" w:hAnsi="Times New Roman" w:cs="Times New Roman"/>
+          <w:sz w:val="24"/>
+          <w:szCs w:val="24"/>
+        </w:rPr>
+        <w:t>/</w:t>
+      </w:r>
+      <w:proofErr w:type="spellStart"/>
+      <w:r>
+        <w:rPr>
+          <w:rFonts w:ascii="Times New Roman" w:hAnsi="Times New Roman" w:cs="Times New Roman"/>
+          <w:sz w:val="24"/>
+          <w:szCs w:val="24"/>
+        </w:rPr>
+        <w:t>callable</w:t>
+      </w:r>
+      <w:proofErr w:type="spellEnd"/>
+      <w:r>
+        <w:rPr>
+          <w:rFonts w:ascii="Times New Roman" w:hAnsi="Times New Roman" w:cs="Times New Roman"/>
+          <w:sz w:val="24"/>
+          <w:szCs w:val="24"/>
+        </w:rPr>
+        <w:t xml:space="preserve"> </w:t>
+      </w:r>
+      <w:proofErr w:type="spellStart"/>
+      <w:r>
+        <w:rPr>
+          <w:rFonts w:ascii="Times New Roman" w:hAnsi="Times New Roman" w:cs="Times New Roman"/>
+          <w:sz w:val="24"/>
+          <w:szCs w:val="24"/>
+        </w:rPr>
+        <w:t>statement</w:t>
+      </w:r>
+      <w:proofErr w:type="spellEnd"/>
     </w:p>
     <w:p>
       <w:pPr>
@@ -1876,6 +2774,7 @@
         </w:rPr>
         <w:tab/>
       </w:r>
+      <w:proofErr w:type="spellStart"/>
       <w:r>
         <w:rPr>
           <w:rFonts w:ascii="Times New Roman" w:hAnsi="Times New Roman" w:cs="Times New Roman"/>
@@ -1887,6 +2786,7 @@
         </w:rPr>
         <w:t>JavaFX</w:t>
       </w:r>
+      <w:proofErr w:type="spellEnd"/>
     </w:p>
     <w:p>
       <w:pPr>
@@ -1905,7 +2805,61 @@
           <w:sz w:val="24"/>
           <w:szCs w:val="24"/>
         </w:rPr>
-        <w:t>A JavaFX egy szoftver platform az asztali alkalmazások létrehozásához, amely a Swing mellett a Java Standard Edition alapértelmezett GUI könyvtára. A JavaFX applikációkat bármilyen asztali, mobil eszközön vagy böngészőben lehet futtatni. A grafikus felületet egy XML fájl definiálja, amelyet FXML fájlban tárolunk.</w:t>
+        <w:t xml:space="preserve">A </w:t>
+      </w:r>
+      <w:proofErr w:type="spellStart"/>
+      <w:r>
+        <w:rPr>
+          <w:rFonts w:ascii="Times New Roman" w:hAnsi="Times New Roman" w:cs="Times New Roman"/>
+          <w:sz w:val="24"/>
+          <w:szCs w:val="24"/>
+        </w:rPr>
+        <w:t>JavaFX</w:t>
+      </w:r>
+      <w:proofErr w:type="spellEnd"/>
+      <w:r>
+        <w:rPr>
+          <w:rFonts w:ascii="Times New Roman" w:hAnsi="Times New Roman" w:cs="Times New Roman"/>
+          <w:sz w:val="24"/>
+          <w:szCs w:val="24"/>
+        </w:rPr>
+        <w:t xml:space="preserve"> egy szoftver platform az asztali alkalmazások létrehozásához, amely a </w:t>
+      </w:r>
+      <w:proofErr w:type="spellStart"/>
+      <w:r>
+        <w:rPr>
+          <w:rFonts w:ascii="Times New Roman" w:hAnsi="Times New Roman" w:cs="Times New Roman"/>
+          <w:sz w:val="24"/>
+          <w:szCs w:val="24"/>
+        </w:rPr>
+        <w:t>Swing</w:t>
+      </w:r>
+      <w:proofErr w:type="spellEnd"/>
+      <w:r>
+        <w:rPr>
+          <w:rFonts w:ascii="Times New Roman" w:hAnsi="Times New Roman" w:cs="Times New Roman"/>
+          <w:sz w:val="24"/>
+          <w:szCs w:val="24"/>
+        </w:rPr>
+        <w:t xml:space="preserve"> mellett a Java Standard Edition alapértelmezett GUI könyvtára. A </w:t>
+      </w:r>
+      <w:proofErr w:type="spellStart"/>
+      <w:r>
+        <w:rPr>
+          <w:rFonts w:ascii="Times New Roman" w:hAnsi="Times New Roman" w:cs="Times New Roman"/>
+          <w:sz w:val="24"/>
+          <w:szCs w:val="24"/>
+        </w:rPr>
+        <w:t>JavaFX</w:t>
+      </w:r>
+      <w:proofErr w:type="spellEnd"/>
+      <w:r>
+        <w:rPr>
+          <w:rFonts w:ascii="Times New Roman" w:hAnsi="Times New Roman" w:cs="Times New Roman"/>
+          <w:sz w:val="24"/>
+          <w:szCs w:val="24"/>
+        </w:rPr>
+        <w:t xml:space="preserve"> applikációkat bármilyen asztali, mobil eszközön vagy böngészőben lehet futtatni. A grafikus felületet egy XML fájl definiálja, amelyet FXML fájlban tárolunk.</w:t>
       </w:r>
       <w:r>
         <w:rPr>
@@ -1938,15 +2892,69 @@
           <w:sz w:val="24"/>
           <w:szCs w:val="24"/>
         </w:rPr>
-        <w:t xml:space="preserve">A keretrendszer támogatja az audió, a videó és az animáció implementálását is. </w:t>
-      </w:r>
-      <w:r>
-        <w:rPr>
-          <w:rFonts w:ascii="Times New Roman" w:hAnsi="Times New Roman" w:cs="Times New Roman"/>
-          <w:sz w:val="24"/>
-          <w:szCs w:val="24"/>
-        </w:rPr>
-        <w:t>A grafikus felület a Scene Builder program segítségével egyszerűen összeállítható és nem kell aggódnunk az XML fájl összeállításában, mert automatikusan legenerálja</w:t>
+        <w:t xml:space="preserve">A keretrendszer támogatja az </w:t>
+      </w:r>
+      <w:proofErr w:type="spellStart"/>
+      <w:r>
+        <w:rPr>
+          <w:rFonts w:ascii="Times New Roman" w:hAnsi="Times New Roman" w:cs="Times New Roman"/>
+          <w:sz w:val="24"/>
+          <w:szCs w:val="24"/>
+        </w:rPr>
+        <w:t>audió</w:t>
+      </w:r>
+      <w:proofErr w:type="spellEnd"/>
+      <w:r>
+        <w:rPr>
+          <w:rFonts w:ascii="Times New Roman" w:hAnsi="Times New Roman" w:cs="Times New Roman"/>
+          <w:sz w:val="24"/>
+          <w:szCs w:val="24"/>
+        </w:rPr>
+        <w:t xml:space="preserve">, a videó és az animáció implementálását is. </w:t>
+      </w:r>
+      <w:r>
+        <w:rPr>
+          <w:rFonts w:ascii="Times New Roman" w:hAnsi="Times New Roman" w:cs="Times New Roman"/>
+          <w:sz w:val="24"/>
+          <w:szCs w:val="24"/>
+        </w:rPr>
+        <w:t xml:space="preserve">A grafikus felület a </w:t>
+      </w:r>
+      <w:proofErr w:type="spellStart"/>
+      <w:r>
+        <w:rPr>
+          <w:rFonts w:ascii="Times New Roman" w:hAnsi="Times New Roman" w:cs="Times New Roman"/>
+          <w:sz w:val="24"/>
+          <w:szCs w:val="24"/>
+        </w:rPr>
+        <w:t>Scene</w:t>
+      </w:r>
+      <w:proofErr w:type="spellEnd"/>
+      <w:r>
+        <w:rPr>
+          <w:rFonts w:ascii="Times New Roman" w:hAnsi="Times New Roman" w:cs="Times New Roman"/>
+          <w:sz w:val="24"/>
+          <w:szCs w:val="24"/>
+        </w:rPr>
+        <w:t xml:space="preserve"> </w:t>
+      </w:r>
+      <w:proofErr w:type="spellStart"/>
+      <w:r>
+        <w:rPr>
+          <w:rFonts w:ascii="Times New Roman" w:hAnsi="Times New Roman" w:cs="Times New Roman"/>
+          <w:sz w:val="24"/>
+          <w:szCs w:val="24"/>
+        </w:rPr>
+        <w:t>Builder</w:t>
+      </w:r>
+      <w:proofErr w:type="spellEnd"/>
+      <w:r>
+        <w:rPr>
+          <w:rFonts w:ascii="Times New Roman" w:hAnsi="Times New Roman" w:cs="Times New Roman"/>
+          <w:sz w:val="24"/>
+          <w:szCs w:val="24"/>
+        </w:rPr>
+        <w:t xml:space="preserve"> program segítségével egyszerűen összeállítható és nem kell aggódnunk az XML fájl összeállításában, mert automatikusan legenerálja</w:t>
       </w:r>
       <w:r>
         <w:rPr>
@@ -1994,6 +3002,7 @@
         </w:rPr>
         <w:tab/>
       </w:r>
+      <w:proofErr w:type="spellStart"/>
       <w:r>
         <w:rPr>
           <w:rFonts w:ascii="Times New Roman" w:hAnsi="Times New Roman" w:cs="Times New Roman"/>
@@ -2003,7 +3012,43 @@
           <w:szCs w:val="24"/>
           <w:u w:val="single"/>
         </w:rPr>
-        <w:t>Apache Commons IO</w:t>
+        <w:t>Apache</w:t>
+      </w:r>
+      <w:proofErr w:type="spellEnd"/>
+      <w:r>
+        <w:rPr>
+          <w:rFonts w:ascii="Times New Roman" w:hAnsi="Times New Roman" w:cs="Times New Roman"/>
+          <w:b/>
+          <w:i/>
+          <w:sz w:val="24"/>
+          <w:szCs w:val="24"/>
+          <w:u w:val="single"/>
+        </w:rPr>
+        <w:t xml:space="preserve"> </w:t>
+      </w:r>
+      <w:proofErr w:type="spellStart"/>
+      <w:r>
+        <w:rPr>
+          <w:rFonts w:ascii="Times New Roman" w:hAnsi="Times New Roman" w:cs="Times New Roman"/>
+          <w:b/>
+          <w:i/>
+          <w:sz w:val="24"/>
+          <w:szCs w:val="24"/>
+          <w:u w:val="single"/>
+        </w:rPr>
+        <w:t>Commons</w:t>
+      </w:r>
+      <w:proofErr w:type="spellEnd"/>
+      <w:r>
+        <w:rPr>
+          <w:rFonts w:ascii="Times New Roman" w:hAnsi="Times New Roman" w:cs="Times New Roman"/>
+          <w:b/>
+          <w:i/>
+          <w:sz w:val="24"/>
+          <w:szCs w:val="24"/>
+          <w:u w:val="single"/>
+        </w:rPr>
+        <w:t xml:space="preserve"> IO</w:t>
       </w:r>
     </w:p>
     <w:p>
@@ -2023,7 +3068,79 @@
           <w:sz w:val="24"/>
           <w:szCs w:val="24"/>
         </w:rPr>
-        <w:t xml:space="preserve">Az Apache Commons IO egy Java könyvtár fájlműveletekhez, melyet az Apache Foundation felügyelete alatt fejlesztettek. Osztályok sokaságát biztosítja a fejlesztők számára, hogy egyszerűbb, rövidebb és érthetőbb kód íródhasson a fájlok kezelésére. </w:t>
+        <w:t xml:space="preserve">Az </w:t>
+      </w:r>
+      <w:proofErr w:type="spellStart"/>
+      <w:r>
+        <w:rPr>
+          <w:rFonts w:ascii="Times New Roman" w:hAnsi="Times New Roman" w:cs="Times New Roman"/>
+          <w:sz w:val="24"/>
+          <w:szCs w:val="24"/>
+        </w:rPr>
+        <w:t>Apache</w:t>
+      </w:r>
+      <w:proofErr w:type="spellEnd"/>
+      <w:r>
+        <w:rPr>
+          <w:rFonts w:ascii="Times New Roman" w:hAnsi="Times New Roman" w:cs="Times New Roman"/>
+          <w:sz w:val="24"/>
+          <w:szCs w:val="24"/>
+        </w:rPr>
+        <w:t xml:space="preserve"> </w:t>
+      </w:r>
+      <w:proofErr w:type="spellStart"/>
+      <w:r>
+        <w:rPr>
+          <w:rFonts w:ascii="Times New Roman" w:hAnsi="Times New Roman" w:cs="Times New Roman"/>
+          <w:sz w:val="24"/>
+          <w:szCs w:val="24"/>
+        </w:rPr>
+        <w:t>Commons</w:t>
+      </w:r>
+      <w:proofErr w:type="spellEnd"/>
+      <w:r>
+        <w:rPr>
+          <w:rFonts w:ascii="Times New Roman" w:hAnsi="Times New Roman" w:cs="Times New Roman"/>
+          <w:sz w:val="24"/>
+          <w:szCs w:val="24"/>
+        </w:rPr>
+        <w:t xml:space="preserve"> IO egy Java könyvtár fájlműveletekhez, melyet az </w:t>
+      </w:r>
+      <w:proofErr w:type="spellStart"/>
+      <w:r>
+        <w:rPr>
+          <w:rFonts w:ascii="Times New Roman" w:hAnsi="Times New Roman" w:cs="Times New Roman"/>
+          <w:sz w:val="24"/>
+          <w:szCs w:val="24"/>
+        </w:rPr>
+        <w:t>Apache</w:t>
+      </w:r>
+      <w:proofErr w:type="spellEnd"/>
+      <w:r>
+        <w:rPr>
+          <w:rFonts w:ascii="Times New Roman" w:hAnsi="Times New Roman" w:cs="Times New Roman"/>
+          <w:sz w:val="24"/>
+          <w:szCs w:val="24"/>
+        </w:rPr>
+        <w:t xml:space="preserve"> </w:t>
+      </w:r>
+      <w:proofErr w:type="spellStart"/>
+      <w:r>
+        <w:rPr>
+          <w:rFonts w:ascii="Times New Roman" w:hAnsi="Times New Roman" w:cs="Times New Roman"/>
+          <w:sz w:val="24"/>
+          <w:szCs w:val="24"/>
+        </w:rPr>
+        <w:t>Foundation</w:t>
+      </w:r>
+      <w:proofErr w:type="spellEnd"/>
+      <w:r>
+        <w:rPr>
+          <w:rFonts w:ascii="Times New Roman" w:hAnsi="Times New Roman" w:cs="Times New Roman"/>
+          <w:sz w:val="24"/>
+          <w:szCs w:val="24"/>
+        </w:rPr>
+        <w:t xml:space="preserve"> felügyelete alatt fejlesztettek. Osztályok sokaságát biztosítja a fejlesztők számára, hogy egyszerűbb, rövidebb és érthetőbb kód íródhasson a fájlok kezelésére. </w:t>
       </w:r>
       <w:r>
         <w:rPr>
@@ -2079,6 +3196,7 @@
         </w:rPr>
         <w:tab/>
       </w:r>
+      <w:proofErr w:type="spellStart"/>
       <w:r>
         <w:rPr>
           <w:rFonts w:ascii="Times New Roman" w:hAnsi="Times New Roman" w:cs="Times New Roman"/>
@@ -2090,6 +3208,7 @@
         </w:rPr>
         <w:t>JUnit</w:t>
       </w:r>
+      <w:proofErr w:type="spellEnd"/>
     </w:p>
     <w:p>
       <w:pPr>
@@ -2108,7 +3227,25 @@
           <w:szCs w:val="24"/>
         </w:rPr>
         <w:tab/>
-        <w:t>A JUnit egy alapvető</w:t>
+        <w:t xml:space="preserve">A </w:t>
+      </w:r>
+      <w:proofErr w:type="spellStart"/>
+      <w:r>
+        <w:rPr>
+          <w:rFonts w:ascii="Times New Roman" w:hAnsi="Times New Roman" w:cs="Times New Roman"/>
+          <w:sz w:val="24"/>
+          <w:szCs w:val="24"/>
+        </w:rPr>
+        <w:t>JUnit</w:t>
+      </w:r>
+      <w:proofErr w:type="spellEnd"/>
+      <w:r>
+        <w:rPr>
+          <w:rFonts w:ascii="Times New Roman" w:hAnsi="Times New Roman" w:cs="Times New Roman"/>
+          <w:sz w:val="24"/>
+          <w:szCs w:val="24"/>
+        </w:rPr>
+        <w:t xml:space="preserve"> egy alapvető</w:t>
       </w:r>
       <w:r>
         <w:rPr>
@@ -2158,21 +3295,67 @@
         </w:rPr>
         <w:t xml:space="preserve">Számos osztályt, annotációt és funkciót biztosít, hogy megfelelő teszteket írjon fejlesztő. </w:t>
       </w:r>
-      <w:r>
-        <w:rPr>
-          <w:rFonts w:ascii="Times New Roman" w:hAnsi="Times New Roman" w:cs="Times New Roman"/>
-          <w:sz w:val="24"/>
-          <w:szCs w:val="24"/>
-        </w:rPr>
-        <w:t>A unit tesztelés t</w:t>
-      </w:r>
-      <w:r>
-        <w:rPr>
-          <w:rFonts w:ascii="Times New Roman" w:hAnsi="Times New Roman" w:cs="Times New Roman"/>
-          <w:sz w:val="24"/>
-          <w:szCs w:val="24"/>
-        </w:rPr>
-        <w:t xml:space="preserve">ámogatja a Test Driven Development (Teszt Vezérelt Fejlesztés) módszertan metodikáját, miszerint egy új funkció implementálása előtt megírjuk az ahhoz tartozó unit tesztet. </w:t>
+      <w:proofErr w:type="gramStart"/>
+      <w:r>
+        <w:rPr>
+          <w:rFonts w:ascii="Times New Roman" w:hAnsi="Times New Roman" w:cs="Times New Roman"/>
+          <w:sz w:val="24"/>
+          <w:szCs w:val="24"/>
+        </w:rPr>
+        <w:t>A</w:t>
+      </w:r>
+      <w:proofErr w:type="gramEnd"/>
+      <w:r>
+        <w:rPr>
+          <w:rFonts w:ascii="Times New Roman" w:hAnsi="Times New Roman" w:cs="Times New Roman"/>
+          <w:sz w:val="24"/>
+          <w:szCs w:val="24"/>
+        </w:rPr>
+        <w:t xml:space="preserve"> unit tesztelés t</w:t>
+      </w:r>
+      <w:r>
+        <w:rPr>
+          <w:rFonts w:ascii="Times New Roman" w:hAnsi="Times New Roman" w:cs="Times New Roman"/>
+          <w:sz w:val="24"/>
+          <w:szCs w:val="24"/>
+        </w:rPr>
+        <w:t xml:space="preserve">ámogatja a Test </w:t>
+      </w:r>
+      <w:proofErr w:type="spellStart"/>
+      <w:r>
+        <w:rPr>
+          <w:rFonts w:ascii="Times New Roman" w:hAnsi="Times New Roman" w:cs="Times New Roman"/>
+          <w:sz w:val="24"/>
+          <w:szCs w:val="24"/>
+        </w:rPr>
+        <w:t>Driven</w:t>
+      </w:r>
+      <w:proofErr w:type="spellEnd"/>
+      <w:r>
+        <w:rPr>
+          <w:rFonts w:ascii="Times New Roman" w:hAnsi="Times New Roman" w:cs="Times New Roman"/>
+          <w:sz w:val="24"/>
+          <w:szCs w:val="24"/>
+        </w:rPr>
+        <w:t xml:space="preserve"> </w:t>
+      </w:r>
+      <w:proofErr w:type="spellStart"/>
+      <w:r>
+        <w:rPr>
+          <w:rFonts w:ascii="Times New Roman" w:hAnsi="Times New Roman" w:cs="Times New Roman"/>
+          <w:sz w:val="24"/>
+          <w:szCs w:val="24"/>
+        </w:rPr>
+        <w:t>Development</w:t>
+      </w:r>
+      <w:proofErr w:type="spellEnd"/>
+      <w:r>
+        <w:rPr>
+          <w:rFonts w:ascii="Times New Roman" w:hAnsi="Times New Roman" w:cs="Times New Roman"/>
+          <w:sz w:val="24"/>
+          <w:szCs w:val="24"/>
+        </w:rPr>
+        <w:t xml:space="preserve"> (Teszt Vezérelt Fejlesztés) módszertan metodikáját, miszerint egy új funkció implementálása előtt megírjuk az ahhoz tartozó unit tesztet. </w:t>
       </w:r>
       <w:r>
         <w:rPr>
@@ -2220,6 +3403,7 @@
         </w:rPr>
         <w:tab/>
       </w:r>
+      <w:proofErr w:type="spellStart"/>
       <w:r>
         <w:rPr>
           <w:rFonts w:ascii="Times New Roman" w:hAnsi="Times New Roman" w:cs="Times New Roman"/>
@@ -2231,6 +3415,7 @@
         </w:rPr>
         <w:t>Git</w:t>
       </w:r>
+      <w:proofErr w:type="spellEnd"/>
     </w:p>
     <w:p>
       <w:pPr>
@@ -2249,7 +3434,25 @@
           <w:sz w:val="24"/>
           <w:szCs w:val="24"/>
         </w:rPr>
-        <w:t>A Git egy nyílt forráskódú, elosztott verziókezelő szoftver. Feladata, hogy a projekt fájljainak különböző verzióit tárolja</w:t>
+        <w:t xml:space="preserve">A </w:t>
+      </w:r>
+      <w:proofErr w:type="spellStart"/>
+      <w:r>
+        <w:rPr>
+          <w:rFonts w:ascii="Times New Roman" w:hAnsi="Times New Roman" w:cs="Times New Roman"/>
+          <w:sz w:val="24"/>
+          <w:szCs w:val="24"/>
+        </w:rPr>
+        <w:t>Git</w:t>
+      </w:r>
+      <w:proofErr w:type="spellEnd"/>
+      <w:r>
+        <w:rPr>
+          <w:rFonts w:ascii="Times New Roman" w:hAnsi="Times New Roman" w:cs="Times New Roman"/>
+          <w:sz w:val="24"/>
+          <w:szCs w:val="24"/>
+        </w:rPr>
+        <w:t xml:space="preserve"> egy nyílt forráskódú, elosztott verziókezelő szoftver. Feladata, hogy a projekt fájljainak különböző verzióit tárolja</w:t>
       </w:r>
       <w:r>
         <w:rPr>
@@ -2273,7 +3476,25 @@
           <w:sz w:val="24"/>
           <w:szCs w:val="24"/>
         </w:rPr>
-        <w:t>Azért döntöttem a Git használata mellett, mert i</w:t>
+        <w:t xml:space="preserve">Azért döntöttem a </w:t>
+      </w:r>
+      <w:proofErr w:type="spellStart"/>
+      <w:r>
+        <w:rPr>
+          <w:rFonts w:ascii="Times New Roman" w:hAnsi="Times New Roman" w:cs="Times New Roman"/>
+          <w:sz w:val="24"/>
+          <w:szCs w:val="24"/>
+        </w:rPr>
+        <w:t>Git</w:t>
+      </w:r>
+      <w:proofErr w:type="spellEnd"/>
+      <w:r>
+        <w:rPr>
+          <w:rFonts w:ascii="Times New Roman" w:hAnsi="Times New Roman" w:cs="Times New Roman"/>
+          <w:sz w:val="24"/>
+          <w:szCs w:val="24"/>
+        </w:rPr>
+        <w:t xml:space="preserve"> használata mellett, mert i</w:t>
       </w:r>
       <w:r>
         <w:rPr>
@@ -2289,7 +3510,25 @@
           <w:sz w:val="24"/>
           <w:szCs w:val="24"/>
         </w:rPr>
-        <w:t xml:space="preserve"> Véleményem szerint kevés olyan rendszer van, amely felveheti a versenyt a Gittel mind a hatékonyságban és mind az egyszerű kezelésben.</w:t>
+        <w:t xml:space="preserve"> Véleményem szerint kevés olyan rendszer van, amely </w:t>
+      </w:r>
+      <w:proofErr w:type="spellStart"/>
+      <w:r>
+        <w:rPr>
+          <w:rFonts w:ascii="Times New Roman" w:hAnsi="Times New Roman" w:cs="Times New Roman"/>
+          <w:sz w:val="24"/>
+          <w:szCs w:val="24"/>
+        </w:rPr>
+        <w:t>felveheti</w:t>
+      </w:r>
+      <w:proofErr w:type="spellEnd"/>
+      <w:r>
+        <w:rPr>
+          <w:rFonts w:ascii="Times New Roman" w:hAnsi="Times New Roman" w:cs="Times New Roman"/>
+          <w:sz w:val="24"/>
+          <w:szCs w:val="24"/>
+        </w:rPr>
+        <w:t xml:space="preserve"> a versenyt a Gittel mind a hatékonyságban és mind az egyszerű kezelésben.</w:t>
       </w:r>
     </w:p>
     <w:p>
@@ -2376,31 +3615,33 @@
           <w:sz w:val="24"/>
           <w:szCs w:val="24"/>
         </w:rPr>
-        <w:t xml:space="preserve">, amelyek </w:t>
-      </w:r>
-      <w:r>
-        <w:rPr>
-          <w:rFonts w:ascii="Times New Roman" w:hAnsi="Times New Roman" w:cs="Times New Roman"/>
-          <w:sz w:val="24"/>
-          <w:szCs w:val="24"/>
-        </w:rPr>
-        <w:t xml:space="preserve">többek közt </w:t>
-      </w:r>
-      <w:r>
-        <w:rPr>
-          <w:rFonts w:ascii="Times New Roman" w:hAnsi="Times New Roman" w:cs="Times New Roman"/>
-          <w:sz w:val="24"/>
-          <w:szCs w:val="24"/>
-        </w:rPr>
-        <w:t>az üzleti intelligenciával</w:t>
-      </w:r>
-      <w:r>
-        <w:rPr>
-          <w:rFonts w:ascii="Times New Roman" w:hAnsi="Times New Roman" w:cs="Times New Roman"/>
-          <w:sz w:val="24"/>
-          <w:szCs w:val="24"/>
-        </w:rPr>
-        <w:t xml:space="preserve"> (angolul Business Intelligence, röviden BI)</w:t>
+        <w:t>, amelyek többek közt az üzleti intelligenciával</w:t>
+      </w:r>
+      <w:r>
+        <w:rPr>
+          <w:rFonts w:ascii="Times New Roman" w:hAnsi="Times New Roman" w:cs="Times New Roman"/>
+          <w:sz w:val="24"/>
+          <w:szCs w:val="24"/>
+        </w:rPr>
+        <w:t xml:space="preserve"> (angolul Business </w:t>
+      </w:r>
+      <w:proofErr w:type="spellStart"/>
+      <w:r>
+        <w:rPr>
+          <w:rFonts w:ascii="Times New Roman" w:hAnsi="Times New Roman" w:cs="Times New Roman"/>
+          <w:sz w:val="24"/>
+          <w:szCs w:val="24"/>
+        </w:rPr>
+        <w:t>Intelligence</w:t>
+      </w:r>
+      <w:proofErr w:type="spellEnd"/>
+      <w:r>
+        <w:rPr>
+          <w:rFonts w:ascii="Times New Roman" w:hAnsi="Times New Roman" w:cs="Times New Roman"/>
+          <w:sz w:val="24"/>
+          <w:szCs w:val="24"/>
+        </w:rPr>
+        <w:t>, röviden BI)</w:t>
       </w:r>
       <w:r>
         <w:rPr>
@@ -2464,7 +3705,25 @@
           <w:sz w:val="24"/>
           <w:szCs w:val="24"/>
         </w:rPr>
-        <w:t xml:space="preserve"> Az üzleti intelligencia jövője nem kétséges, hiszen múltbeli és jelenlegi elemzések is végezhetőek, valamint a jövőre tekintve is készülhetnek előrejelzések.</w:t>
+        <w:t xml:space="preserve"> Az üzleti intelligencia jövője nem kétséges, hiszen múltbeli és jelenlegi elemzések is </w:t>
+      </w:r>
+      <w:proofErr w:type="spellStart"/>
+      <w:r>
+        <w:rPr>
+          <w:rFonts w:ascii="Times New Roman" w:hAnsi="Times New Roman" w:cs="Times New Roman"/>
+          <w:sz w:val="24"/>
+          <w:szCs w:val="24"/>
+        </w:rPr>
+        <w:t>végezhetőek</w:t>
+      </w:r>
+      <w:proofErr w:type="spellEnd"/>
+      <w:r>
+        <w:rPr>
+          <w:rFonts w:ascii="Times New Roman" w:hAnsi="Times New Roman" w:cs="Times New Roman"/>
+          <w:sz w:val="24"/>
+          <w:szCs w:val="24"/>
+        </w:rPr>
+        <w:t>, valamint a jövőre tekintve is készülhetnek előrejelzések.</w:t>
       </w:r>
       <w:r>
         <w:rPr>
@@ -2488,7 +3747,25 @@
           <w:sz w:val="24"/>
           <w:szCs w:val="24"/>
         </w:rPr>
-        <w:t>a riport és dashboard készítés, statisztikai elemzések létrehozása, valamint az adatbányászat.</w:t>
+        <w:t xml:space="preserve">a riport és </w:t>
+      </w:r>
+      <w:proofErr w:type="spellStart"/>
+      <w:r>
+        <w:rPr>
+          <w:rFonts w:ascii="Times New Roman" w:hAnsi="Times New Roman" w:cs="Times New Roman"/>
+          <w:sz w:val="24"/>
+          <w:szCs w:val="24"/>
+        </w:rPr>
+        <w:t>dashboard</w:t>
+      </w:r>
+      <w:proofErr w:type="spellEnd"/>
+      <w:r>
+        <w:rPr>
+          <w:rFonts w:ascii="Times New Roman" w:hAnsi="Times New Roman" w:cs="Times New Roman"/>
+          <w:sz w:val="24"/>
+          <w:szCs w:val="24"/>
+        </w:rPr>
+        <w:t xml:space="preserve"> készítés, statisztikai elemzések létrehozása, valamint az adatbányászat.</w:t>
       </w:r>
     </w:p>
     <w:p>
@@ -2569,15 +3846,51 @@
           <w:sz w:val="24"/>
           <w:szCs w:val="24"/>
         </w:rPr>
-        <w:t>, akinek hozzáférési joga van a Lavinia adatbázisához</w:t>
-      </w:r>
-      <w:r>
-        <w:rPr>
-          <w:rFonts w:ascii="Times New Roman" w:hAnsi="Times New Roman" w:cs="Times New Roman"/>
-          <w:sz w:val="24"/>
-          <w:szCs w:val="24"/>
-        </w:rPr>
-        <w:t>. Egyéb jogosultságú aktorok nem kapnak szerepet.</w:t>
+        <w:t xml:space="preserve">, akinek hozzáférési joga van a </w:t>
+      </w:r>
+      <w:proofErr w:type="spellStart"/>
+      <w:r>
+        <w:rPr>
+          <w:rFonts w:ascii="Times New Roman" w:hAnsi="Times New Roman" w:cs="Times New Roman"/>
+          <w:sz w:val="24"/>
+          <w:szCs w:val="24"/>
+        </w:rPr>
+        <w:t>Lavinia</w:t>
+      </w:r>
+      <w:proofErr w:type="spellEnd"/>
+      <w:r>
+        <w:rPr>
+          <w:rFonts w:ascii="Times New Roman" w:hAnsi="Times New Roman" w:cs="Times New Roman"/>
+          <w:sz w:val="24"/>
+          <w:szCs w:val="24"/>
+        </w:rPr>
+        <w:t xml:space="preserve"> adatbázisához</w:t>
+      </w:r>
+      <w:r>
+        <w:rPr>
+          <w:rFonts w:ascii="Times New Roman" w:hAnsi="Times New Roman" w:cs="Times New Roman"/>
+          <w:sz w:val="24"/>
+          <w:szCs w:val="24"/>
+        </w:rPr>
+        <w:t xml:space="preserve">. Egyéb jogosultságú </w:t>
+      </w:r>
+      <w:proofErr w:type="spellStart"/>
+      <w:r>
+        <w:rPr>
+          <w:rFonts w:ascii="Times New Roman" w:hAnsi="Times New Roman" w:cs="Times New Roman"/>
+          <w:sz w:val="24"/>
+          <w:szCs w:val="24"/>
+        </w:rPr>
+        <w:t>aktorok</w:t>
+      </w:r>
+      <w:proofErr w:type="spellEnd"/>
+      <w:r>
+        <w:rPr>
+          <w:rFonts w:ascii="Times New Roman" w:hAnsi="Times New Roman" w:cs="Times New Roman"/>
+          <w:sz w:val="24"/>
+          <w:szCs w:val="24"/>
+        </w:rPr>
+        <w:t xml:space="preserve"> nem kapnak szerepet.</w:t>
       </w:r>
     </w:p>
     <w:p>
@@ -2639,13 +3952,23 @@
           <w:szCs w:val="24"/>
         </w:rPr>
       </w:pPr>
-      <w:r>
-        <w:rPr>
-          <w:rFonts w:ascii="Times New Roman" w:hAnsi="Times New Roman" w:cs="Times New Roman"/>
-          <w:sz w:val="24"/>
-          <w:szCs w:val="24"/>
-        </w:rPr>
-        <w:t>hozzá egy kis szöveg</w:t>
+      <w:proofErr w:type="gramStart"/>
+      <w:r>
+        <w:rPr>
+          <w:rFonts w:ascii="Times New Roman" w:hAnsi="Times New Roman" w:cs="Times New Roman"/>
+          <w:sz w:val="24"/>
+          <w:szCs w:val="24"/>
+        </w:rPr>
+        <w:t>hozzá</w:t>
+      </w:r>
+      <w:proofErr w:type="gramEnd"/>
+      <w:r>
+        <w:rPr>
+          <w:rFonts w:ascii="Times New Roman" w:hAnsi="Times New Roman" w:cs="Times New Roman"/>
+          <w:sz w:val="24"/>
+          <w:szCs w:val="24"/>
+        </w:rPr>
+        <w:t xml:space="preserve"> egy kis szöveg</w:t>
       </w:r>
     </w:p>
     <w:p>
@@ -2776,7 +4099,7 @@
           <w:sz w:val="24"/>
           <w:szCs w:val="24"/>
         </w:rPr>
-        <w:t>vezérlő osztályok</w:t>
+        <w:t>modell osztályok</w:t>
       </w:r>
     </w:p>
     <w:p>
@@ -2800,7 +4123,7 @@
           <w:sz w:val="24"/>
           <w:szCs w:val="24"/>
         </w:rPr>
-        <w:t>modell osztályok</w:t>
+        <w:t>vezérlő osztályok</w:t>
       </w:r>
     </w:p>
     <w:p>
@@ -2824,7 +4147,15 @@
           <w:sz w:val="24"/>
           <w:szCs w:val="24"/>
         </w:rPr>
-        <w:t>naplózás vezérlő</w:t>
+        <w:t>n</w:t>
+      </w:r>
+      <w:r>
+        <w:rPr>
+          <w:rFonts w:ascii="Times New Roman" w:hAnsi="Times New Roman" w:cs="Times New Roman"/>
+          <w:sz w:val="24"/>
+          <w:szCs w:val="24"/>
+        </w:rPr>
+        <w:t>aplózás vezérlő</w:t>
       </w:r>
     </w:p>
     <w:p>
@@ -2844,7 +4175,25 @@
           <w:szCs w:val="24"/>
         </w:rPr>
         <w:tab/>
-        <w:t>Java nyelven nem okoz gondot elkülöníteni a különböző feladatokat ellátó modulokat. Az azonos feladatokért felelős osztályokat egy könyvtárba, úgy nevezett Java package-be lehet szervezni. Ily módon könnyebben átláthatók az implementált részegységek.</w:t>
+        <w:t xml:space="preserve">Java nyelven nem okoz gondot elkülöníteni a különböző feladatokat ellátó modulokat. Az azonos feladatokért felelős osztályokat egy könyvtárba, úgy nevezett Java </w:t>
+      </w:r>
+      <w:proofErr w:type="spellStart"/>
+      <w:r>
+        <w:rPr>
+          <w:rFonts w:ascii="Times New Roman" w:hAnsi="Times New Roman" w:cs="Times New Roman"/>
+          <w:sz w:val="24"/>
+          <w:szCs w:val="24"/>
+        </w:rPr>
+        <w:t>package</w:t>
+      </w:r>
+      <w:proofErr w:type="spellEnd"/>
+      <w:r>
+        <w:rPr>
+          <w:rFonts w:ascii="Times New Roman" w:hAnsi="Times New Roman" w:cs="Times New Roman"/>
+          <w:sz w:val="24"/>
+          <w:szCs w:val="24"/>
+        </w:rPr>
+        <w:t>-be lehet szervezni. Ily módon könnyebben átláthatók az implementált részegységek.</w:t>
       </w:r>
     </w:p>
     <w:p>
@@ -3029,7 +4378,25 @@
           <w:sz w:val="24"/>
           <w:szCs w:val="24"/>
         </w:rPr>
-        <w:t>modell 1970-es megjelenése E. F. Codd nevéhez fűződik. Azóta meghatározó szerepet játszik az informatikában, többek közt az adattároló alkalmazásokban. A relációs adatszerkezet előnye, hogy könnyen értelmezhető mind a fejlesztők és mind a felhasználók számára is. Így akár tekinthetjük a kommunikáció eszközének is. További előnye, hogy egy adatmodell mögötti logikai relációit</w:t>
+        <w:t xml:space="preserve">modell 1970-es megjelenése E. F. </w:t>
+      </w:r>
+      <w:proofErr w:type="spellStart"/>
+      <w:r>
+        <w:rPr>
+          <w:rFonts w:ascii="Times New Roman" w:hAnsi="Times New Roman" w:cs="Times New Roman"/>
+          <w:sz w:val="24"/>
+          <w:szCs w:val="24"/>
+        </w:rPr>
+        <w:t>Codd</w:t>
+      </w:r>
+      <w:proofErr w:type="spellEnd"/>
+      <w:r>
+        <w:rPr>
+          <w:rFonts w:ascii="Times New Roman" w:hAnsi="Times New Roman" w:cs="Times New Roman"/>
+          <w:sz w:val="24"/>
+          <w:szCs w:val="24"/>
+        </w:rPr>
+        <w:t xml:space="preserve"> nevéhez fűződik. Azóta meghatározó szerepet játszik az informatikában, többek közt az adattároló alkalmazásokban. A relációs adatszerkezet előnye, hogy könnyen értelmezhető mind a fejlesztők és mind a felhasználók számára is. Így akár tekinthetjük a kommunikáció eszközének is. További előnye, hogy egy adatmodell mögötti logikai relációit</w:t>
       </w:r>
       <w:r>
         <w:rPr>
@@ -3113,7 +4480,25 @@
           <w:sz w:val="24"/>
           <w:szCs w:val="24"/>
         </w:rPr>
-        <w:t xml:space="preserve">k sorrendje nem fontos. Ezekben a sorokban tároljuk a logikailag összefüggő adatokat, </w:t>
+        <w:t xml:space="preserve">k sorrendje nem fontos. Ezekben a sorokban tároljuk a </w:t>
+      </w:r>
+      <w:proofErr w:type="spellStart"/>
+      <w:r>
+        <w:rPr>
+          <w:rFonts w:ascii="Times New Roman" w:hAnsi="Times New Roman" w:cs="Times New Roman"/>
+          <w:sz w:val="24"/>
+          <w:szCs w:val="24"/>
+        </w:rPr>
+        <w:t>logikailag</w:t>
+      </w:r>
+      <w:proofErr w:type="spellEnd"/>
+      <w:r>
+        <w:rPr>
+          <w:rFonts w:ascii="Times New Roman" w:hAnsi="Times New Roman" w:cs="Times New Roman"/>
+          <w:sz w:val="24"/>
+          <w:szCs w:val="24"/>
+        </w:rPr>
+        <w:t xml:space="preserve"> összefüggő adatokat, </w:t>
       </w:r>
       <w:r>
         <w:rPr>
@@ -3163,6 +4548,7 @@
         </w:rPr>
         <w:t xml:space="preserve">meghatározott típusú mennyiségek </w:t>
       </w:r>
+      <w:proofErr w:type="spellStart"/>
       <w:r>
         <w:rPr>
           <w:rFonts w:ascii="Times New Roman" w:hAnsi="Times New Roman" w:cs="Times New Roman"/>
@@ -3171,6 +4557,7 @@
         </w:rPr>
         <w:t>tárolhatóak</w:t>
       </w:r>
+      <w:proofErr w:type="spellEnd"/>
       <w:r>
         <w:rPr>
           <w:rFonts w:ascii="Times New Roman" w:hAnsi="Times New Roman" w:cs="Times New Roman"/>
@@ -3269,7 +4656,43 @@
           <w:sz w:val="24"/>
           <w:szCs w:val="24"/>
         </w:rPr>
-        <w:t xml:space="preserve"> (angolul Relational Database Management System)</w:t>
+        <w:t xml:space="preserve"> (angolul </w:t>
+      </w:r>
+      <w:proofErr w:type="spellStart"/>
+      <w:r>
+        <w:rPr>
+          <w:rFonts w:ascii="Times New Roman" w:hAnsi="Times New Roman" w:cs="Times New Roman"/>
+          <w:sz w:val="24"/>
+          <w:szCs w:val="24"/>
+        </w:rPr>
+        <w:t>Relational</w:t>
+      </w:r>
+      <w:proofErr w:type="spellEnd"/>
+      <w:r>
+        <w:rPr>
+          <w:rFonts w:ascii="Times New Roman" w:hAnsi="Times New Roman" w:cs="Times New Roman"/>
+          <w:sz w:val="24"/>
+          <w:szCs w:val="24"/>
+        </w:rPr>
+        <w:t xml:space="preserve"> </w:t>
+      </w:r>
+      <w:proofErr w:type="spellStart"/>
+      <w:r>
+        <w:rPr>
+          <w:rFonts w:ascii="Times New Roman" w:hAnsi="Times New Roman" w:cs="Times New Roman"/>
+          <w:sz w:val="24"/>
+          <w:szCs w:val="24"/>
+        </w:rPr>
+        <w:t>Database</w:t>
+      </w:r>
+      <w:proofErr w:type="spellEnd"/>
+      <w:r>
+        <w:rPr>
+          <w:rFonts w:ascii="Times New Roman" w:hAnsi="Times New Roman" w:cs="Times New Roman"/>
+          <w:sz w:val="24"/>
+          <w:szCs w:val="24"/>
+        </w:rPr>
+        <w:t xml:space="preserve"> Management System)</w:t>
       </w:r>
       <w:r>
         <w:rPr>
@@ -3310,15 +4733,141 @@
           <w:sz w:val="24"/>
           <w:szCs w:val="24"/>
         </w:rPr>
-        <w:t xml:space="preserve"> A relációs adatbázis-kezelő rendszerek nem valósulhatnak meg az ACID tulajdonságok nélkül. Ezen tulajdonságok az atomicitás (atomicity), a konzisztencia (consistency), az izoláció (isolation) és a tartósság (durability). Ezáltal rendszer garantálja, hogy több művelet egy műveletként hajtódjon végre, nem valósulhatnak meg részlegesen</w:t>
-      </w:r>
-      <w:r>
-        <w:rPr>
-          <w:rFonts w:ascii="Times New Roman" w:hAnsi="Times New Roman" w:cs="Times New Roman"/>
-          <w:sz w:val="24"/>
-          <w:szCs w:val="24"/>
-        </w:rPr>
-        <w:t xml:space="preserve"> és ezek után is konzisztens állapotban marad. Tranzakciók egymástól függetlenül, elszeparáltan is futtathatóak és sikeres mentés után, hardver vagy egyéb hiba esetén is tartós marad a változás.</w:t>
+        <w:t xml:space="preserve"> A relációs adatbázis-kezelő rendszerek nem valósulhatnak meg az ACID tulajdonságok nélkül. Ezen tulajdonságok az </w:t>
+      </w:r>
+      <w:proofErr w:type="spellStart"/>
+      <w:r>
+        <w:rPr>
+          <w:rFonts w:ascii="Times New Roman" w:hAnsi="Times New Roman" w:cs="Times New Roman"/>
+          <w:sz w:val="24"/>
+          <w:szCs w:val="24"/>
+        </w:rPr>
+        <w:t>atomicitás</w:t>
+      </w:r>
+      <w:proofErr w:type="spellEnd"/>
+      <w:r>
+        <w:rPr>
+          <w:rFonts w:ascii="Times New Roman" w:hAnsi="Times New Roman" w:cs="Times New Roman"/>
+          <w:sz w:val="24"/>
+          <w:szCs w:val="24"/>
+        </w:rPr>
+        <w:t xml:space="preserve"> (atomicity), a konzisztencia (</w:t>
+      </w:r>
+      <w:proofErr w:type="spellStart"/>
+      <w:r>
+        <w:rPr>
+          <w:rFonts w:ascii="Times New Roman" w:hAnsi="Times New Roman" w:cs="Times New Roman"/>
+          <w:sz w:val="24"/>
+          <w:szCs w:val="24"/>
+        </w:rPr>
+        <w:t>consistency</w:t>
+      </w:r>
+      <w:proofErr w:type="spellEnd"/>
+      <w:r>
+        <w:rPr>
+          <w:rFonts w:ascii="Times New Roman" w:hAnsi="Times New Roman" w:cs="Times New Roman"/>
+          <w:sz w:val="24"/>
+          <w:szCs w:val="24"/>
+        </w:rPr>
+        <w:t>), az izoláció (</w:t>
+      </w:r>
+      <w:proofErr w:type="spellStart"/>
+      <w:r>
+        <w:rPr>
+          <w:rFonts w:ascii="Times New Roman" w:hAnsi="Times New Roman" w:cs="Times New Roman"/>
+          <w:sz w:val="24"/>
+          <w:szCs w:val="24"/>
+        </w:rPr>
+        <w:t>isolation</w:t>
+      </w:r>
+      <w:proofErr w:type="spellEnd"/>
+      <w:r>
+        <w:rPr>
+          <w:rFonts w:ascii="Times New Roman" w:hAnsi="Times New Roman" w:cs="Times New Roman"/>
+          <w:sz w:val="24"/>
+          <w:szCs w:val="24"/>
+        </w:rPr>
+        <w:t>) és a tartósság (</w:t>
+      </w:r>
+      <w:proofErr w:type="spellStart"/>
+      <w:r>
+        <w:rPr>
+          <w:rFonts w:ascii="Times New Roman" w:hAnsi="Times New Roman" w:cs="Times New Roman"/>
+          <w:sz w:val="24"/>
+          <w:szCs w:val="24"/>
+        </w:rPr>
+        <w:t>durability</w:t>
+      </w:r>
+      <w:proofErr w:type="spellEnd"/>
+      <w:r>
+        <w:rPr>
+          <w:rFonts w:ascii="Times New Roman" w:hAnsi="Times New Roman" w:cs="Times New Roman"/>
+          <w:sz w:val="24"/>
+          <w:szCs w:val="24"/>
+        </w:rPr>
+        <w:t xml:space="preserve">). Ezáltal rendszer garantálja, hogy több művelet egy műveletként </w:t>
+      </w:r>
+      <w:proofErr w:type="spellStart"/>
+      <w:r>
+        <w:rPr>
+          <w:rFonts w:ascii="Times New Roman" w:hAnsi="Times New Roman" w:cs="Times New Roman"/>
+          <w:sz w:val="24"/>
+          <w:szCs w:val="24"/>
+        </w:rPr>
+        <w:t>hajtódjon</w:t>
+      </w:r>
+      <w:proofErr w:type="spellEnd"/>
+      <w:r>
+        <w:rPr>
+          <w:rFonts w:ascii="Times New Roman" w:hAnsi="Times New Roman" w:cs="Times New Roman"/>
+          <w:sz w:val="24"/>
+          <w:szCs w:val="24"/>
+        </w:rPr>
+        <w:t xml:space="preserve"> végre, nem valósulhatnak meg részlegesen</w:t>
+      </w:r>
+      <w:r>
+        <w:rPr>
+          <w:rFonts w:ascii="Times New Roman" w:hAnsi="Times New Roman" w:cs="Times New Roman"/>
+          <w:sz w:val="24"/>
+          <w:szCs w:val="24"/>
+        </w:rPr>
+        <w:t xml:space="preserve"> és ezek után is konzisztens állapotban marad. Tranzakciók egymástól függetlenül, </w:t>
+      </w:r>
+      <w:proofErr w:type="spellStart"/>
+      <w:r>
+        <w:rPr>
+          <w:rFonts w:ascii="Times New Roman" w:hAnsi="Times New Roman" w:cs="Times New Roman"/>
+          <w:sz w:val="24"/>
+          <w:szCs w:val="24"/>
+        </w:rPr>
+        <w:t>elszeparáltan</w:t>
+      </w:r>
+      <w:proofErr w:type="spellEnd"/>
+      <w:r>
+        <w:rPr>
+          <w:rFonts w:ascii="Times New Roman" w:hAnsi="Times New Roman" w:cs="Times New Roman"/>
+          <w:sz w:val="24"/>
+          <w:szCs w:val="24"/>
+        </w:rPr>
+        <w:t xml:space="preserve"> is </w:t>
+      </w:r>
+      <w:proofErr w:type="spellStart"/>
+      <w:r>
+        <w:rPr>
+          <w:rFonts w:ascii="Times New Roman" w:hAnsi="Times New Roman" w:cs="Times New Roman"/>
+          <w:sz w:val="24"/>
+          <w:szCs w:val="24"/>
+        </w:rPr>
+        <w:t>futtathatóak</w:t>
+      </w:r>
+      <w:proofErr w:type="spellEnd"/>
+      <w:r>
+        <w:rPr>
+          <w:rFonts w:ascii="Times New Roman" w:hAnsi="Times New Roman" w:cs="Times New Roman"/>
+          <w:sz w:val="24"/>
+          <w:szCs w:val="24"/>
+        </w:rPr>
+        <w:t xml:space="preserve"> és sikeres mentés után, hardver vagy egyéb hiba esetén is tartós marad a változás.</w:t>
       </w:r>
     </w:p>
     <w:p>
@@ -3443,6 +4992,7 @@
           <w:szCs w:val="24"/>
         </w:rPr>
       </w:pPr>
+      <w:proofErr w:type="spellStart"/>
       <w:r>
         <w:rPr>
           <w:rFonts w:ascii="Times New Roman" w:hAnsi="Times New Roman" w:cs="Times New Roman"/>
@@ -3451,6 +5001,7 @@
         </w:rPr>
         <w:t>PostgreSQL</w:t>
       </w:r>
+      <w:proofErr w:type="spellEnd"/>
     </w:p>
     <w:p>
       <w:pPr>
@@ -3467,6 +5018,7 @@
           <w:szCs w:val="24"/>
         </w:rPr>
       </w:pPr>
+      <w:proofErr w:type="spellStart"/>
       <w:r>
         <w:rPr>
           <w:rFonts w:ascii="Times New Roman" w:hAnsi="Times New Roman" w:cs="Times New Roman"/>
@@ -3475,6 +5027,7 @@
         </w:rPr>
         <w:t>MySQL</w:t>
       </w:r>
+      <w:proofErr w:type="spellEnd"/>
     </w:p>
     <w:p>
       <w:pPr>
@@ -3491,6 +5044,7 @@
           <w:szCs w:val="24"/>
         </w:rPr>
       </w:pPr>
+      <w:proofErr w:type="spellStart"/>
       <w:r>
         <w:rPr>
           <w:rFonts w:ascii="Times New Roman" w:hAnsi="Times New Roman" w:cs="Times New Roman"/>
@@ -3499,6 +5053,7 @@
         </w:rPr>
         <w:t>SQLite</w:t>
       </w:r>
+      <w:proofErr w:type="spellEnd"/>
     </w:p>
     <w:p>
       <w:pPr>
@@ -3565,7 +5120,79 @@
           <w:sz w:val="24"/>
           <w:szCs w:val="24"/>
         </w:rPr>
-        <w:t>Az USDA National Nutrient Database for Standard Reference adatbázisa a legfőbb adatforrás az élelmiszer összetétel</w:t>
+        <w:t xml:space="preserve">Az USDA National </w:t>
+      </w:r>
+      <w:proofErr w:type="spellStart"/>
+      <w:r>
+        <w:rPr>
+          <w:rFonts w:ascii="Times New Roman" w:hAnsi="Times New Roman" w:cs="Times New Roman"/>
+          <w:sz w:val="24"/>
+          <w:szCs w:val="24"/>
+        </w:rPr>
+        <w:t>Nutrient</w:t>
+      </w:r>
+      <w:proofErr w:type="spellEnd"/>
+      <w:r>
+        <w:rPr>
+          <w:rFonts w:ascii="Times New Roman" w:hAnsi="Times New Roman" w:cs="Times New Roman"/>
+          <w:sz w:val="24"/>
+          <w:szCs w:val="24"/>
+        </w:rPr>
+        <w:t xml:space="preserve"> </w:t>
+      </w:r>
+      <w:proofErr w:type="spellStart"/>
+      <w:r>
+        <w:rPr>
+          <w:rFonts w:ascii="Times New Roman" w:hAnsi="Times New Roman" w:cs="Times New Roman"/>
+          <w:sz w:val="24"/>
+          <w:szCs w:val="24"/>
+        </w:rPr>
+        <w:t>Database</w:t>
+      </w:r>
+      <w:proofErr w:type="spellEnd"/>
+      <w:r>
+        <w:rPr>
+          <w:rFonts w:ascii="Times New Roman" w:hAnsi="Times New Roman" w:cs="Times New Roman"/>
+          <w:sz w:val="24"/>
+          <w:szCs w:val="24"/>
+        </w:rPr>
+        <w:t xml:space="preserve"> </w:t>
+      </w:r>
+      <w:proofErr w:type="spellStart"/>
+      <w:r>
+        <w:rPr>
+          <w:rFonts w:ascii="Times New Roman" w:hAnsi="Times New Roman" w:cs="Times New Roman"/>
+          <w:sz w:val="24"/>
+          <w:szCs w:val="24"/>
+        </w:rPr>
+        <w:t>for</w:t>
+      </w:r>
+      <w:proofErr w:type="spellEnd"/>
+      <w:r>
+        <w:rPr>
+          <w:rFonts w:ascii="Times New Roman" w:hAnsi="Times New Roman" w:cs="Times New Roman"/>
+          <w:sz w:val="24"/>
+          <w:szCs w:val="24"/>
+        </w:rPr>
+        <w:t xml:space="preserve"> Standard </w:t>
+      </w:r>
+      <w:proofErr w:type="spellStart"/>
+      <w:r>
+        <w:rPr>
+          <w:rFonts w:ascii="Times New Roman" w:hAnsi="Times New Roman" w:cs="Times New Roman"/>
+          <w:sz w:val="24"/>
+          <w:szCs w:val="24"/>
+        </w:rPr>
+        <w:t>Reference</w:t>
+      </w:r>
+      <w:proofErr w:type="spellEnd"/>
+      <w:r>
+        <w:rPr>
+          <w:rFonts w:ascii="Times New Roman" w:hAnsi="Times New Roman" w:cs="Times New Roman"/>
+          <w:sz w:val="24"/>
+          <w:szCs w:val="24"/>
+        </w:rPr>
+        <w:t xml:space="preserve"> adatbázisa a legfőbb adatforrás az élelmiszer összetétel</w:t>
       </w:r>
       <w:r>
         <w:rPr>
@@ -3613,15 +5240,33 @@
           <w:sz w:val="24"/>
           <w:szCs w:val="24"/>
         </w:rPr>
-        <w:t>Egy revízió publikálásánál egyrészt elérhető az újonnan frissült teljes adatbázis, amely tartalmazza a régi és az új adatokat egyaránt. Másrészt letölthető</w:t>
-      </w:r>
-      <w:r>
-        <w:rPr>
-          <w:rFonts w:ascii="Times New Roman" w:hAnsi="Times New Roman" w:cs="Times New Roman"/>
-          <w:sz w:val="24"/>
-          <w:szCs w:val="24"/>
-        </w:rPr>
-        <w:t>ek csak</w:t>
+        <w:t xml:space="preserve">Egy revízió publikálásánál egyrészt elérhető az újonnan frissült teljes adatbázis, amely tartalmazza a régi és az új adatokat egyaránt. Másrészt </w:t>
+      </w:r>
+      <w:proofErr w:type="spellStart"/>
+      <w:r>
+        <w:rPr>
+          <w:rFonts w:ascii="Times New Roman" w:hAnsi="Times New Roman" w:cs="Times New Roman"/>
+          <w:sz w:val="24"/>
+          <w:szCs w:val="24"/>
+        </w:rPr>
+        <w:t>letölthető</w:t>
+      </w:r>
+      <w:r>
+        <w:rPr>
+          <w:rFonts w:ascii="Times New Roman" w:hAnsi="Times New Roman" w:cs="Times New Roman"/>
+          <w:sz w:val="24"/>
+          <w:szCs w:val="24"/>
+        </w:rPr>
+        <w:t>ek</w:t>
+      </w:r>
+      <w:proofErr w:type="spellEnd"/>
+      <w:r>
+        <w:rPr>
+          <w:rFonts w:ascii="Times New Roman" w:hAnsi="Times New Roman" w:cs="Times New Roman"/>
+          <w:sz w:val="24"/>
+          <w:szCs w:val="24"/>
+        </w:rPr>
+        <w:t xml:space="preserve"> csak</w:t>
       </w:r>
       <w:r>
         <w:rPr>
@@ -3803,8 +5448,6 @@
         </w:rPr>
         <w:t>által használt relációs adatbázis főbb tábláit a következőkben mutatom be.</w:t>
       </w:r>
-      <w:bookmarkStart w:id="0" w:name="_GoBack"/>
-      <w:bookmarkEnd w:id="0"/>
     </w:p>
     <w:p>
       <w:pPr>
@@ -3817,6 +5460,7 @@
           <w:szCs w:val="24"/>
         </w:rPr>
       </w:pPr>
+      <w:proofErr w:type="spellStart"/>
       <w:r>
         <w:rPr>
           <w:rFonts w:ascii="Times New Roman" w:hAnsi="Times New Roman" w:cs="Times New Roman"/>
@@ -3825,8 +5469,69 @@
           <w:szCs w:val="24"/>
         </w:rPr>
         <w:lastRenderedPageBreak/>
-        <w:t>Food Description, Nutrient Data, Weight</w:t>
-      </w:r>
+        <w:t>Food</w:t>
+      </w:r>
+      <w:proofErr w:type="spellEnd"/>
+      <w:r>
+        <w:rPr>
+          <w:rFonts w:ascii="Times New Roman" w:hAnsi="Times New Roman" w:cs="Times New Roman"/>
+          <w:b/>
+          <w:sz w:val="24"/>
+          <w:szCs w:val="24"/>
+        </w:rPr>
+        <w:t xml:space="preserve"> </w:t>
+      </w:r>
+      <w:proofErr w:type="spellStart"/>
+      <w:r>
+        <w:rPr>
+          <w:rFonts w:ascii="Times New Roman" w:hAnsi="Times New Roman" w:cs="Times New Roman"/>
+          <w:b/>
+          <w:sz w:val="24"/>
+          <w:szCs w:val="24"/>
+        </w:rPr>
+        <w:t>Description</w:t>
+      </w:r>
+      <w:proofErr w:type="spellEnd"/>
+      <w:r>
+        <w:rPr>
+          <w:rFonts w:ascii="Times New Roman" w:hAnsi="Times New Roman" w:cs="Times New Roman"/>
+          <w:b/>
+          <w:sz w:val="24"/>
+          <w:szCs w:val="24"/>
+        </w:rPr>
+        <w:t xml:space="preserve">, </w:t>
+      </w:r>
+      <w:proofErr w:type="spellStart"/>
+      <w:r>
+        <w:rPr>
+          <w:rFonts w:ascii="Times New Roman" w:hAnsi="Times New Roman" w:cs="Times New Roman"/>
+          <w:b/>
+          <w:sz w:val="24"/>
+          <w:szCs w:val="24"/>
+        </w:rPr>
+        <w:t>Nutrient</w:t>
+      </w:r>
+      <w:proofErr w:type="spellEnd"/>
+      <w:r>
+        <w:rPr>
+          <w:rFonts w:ascii="Times New Roman" w:hAnsi="Times New Roman" w:cs="Times New Roman"/>
+          <w:b/>
+          <w:sz w:val="24"/>
+          <w:szCs w:val="24"/>
+        </w:rPr>
+        <w:t xml:space="preserve"> Data, </w:t>
+      </w:r>
+      <w:proofErr w:type="spellStart"/>
+      <w:r>
+        <w:rPr>
+          <w:rFonts w:ascii="Times New Roman" w:hAnsi="Times New Roman" w:cs="Times New Roman"/>
+          <w:b/>
+          <w:sz w:val="24"/>
+          <w:szCs w:val="24"/>
+        </w:rPr>
+        <w:t>Weight</w:t>
+      </w:r>
+      <w:proofErr w:type="spellEnd"/>
     </w:p>
     <w:tbl>
       <w:tblPr>
@@ -3941,6 +5646,7 @@
                 <w:szCs w:val="24"/>
               </w:rPr>
             </w:pPr>
+            <w:proofErr w:type="spellStart"/>
             <w:r>
               <w:rPr>
                 <w:rFonts w:ascii="Times New Roman" w:hAnsi="Times New Roman" w:cs="Times New Roman"/>
@@ -3949,6 +5655,7 @@
               </w:rPr>
               <w:t>NDB_No</w:t>
             </w:r>
+            <w:proofErr w:type="spellEnd"/>
           </w:p>
         </w:tc>
         <w:tc>
@@ -3989,6 +5696,14 @@
                 <w:szCs w:val="24"/>
               </w:rPr>
             </w:pPr>
+            <w:r>
+              <w:rPr>
+                <w:rFonts w:ascii="Times New Roman" w:hAnsi="Times New Roman" w:cs="Times New Roman"/>
+                <w:sz w:val="24"/>
+                <w:szCs w:val="24"/>
+              </w:rPr>
+              <w:t>élelmiszer egyedi azonosítója</w:t>
+            </w:r>
           </w:p>
         </w:tc>
       </w:tr>
@@ -4010,6 +5725,7 @@
                 <w:szCs w:val="24"/>
               </w:rPr>
             </w:pPr>
+            <w:proofErr w:type="spellStart"/>
             <w:r>
               <w:rPr>
                 <w:rFonts w:ascii="Times New Roman" w:hAnsi="Times New Roman" w:cs="Times New Roman"/>
@@ -4018,6 +5734,7 @@
               </w:rPr>
               <w:t>FdGrp_Cd</w:t>
             </w:r>
+            <w:proofErr w:type="spellEnd"/>
           </w:p>
         </w:tc>
         <w:tc>
@@ -4058,6 +5775,14 @@
                 <w:szCs w:val="24"/>
               </w:rPr>
             </w:pPr>
+            <w:r>
+              <w:rPr>
+                <w:rFonts w:ascii="Times New Roman" w:hAnsi="Times New Roman" w:cs="Times New Roman"/>
+                <w:sz w:val="24"/>
+                <w:szCs w:val="24"/>
+              </w:rPr>
+              <w:t>élelmiszer-csoport kódja</w:t>
+            </w:r>
           </w:p>
         </w:tc>
       </w:tr>
@@ -4079,6 +5804,7 @@
                 <w:szCs w:val="24"/>
               </w:rPr>
             </w:pPr>
+            <w:proofErr w:type="spellStart"/>
             <w:r>
               <w:rPr>
                 <w:rFonts w:ascii="Times New Roman" w:hAnsi="Times New Roman" w:cs="Times New Roman"/>
@@ -4087,6 +5813,7 @@
               </w:rPr>
               <w:t>Long_Desc</w:t>
             </w:r>
+            <w:proofErr w:type="spellEnd"/>
           </w:p>
         </w:tc>
         <w:tc>
@@ -4127,6 +5854,14 @@
                 <w:szCs w:val="24"/>
               </w:rPr>
             </w:pPr>
+            <w:r>
+              <w:rPr>
+                <w:rFonts w:ascii="Times New Roman" w:hAnsi="Times New Roman" w:cs="Times New Roman"/>
+                <w:sz w:val="24"/>
+                <w:szCs w:val="24"/>
+              </w:rPr>
+              <w:t>leírás</w:t>
+            </w:r>
           </w:p>
         </w:tc>
       </w:tr>
@@ -4148,6 +5883,7 @@
                 <w:szCs w:val="24"/>
               </w:rPr>
             </w:pPr>
+            <w:proofErr w:type="spellStart"/>
             <w:r>
               <w:rPr>
                 <w:rFonts w:ascii="Times New Roman" w:hAnsi="Times New Roman" w:cs="Times New Roman"/>
@@ -4156,6 +5892,7 @@
               </w:rPr>
               <w:t>Shrt_desc</w:t>
             </w:r>
+            <w:proofErr w:type="spellEnd"/>
           </w:p>
         </w:tc>
         <w:tc>
@@ -4196,6 +5933,14 @@
                 <w:szCs w:val="24"/>
               </w:rPr>
             </w:pPr>
+            <w:r>
+              <w:rPr>
+                <w:rFonts w:ascii="Times New Roman" w:hAnsi="Times New Roman" w:cs="Times New Roman"/>
+                <w:sz w:val="24"/>
+                <w:szCs w:val="24"/>
+              </w:rPr>
+              <w:t>rövidített leírás</w:t>
+            </w:r>
           </w:p>
         </w:tc>
       </w:tr>
@@ -4217,6 +5962,7 @@
                 <w:szCs w:val="24"/>
               </w:rPr>
             </w:pPr>
+            <w:proofErr w:type="spellStart"/>
             <w:r>
               <w:rPr>
                 <w:rFonts w:ascii="Times New Roman" w:hAnsi="Times New Roman" w:cs="Times New Roman"/>
@@ -4225,6 +5971,7 @@
               </w:rPr>
               <w:t>ComName</w:t>
             </w:r>
+            <w:proofErr w:type="spellEnd"/>
           </w:p>
         </w:tc>
         <w:tc>
@@ -4265,6 +6012,14 @@
                 <w:szCs w:val="24"/>
               </w:rPr>
             </w:pPr>
+            <w:r>
+              <w:rPr>
+                <w:rFonts w:ascii="Times New Roman" w:hAnsi="Times New Roman" w:cs="Times New Roman"/>
+                <w:sz w:val="24"/>
+                <w:szCs w:val="24"/>
+              </w:rPr>
+              <w:t>egyéb megnevezés</w:t>
+            </w:r>
           </w:p>
         </w:tc>
       </w:tr>
@@ -4286,6 +6041,7 @@
                 <w:szCs w:val="24"/>
               </w:rPr>
             </w:pPr>
+            <w:proofErr w:type="spellStart"/>
             <w:r>
               <w:rPr>
                 <w:rFonts w:ascii="Times New Roman" w:hAnsi="Times New Roman" w:cs="Times New Roman"/>
@@ -4294,6 +6050,7 @@
               </w:rPr>
               <w:t>ManufacName</w:t>
             </w:r>
+            <w:proofErr w:type="spellEnd"/>
           </w:p>
         </w:tc>
         <w:tc>
@@ -4334,6 +6091,14 @@
                 <w:szCs w:val="24"/>
               </w:rPr>
             </w:pPr>
+            <w:r>
+              <w:rPr>
+                <w:rFonts w:ascii="Times New Roman" w:hAnsi="Times New Roman" w:cs="Times New Roman"/>
+                <w:sz w:val="24"/>
+                <w:szCs w:val="24"/>
+              </w:rPr>
+              <w:t>gyártó megnevezése</w:t>
+            </w:r>
           </w:p>
         </w:tc>
       </w:tr>
@@ -4355,6 +6120,7 @@
                 <w:szCs w:val="24"/>
               </w:rPr>
             </w:pPr>
+            <w:proofErr w:type="spellStart"/>
             <w:r>
               <w:rPr>
                 <w:rFonts w:ascii="Times New Roman" w:hAnsi="Times New Roman" w:cs="Times New Roman"/>
@@ -4363,6 +6129,7 @@
               </w:rPr>
               <w:t>Survey</w:t>
             </w:r>
+            <w:proofErr w:type="spellEnd"/>
           </w:p>
         </w:tc>
         <w:tc>
@@ -4403,6 +6170,14 @@
                 <w:szCs w:val="24"/>
               </w:rPr>
             </w:pPr>
+            <w:r>
+              <w:rPr>
+                <w:rFonts w:ascii="Times New Roman" w:hAnsi="Times New Roman" w:cs="Times New Roman"/>
+                <w:sz w:val="24"/>
+                <w:szCs w:val="24"/>
+              </w:rPr>
+              <w:t>tanulmányokban felhasznált-e</w:t>
+            </w:r>
           </w:p>
         </w:tc>
       </w:tr>
@@ -4424,6 +6199,7 @@
                 <w:szCs w:val="24"/>
               </w:rPr>
             </w:pPr>
+            <w:proofErr w:type="spellStart"/>
             <w:r>
               <w:rPr>
                 <w:rFonts w:ascii="Times New Roman" w:hAnsi="Times New Roman" w:cs="Times New Roman"/>
@@ -4432,6 +6208,7 @@
               </w:rPr>
               <w:t>Ref_desc</w:t>
             </w:r>
+            <w:proofErr w:type="spellEnd"/>
           </w:p>
         </w:tc>
         <w:tc>
@@ -4472,6 +6249,22 @@
                 <w:szCs w:val="24"/>
               </w:rPr>
             </w:pPr>
+            <w:r>
+              <w:rPr>
+                <w:rFonts w:ascii="Times New Roman" w:hAnsi="Times New Roman" w:cs="Times New Roman"/>
+                <w:sz w:val="24"/>
+                <w:szCs w:val="24"/>
+              </w:rPr>
+              <w:t xml:space="preserve">fogyasztásra alkalmatlan </w:t>
+            </w:r>
+            <w:r>
+              <w:rPr>
+                <w:rFonts w:ascii="Times New Roman" w:hAnsi="Times New Roman" w:cs="Times New Roman"/>
+                <w:sz w:val="24"/>
+                <w:szCs w:val="24"/>
+              </w:rPr>
+              <w:t>összetevő leírása</w:t>
+            </w:r>
           </w:p>
         </w:tc>
       </w:tr>
@@ -4493,6 +6286,7 @@
                 <w:szCs w:val="24"/>
               </w:rPr>
             </w:pPr>
+            <w:proofErr w:type="spellStart"/>
             <w:r>
               <w:rPr>
                 <w:rFonts w:ascii="Times New Roman" w:hAnsi="Times New Roman" w:cs="Times New Roman"/>
@@ -4501,6 +6295,7 @@
               </w:rPr>
               <w:t>Refuse</w:t>
             </w:r>
+            <w:proofErr w:type="spellEnd"/>
           </w:p>
         </w:tc>
         <w:tc>
@@ -4541,6 +6336,30 @@
                 <w:szCs w:val="24"/>
               </w:rPr>
             </w:pPr>
+            <w:r>
+              <w:rPr>
+                <w:rFonts w:ascii="Times New Roman" w:hAnsi="Times New Roman" w:cs="Times New Roman"/>
+                <w:sz w:val="24"/>
+                <w:szCs w:val="24"/>
+              </w:rPr>
+              <w:t xml:space="preserve">fogyasztásra alkalmatlan </w:t>
+            </w:r>
+            <w:r>
+              <w:rPr>
+                <w:rFonts w:ascii="Times New Roman" w:hAnsi="Times New Roman" w:cs="Times New Roman"/>
+                <w:sz w:val="24"/>
+                <w:szCs w:val="24"/>
+              </w:rPr>
+              <w:t>összetevő</w:t>
+            </w:r>
+            <w:r>
+              <w:rPr>
+                <w:rFonts w:ascii="Times New Roman" w:hAnsi="Times New Roman" w:cs="Times New Roman"/>
+                <w:sz w:val="24"/>
+                <w:szCs w:val="24"/>
+              </w:rPr>
+              <w:t xml:space="preserve"> százalékban kifejezve</w:t>
+            </w:r>
           </w:p>
         </w:tc>
       </w:tr>
@@ -4562,6 +6381,7 @@
                 <w:szCs w:val="24"/>
               </w:rPr>
             </w:pPr>
+            <w:proofErr w:type="spellStart"/>
             <w:r>
               <w:rPr>
                 <w:rFonts w:ascii="Times New Roman" w:hAnsi="Times New Roman" w:cs="Times New Roman"/>
@@ -4570,6 +6390,7 @@
               </w:rPr>
               <w:t>SciName</w:t>
             </w:r>
+            <w:proofErr w:type="spellEnd"/>
           </w:p>
         </w:tc>
         <w:tc>
@@ -4610,6 +6431,14 @@
                 <w:szCs w:val="24"/>
               </w:rPr>
             </w:pPr>
+            <w:r>
+              <w:rPr>
+                <w:rFonts w:ascii="Times New Roman" w:hAnsi="Times New Roman" w:cs="Times New Roman"/>
+                <w:sz w:val="24"/>
+                <w:szCs w:val="24"/>
+              </w:rPr>
+              <w:t>élelmiszer tudományos neve</w:t>
+            </w:r>
           </w:p>
         </w:tc>
       </w:tr>
@@ -4631,6 +6460,7 @@
                 <w:szCs w:val="24"/>
               </w:rPr>
             </w:pPr>
+            <w:proofErr w:type="spellStart"/>
             <w:r>
               <w:rPr>
                 <w:rFonts w:ascii="Times New Roman" w:hAnsi="Times New Roman" w:cs="Times New Roman"/>
@@ -4639,6 +6469,7 @@
               </w:rPr>
               <w:t>N_Factor</w:t>
             </w:r>
+            <w:proofErr w:type="spellEnd"/>
           </w:p>
         </w:tc>
         <w:tc>
@@ -4679,6 +6510,14 @@
                 <w:szCs w:val="24"/>
               </w:rPr>
             </w:pPr>
+            <w:r>
+              <w:rPr>
+                <w:rFonts w:ascii="Times New Roman" w:hAnsi="Times New Roman" w:cs="Times New Roman"/>
+                <w:sz w:val="24"/>
+                <w:szCs w:val="24"/>
+              </w:rPr>
+              <w:t>nitrogénből proteinbe való átalakítás tényezője</w:t>
+            </w:r>
           </w:p>
         </w:tc>
       </w:tr>
@@ -4700,6 +6539,7 @@
                 <w:szCs w:val="24"/>
               </w:rPr>
             </w:pPr>
+            <w:proofErr w:type="spellStart"/>
             <w:r>
               <w:rPr>
                 <w:rFonts w:ascii="Times New Roman" w:hAnsi="Times New Roman" w:cs="Times New Roman"/>
@@ -4708,6 +6548,7 @@
               </w:rPr>
               <w:t>Pro_Factor</w:t>
             </w:r>
+            <w:proofErr w:type="spellEnd"/>
           </w:p>
         </w:tc>
         <w:tc>
@@ -4748,6 +6589,14 @@
                 <w:szCs w:val="24"/>
               </w:rPr>
             </w:pPr>
+            <w:r>
+              <w:rPr>
+                <w:rFonts w:ascii="Times New Roman" w:hAnsi="Times New Roman" w:cs="Times New Roman"/>
+                <w:sz w:val="24"/>
+                <w:szCs w:val="24"/>
+              </w:rPr>
+              <w:t>proteinből kalória számítás tényezője</w:t>
+            </w:r>
           </w:p>
         </w:tc>
       </w:tr>
@@ -4769,6 +6618,7 @@
                 <w:szCs w:val="24"/>
               </w:rPr>
             </w:pPr>
+            <w:proofErr w:type="spellStart"/>
             <w:r>
               <w:rPr>
                 <w:rFonts w:ascii="Times New Roman" w:hAnsi="Times New Roman" w:cs="Times New Roman"/>
@@ -4777,6 +6627,7 @@
               </w:rPr>
               <w:t>Fat_Factor</w:t>
             </w:r>
+            <w:proofErr w:type="spellEnd"/>
           </w:p>
         </w:tc>
         <w:tc>
@@ -4817,6 +6668,14 @@
                 <w:szCs w:val="24"/>
               </w:rPr>
             </w:pPr>
+            <w:r>
+              <w:rPr>
+                <w:rFonts w:ascii="Times New Roman" w:hAnsi="Times New Roman" w:cs="Times New Roman"/>
+                <w:sz w:val="24"/>
+                <w:szCs w:val="24"/>
+              </w:rPr>
+              <w:t>zsírból kalória számítás tényezője</w:t>
+            </w:r>
           </w:p>
         </w:tc>
       </w:tr>
@@ -4838,6 +6697,7 @@
                 <w:szCs w:val="24"/>
               </w:rPr>
             </w:pPr>
+            <w:proofErr w:type="spellStart"/>
             <w:r>
               <w:rPr>
                 <w:rFonts w:ascii="Times New Roman" w:hAnsi="Times New Roman" w:cs="Times New Roman"/>
@@ -4846,6 +6706,7 @@
               </w:rPr>
               <w:t>CHO_Factor</w:t>
             </w:r>
+            <w:proofErr w:type="spellEnd"/>
           </w:p>
         </w:tc>
         <w:tc>
@@ -4886,10 +6747,85 @@
                 <w:szCs w:val="24"/>
               </w:rPr>
             </w:pPr>
+            <w:r>
+              <w:rPr>
+                <w:rFonts w:ascii="Times New Roman" w:hAnsi="Times New Roman" w:cs="Times New Roman"/>
+                <w:sz w:val="24"/>
+                <w:szCs w:val="24"/>
+              </w:rPr>
+              <w:t>szénhidrátból kalória számítás tényezője</w:t>
+            </w:r>
           </w:p>
         </w:tc>
       </w:tr>
     </w:tbl>
+    <w:p>
+      <w:pPr>
+        <w:spacing w:line="360" w:lineRule="auto"/>
+        <w:jc w:val="both"/>
+        <w:rPr>
+          <w:rFonts w:ascii="Times New Roman" w:hAnsi="Times New Roman" w:cs="Times New Roman"/>
+          <w:sz w:val="24"/>
+          <w:szCs w:val="24"/>
+        </w:rPr>
+      </w:pPr>
+    </w:p>
+    <w:p>
+      <w:pPr>
+        <w:spacing w:line="360" w:lineRule="auto"/>
+        <w:ind w:firstLine="708"/>
+        <w:jc w:val="both"/>
+        <w:rPr>
+          <w:rFonts w:ascii="Times New Roman" w:hAnsi="Times New Roman" w:cs="Times New Roman"/>
+          <w:sz w:val="24"/>
+          <w:szCs w:val="24"/>
+        </w:rPr>
+      </w:pPr>
+      <w:r>
+        <w:rPr>
+          <w:rFonts w:ascii="Times New Roman" w:hAnsi="Times New Roman" w:cs="Times New Roman"/>
+          <w:sz w:val="24"/>
+          <w:szCs w:val="24"/>
+        </w:rPr>
+        <w:t xml:space="preserve">A </w:t>
+      </w:r>
+      <w:proofErr w:type="spellStart"/>
+      <w:r>
+        <w:rPr>
+          <w:rFonts w:ascii="Times New Roman" w:hAnsi="Times New Roman" w:cs="Times New Roman"/>
+          <w:sz w:val="24"/>
+          <w:szCs w:val="24"/>
+        </w:rPr>
+        <w:t>Food</w:t>
+      </w:r>
+      <w:proofErr w:type="spellEnd"/>
+      <w:r>
+        <w:rPr>
+          <w:rFonts w:ascii="Times New Roman" w:hAnsi="Times New Roman" w:cs="Times New Roman"/>
+          <w:sz w:val="24"/>
+          <w:szCs w:val="24"/>
+        </w:rPr>
+        <w:t xml:space="preserve"> </w:t>
+      </w:r>
+      <w:proofErr w:type="spellStart"/>
+      <w:r>
+        <w:rPr>
+          <w:rFonts w:ascii="Times New Roman" w:hAnsi="Times New Roman" w:cs="Times New Roman"/>
+          <w:sz w:val="24"/>
+          <w:szCs w:val="24"/>
+        </w:rPr>
+        <w:t>Description</w:t>
+      </w:r>
+      <w:proofErr w:type="spellEnd"/>
+      <w:r>
+        <w:rPr>
+          <w:rFonts w:ascii="Times New Roman" w:hAnsi="Times New Roman" w:cs="Times New Roman"/>
+          <w:sz w:val="24"/>
+          <w:szCs w:val="24"/>
+        </w:rPr>
+        <w:t xml:space="preserve"> tábla magába foglalja az élelmiszerek különböző megnevezéseit, jellemzéseit vagy éppen a fogyasztásra alkalmatlan részeik mértéket az egyéb tudományos adatok mellett.</w:t>
+      </w:r>
+    </w:p>
     <w:p>
       <w:pPr>
         <w:spacing w:line="360" w:lineRule="auto"/>
@@ -5014,14 +6950,17 @@
                 <w:szCs w:val="24"/>
               </w:rPr>
             </w:pPr>
-            <w:r>
-              <w:rPr>
-                <w:rFonts w:ascii="Times New Roman" w:hAnsi="Times New Roman" w:cs="Times New Roman"/>
-                <w:sz w:val="24"/>
-                <w:szCs w:val="24"/>
-              </w:rPr>
+            <w:proofErr w:type="spellStart"/>
+            <w:r>
+              <w:rPr>
+                <w:rFonts w:ascii="Times New Roman" w:hAnsi="Times New Roman" w:cs="Times New Roman"/>
+                <w:sz w:val="24"/>
+                <w:szCs w:val="24"/>
+              </w:rPr>
+              <w:lastRenderedPageBreak/>
               <w:t>NDB_No</w:t>
             </w:r>
+            <w:proofErr w:type="spellEnd"/>
           </w:p>
         </w:tc>
         <w:tc>
@@ -5062,6 +7001,14 @@
                 <w:szCs w:val="24"/>
               </w:rPr>
             </w:pPr>
+            <w:r>
+              <w:rPr>
+                <w:rFonts w:ascii="Times New Roman" w:hAnsi="Times New Roman" w:cs="Times New Roman"/>
+                <w:sz w:val="24"/>
+                <w:szCs w:val="24"/>
+              </w:rPr>
+              <w:t>élelmiszer egyedi azonosítója</w:t>
+            </w:r>
           </w:p>
         </w:tc>
       </w:tr>
@@ -5083,6 +7030,7 @@
                 <w:szCs w:val="24"/>
               </w:rPr>
             </w:pPr>
+            <w:proofErr w:type="spellStart"/>
             <w:r>
               <w:rPr>
                 <w:rFonts w:ascii="Times New Roman" w:hAnsi="Times New Roman" w:cs="Times New Roman"/>
@@ -5091,6 +7039,7 @@
               </w:rPr>
               <w:t>Nutr_No</w:t>
             </w:r>
+            <w:proofErr w:type="spellEnd"/>
           </w:p>
         </w:tc>
         <w:tc>
@@ -5131,6 +7080,14 @@
                 <w:szCs w:val="24"/>
               </w:rPr>
             </w:pPr>
+            <w:r>
+              <w:rPr>
+                <w:rFonts w:ascii="Times New Roman" w:hAnsi="Times New Roman" w:cs="Times New Roman"/>
+                <w:sz w:val="24"/>
+                <w:szCs w:val="24"/>
+              </w:rPr>
+              <w:t>tápanyag egyedi azonosítója</w:t>
+            </w:r>
           </w:p>
         </w:tc>
       </w:tr>
@@ -5152,6 +7109,7 @@
                 <w:szCs w:val="24"/>
               </w:rPr>
             </w:pPr>
+            <w:proofErr w:type="spellStart"/>
             <w:r>
               <w:rPr>
                 <w:rFonts w:ascii="Times New Roman" w:hAnsi="Times New Roman" w:cs="Times New Roman"/>
@@ -5160,6 +7118,7 @@
               </w:rPr>
               <w:t>Nutr_Val</w:t>
             </w:r>
+            <w:proofErr w:type="spellEnd"/>
           </w:p>
         </w:tc>
         <w:tc>
@@ -5200,6 +7159,22 @@
                 <w:szCs w:val="24"/>
               </w:rPr>
             </w:pPr>
+            <w:r>
+              <w:rPr>
+                <w:rFonts w:ascii="Times New Roman" w:hAnsi="Times New Roman" w:cs="Times New Roman"/>
+                <w:sz w:val="24"/>
+                <w:szCs w:val="24"/>
+              </w:rPr>
+              <w:t>mennyiség</w:t>
+            </w:r>
+            <w:r>
+              <w:rPr>
+                <w:rFonts w:ascii="Times New Roman" w:hAnsi="Times New Roman" w:cs="Times New Roman"/>
+                <w:sz w:val="24"/>
+                <w:szCs w:val="24"/>
+              </w:rPr>
+              <w:t xml:space="preserve"> 100 grammban</w:t>
+            </w:r>
           </w:p>
         </w:tc>
       </w:tr>
@@ -5221,6 +7196,7 @@
                 <w:szCs w:val="24"/>
               </w:rPr>
             </w:pPr>
+            <w:proofErr w:type="spellStart"/>
             <w:r>
               <w:rPr>
                 <w:rFonts w:ascii="Times New Roman" w:hAnsi="Times New Roman" w:cs="Times New Roman"/>
@@ -5229,6 +7205,7 @@
               </w:rPr>
               <w:t>Num_Data_Pts</w:t>
             </w:r>
+            <w:proofErr w:type="spellEnd"/>
           </w:p>
         </w:tc>
         <w:tc>
@@ -5269,6 +7246,14 @@
                 <w:szCs w:val="24"/>
               </w:rPr>
             </w:pPr>
+            <w:r>
+              <w:rPr>
+                <w:rFonts w:ascii="Times New Roman" w:hAnsi="Times New Roman" w:cs="Times New Roman"/>
+                <w:sz w:val="24"/>
+                <w:szCs w:val="24"/>
+              </w:rPr>
+              <w:t>analízisek száma</w:t>
+            </w:r>
           </w:p>
         </w:tc>
       </w:tr>
@@ -5290,6 +7275,7 @@
                 <w:szCs w:val="24"/>
               </w:rPr>
             </w:pPr>
+            <w:proofErr w:type="spellStart"/>
             <w:r>
               <w:rPr>
                 <w:rFonts w:ascii="Times New Roman" w:hAnsi="Times New Roman" w:cs="Times New Roman"/>
@@ -5298,6 +7284,7 @@
               </w:rPr>
               <w:t>Std_Error</w:t>
             </w:r>
+            <w:proofErr w:type="spellEnd"/>
           </w:p>
         </w:tc>
         <w:tc>
@@ -5338,6 +7325,14 @@
                 <w:szCs w:val="24"/>
               </w:rPr>
             </w:pPr>
+            <w:r>
+              <w:rPr>
+                <w:rFonts w:ascii="Times New Roman" w:hAnsi="Times New Roman" w:cs="Times New Roman"/>
+                <w:sz w:val="24"/>
+                <w:szCs w:val="24"/>
+              </w:rPr>
+              <w:t>átlagtól való eltérés</w:t>
+            </w:r>
           </w:p>
         </w:tc>
       </w:tr>
@@ -5359,6 +7354,7 @@
                 <w:szCs w:val="24"/>
               </w:rPr>
             </w:pPr>
+            <w:proofErr w:type="spellStart"/>
             <w:r>
               <w:rPr>
                 <w:rFonts w:ascii="Times New Roman" w:hAnsi="Times New Roman" w:cs="Times New Roman"/>
@@ -5367,6 +7363,7 @@
               </w:rPr>
               <w:t>Src_Cd</w:t>
             </w:r>
+            <w:proofErr w:type="spellEnd"/>
           </w:p>
         </w:tc>
         <w:tc>
@@ -5407,6 +7404,14 @@
                 <w:szCs w:val="24"/>
               </w:rPr>
             </w:pPr>
+            <w:r>
+              <w:rPr>
+                <w:rFonts w:ascii="Times New Roman" w:hAnsi="Times New Roman" w:cs="Times New Roman"/>
+                <w:sz w:val="24"/>
+                <w:szCs w:val="24"/>
+              </w:rPr>
+              <w:t>adattípust jelző kód</w:t>
+            </w:r>
           </w:p>
         </w:tc>
       </w:tr>
@@ -5428,6 +7433,7 @@
                 <w:szCs w:val="24"/>
               </w:rPr>
             </w:pPr>
+            <w:proofErr w:type="spellStart"/>
             <w:r>
               <w:rPr>
                 <w:rFonts w:ascii="Times New Roman" w:hAnsi="Times New Roman" w:cs="Times New Roman"/>
@@ -5436,6 +7442,7 @@
               </w:rPr>
               <w:t>Deriv_Cd</w:t>
             </w:r>
+            <w:proofErr w:type="spellEnd"/>
           </w:p>
         </w:tc>
         <w:tc>
@@ -5476,6 +7483,14 @@
                 <w:szCs w:val="24"/>
               </w:rPr>
             </w:pPr>
+            <w:r>
+              <w:rPr>
+                <w:rFonts w:ascii="Times New Roman" w:hAnsi="Times New Roman" w:cs="Times New Roman"/>
+                <w:sz w:val="24"/>
+                <w:szCs w:val="24"/>
+              </w:rPr>
+              <w:t>meghatározás módja</w:t>
+            </w:r>
           </w:p>
         </w:tc>
       </w:tr>
@@ -5497,6 +7512,7 @@
                 <w:szCs w:val="24"/>
               </w:rPr>
             </w:pPr>
+            <w:proofErr w:type="spellStart"/>
             <w:r>
               <w:rPr>
                 <w:rFonts w:ascii="Times New Roman" w:hAnsi="Times New Roman" w:cs="Times New Roman"/>
@@ -5505,6 +7521,7 @@
               </w:rPr>
               <w:t>Ref_NDB_No</w:t>
             </w:r>
+            <w:proofErr w:type="spellEnd"/>
           </w:p>
         </w:tc>
         <w:tc>
@@ -5545,6 +7562,14 @@
                 <w:szCs w:val="24"/>
               </w:rPr>
             </w:pPr>
+            <w:r>
+              <w:rPr>
+                <w:rFonts w:ascii="Times New Roman" w:hAnsi="Times New Roman" w:cs="Times New Roman"/>
+                <w:sz w:val="24"/>
+                <w:szCs w:val="24"/>
+              </w:rPr>
+              <w:t>referencia azonosító</w:t>
+            </w:r>
           </w:p>
         </w:tc>
       </w:tr>
@@ -5566,6 +7591,7 @@
                 <w:szCs w:val="24"/>
               </w:rPr>
             </w:pPr>
+            <w:proofErr w:type="spellStart"/>
             <w:r>
               <w:rPr>
                 <w:rFonts w:ascii="Times New Roman" w:hAnsi="Times New Roman" w:cs="Times New Roman"/>
@@ -5574,6 +7600,7 @@
               </w:rPr>
               <w:t>Add_Nutr_Mark</w:t>
             </w:r>
+            <w:proofErr w:type="spellEnd"/>
           </w:p>
         </w:tc>
         <w:tc>
@@ -5614,6 +7641,14 @@
                 <w:szCs w:val="24"/>
               </w:rPr>
             </w:pPr>
+            <w:r>
+              <w:rPr>
+                <w:rFonts w:ascii="Times New Roman" w:hAnsi="Times New Roman" w:cs="Times New Roman"/>
+                <w:sz w:val="24"/>
+                <w:szCs w:val="24"/>
+              </w:rPr>
+              <w:t>vitamin vagy ásvány hozzáadásának megerősítése</w:t>
+            </w:r>
           </w:p>
         </w:tc>
       </w:tr>
@@ -5635,6 +7670,7 @@
                 <w:szCs w:val="24"/>
               </w:rPr>
             </w:pPr>
+            <w:proofErr w:type="spellStart"/>
             <w:r>
               <w:rPr>
                 <w:rFonts w:ascii="Times New Roman" w:hAnsi="Times New Roman" w:cs="Times New Roman"/>
@@ -5643,6 +7679,7 @@
               </w:rPr>
               <w:t>Num_Studies</w:t>
             </w:r>
+            <w:proofErr w:type="spellEnd"/>
           </w:p>
         </w:tc>
         <w:tc>
@@ -5683,6 +7720,14 @@
                 <w:szCs w:val="24"/>
               </w:rPr>
             </w:pPr>
+            <w:r>
+              <w:rPr>
+                <w:rFonts w:ascii="Times New Roman" w:hAnsi="Times New Roman" w:cs="Times New Roman"/>
+                <w:sz w:val="24"/>
+                <w:szCs w:val="24"/>
+              </w:rPr>
+              <w:t>tanulmányok száma</w:t>
+            </w:r>
           </w:p>
         </w:tc>
       </w:tr>
@@ -5752,6 +7797,14 @@
                 <w:szCs w:val="24"/>
               </w:rPr>
             </w:pPr>
+            <w:r>
+              <w:rPr>
+                <w:rFonts w:ascii="Times New Roman" w:hAnsi="Times New Roman" w:cs="Times New Roman"/>
+                <w:sz w:val="24"/>
+                <w:szCs w:val="24"/>
+              </w:rPr>
+              <w:t>minimum érték</w:t>
+            </w:r>
           </w:p>
         </w:tc>
       </w:tr>
@@ -5821,6 +7874,14 @@
                 <w:szCs w:val="24"/>
               </w:rPr>
             </w:pPr>
+            <w:r>
+              <w:rPr>
+                <w:rFonts w:ascii="Times New Roman" w:hAnsi="Times New Roman" w:cs="Times New Roman"/>
+                <w:sz w:val="24"/>
+                <w:szCs w:val="24"/>
+              </w:rPr>
+              <w:t>maximum érték</w:t>
+            </w:r>
           </w:p>
         </w:tc>
       </w:tr>
@@ -5890,6 +7951,14 @@
                 <w:szCs w:val="24"/>
               </w:rPr>
             </w:pPr>
+            <w:r>
+              <w:rPr>
+                <w:rFonts w:ascii="Times New Roman" w:hAnsi="Times New Roman" w:cs="Times New Roman"/>
+                <w:sz w:val="24"/>
+                <w:szCs w:val="24"/>
+              </w:rPr>
+              <w:t>szabadságfokok</w:t>
+            </w:r>
           </w:p>
         </w:tc>
       </w:tr>
@@ -5911,6 +7980,7 @@
                 <w:szCs w:val="24"/>
               </w:rPr>
             </w:pPr>
+            <w:proofErr w:type="spellStart"/>
             <w:r>
               <w:rPr>
                 <w:rFonts w:ascii="Times New Roman" w:hAnsi="Times New Roman" w:cs="Times New Roman"/>
@@ -5919,6 +7989,7 @@
               </w:rPr>
               <w:t>Low_EB</w:t>
             </w:r>
+            <w:proofErr w:type="spellEnd"/>
           </w:p>
         </w:tc>
         <w:tc>
@@ -5959,6 +8030,14 @@
                 <w:szCs w:val="24"/>
               </w:rPr>
             </w:pPr>
+            <w:r>
+              <w:rPr>
+                <w:rFonts w:ascii="Times New Roman" w:hAnsi="Times New Roman" w:cs="Times New Roman"/>
+                <w:sz w:val="24"/>
+                <w:szCs w:val="24"/>
+              </w:rPr>
+              <w:t>alsó hibahatár</w:t>
+            </w:r>
           </w:p>
         </w:tc>
       </w:tr>
@@ -5980,15 +8059,16 @@
                 <w:szCs w:val="24"/>
               </w:rPr>
             </w:pPr>
-            <w:r>
-              <w:rPr>
-                <w:rFonts w:ascii="Times New Roman" w:hAnsi="Times New Roman" w:cs="Times New Roman"/>
-                <w:sz w:val="24"/>
-                <w:szCs w:val="24"/>
-              </w:rPr>
-              <w:lastRenderedPageBreak/>
+            <w:proofErr w:type="spellStart"/>
+            <w:r>
+              <w:rPr>
+                <w:rFonts w:ascii="Times New Roman" w:hAnsi="Times New Roman" w:cs="Times New Roman"/>
+                <w:sz w:val="24"/>
+                <w:szCs w:val="24"/>
+              </w:rPr>
               <w:t>Up_EB</w:t>
             </w:r>
+            <w:proofErr w:type="spellEnd"/>
           </w:p>
         </w:tc>
         <w:tc>
@@ -6021,6 +8101,14 @@
                 <w:szCs w:val="24"/>
               </w:rPr>
             </w:pPr>
+            <w:r>
+              <w:rPr>
+                <w:rFonts w:ascii="Times New Roman" w:hAnsi="Times New Roman" w:cs="Times New Roman"/>
+                <w:sz w:val="24"/>
+                <w:szCs w:val="24"/>
+              </w:rPr>
+              <w:t>felső hibahatár</w:t>
+            </w:r>
           </w:p>
         </w:tc>
       </w:tr>
@@ -6042,6 +8130,7 @@
                 <w:szCs w:val="24"/>
               </w:rPr>
             </w:pPr>
+            <w:proofErr w:type="spellStart"/>
             <w:r>
               <w:rPr>
                 <w:rFonts w:ascii="Times New Roman" w:hAnsi="Times New Roman" w:cs="Times New Roman"/>
@@ -6050,6 +8139,7 @@
               </w:rPr>
               <w:t>Stat_cmt</w:t>
             </w:r>
+            <w:proofErr w:type="spellEnd"/>
           </w:p>
         </w:tc>
         <w:tc>
@@ -6090,6 +8180,14 @@
                 <w:szCs w:val="24"/>
               </w:rPr>
             </w:pPr>
+            <w:r>
+              <w:rPr>
+                <w:rFonts w:ascii="Times New Roman" w:hAnsi="Times New Roman" w:cs="Times New Roman"/>
+                <w:sz w:val="24"/>
+                <w:szCs w:val="24"/>
+              </w:rPr>
+              <w:t>statisztikai megjegyzés</w:t>
+            </w:r>
           </w:p>
         </w:tc>
       </w:tr>
@@ -6111,6 +8209,7 @@
                 <w:szCs w:val="24"/>
               </w:rPr>
             </w:pPr>
+            <w:proofErr w:type="spellStart"/>
             <w:r>
               <w:rPr>
                 <w:rFonts w:ascii="Times New Roman" w:hAnsi="Times New Roman" w:cs="Times New Roman"/>
@@ -6119,6 +8218,7 @@
               </w:rPr>
               <w:t>AddMod_Date</w:t>
             </w:r>
+            <w:proofErr w:type="spellEnd"/>
           </w:p>
         </w:tc>
         <w:tc>
@@ -6159,6 +8259,14 @@
                 <w:szCs w:val="24"/>
               </w:rPr>
             </w:pPr>
+            <w:r>
+              <w:rPr>
+                <w:rFonts w:ascii="Times New Roman" w:hAnsi="Times New Roman" w:cs="Times New Roman"/>
+                <w:sz w:val="24"/>
+                <w:szCs w:val="24"/>
+              </w:rPr>
+              <w:t>hozzáadás vagy módosítás dátuma</w:t>
+            </w:r>
           </w:p>
         </w:tc>
       </w:tr>
@@ -6228,10 +8336,67 @@
                 <w:szCs w:val="24"/>
               </w:rPr>
             </w:pPr>
+            <w:r>
+              <w:rPr>
+                <w:rFonts w:ascii="Times New Roman" w:hAnsi="Times New Roman" w:cs="Times New Roman"/>
+                <w:sz w:val="24"/>
+                <w:szCs w:val="24"/>
+              </w:rPr>
+              <w:t>adat minőségi tényezője</w:t>
+            </w:r>
           </w:p>
         </w:tc>
       </w:tr>
     </w:tbl>
+    <w:p>
+      <w:pPr>
+        <w:spacing w:line="360" w:lineRule="auto"/>
+        <w:jc w:val="both"/>
+        <w:rPr>
+          <w:rFonts w:ascii="Times New Roman" w:hAnsi="Times New Roman" w:cs="Times New Roman"/>
+          <w:sz w:val="24"/>
+          <w:szCs w:val="24"/>
+        </w:rPr>
+      </w:pPr>
+    </w:p>
+    <w:p>
+      <w:pPr>
+        <w:spacing w:line="360" w:lineRule="auto"/>
+        <w:ind w:firstLine="708"/>
+        <w:jc w:val="both"/>
+        <w:rPr>
+          <w:rFonts w:ascii="Times New Roman" w:hAnsi="Times New Roman" w:cs="Times New Roman"/>
+          <w:sz w:val="24"/>
+          <w:szCs w:val="24"/>
+        </w:rPr>
+      </w:pPr>
+      <w:r>
+        <w:rPr>
+          <w:rFonts w:ascii="Times New Roman" w:hAnsi="Times New Roman" w:cs="Times New Roman"/>
+          <w:sz w:val="24"/>
+          <w:szCs w:val="24"/>
+        </w:rPr>
+        <w:t xml:space="preserve">A tápanyagokra vonatkozó értékeket és információkat a </w:t>
+      </w:r>
+      <w:proofErr w:type="spellStart"/>
+      <w:r>
+        <w:rPr>
+          <w:rFonts w:ascii="Times New Roman" w:hAnsi="Times New Roman" w:cs="Times New Roman"/>
+          <w:sz w:val="24"/>
+          <w:szCs w:val="24"/>
+        </w:rPr>
+        <w:t>Nutrient</w:t>
+      </w:r>
+      <w:proofErr w:type="spellEnd"/>
+      <w:r>
+        <w:rPr>
+          <w:rFonts w:ascii="Times New Roman" w:hAnsi="Times New Roman" w:cs="Times New Roman"/>
+          <w:sz w:val="24"/>
+          <w:szCs w:val="24"/>
+        </w:rPr>
+        <w:t xml:space="preserve"> Data tábla tárolja.</w:t>
+      </w:r>
+    </w:p>
     <w:p>
       <w:pPr>
         <w:spacing w:line="360" w:lineRule="auto"/>
@@ -6356,6 +8521,7 @@
                 <w:szCs w:val="24"/>
               </w:rPr>
             </w:pPr>
+            <w:proofErr w:type="spellStart"/>
             <w:r>
               <w:rPr>
                 <w:rFonts w:ascii="Times New Roman" w:hAnsi="Times New Roman" w:cs="Times New Roman"/>
@@ -6364,6 +8530,7 @@
               </w:rPr>
               <w:t>NDB_No</w:t>
             </w:r>
+            <w:proofErr w:type="spellEnd"/>
           </w:p>
         </w:tc>
         <w:tc>
@@ -6404,6 +8571,14 @@
                 <w:szCs w:val="24"/>
               </w:rPr>
             </w:pPr>
+            <w:r>
+              <w:rPr>
+                <w:rFonts w:ascii="Times New Roman" w:hAnsi="Times New Roman" w:cs="Times New Roman"/>
+                <w:sz w:val="24"/>
+                <w:szCs w:val="24"/>
+              </w:rPr>
+              <w:t>élelmiszer egyedi azonosítója</w:t>
+            </w:r>
           </w:p>
         </w:tc>
       </w:tr>
@@ -6425,6 +8600,7 @@
                 <w:szCs w:val="24"/>
               </w:rPr>
             </w:pPr>
+            <w:proofErr w:type="spellStart"/>
             <w:r>
               <w:rPr>
                 <w:rFonts w:ascii="Times New Roman" w:hAnsi="Times New Roman" w:cs="Times New Roman"/>
@@ -6433,6 +8609,7 @@
               </w:rPr>
               <w:t>Seq</w:t>
             </w:r>
+            <w:proofErr w:type="spellEnd"/>
           </w:p>
         </w:tc>
         <w:tc>
@@ -6473,6 +8650,14 @@
                 <w:szCs w:val="24"/>
               </w:rPr>
             </w:pPr>
+            <w:r>
+              <w:rPr>
+                <w:rFonts w:ascii="Times New Roman" w:hAnsi="Times New Roman" w:cs="Times New Roman"/>
+                <w:sz w:val="24"/>
+                <w:szCs w:val="24"/>
+              </w:rPr>
+              <w:t>sorszám</w:t>
+            </w:r>
           </w:p>
         </w:tc>
       </w:tr>
@@ -6494,6 +8679,7 @@
                 <w:szCs w:val="24"/>
               </w:rPr>
             </w:pPr>
+            <w:proofErr w:type="spellStart"/>
             <w:r>
               <w:rPr>
                 <w:rFonts w:ascii="Times New Roman" w:hAnsi="Times New Roman" w:cs="Times New Roman"/>
@@ -6502,6 +8688,7 @@
               </w:rPr>
               <w:t>Amount</w:t>
             </w:r>
+            <w:proofErr w:type="spellEnd"/>
           </w:p>
         </w:tc>
         <w:tc>
@@ -6542,6 +8729,14 @@
                 <w:szCs w:val="24"/>
               </w:rPr>
             </w:pPr>
+            <w:r>
+              <w:rPr>
+                <w:rFonts w:ascii="Times New Roman" w:hAnsi="Times New Roman" w:cs="Times New Roman"/>
+                <w:sz w:val="24"/>
+                <w:szCs w:val="24"/>
+              </w:rPr>
+              <w:t>mennyiség</w:t>
+            </w:r>
           </w:p>
         </w:tc>
       </w:tr>
@@ -6563,6 +8758,7 @@
                 <w:szCs w:val="24"/>
               </w:rPr>
             </w:pPr>
+            <w:proofErr w:type="spellStart"/>
             <w:r>
               <w:rPr>
                 <w:rFonts w:ascii="Times New Roman" w:hAnsi="Times New Roman" w:cs="Times New Roman"/>
@@ -6571,6 +8767,7 @@
               </w:rPr>
               <w:t>Msre_Desc</w:t>
             </w:r>
+            <w:proofErr w:type="spellEnd"/>
           </w:p>
         </w:tc>
         <w:tc>
@@ -6611,6 +8808,14 @@
                 <w:szCs w:val="24"/>
               </w:rPr>
             </w:pPr>
+            <w:r>
+              <w:rPr>
+                <w:rFonts w:ascii="Times New Roman" w:hAnsi="Times New Roman" w:cs="Times New Roman"/>
+                <w:sz w:val="24"/>
+                <w:szCs w:val="24"/>
+              </w:rPr>
+              <w:t>mértékegység leírása</w:t>
+            </w:r>
           </w:p>
         </w:tc>
       </w:tr>
@@ -6632,6 +8837,7 @@
                 <w:szCs w:val="24"/>
               </w:rPr>
             </w:pPr>
+            <w:proofErr w:type="spellStart"/>
             <w:r>
               <w:rPr>
                 <w:rFonts w:ascii="Times New Roman" w:hAnsi="Times New Roman" w:cs="Times New Roman"/>
@@ -6640,6 +8846,7 @@
               </w:rPr>
               <w:t>Gm_Wgt</w:t>
             </w:r>
+            <w:proofErr w:type="spellEnd"/>
           </w:p>
         </w:tc>
         <w:tc>
@@ -6680,6 +8887,14 @@
                 <w:szCs w:val="24"/>
               </w:rPr>
             </w:pPr>
+            <w:r>
+              <w:rPr>
+                <w:rFonts w:ascii="Times New Roman" w:hAnsi="Times New Roman" w:cs="Times New Roman"/>
+                <w:sz w:val="24"/>
+                <w:szCs w:val="24"/>
+              </w:rPr>
+              <w:t>súly grammban kifejezve</w:t>
+            </w:r>
           </w:p>
         </w:tc>
       </w:tr>
@@ -6701,6 +8916,7 @@
                 <w:szCs w:val="24"/>
               </w:rPr>
             </w:pPr>
+            <w:proofErr w:type="spellStart"/>
             <w:r>
               <w:rPr>
                 <w:rFonts w:ascii="Times New Roman" w:hAnsi="Times New Roman" w:cs="Times New Roman"/>
@@ -6709,6 +8925,7 @@
               </w:rPr>
               <w:t>Num_Data_Pts</w:t>
             </w:r>
+            <w:proofErr w:type="spellEnd"/>
           </w:p>
         </w:tc>
         <w:tc>
@@ -6749,6 +8966,14 @@
                 <w:szCs w:val="24"/>
               </w:rPr>
             </w:pPr>
+            <w:r>
+              <w:rPr>
+                <w:rFonts w:ascii="Times New Roman" w:hAnsi="Times New Roman" w:cs="Times New Roman"/>
+                <w:sz w:val="24"/>
+                <w:szCs w:val="24"/>
+              </w:rPr>
+              <w:t>adatpontok száma</w:t>
+            </w:r>
           </w:p>
         </w:tc>
       </w:tr>
@@ -6770,14 +8995,17 @@
                 <w:szCs w:val="24"/>
               </w:rPr>
             </w:pPr>
-            <w:r>
-              <w:rPr>
-                <w:rFonts w:ascii="Times New Roman" w:hAnsi="Times New Roman" w:cs="Times New Roman"/>
-                <w:sz w:val="24"/>
-                <w:szCs w:val="24"/>
-              </w:rPr>
+            <w:proofErr w:type="spellStart"/>
+            <w:r>
+              <w:rPr>
+                <w:rFonts w:ascii="Times New Roman" w:hAnsi="Times New Roman" w:cs="Times New Roman"/>
+                <w:sz w:val="24"/>
+                <w:szCs w:val="24"/>
+              </w:rPr>
+              <w:lastRenderedPageBreak/>
               <w:t>Std_Dev</w:t>
             </w:r>
+            <w:proofErr w:type="spellEnd"/>
           </w:p>
         </w:tc>
         <w:tc>
@@ -6818,6 +9046,14 @@
                 <w:szCs w:val="24"/>
               </w:rPr>
             </w:pPr>
+            <w:r>
+              <w:rPr>
+                <w:rFonts w:ascii="Times New Roman" w:hAnsi="Times New Roman" w:cs="Times New Roman"/>
+                <w:sz w:val="24"/>
+                <w:szCs w:val="24"/>
+              </w:rPr>
+              <w:t>eltérés</w:t>
+            </w:r>
           </w:p>
         </w:tc>
       </w:tr>
@@ -6836,6 +9072,7 @@
     <w:p>
       <w:pPr>
         <w:spacing w:line="360" w:lineRule="auto"/>
+        <w:ind w:firstLine="708"/>
         <w:jc w:val="both"/>
         <w:rPr>
           <w:rFonts w:ascii="Times New Roman" w:hAnsi="Times New Roman" w:cs="Times New Roman"/>
@@ -6843,10 +9080,37 @@
           <w:szCs w:val="24"/>
         </w:rPr>
       </w:pPr>
+      <w:r>
+        <w:rPr>
+          <w:rFonts w:ascii="Times New Roman" w:hAnsi="Times New Roman" w:cs="Times New Roman"/>
+          <w:sz w:val="24"/>
+          <w:szCs w:val="24"/>
+        </w:rPr>
+        <w:t xml:space="preserve">A </w:t>
+      </w:r>
+      <w:proofErr w:type="spellStart"/>
+      <w:r>
+        <w:rPr>
+          <w:rFonts w:ascii="Times New Roman" w:hAnsi="Times New Roman" w:cs="Times New Roman"/>
+          <w:sz w:val="24"/>
+          <w:szCs w:val="24"/>
+        </w:rPr>
+        <w:t>Weight</w:t>
+      </w:r>
+      <w:proofErr w:type="spellEnd"/>
+      <w:r>
+        <w:rPr>
+          <w:rFonts w:ascii="Times New Roman" w:hAnsi="Times New Roman" w:cs="Times New Roman"/>
+          <w:sz w:val="24"/>
+          <w:szCs w:val="24"/>
+        </w:rPr>
+        <w:t xml:space="preserve"> tábla tartalmazza minden egyes élelmiszerhez a különféle közönséges mértékegységek tömegét grammnyi pontossággal kifejezve.</w:t>
+      </w:r>
     </w:p>
     <w:p>
       <w:pPr>
         <w:spacing w:line="360" w:lineRule="auto"/>
+        <w:ind w:firstLine="708"/>
         <w:jc w:val="both"/>
         <w:rPr>
           <w:rFonts w:ascii="Times New Roman" w:hAnsi="Times New Roman" w:cs="Times New Roman"/>
@@ -6865,6 +9129,17 @@
           <w:szCs w:val="24"/>
         </w:rPr>
       </w:pPr>
+    </w:p>
+    <w:p>
+      <w:pPr>
+        <w:spacing w:line="360" w:lineRule="auto"/>
+        <w:jc w:val="both"/>
+        <w:rPr>
+          <w:rFonts w:ascii="Times New Roman" w:hAnsi="Times New Roman" w:cs="Times New Roman"/>
+          <w:sz w:val="24"/>
+          <w:szCs w:val="24"/>
+        </w:rPr>
+      </w:pPr>
       <w:r>
         <w:rPr>
           <w:rFonts w:ascii="Times New Roman" w:hAnsi="Times New Roman" w:cs="Times New Roman"/>
@@ -6872,6 +9147,14 @@
           <w:szCs w:val="24"/>
         </w:rPr>
         <w:t>SR28 darabszám</w:t>
+      </w:r>
+      <w:r>
+        <w:rPr>
+          <w:rFonts w:ascii="Times New Roman" w:hAnsi="Times New Roman" w:cs="Times New Roman"/>
+          <w:sz w:val="24"/>
+          <w:szCs w:val="24"/>
+        </w:rPr>
+        <w:t xml:space="preserve"> (adatbázisok bemutatása után)</w:t>
       </w:r>
     </w:p>
     <w:tbl>
@@ -7480,6 +9763,7 @@
         </w:rPr>
         <w:tab/>
       </w:r>
+      <w:proofErr w:type="spellStart"/>
       <w:r>
         <w:rPr>
           <w:rFonts w:ascii="Times New Roman" w:hAnsi="Times New Roman" w:cs="Times New Roman"/>
@@ -7491,6 +9775,7 @@
         </w:rPr>
         <w:t>Lavinia</w:t>
       </w:r>
+      <w:proofErr w:type="spellEnd"/>
     </w:p>
     <w:p>
       <w:pPr>
@@ -7521,14 +9806,41 @@
           <w:szCs w:val="24"/>
         </w:rPr>
       </w:pPr>
-      <w:r>
-        <w:rPr>
-          <w:rFonts w:ascii="Times New Roman" w:hAnsi="Times New Roman" w:cs="Times New Roman"/>
-          <w:sz w:val="24"/>
-          <w:szCs w:val="24"/>
-        </w:rPr>
-        <w:lastRenderedPageBreak/>
-        <w:t>kapott teszt adatok, postgres kezelőfelet, tanulmányozás</w:t>
+      <w:proofErr w:type="gramStart"/>
+      <w:r>
+        <w:rPr>
+          <w:rFonts w:ascii="Times New Roman" w:hAnsi="Times New Roman" w:cs="Times New Roman"/>
+          <w:sz w:val="24"/>
+          <w:szCs w:val="24"/>
+        </w:rPr>
+        <w:t>kapott</w:t>
+      </w:r>
+      <w:proofErr w:type="gramEnd"/>
+      <w:r>
+        <w:rPr>
+          <w:rFonts w:ascii="Times New Roman" w:hAnsi="Times New Roman" w:cs="Times New Roman"/>
+          <w:sz w:val="24"/>
+          <w:szCs w:val="24"/>
+        </w:rPr>
+        <w:t xml:space="preserve"> teszt adatok, </w:t>
+      </w:r>
+      <w:proofErr w:type="spellStart"/>
+      <w:r>
+        <w:rPr>
+          <w:rFonts w:ascii="Times New Roman" w:hAnsi="Times New Roman" w:cs="Times New Roman"/>
+          <w:sz w:val="24"/>
+          <w:szCs w:val="24"/>
+        </w:rPr>
+        <w:t>postgres</w:t>
+      </w:r>
+      <w:proofErr w:type="spellEnd"/>
+      <w:r>
+        <w:rPr>
+          <w:rFonts w:ascii="Times New Roman" w:hAnsi="Times New Roman" w:cs="Times New Roman"/>
+          <w:sz w:val="24"/>
+          <w:szCs w:val="24"/>
+        </w:rPr>
+        <w:t xml:space="preserve"> kezelőfelet, tanulmányozás</w:t>
       </w:r>
     </w:p>
     <w:p>
@@ -7560,6 +9872,117 @@
           <w:szCs w:val="24"/>
         </w:rPr>
       </w:pPr>
+      <w:r>
+        <w:rPr>
+          <w:rFonts w:ascii="Times New Roman" w:hAnsi="Times New Roman" w:cs="Times New Roman"/>
+          <w:sz w:val="24"/>
+          <w:szCs w:val="24"/>
+        </w:rPr>
+        <w:tab/>
+        <w:t xml:space="preserve">A </w:t>
+      </w:r>
+      <w:proofErr w:type="spellStart"/>
+      <w:r>
+        <w:rPr>
+          <w:rFonts w:ascii="Times New Roman" w:hAnsi="Times New Roman" w:cs="Times New Roman"/>
+          <w:sz w:val="24"/>
+          <w:szCs w:val="24"/>
+        </w:rPr>
+        <w:t>Lavinia</w:t>
+      </w:r>
+      <w:proofErr w:type="spellEnd"/>
+      <w:r>
+        <w:rPr>
+          <w:rFonts w:ascii="Times New Roman" w:hAnsi="Times New Roman" w:cs="Times New Roman"/>
+          <w:sz w:val="24"/>
+          <w:szCs w:val="24"/>
+        </w:rPr>
+        <w:t xml:space="preserve"> adatbázisa az említett </w:t>
+      </w:r>
+      <w:proofErr w:type="spellStart"/>
+      <w:r>
+        <w:rPr>
+          <w:rFonts w:ascii="Times New Roman" w:hAnsi="Times New Roman" w:cs="Times New Roman"/>
+          <w:sz w:val="24"/>
+          <w:szCs w:val="24"/>
+        </w:rPr>
+        <w:t>MenuGene</w:t>
+      </w:r>
+      <w:proofErr w:type="spellEnd"/>
+      <w:r>
+        <w:rPr>
+          <w:rFonts w:ascii="Times New Roman" w:hAnsi="Times New Roman" w:cs="Times New Roman"/>
+          <w:sz w:val="24"/>
+          <w:szCs w:val="24"/>
+        </w:rPr>
+        <w:t xml:space="preserve"> szakértői rendszer adatbázisát használja fel. Ez szintén a relációs adatmodell alapján készült a </w:t>
+      </w:r>
+      <w:proofErr w:type="spellStart"/>
+      <w:r>
+        <w:rPr>
+          <w:rFonts w:ascii="Times New Roman" w:hAnsi="Times New Roman" w:cs="Times New Roman"/>
+          <w:sz w:val="24"/>
+          <w:szCs w:val="24"/>
+        </w:rPr>
+        <w:t>PostgreSQL</w:t>
+      </w:r>
+      <w:proofErr w:type="spellEnd"/>
+      <w:r>
+        <w:rPr>
+          <w:rFonts w:ascii="Times New Roman" w:hAnsi="Times New Roman" w:cs="Times New Roman"/>
+          <w:sz w:val="24"/>
+          <w:szCs w:val="24"/>
+        </w:rPr>
+        <w:t xml:space="preserve"> relációs adatbázis-kezelő rendszer segítéségével.</w:t>
+      </w:r>
+      <w:r>
+        <w:rPr>
+          <w:rFonts w:ascii="Times New Roman" w:hAnsi="Times New Roman" w:cs="Times New Roman"/>
+          <w:sz w:val="24"/>
+          <w:szCs w:val="24"/>
+        </w:rPr>
+        <w:t xml:space="preserve"> Sémája előre meghatározott volt számomra, így a létrehozni kívánt szoftvernek ehhez igazodnia kell. </w:t>
+      </w:r>
+      <w:r>
+        <w:rPr>
+          <w:rFonts w:ascii="Times New Roman" w:hAnsi="Times New Roman" w:cs="Times New Roman"/>
+          <w:sz w:val="24"/>
+          <w:szCs w:val="24"/>
+        </w:rPr>
+        <w:t xml:space="preserve">Az adatmodell felépítése és szerkezete, a kapcsolatok módosítása nem megengedett, kizárólag adatmanipulációt hajthat végre az alkalmazás. </w:t>
+      </w:r>
+      <w:r>
+        <w:rPr>
+          <w:rFonts w:ascii="Times New Roman" w:hAnsi="Times New Roman" w:cs="Times New Roman"/>
+          <w:sz w:val="24"/>
+          <w:szCs w:val="24"/>
+        </w:rPr>
+        <w:t>A t</w:t>
+      </w:r>
+      <w:r>
+        <w:rPr>
+          <w:rFonts w:ascii="Times New Roman" w:hAnsi="Times New Roman" w:cs="Times New Roman"/>
+          <w:sz w:val="24"/>
+          <w:szCs w:val="24"/>
+        </w:rPr>
+        <w:t xml:space="preserve">ervezés fázisában elsőként </w:t>
+      </w:r>
+      <w:r>
+        <w:rPr>
+          <w:rFonts w:ascii="Times New Roman" w:hAnsi="Times New Roman" w:cs="Times New Roman"/>
+          <w:sz w:val="24"/>
+          <w:szCs w:val="24"/>
+        </w:rPr>
+        <w:t>ennek tanulmányozásával foglalkoztam.</w:t>
+      </w:r>
+      <w:r>
+        <w:rPr>
+          <w:rFonts w:ascii="Times New Roman" w:hAnsi="Times New Roman" w:cs="Times New Roman"/>
+          <w:sz w:val="24"/>
+          <w:szCs w:val="24"/>
+        </w:rPr>
+        <w:t xml:space="preserve"> Az adatbázis struktúráját a következő ábra mutatja be.</w:t>
+      </w:r>
     </w:p>
     <w:p>
       <w:pPr>
@@ -7571,12 +9994,530 @@
           <w:szCs w:val="24"/>
         </w:rPr>
       </w:pPr>
-      <w:r>
-        <w:rPr>
-          <w:rFonts w:ascii="Times New Roman" w:hAnsi="Times New Roman" w:cs="Times New Roman"/>
-          <w:sz w:val="24"/>
-          <w:szCs w:val="24"/>
-        </w:rPr>
+    </w:p>
+    <w:p>
+      <w:pPr>
+        <w:spacing w:line="360" w:lineRule="auto"/>
+        <w:jc w:val="both"/>
+        <w:rPr>
+          <w:rFonts w:ascii="Times New Roman" w:hAnsi="Times New Roman" w:cs="Times New Roman"/>
+          <w:sz w:val="24"/>
+          <w:szCs w:val="24"/>
+        </w:rPr>
+      </w:pPr>
+      <w:r>
+        <w:rPr>
+          <w:rFonts w:ascii="Times New Roman" w:hAnsi="Times New Roman" w:cs="Times New Roman"/>
+          <w:sz w:val="24"/>
+          <w:szCs w:val="24"/>
+        </w:rPr>
+        <w:t>/**********</w:t>
+      </w:r>
+    </w:p>
+    <w:p>
+      <w:pPr>
+        <w:spacing w:line="360" w:lineRule="auto"/>
+        <w:jc w:val="both"/>
+        <w:rPr>
+          <w:rFonts w:ascii="Times New Roman" w:hAnsi="Times New Roman" w:cs="Times New Roman"/>
+          <w:sz w:val="24"/>
+          <w:szCs w:val="24"/>
+        </w:rPr>
+      </w:pPr>
+      <w:r>
+        <w:rPr>
+          <w:rFonts w:ascii="Times New Roman" w:hAnsi="Times New Roman" w:cs="Times New Roman"/>
+          <w:sz w:val="24"/>
+          <w:szCs w:val="24"/>
+        </w:rPr>
+        <w:t>DB ER modell</w:t>
+      </w:r>
+    </w:p>
+    <w:p>
+      <w:pPr>
+        <w:spacing w:line="360" w:lineRule="auto"/>
+        <w:jc w:val="both"/>
+        <w:rPr>
+          <w:rFonts w:ascii="Times New Roman" w:hAnsi="Times New Roman" w:cs="Times New Roman"/>
+          <w:sz w:val="24"/>
+          <w:szCs w:val="24"/>
+        </w:rPr>
+      </w:pPr>
+      <w:r>
+        <w:rPr>
+          <w:rFonts w:ascii="Times New Roman" w:hAnsi="Times New Roman" w:cs="Times New Roman"/>
+          <w:sz w:val="24"/>
+          <w:szCs w:val="24"/>
+        </w:rPr>
+        <w:t>**********/</w:t>
+      </w:r>
+    </w:p>
+    <w:p>
+      <w:pPr>
+        <w:spacing w:line="360" w:lineRule="auto"/>
+        <w:jc w:val="both"/>
+        <w:rPr>
+          <w:rFonts w:ascii="Times New Roman" w:hAnsi="Times New Roman" w:cs="Times New Roman"/>
+          <w:sz w:val="24"/>
+          <w:szCs w:val="24"/>
+        </w:rPr>
+      </w:pPr>
+      <w:r>
+        <w:rPr>
+          <w:rFonts w:ascii="Times New Roman" w:hAnsi="Times New Roman" w:cs="Times New Roman"/>
+          <w:sz w:val="24"/>
+          <w:szCs w:val="24"/>
+        </w:rPr>
+        <w:tab/>
+        <w:t xml:space="preserve">Az egyik olyan táblája, amely </w:t>
+      </w:r>
+      <w:r>
+        <w:rPr>
+          <w:rFonts w:ascii="Times New Roman" w:hAnsi="Times New Roman" w:cs="Times New Roman"/>
+          <w:sz w:val="24"/>
+          <w:szCs w:val="24"/>
+        </w:rPr>
+        <w:t xml:space="preserve">összefügg az USDA adatbázisával, a </w:t>
+      </w:r>
+      <w:proofErr w:type="spellStart"/>
+      <w:r>
+        <w:rPr>
+          <w:rFonts w:ascii="Times New Roman" w:hAnsi="Times New Roman" w:cs="Times New Roman"/>
+          <w:sz w:val="24"/>
+          <w:szCs w:val="24"/>
+        </w:rPr>
+        <w:t>Food_Source</w:t>
+      </w:r>
+      <w:proofErr w:type="spellEnd"/>
+      <w:r>
+        <w:rPr>
+          <w:rFonts w:ascii="Times New Roman" w:hAnsi="Times New Roman" w:cs="Times New Roman"/>
+          <w:sz w:val="24"/>
+          <w:szCs w:val="24"/>
+        </w:rPr>
+        <w:t xml:space="preserve"> tábla. Többek között ez tárolja az USDA-</w:t>
+      </w:r>
+      <w:proofErr w:type="spellStart"/>
+      <w:r>
+        <w:rPr>
+          <w:rFonts w:ascii="Times New Roman" w:hAnsi="Times New Roman" w:cs="Times New Roman"/>
+          <w:sz w:val="24"/>
+          <w:szCs w:val="24"/>
+        </w:rPr>
+        <w:t>ból</w:t>
+      </w:r>
+      <w:proofErr w:type="spellEnd"/>
+      <w:r>
+        <w:rPr>
+          <w:rFonts w:ascii="Times New Roman" w:hAnsi="Times New Roman" w:cs="Times New Roman"/>
+          <w:sz w:val="24"/>
+          <w:szCs w:val="24"/>
+        </w:rPr>
+        <w:t xml:space="preserve"> átvett élelmiszerek egyedi azonosítóit. </w:t>
+      </w:r>
+      <w:r>
+        <w:rPr>
+          <w:rFonts w:ascii="Times New Roman" w:hAnsi="Times New Roman" w:cs="Times New Roman"/>
+          <w:sz w:val="24"/>
+          <w:szCs w:val="24"/>
+        </w:rPr>
+        <w:t xml:space="preserve">Illetve </w:t>
+      </w:r>
+      <w:proofErr w:type="gramStart"/>
+      <w:r>
+        <w:rPr>
+          <w:rFonts w:ascii="Times New Roman" w:hAnsi="Times New Roman" w:cs="Times New Roman"/>
+          <w:sz w:val="24"/>
+          <w:szCs w:val="24"/>
+        </w:rPr>
+        <w:t>ezen</w:t>
+      </w:r>
+      <w:proofErr w:type="gramEnd"/>
+      <w:r>
+        <w:rPr>
+          <w:rFonts w:ascii="Times New Roman" w:hAnsi="Times New Roman" w:cs="Times New Roman"/>
+          <w:sz w:val="24"/>
+          <w:szCs w:val="24"/>
+        </w:rPr>
+        <w:t xml:space="preserve"> termékek összetevő</w:t>
+      </w:r>
+      <w:r>
+        <w:rPr>
+          <w:rFonts w:ascii="Times New Roman" w:hAnsi="Times New Roman" w:cs="Times New Roman"/>
+          <w:sz w:val="24"/>
+          <w:szCs w:val="24"/>
+        </w:rPr>
+        <w:t>i</w:t>
+      </w:r>
+      <w:r>
+        <w:rPr>
+          <w:rFonts w:ascii="Times New Roman" w:hAnsi="Times New Roman" w:cs="Times New Roman"/>
+          <w:sz w:val="24"/>
+          <w:szCs w:val="24"/>
+        </w:rPr>
+        <w:t xml:space="preserve"> </w:t>
+      </w:r>
+      <w:r>
+        <w:rPr>
+          <w:rFonts w:ascii="Times New Roman" w:hAnsi="Times New Roman" w:cs="Times New Roman"/>
+          <w:sz w:val="24"/>
+          <w:szCs w:val="24"/>
+        </w:rPr>
+        <w:t>hány százalék</w:t>
+      </w:r>
+      <w:r>
+        <w:rPr>
+          <w:rFonts w:ascii="Times New Roman" w:hAnsi="Times New Roman" w:cs="Times New Roman"/>
+          <w:sz w:val="24"/>
+          <w:szCs w:val="24"/>
+        </w:rPr>
+        <w:t>ban</w:t>
+      </w:r>
+      <w:r>
+        <w:rPr>
+          <w:rFonts w:ascii="Times New Roman" w:hAnsi="Times New Roman" w:cs="Times New Roman"/>
+          <w:sz w:val="24"/>
+          <w:szCs w:val="24"/>
+        </w:rPr>
+        <w:t xml:space="preserve"> alkalmatlan</w:t>
+      </w:r>
+      <w:r>
+        <w:rPr>
+          <w:rFonts w:ascii="Times New Roman" w:hAnsi="Times New Roman" w:cs="Times New Roman"/>
+          <w:sz w:val="24"/>
+          <w:szCs w:val="24"/>
+        </w:rPr>
+        <w:t>ok</w:t>
+      </w:r>
+      <w:r>
+        <w:rPr>
+          <w:rFonts w:ascii="Times New Roman" w:hAnsi="Times New Roman" w:cs="Times New Roman"/>
+          <w:sz w:val="24"/>
+          <w:szCs w:val="24"/>
+        </w:rPr>
+        <w:t xml:space="preserve"> emberi fogyasztásra</w:t>
+      </w:r>
+      <w:r>
+        <w:rPr>
+          <w:rFonts w:ascii="Times New Roman" w:hAnsi="Times New Roman" w:cs="Times New Roman"/>
+          <w:sz w:val="24"/>
+          <w:szCs w:val="24"/>
+        </w:rPr>
+        <w:t>. Továbbá meghatározza, hogy dekagrammban értendők a tápanyagokhoz rendelt tömeg értékek.</w:t>
+      </w:r>
+      <w:r>
+        <w:rPr>
+          <w:rFonts w:ascii="Times New Roman" w:hAnsi="Times New Roman" w:cs="Times New Roman"/>
+          <w:sz w:val="24"/>
+          <w:szCs w:val="24"/>
+        </w:rPr>
+        <w:t xml:space="preserve"> A </w:t>
+      </w:r>
+      <w:proofErr w:type="spellStart"/>
+      <w:r>
+        <w:rPr>
+          <w:rFonts w:ascii="Times New Roman" w:hAnsi="Times New Roman" w:cs="Times New Roman"/>
+          <w:sz w:val="24"/>
+          <w:szCs w:val="24"/>
+        </w:rPr>
+        <w:t>Food</w:t>
+      </w:r>
+      <w:proofErr w:type="spellEnd"/>
+      <w:r>
+        <w:rPr>
+          <w:rFonts w:ascii="Times New Roman" w:hAnsi="Times New Roman" w:cs="Times New Roman"/>
+          <w:sz w:val="24"/>
+          <w:szCs w:val="24"/>
+        </w:rPr>
+        <w:t xml:space="preserve"> tábla írja le az egyes élelmiszereket, amelyekre akár receptek is hivatkozhatnak a későbbiek során. A másik reláció, mely kapcsolatba állítható az USDA-</w:t>
+      </w:r>
+      <w:proofErr w:type="spellStart"/>
+      <w:r>
+        <w:rPr>
+          <w:rFonts w:ascii="Times New Roman" w:hAnsi="Times New Roman" w:cs="Times New Roman"/>
+          <w:sz w:val="24"/>
+          <w:szCs w:val="24"/>
+        </w:rPr>
+        <w:t>val</w:t>
+      </w:r>
+      <w:proofErr w:type="spellEnd"/>
+      <w:r>
+        <w:rPr>
+          <w:rFonts w:ascii="Times New Roman" w:hAnsi="Times New Roman" w:cs="Times New Roman"/>
+          <w:sz w:val="24"/>
+          <w:szCs w:val="24"/>
+        </w:rPr>
+        <w:t xml:space="preserve"> a </w:t>
+      </w:r>
+      <w:proofErr w:type="spellStart"/>
+      <w:r>
+        <w:rPr>
+          <w:rFonts w:ascii="Times New Roman" w:hAnsi="Times New Roman" w:cs="Times New Roman"/>
+          <w:sz w:val="24"/>
+          <w:szCs w:val="24"/>
+        </w:rPr>
+        <w:t>Nutrient</w:t>
+      </w:r>
+      <w:proofErr w:type="spellEnd"/>
+      <w:r>
+        <w:rPr>
+          <w:rFonts w:ascii="Times New Roman" w:hAnsi="Times New Roman" w:cs="Times New Roman"/>
+          <w:sz w:val="24"/>
+          <w:szCs w:val="24"/>
+        </w:rPr>
+        <w:t xml:space="preserve"> tábla, mely a tápanyagokat reprezentálja. Szintén megtalálható bennük az USDA-</w:t>
+      </w:r>
+      <w:proofErr w:type="spellStart"/>
+      <w:r>
+        <w:rPr>
+          <w:rFonts w:ascii="Times New Roman" w:hAnsi="Times New Roman" w:cs="Times New Roman"/>
+          <w:sz w:val="24"/>
+          <w:szCs w:val="24"/>
+        </w:rPr>
+        <w:t>ból</w:t>
+      </w:r>
+      <w:proofErr w:type="spellEnd"/>
+      <w:r>
+        <w:rPr>
+          <w:rFonts w:ascii="Times New Roman" w:hAnsi="Times New Roman" w:cs="Times New Roman"/>
+          <w:sz w:val="24"/>
+          <w:szCs w:val="24"/>
+        </w:rPr>
+        <w:t xml:space="preserve"> átvett tápanyagok egyedi azonosítója. </w:t>
+      </w:r>
+      <w:r>
+        <w:rPr>
+          <w:rFonts w:ascii="Times New Roman" w:hAnsi="Times New Roman" w:cs="Times New Roman"/>
+          <w:sz w:val="24"/>
+          <w:szCs w:val="24"/>
+        </w:rPr>
+        <w:t xml:space="preserve">További fontos relációk között van a </w:t>
+      </w:r>
+      <w:proofErr w:type="spellStart"/>
+      <w:r>
+        <w:rPr>
+          <w:rFonts w:ascii="Times New Roman" w:hAnsi="Times New Roman" w:cs="Times New Roman"/>
+          <w:sz w:val="24"/>
+          <w:szCs w:val="24"/>
+        </w:rPr>
+        <w:t>Food_content</w:t>
+      </w:r>
+      <w:proofErr w:type="spellEnd"/>
+      <w:r>
+        <w:rPr>
+          <w:rFonts w:ascii="Times New Roman" w:hAnsi="Times New Roman" w:cs="Times New Roman"/>
+          <w:sz w:val="24"/>
+          <w:szCs w:val="24"/>
+        </w:rPr>
+        <w:t xml:space="preserve"> és a </w:t>
+      </w:r>
+      <w:proofErr w:type="spellStart"/>
+      <w:r>
+        <w:rPr>
+          <w:rFonts w:ascii="Times New Roman" w:hAnsi="Times New Roman" w:cs="Times New Roman"/>
+          <w:sz w:val="24"/>
+          <w:szCs w:val="24"/>
+        </w:rPr>
+        <w:t>Food_units</w:t>
+      </w:r>
+      <w:proofErr w:type="spellEnd"/>
+      <w:r>
+        <w:rPr>
+          <w:rFonts w:ascii="Times New Roman" w:hAnsi="Times New Roman" w:cs="Times New Roman"/>
+          <w:sz w:val="24"/>
+          <w:szCs w:val="24"/>
+        </w:rPr>
+        <w:t xml:space="preserve">. Ezek kapcsoló tábla szerepét töltik be a struktúrában. Előbbiben kerül tárolásra, hogy melyik élelmiszer melyik tápanyagokat milyen mennyiségben tartalmazza. Ez a mennyiség 100g termékben lévő tápanyag mennyiségét mutatja meg. Utóbbi pedig </w:t>
+      </w:r>
+      <w:r>
+        <w:rPr>
+          <w:rFonts w:ascii="Times New Roman" w:hAnsi="Times New Roman" w:cs="Times New Roman"/>
+          <w:sz w:val="24"/>
+          <w:szCs w:val="24"/>
+        </w:rPr>
+        <w:t>egy egységnyi étel súlyát definiálja dekagrammban.</w:t>
+      </w:r>
+    </w:p>
+    <w:p>
+      <w:pPr>
+        <w:spacing w:line="360" w:lineRule="auto"/>
+        <w:jc w:val="both"/>
+        <w:rPr>
+          <w:rFonts w:ascii="Times New Roman" w:hAnsi="Times New Roman" w:cs="Times New Roman"/>
+          <w:sz w:val="24"/>
+          <w:szCs w:val="24"/>
+        </w:rPr>
+      </w:pPr>
+      <w:r>
+        <w:rPr>
+          <w:rFonts w:ascii="Times New Roman" w:hAnsi="Times New Roman" w:cs="Times New Roman"/>
+          <w:sz w:val="24"/>
+          <w:szCs w:val="24"/>
+        </w:rPr>
+        <w:tab/>
+        <w:t xml:space="preserve">A két adatbázis felépítésének tanulmányozása után kiderül, hogy jelentősen eltér a szerkezetük. Az Egyesült Államokban megszokott angolszász mértékegységrendszer helyett, az USDA adatbázisa is metrikus, más néven SI mértékegységrendszert használ. Így az efféle átváltások könnyen </w:t>
+      </w:r>
+      <w:proofErr w:type="spellStart"/>
+      <w:r>
+        <w:rPr>
+          <w:rFonts w:ascii="Times New Roman" w:hAnsi="Times New Roman" w:cs="Times New Roman"/>
+          <w:sz w:val="24"/>
+          <w:szCs w:val="24"/>
+        </w:rPr>
+        <w:t>kivitelezhetőek</w:t>
+      </w:r>
+      <w:proofErr w:type="spellEnd"/>
+      <w:r>
+        <w:rPr>
+          <w:rFonts w:ascii="Times New Roman" w:hAnsi="Times New Roman" w:cs="Times New Roman"/>
+          <w:sz w:val="24"/>
+          <w:szCs w:val="24"/>
+        </w:rPr>
+        <w:t xml:space="preserve">. Az USDA által tárolt mennyiségek grammban értendők, míg a </w:t>
+      </w:r>
+      <w:proofErr w:type="spellStart"/>
+      <w:r>
+        <w:rPr>
+          <w:rFonts w:ascii="Times New Roman" w:hAnsi="Times New Roman" w:cs="Times New Roman"/>
+          <w:sz w:val="24"/>
+          <w:szCs w:val="24"/>
+        </w:rPr>
+        <w:t>Lavinia</w:t>
+      </w:r>
+      <w:proofErr w:type="spellEnd"/>
+      <w:r>
+        <w:rPr>
+          <w:rFonts w:ascii="Times New Roman" w:hAnsi="Times New Roman" w:cs="Times New Roman"/>
+          <w:sz w:val="24"/>
+          <w:szCs w:val="24"/>
+        </w:rPr>
+        <w:t xml:space="preserve"> adatbázisa dekagrammot használ.</w:t>
+      </w:r>
+    </w:p>
+    <w:p>
+      <w:pPr>
+        <w:spacing w:line="360" w:lineRule="auto"/>
+        <w:jc w:val="both"/>
+        <w:rPr>
+          <w:rFonts w:ascii="Times New Roman" w:hAnsi="Times New Roman" w:cs="Times New Roman"/>
+          <w:b/>
+          <w:i/>
+          <w:sz w:val="24"/>
+          <w:szCs w:val="24"/>
+          <w:u w:val="single"/>
+        </w:rPr>
+      </w:pPr>
+      <w:r>
+        <w:rPr>
+          <w:rFonts w:ascii="Times New Roman" w:hAnsi="Times New Roman" w:cs="Times New Roman"/>
+          <w:sz w:val="24"/>
+          <w:szCs w:val="24"/>
+        </w:rPr>
+        <w:tab/>
+      </w:r>
+      <w:r>
+        <w:rPr>
+          <w:rFonts w:ascii="Times New Roman" w:hAnsi="Times New Roman" w:cs="Times New Roman"/>
+          <w:b/>
+          <w:i/>
+          <w:sz w:val="24"/>
+          <w:szCs w:val="24"/>
+          <w:u w:val="single"/>
+        </w:rPr>
+        <w:t>Modulok</w:t>
+      </w:r>
+    </w:p>
+    <w:p>
+      <w:pPr>
+        <w:spacing w:line="360" w:lineRule="auto"/>
+        <w:jc w:val="both"/>
+        <w:rPr>
+          <w:rFonts w:ascii="Times New Roman" w:hAnsi="Times New Roman" w:cs="Times New Roman"/>
+          <w:sz w:val="24"/>
+          <w:szCs w:val="24"/>
+        </w:rPr>
+      </w:pPr>
+      <w:r>
+        <w:rPr>
+          <w:rFonts w:ascii="Times New Roman" w:hAnsi="Times New Roman" w:cs="Times New Roman"/>
+          <w:sz w:val="24"/>
+          <w:szCs w:val="24"/>
+        </w:rPr>
+        <w:tab/>
+      </w:r>
+    </w:p>
+    <w:p>
+      <w:pPr>
+        <w:spacing w:line="360" w:lineRule="auto"/>
+        <w:jc w:val="both"/>
+        <w:rPr>
+          <w:rFonts w:ascii="Times New Roman" w:hAnsi="Times New Roman" w:cs="Times New Roman"/>
+          <w:sz w:val="24"/>
+          <w:szCs w:val="24"/>
+        </w:rPr>
+      </w:pPr>
+    </w:p>
+    <w:p>
+      <w:pPr>
+        <w:spacing w:line="360" w:lineRule="auto"/>
+        <w:jc w:val="both"/>
+        <w:rPr>
+          <w:rFonts w:ascii="Times New Roman" w:hAnsi="Times New Roman" w:cs="Times New Roman"/>
+          <w:sz w:val="24"/>
+          <w:szCs w:val="24"/>
+        </w:rPr>
+      </w:pPr>
+      <w:bookmarkStart w:id="0" w:name="_GoBack"/>
+      <w:bookmarkEnd w:id="0"/>
+    </w:p>
+    <w:p>
+      <w:pPr>
+        <w:spacing w:line="360" w:lineRule="auto"/>
+        <w:jc w:val="both"/>
+        <w:rPr>
+          <w:rFonts w:ascii="Times New Roman" w:hAnsi="Times New Roman" w:cs="Times New Roman"/>
+          <w:sz w:val="24"/>
+          <w:szCs w:val="24"/>
+        </w:rPr>
+      </w:pPr>
+      <w:r>
+        <w:rPr>
+          <w:rFonts w:ascii="Times New Roman" w:hAnsi="Times New Roman" w:cs="Times New Roman"/>
+          <w:sz w:val="24"/>
+          <w:szCs w:val="24"/>
+        </w:rPr>
+        <w:tab/>
+        <w:t xml:space="preserve">A rendszerkövetelmények alapján hamar kiderült számomra, hogy a céladatbázis frissítését azokkal a fájlokkal kell végrehajtanom, amelyek az USDA adatbázis verziói közötti változásokat foglalják össze. </w:t>
+      </w:r>
+    </w:p>
+    <w:p>
+      <w:pPr>
+        <w:spacing w:line="360" w:lineRule="auto"/>
+        <w:jc w:val="both"/>
+        <w:rPr>
+          <w:rFonts w:ascii="Times New Roman" w:hAnsi="Times New Roman" w:cs="Times New Roman"/>
+          <w:sz w:val="24"/>
+          <w:szCs w:val="24"/>
+        </w:rPr>
+      </w:pPr>
+    </w:p>
+    <w:p>
+      <w:pPr>
+        <w:spacing w:line="360" w:lineRule="auto"/>
+        <w:jc w:val="both"/>
+        <w:rPr>
+          <w:rFonts w:ascii="Times New Roman" w:hAnsi="Times New Roman" w:cs="Times New Roman"/>
+          <w:sz w:val="24"/>
+          <w:szCs w:val="24"/>
+        </w:rPr>
+      </w:pPr>
+      <w:r>
+        <w:rPr>
+          <w:rFonts w:ascii="Times New Roman" w:hAnsi="Times New Roman" w:cs="Times New Roman"/>
+          <w:sz w:val="24"/>
+          <w:szCs w:val="24"/>
+        </w:rPr>
+        <w:lastRenderedPageBreak/>
         <w:t>/**********</w:t>
       </w:r>
     </w:p>
@@ -7700,8 +10641,18 @@
           <w:sz w:val="24"/>
           <w:szCs w:val="24"/>
         </w:rPr>
-        <w:t>verifikáció, validáció</w:t>
-      </w:r>
+        <w:t xml:space="preserve">verifikáció, </w:t>
+      </w:r>
+      <w:proofErr w:type="spellStart"/>
+      <w:r>
+        <w:rPr>
+          <w:rFonts w:ascii="Times New Roman" w:hAnsi="Times New Roman" w:cs="Times New Roman"/>
+          <w:sz w:val="24"/>
+          <w:szCs w:val="24"/>
+        </w:rPr>
+        <w:t>validáció</w:t>
+      </w:r>
+      <w:proofErr w:type="spellEnd"/>
     </w:p>
     <w:p>
       <w:pPr>

</xml_diff>

<commit_message>
edit doc with sources
</commit_message>
<xml_diff>
--- a/01_MASTER/01_Doc/Szakdolgozat.docx
+++ b/01_MASTER/01_Doc/Szakdolgozat.docx
@@ -1579,7 +1579,39 @@
           <w:sz w:val="24"/>
           <w:szCs w:val="24"/>
         </w:rPr>
-        <w:t>Az adatbázis-frissítésként megvalósuló tranzakciót tárolt eljárások formájában kell végrehajtani. Manapság szinte az összes adatbázis-kezelő rendszer támogatja a tranzakció kezelést. A tárolt eljárást tekinthetjük egy függvénynek, amelyet az adatbázis szerver fordít le, tárol és hajt végre. Használatának előnye, hogy jelentős mértékben lecsökkenti az adatforgalmat a kliens és az adatbázis szerver között. Emiatt alacsonyabb futási idővel fog végrehajtani a kívánt művelet. Továbbá teljes</w:t>
+        <w:t>Az adatbázis-frissítés</w:t>
+      </w:r>
+      <w:r>
+        <w:rPr>
+          <w:rFonts w:ascii="Times New Roman" w:hAnsi="Times New Roman" w:cs="Times New Roman"/>
+          <w:sz w:val="24"/>
+          <w:szCs w:val="24"/>
+        </w:rPr>
+        <w:t>e</w:t>
+      </w:r>
+      <w:r>
+        <w:rPr>
+          <w:rFonts w:ascii="Times New Roman" w:hAnsi="Times New Roman" w:cs="Times New Roman"/>
+          <w:sz w:val="24"/>
+          <w:szCs w:val="24"/>
+        </w:rPr>
+        <w:t>ként megvalósuló tranzakciót</w:t>
+      </w:r>
+      <w:r>
+        <w:rPr>
+          <w:rFonts w:ascii="Times New Roman" w:hAnsi="Times New Roman" w:cs="Times New Roman"/>
+          <w:sz w:val="24"/>
+          <w:szCs w:val="24"/>
+        </w:rPr>
+        <w:t>,</w:t>
+      </w:r>
+      <w:r>
+        <w:rPr>
+          <w:rFonts w:ascii="Times New Roman" w:hAnsi="Times New Roman" w:cs="Times New Roman"/>
+          <w:sz w:val="24"/>
+          <w:szCs w:val="24"/>
+        </w:rPr>
+        <w:t xml:space="preserve"> tárolt eljárások formájában kell végrehajtani. Manapság szinte az összes adatbázis-kezelő rendszer támogatja a tranzakció kezelést. A tárolt eljárást tekinthetjük egy függvénynek, amelyet az adatbázis szerver fordít le, tárol és hajt végre. Használatának előnye, hogy jelentős mértékben lecsökkenti az adatforgalmat a kliens és az adatbázis szerver között. Emiatt alacsonyabb futási idővel fog végrehajtani a kívánt művelet. Továbbá teljes</w:t>
       </w:r>
       <w:r>
         <w:rPr>
@@ -8663,15 +8695,7 @@
                 <w:sz w:val="24"/>
                 <w:szCs w:val="24"/>
               </w:rPr>
-              <w:t>alfa</w:t>
-            </w:r>
-            <w:r>
-              <w:rPr>
-                <w:rFonts w:ascii="Times New Roman" w:hAnsi="Times New Roman" w:cs="Times New Roman"/>
-                <w:sz w:val="24"/>
-                <w:szCs w:val="24"/>
-              </w:rPr>
-              <w:t>numerikus</w:t>
+              <w:t>alfanumerikus</w:t>
             </w:r>
           </w:p>
         </w:tc>
@@ -10180,6 +10204,21 @@
           <w:szCs w:val="24"/>
         </w:rPr>
         <w:tab/>
+      </w:r>
+      <w:r>
+        <w:rPr>
+          <w:rFonts w:ascii="Times New Roman" w:hAnsi="Times New Roman" w:cs="Times New Roman"/>
+          <w:sz w:val="24"/>
+          <w:szCs w:val="24"/>
+        </w:rPr>
+        <w:t xml:space="preserve">Ezek közül ki is emelném a legfontosabbakat. </w:t>
+      </w:r>
+      <w:r>
+        <w:rPr>
+          <w:rFonts w:ascii="Times New Roman" w:hAnsi="Times New Roman" w:cs="Times New Roman"/>
+          <w:sz w:val="24"/>
+          <w:szCs w:val="24"/>
+        </w:rPr>
         <w:t xml:space="preserve">Az egyik olyan táblája, amely </w:t>
       </w:r>
       <w:r>
@@ -11373,8 +11412,6 @@
         </w:rPr>
         <w:t xml:space="preserve"> táblával.</w:t>
       </w:r>
-      <w:bookmarkStart w:id="0" w:name="_GoBack"/>
-      <w:bookmarkEnd w:id="0"/>
       <w:r>
         <w:rPr>
           <w:rFonts w:ascii="Times New Roman" w:hAnsi="Times New Roman" w:cs="Times New Roman"/>
@@ -16629,6 +16666,231 @@
         <w:t xml:space="preserve"> A szálkezeléshez a </w:t>
       </w:r>
       <w:proofErr w:type="spellStart"/>
+      <w:r>
+        <w:rPr>
+          <w:rFonts w:ascii="Consolas" w:hAnsi="Consolas" w:cs="Consolas"/>
+          <w:sz w:val="24"/>
+          <w:szCs w:val="24"/>
+        </w:rPr>
+        <w:t>javafx.concurent</w:t>
+      </w:r>
+      <w:proofErr w:type="spellEnd"/>
+      <w:r>
+        <w:rPr>
+          <w:rFonts w:ascii="Times New Roman" w:hAnsi="Times New Roman" w:cs="Times New Roman"/>
+          <w:sz w:val="24"/>
+          <w:szCs w:val="24"/>
+        </w:rPr>
+        <w:t xml:space="preserve"> </w:t>
+      </w:r>
+      <w:r>
+        <w:rPr>
+          <w:rFonts w:ascii="Times New Roman" w:hAnsi="Times New Roman" w:cs="Times New Roman"/>
+          <w:sz w:val="24"/>
+          <w:szCs w:val="24"/>
+        </w:rPr>
+        <w:t xml:space="preserve">és a </w:t>
+      </w:r>
+      <w:proofErr w:type="spellStart"/>
+      <w:r>
+        <w:rPr>
+          <w:rFonts w:ascii="Consolas" w:hAnsi="Consolas" w:cs="Consolas"/>
+          <w:sz w:val="24"/>
+          <w:szCs w:val="24"/>
+        </w:rPr>
+        <w:t>javafx.application</w:t>
+      </w:r>
+      <w:proofErr w:type="spellEnd"/>
+      <w:r>
+        <w:rPr>
+          <w:rFonts w:ascii="Times New Roman" w:hAnsi="Times New Roman" w:cs="Times New Roman"/>
+          <w:sz w:val="24"/>
+          <w:szCs w:val="24"/>
+        </w:rPr>
+        <w:t xml:space="preserve"> </w:t>
+      </w:r>
+      <w:r>
+        <w:rPr>
+          <w:rFonts w:ascii="Times New Roman" w:hAnsi="Times New Roman" w:cs="Times New Roman"/>
+          <w:sz w:val="24"/>
+          <w:szCs w:val="24"/>
+        </w:rPr>
+        <w:t>könyvtár</w:t>
+      </w:r>
+      <w:r>
+        <w:rPr>
+          <w:rFonts w:ascii="Times New Roman" w:hAnsi="Times New Roman" w:cs="Times New Roman"/>
+          <w:sz w:val="24"/>
+          <w:szCs w:val="24"/>
+        </w:rPr>
+        <w:t>ak</w:t>
+      </w:r>
+      <w:r>
+        <w:rPr>
+          <w:rFonts w:ascii="Times New Roman" w:hAnsi="Times New Roman" w:cs="Times New Roman"/>
+          <w:sz w:val="24"/>
+          <w:szCs w:val="24"/>
+        </w:rPr>
+        <w:t xml:space="preserve"> komponenseit használtam fel. Segítségével össze tudtam hangolni a grafikus felhasználói felületet a háttérben futó folyamatokat megvalósító szálakkal.</w:t>
+      </w:r>
+    </w:p>
+    <w:p>
+      <w:pPr>
+        <w:spacing w:line="360" w:lineRule="auto"/>
+        <w:jc w:val="both"/>
+        <w:rPr>
+          <w:rFonts w:ascii="Times New Roman" w:hAnsi="Times New Roman" w:cs="Times New Roman"/>
+          <w:sz w:val="24"/>
+          <w:szCs w:val="24"/>
+        </w:rPr>
+      </w:pPr>
+      <w:r>
+        <w:rPr>
+          <w:rFonts w:ascii="Times New Roman" w:hAnsi="Times New Roman" w:cs="Times New Roman"/>
+          <w:sz w:val="24"/>
+          <w:szCs w:val="24"/>
+        </w:rPr>
+        <w:tab/>
+      </w:r>
+      <w:r>
+        <w:rPr>
+          <w:rFonts w:ascii="Times New Roman" w:hAnsi="Times New Roman" w:cs="Times New Roman"/>
+          <w:sz w:val="24"/>
+          <w:szCs w:val="24"/>
+        </w:rPr>
+        <w:t>Fontos megjegyezni, hogy a szálaknak kommunikálniuk</w:t>
+      </w:r>
+      <w:r>
+        <w:rPr>
+          <w:rFonts w:ascii="Times New Roman" w:hAnsi="Times New Roman" w:cs="Times New Roman"/>
+          <w:sz w:val="24"/>
+          <w:szCs w:val="24"/>
+        </w:rPr>
+        <w:t xml:space="preserve"> is</w:t>
+      </w:r>
+      <w:r>
+        <w:rPr>
+          <w:rFonts w:ascii="Times New Roman" w:hAnsi="Times New Roman" w:cs="Times New Roman"/>
+          <w:sz w:val="24"/>
+          <w:szCs w:val="24"/>
+        </w:rPr>
+        <w:t xml:space="preserve"> kell egymással.</w:t>
+      </w:r>
+      <w:r>
+        <w:rPr>
+          <w:rFonts w:ascii="Times New Roman" w:hAnsi="Times New Roman" w:cs="Times New Roman"/>
+          <w:sz w:val="24"/>
+          <w:szCs w:val="24"/>
+        </w:rPr>
+        <w:t xml:space="preserve"> Hiszen a frissítést végző mellékszálnak folyamatosan adatot kell biztosítani a folyamat állapotáról a felhasználó</w:t>
+      </w:r>
+      <w:r>
+        <w:rPr>
+          <w:rFonts w:ascii="Times New Roman" w:hAnsi="Times New Roman" w:cs="Times New Roman"/>
+          <w:sz w:val="24"/>
+          <w:szCs w:val="24"/>
+        </w:rPr>
+        <w:t>i</w:t>
+      </w:r>
+      <w:r>
+        <w:rPr>
+          <w:rFonts w:ascii="Times New Roman" w:hAnsi="Times New Roman" w:cs="Times New Roman"/>
+          <w:sz w:val="24"/>
+          <w:szCs w:val="24"/>
+        </w:rPr>
+        <w:t xml:space="preserve"> felület részére.</w:t>
+      </w:r>
+      <w:r>
+        <w:rPr>
+          <w:rFonts w:ascii="Times New Roman" w:hAnsi="Times New Roman" w:cs="Times New Roman"/>
+          <w:sz w:val="24"/>
+          <w:szCs w:val="24"/>
+        </w:rPr>
+        <w:t xml:space="preserve"> Ez abban nyilvánul meg, hogy a rendszer folyamatosan információt közöl a felhasználóval, többek között az elvégzett frissítések számáról, valamint az esetleges hibaüzenetről.</w:t>
+      </w:r>
+      <w:r>
+        <w:rPr>
+          <w:rFonts w:ascii="Times New Roman" w:hAnsi="Times New Roman" w:cs="Times New Roman"/>
+          <w:sz w:val="24"/>
+          <w:szCs w:val="24"/>
+        </w:rPr>
+        <w:t xml:space="preserve"> Ezzel szemben visszafelé, a fő szálról nem kell adatot szolgáltatni a mellék szál számára.</w:t>
+      </w:r>
+      <w:r>
+        <w:rPr>
+          <w:rFonts w:ascii="Times New Roman" w:hAnsi="Times New Roman" w:cs="Times New Roman"/>
+          <w:sz w:val="24"/>
+          <w:szCs w:val="24"/>
+        </w:rPr>
+        <w:t xml:space="preserve"> A grafikus felületet módosítani kizárólag azon a szálon lehet, amelyiken a felület fut. Ez a legtöbb grafikus keretrendszert megvalósító technikára igaz.</w:t>
+      </w:r>
+      <w:r>
+        <w:rPr>
+          <w:rFonts w:ascii="Times New Roman" w:hAnsi="Times New Roman" w:cs="Times New Roman"/>
+          <w:sz w:val="24"/>
+          <w:szCs w:val="24"/>
+        </w:rPr>
+        <w:t xml:space="preserve"> A </w:t>
+      </w:r>
+      <w:proofErr w:type="spellStart"/>
+      <w:r>
+        <w:rPr>
+          <w:rFonts w:ascii="Times New Roman" w:hAnsi="Times New Roman" w:cs="Times New Roman"/>
+          <w:sz w:val="24"/>
+          <w:szCs w:val="24"/>
+        </w:rPr>
+        <w:t>JavaFX</w:t>
+      </w:r>
+      <w:proofErr w:type="spellEnd"/>
+      <w:r>
+        <w:rPr>
+          <w:rFonts w:ascii="Times New Roman" w:hAnsi="Times New Roman" w:cs="Times New Roman"/>
+          <w:sz w:val="24"/>
+          <w:szCs w:val="24"/>
+        </w:rPr>
+        <w:t xml:space="preserve"> keretrendszer lehetőséget ad, hogy a fő szálon hajtsuk végre a kívánt változtatásokat.</w:t>
+      </w:r>
+      <w:r>
+        <w:rPr>
+          <w:rFonts w:ascii="Times New Roman" w:hAnsi="Times New Roman" w:cs="Times New Roman"/>
+          <w:sz w:val="24"/>
+          <w:szCs w:val="24"/>
+        </w:rPr>
+        <w:t xml:space="preserve"> Ehhez a </w:t>
+      </w:r>
+      <w:r>
+        <w:rPr>
+          <w:rFonts w:ascii="Consolas" w:hAnsi="Consolas" w:cs="Consolas"/>
+          <w:sz w:val="24"/>
+          <w:szCs w:val="24"/>
+        </w:rPr>
+        <w:t>Platform</w:t>
+      </w:r>
+      <w:r>
+        <w:rPr>
+          <w:rFonts w:ascii="Times New Roman" w:hAnsi="Times New Roman" w:cs="Times New Roman"/>
+          <w:sz w:val="24"/>
+          <w:szCs w:val="24"/>
+        </w:rPr>
+        <w:t xml:space="preserve"> </w:t>
+      </w:r>
+      <w:r>
+        <w:rPr>
+          <w:rFonts w:ascii="Times New Roman" w:hAnsi="Times New Roman" w:cs="Times New Roman"/>
+          <w:sz w:val="24"/>
+          <w:szCs w:val="24"/>
+        </w:rPr>
+        <w:t>osztály</w:t>
+      </w:r>
+      <w:r>
+        <w:rPr>
+          <w:rFonts w:ascii="Consolas" w:hAnsi="Consolas" w:cs="Consolas"/>
+          <w:sz w:val="24"/>
+          <w:szCs w:val="24"/>
+        </w:rPr>
+        <w:t xml:space="preserve"> </w:t>
+      </w:r>
+      <w:proofErr w:type="spellStart"/>
       <w:proofErr w:type="gramStart"/>
       <w:r>
         <w:rPr>
@@ -16636,25 +16898,158 @@
           <w:sz w:val="24"/>
           <w:szCs w:val="24"/>
         </w:rPr>
-        <w:t>javafx.concurent</w:t>
-      </w:r>
-      <w:proofErr w:type="spellEnd"/>
-      <w:r>
-        <w:rPr>
-          <w:rFonts w:ascii="Times New Roman" w:hAnsi="Times New Roman" w:cs="Times New Roman"/>
-          <w:sz w:val="24"/>
-          <w:szCs w:val="24"/>
-        </w:rPr>
-        <w:t xml:space="preserve"> könyvtár</w:t>
+        <w:t>runLater</w:t>
+      </w:r>
+      <w:proofErr w:type="spellEnd"/>
+      <w:r>
+        <w:rPr>
+          <w:rFonts w:ascii="Consolas" w:hAnsi="Consolas" w:cs="Consolas"/>
+          <w:sz w:val="24"/>
+          <w:szCs w:val="24"/>
+        </w:rPr>
+        <w:t>(</w:t>
       </w:r>
       <w:proofErr w:type="gramEnd"/>
       <w:r>
         <w:rPr>
-          <w:rFonts w:ascii="Times New Roman" w:hAnsi="Times New Roman" w:cs="Times New Roman"/>
-          <w:sz w:val="24"/>
-          <w:szCs w:val="24"/>
-        </w:rPr>
-        <w:t xml:space="preserve"> komponenseit használtam fel. Segítségével össze tudtam hangolni a grafikus felhasználói felületet a háttérben futó folyamatokat megvalósító szálakkal.</w:t>
+          <w:rFonts w:ascii="Consolas" w:hAnsi="Consolas" w:cs="Consolas"/>
+          <w:sz w:val="24"/>
+          <w:szCs w:val="24"/>
+        </w:rPr>
+        <w:t>)</w:t>
+      </w:r>
+      <w:r>
+        <w:rPr>
+          <w:rFonts w:ascii="Times New Roman" w:hAnsi="Times New Roman" w:cs="Times New Roman"/>
+          <w:sz w:val="24"/>
+          <w:szCs w:val="24"/>
+        </w:rPr>
+        <w:t xml:space="preserve"> </w:t>
+      </w:r>
+      <w:r>
+        <w:rPr>
+          <w:rFonts w:ascii="Times New Roman" w:hAnsi="Times New Roman" w:cs="Times New Roman"/>
+          <w:sz w:val="24"/>
+          <w:szCs w:val="24"/>
+        </w:rPr>
+        <w:t xml:space="preserve">statikus </w:t>
+      </w:r>
+      <w:r>
+        <w:rPr>
+          <w:rFonts w:ascii="Times New Roman" w:hAnsi="Times New Roman" w:cs="Times New Roman"/>
+          <w:sz w:val="24"/>
+          <w:szCs w:val="24"/>
+        </w:rPr>
+        <w:t>metódus</w:t>
+      </w:r>
+      <w:r>
+        <w:rPr>
+          <w:rFonts w:ascii="Times New Roman" w:hAnsi="Times New Roman" w:cs="Times New Roman"/>
+          <w:sz w:val="24"/>
+          <w:szCs w:val="24"/>
+        </w:rPr>
+        <w:t>á</w:t>
+      </w:r>
+      <w:r>
+        <w:rPr>
+          <w:rFonts w:ascii="Times New Roman" w:hAnsi="Times New Roman" w:cs="Times New Roman"/>
+          <w:sz w:val="24"/>
+          <w:szCs w:val="24"/>
+        </w:rPr>
+        <w:t xml:space="preserve">t kell felhasználni, amelynek egy </w:t>
+      </w:r>
+      <w:proofErr w:type="spellStart"/>
+      <w:r>
+        <w:rPr>
+          <w:rFonts w:ascii="Consolas" w:hAnsi="Consolas" w:cs="Consolas"/>
+          <w:sz w:val="24"/>
+          <w:szCs w:val="24"/>
+        </w:rPr>
+        <w:t>Runnable</w:t>
+      </w:r>
+      <w:proofErr w:type="spellEnd"/>
+      <w:r>
+        <w:rPr>
+          <w:rFonts w:ascii="Times New Roman" w:hAnsi="Times New Roman" w:cs="Times New Roman"/>
+          <w:sz w:val="24"/>
+          <w:szCs w:val="24"/>
+        </w:rPr>
+        <w:t xml:space="preserve"> típusú paramétert kell megadni.</w:t>
+      </w:r>
+      <w:r>
+        <w:rPr>
+          <w:rFonts w:ascii="Times New Roman" w:hAnsi="Times New Roman" w:cs="Times New Roman"/>
+          <w:sz w:val="24"/>
+          <w:szCs w:val="24"/>
+        </w:rPr>
+        <w:t xml:space="preserve"> Ez lehet egy </w:t>
+      </w:r>
+      <w:proofErr w:type="spellStart"/>
+      <w:r>
+        <w:rPr>
+          <w:rFonts w:ascii="Consolas" w:hAnsi="Consolas" w:cs="Consolas"/>
+          <w:sz w:val="24"/>
+          <w:szCs w:val="24"/>
+        </w:rPr>
+        <w:t>Runnable</w:t>
+      </w:r>
+      <w:proofErr w:type="spellEnd"/>
+      <w:r>
+        <w:rPr>
+          <w:rFonts w:ascii="Times New Roman" w:hAnsi="Times New Roman" w:cs="Times New Roman"/>
+          <w:sz w:val="24"/>
+          <w:szCs w:val="24"/>
+        </w:rPr>
+        <w:t xml:space="preserve">–t </w:t>
+      </w:r>
+      <w:r>
+        <w:rPr>
+          <w:rFonts w:ascii="Times New Roman" w:hAnsi="Times New Roman" w:cs="Times New Roman"/>
+          <w:sz w:val="24"/>
+          <w:szCs w:val="24"/>
+        </w:rPr>
+        <w:t>implementált osztály vagy egy lambda kifejezés is.</w:t>
+      </w:r>
+      <w:r>
+        <w:rPr>
+          <w:rFonts w:ascii="Times New Roman" w:hAnsi="Times New Roman" w:cs="Times New Roman"/>
+          <w:sz w:val="24"/>
+          <w:szCs w:val="24"/>
+        </w:rPr>
+        <w:t xml:space="preserve"> </w:t>
+      </w:r>
+      <w:r>
+        <w:rPr>
+          <w:rFonts w:ascii="Times New Roman" w:hAnsi="Times New Roman" w:cs="Times New Roman"/>
+          <w:sz w:val="24"/>
+          <w:szCs w:val="24"/>
+        </w:rPr>
+        <w:t xml:space="preserve">A kapott paramétert a fő szálon futtatja az alkalmazás, illetve másik szálról is </w:t>
+      </w:r>
+      <w:r>
+        <w:rPr>
+          <w:rFonts w:ascii="Times New Roman" w:hAnsi="Times New Roman" w:cs="Times New Roman"/>
+          <w:sz w:val="24"/>
+          <w:szCs w:val="24"/>
+        </w:rPr>
+        <w:lastRenderedPageBreak/>
+        <w:t>meghívható a metódus.</w:t>
+      </w:r>
+      <w:r>
+        <w:rPr>
+          <w:rFonts w:ascii="Times New Roman" w:hAnsi="Times New Roman" w:cs="Times New Roman"/>
+          <w:sz w:val="24"/>
+          <w:szCs w:val="24"/>
+        </w:rPr>
+        <w:t xml:space="preserve"> A paraméterben definiált szálnak kell megadni, hogy a grafikus felület mely objektumát módosítsa.</w:t>
+      </w:r>
+      <w:r>
+        <w:rPr>
+          <w:rFonts w:ascii="Times New Roman" w:hAnsi="Times New Roman" w:cs="Times New Roman"/>
+          <w:sz w:val="24"/>
+          <w:szCs w:val="24"/>
+        </w:rPr>
+        <w:t xml:space="preserve"> Az eljárás a következő példa alapján adható meg.</w:t>
       </w:r>
     </w:p>
     <w:p>
@@ -16662,6 +17057,242 @@
         <w:spacing w:line="360" w:lineRule="auto"/>
         <w:jc w:val="both"/>
         <w:rPr>
+          <w:rFonts w:ascii="Consolas" w:hAnsi="Consolas" w:cs="Consolas"/>
+          <w:sz w:val="24"/>
+          <w:szCs w:val="24"/>
+        </w:rPr>
+      </w:pPr>
+      <w:proofErr w:type="spellStart"/>
+      <w:proofErr w:type="gramStart"/>
+      <w:r>
+        <w:rPr>
+          <w:rFonts w:ascii="Consolas" w:hAnsi="Consolas" w:cs="Consolas"/>
+          <w:sz w:val="24"/>
+          <w:szCs w:val="24"/>
+        </w:rPr>
+        <w:t>Platform.runLater</w:t>
+      </w:r>
+      <w:proofErr w:type="spellEnd"/>
+      <w:r>
+        <w:rPr>
+          <w:rFonts w:ascii="Consolas" w:hAnsi="Consolas" w:cs="Consolas"/>
+          <w:sz w:val="24"/>
+          <w:szCs w:val="24"/>
+        </w:rPr>
+        <w:t xml:space="preserve">( </w:t>
+      </w:r>
+      <w:proofErr w:type="spellStart"/>
+      <w:r>
+        <w:rPr>
+          <w:rFonts w:ascii="Consolas" w:hAnsi="Consolas" w:cs="Consolas"/>
+          <w:sz w:val="24"/>
+          <w:szCs w:val="24"/>
+        </w:rPr>
+        <w:t>new</w:t>
+      </w:r>
+      <w:proofErr w:type="spellEnd"/>
+      <w:proofErr w:type="gramEnd"/>
+      <w:r>
+        <w:rPr>
+          <w:rFonts w:ascii="Consolas" w:hAnsi="Consolas" w:cs="Consolas"/>
+          <w:sz w:val="24"/>
+          <w:szCs w:val="24"/>
+        </w:rPr>
+        <w:t xml:space="preserve"> </w:t>
+      </w:r>
+      <w:proofErr w:type="spellStart"/>
+      <w:r>
+        <w:rPr>
+          <w:rFonts w:ascii="Consolas" w:hAnsi="Consolas" w:cs="Consolas"/>
+          <w:sz w:val="24"/>
+          <w:szCs w:val="24"/>
+        </w:rPr>
+        <w:t>Runnable</w:t>
+      </w:r>
+      <w:proofErr w:type="spellEnd"/>
+      <w:r>
+        <w:rPr>
+          <w:rFonts w:ascii="Consolas" w:hAnsi="Consolas" w:cs="Consolas"/>
+          <w:sz w:val="24"/>
+          <w:szCs w:val="24"/>
+        </w:rPr>
+        <w:t>() {</w:t>
+      </w:r>
+    </w:p>
+    <w:p>
+      <w:pPr>
+        <w:spacing w:line="360" w:lineRule="auto"/>
+        <w:jc w:val="both"/>
+        <w:rPr>
+          <w:rFonts w:ascii="Consolas" w:hAnsi="Consolas" w:cs="Consolas"/>
+          <w:sz w:val="24"/>
+          <w:szCs w:val="24"/>
+        </w:rPr>
+      </w:pPr>
+      <w:r>
+        <w:rPr>
+          <w:rFonts w:ascii="Consolas" w:hAnsi="Consolas" w:cs="Consolas"/>
+          <w:sz w:val="24"/>
+          <w:szCs w:val="24"/>
+        </w:rPr>
+        <w:t xml:space="preserve">   @</w:t>
+      </w:r>
+      <w:proofErr w:type="spellStart"/>
+      <w:r>
+        <w:rPr>
+          <w:rFonts w:ascii="Consolas" w:hAnsi="Consolas" w:cs="Consolas"/>
+          <w:sz w:val="24"/>
+          <w:szCs w:val="24"/>
+        </w:rPr>
+        <w:t>Override</w:t>
+      </w:r>
+      <w:proofErr w:type="spellEnd"/>
+    </w:p>
+    <w:p>
+      <w:pPr>
+        <w:spacing w:line="360" w:lineRule="auto"/>
+        <w:jc w:val="both"/>
+        <w:rPr>
+          <w:rFonts w:ascii="Consolas" w:hAnsi="Consolas" w:cs="Consolas"/>
+          <w:sz w:val="24"/>
+          <w:szCs w:val="24"/>
+        </w:rPr>
+      </w:pPr>
+      <w:r>
+        <w:rPr>
+          <w:rFonts w:ascii="Consolas" w:hAnsi="Consolas" w:cs="Consolas"/>
+          <w:sz w:val="24"/>
+          <w:szCs w:val="24"/>
+        </w:rPr>
+        <w:t xml:space="preserve">   </w:t>
+      </w:r>
+      <w:proofErr w:type="spellStart"/>
+      <w:r>
+        <w:rPr>
+          <w:rFonts w:ascii="Consolas" w:hAnsi="Consolas" w:cs="Consolas"/>
+          <w:sz w:val="24"/>
+          <w:szCs w:val="24"/>
+        </w:rPr>
+        <w:t>public</w:t>
+      </w:r>
+      <w:proofErr w:type="spellEnd"/>
+      <w:r>
+        <w:rPr>
+          <w:rFonts w:ascii="Consolas" w:hAnsi="Consolas" w:cs="Consolas"/>
+          <w:sz w:val="24"/>
+          <w:szCs w:val="24"/>
+        </w:rPr>
+        <w:t xml:space="preserve"> </w:t>
+      </w:r>
+      <w:proofErr w:type="spellStart"/>
+      <w:r>
+        <w:rPr>
+          <w:rFonts w:ascii="Consolas" w:hAnsi="Consolas" w:cs="Consolas"/>
+          <w:sz w:val="24"/>
+          <w:szCs w:val="24"/>
+        </w:rPr>
+        <w:t>void</w:t>
+      </w:r>
+      <w:proofErr w:type="spellEnd"/>
+      <w:r>
+        <w:rPr>
+          <w:rFonts w:ascii="Consolas" w:hAnsi="Consolas" w:cs="Consolas"/>
+          <w:sz w:val="24"/>
+          <w:szCs w:val="24"/>
+        </w:rPr>
+        <w:t xml:space="preserve"> </w:t>
+      </w:r>
+      <w:proofErr w:type="spellStart"/>
+      <w:proofErr w:type="gramStart"/>
+      <w:r>
+        <w:rPr>
+          <w:rFonts w:ascii="Consolas" w:hAnsi="Consolas" w:cs="Consolas"/>
+          <w:sz w:val="24"/>
+          <w:szCs w:val="24"/>
+        </w:rPr>
+        <w:t>run</w:t>
+      </w:r>
+      <w:proofErr w:type="spellEnd"/>
+      <w:r>
+        <w:rPr>
+          <w:rFonts w:ascii="Consolas" w:hAnsi="Consolas" w:cs="Consolas"/>
+          <w:sz w:val="24"/>
+          <w:szCs w:val="24"/>
+        </w:rPr>
+        <w:t>(</w:t>
+      </w:r>
+      <w:proofErr w:type="gramEnd"/>
+      <w:r>
+        <w:rPr>
+          <w:rFonts w:ascii="Consolas" w:hAnsi="Consolas" w:cs="Consolas"/>
+          <w:sz w:val="24"/>
+          <w:szCs w:val="24"/>
+        </w:rPr>
+        <w:t>) {</w:t>
+      </w:r>
+    </w:p>
+    <w:p>
+      <w:pPr>
+        <w:spacing w:line="360" w:lineRule="auto"/>
+        <w:jc w:val="both"/>
+        <w:rPr>
+          <w:rFonts w:ascii="Consolas" w:hAnsi="Consolas" w:cs="Consolas"/>
+          <w:sz w:val="24"/>
+          <w:szCs w:val="24"/>
+        </w:rPr>
+      </w:pPr>
+      <w:r>
+        <w:rPr>
+          <w:rFonts w:ascii="Consolas" w:hAnsi="Consolas" w:cs="Consolas"/>
+          <w:sz w:val="24"/>
+          <w:szCs w:val="24"/>
+        </w:rPr>
+        <w:t xml:space="preserve">      // futtatni kívánt kódrészlet</w:t>
+      </w:r>
+    </w:p>
+    <w:p>
+      <w:pPr>
+        <w:spacing w:line="360" w:lineRule="auto"/>
+        <w:jc w:val="both"/>
+        <w:rPr>
+          <w:rFonts w:ascii="Consolas" w:hAnsi="Consolas" w:cs="Consolas"/>
+          <w:sz w:val="24"/>
+          <w:szCs w:val="24"/>
+        </w:rPr>
+      </w:pPr>
+      <w:r>
+        <w:rPr>
+          <w:rFonts w:ascii="Consolas" w:hAnsi="Consolas" w:cs="Consolas"/>
+          <w:sz w:val="24"/>
+          <w:szCs w:val="24"/>
+        </w:rPr>
+        <w:t xml:space="preserve">   }</w:t>
+      </w:r>
+    </w:p>
+    <w:p>
+      <w:pPr>
+        <w:spacing w:line="360" w:lineRule="auto"/>
+        <w:jc w:val="both"/>
+        <w:rPr>
+          <w:rFonts w:ascii="Times New Roman" w:hAnsi="Times New Roman" w:cs="Times New Roman"/>
+          <w:sz w:val="24"/>
+          <w:szCs w:val="24"/>
+        </w:rPr>
+      </w:pPr>
+      <w:r>
+        <w:rPr>
+          <w:rFonts w:ascii="Consolas" w:hAnsi="Consolas" w:cs="Consolas"/>
+          <w:sz w:val="24"/>
+          <w:szCs w:val="24"/>
+        </w:rPr>
+        <w:t>});</w:t>
+      </w:r>
+    </w:p>
+    <w:p>
+      <w:pPr>
+        <w:spacing w:line="360" w:lineRule="auto"/>
+        <w:jc w:val="both"/>
+        <w:rPr>
           <w:rFonts w:ascii="Times New Roman" w:hAnsi="Times New Roman" w:cs="Times New Roman"/>
           <w:sz w:val="24"/>
           <w:szCs w:val="24"/>
@@ -16674,46 +17305,290 @@
           <w:szCs w:val="24"/>
         </w:rPr>
         <w:tab/>
-      </w:r>
-      <w:r>
-        <w:rPr>
-          <w:rFonts w:ascii="Times New Roman" w:hAnsi="Times New Roman" w:cs="Times New Roman"/>
-          <w:sz w:val="24"/>
-          <w:szCs w:val="24"/>
-        </w:rPr>
-        <w:t>Fontos megjegyezni, hogy a szálaknak kommunikálniuk</w:t>
-      </w:r>
-      <w:r>
-        <w:rPr>
-          <w:rFonts w:ascii="Times New Roman" w:hAnsi="Times New Roman" w:cs="Times New Roman"/>
-          <w:sz w:val="24"/>
-          <w:szCs w:val="24"/>
-        </w:rPr>
-        <w:t xml:space="preserve"> is</w:t>
-      </w:r>
-      <w:r>
-        <w:rPr>
-          <w:rFonts w:ascii="Times New Roman" w:hAnsi="Times New Roman" w:cs="Times New Roman"/>
-          <w:sz w:val="24"/>
-          <w:szCs w:val="24"/>
-        </w:rPr>
-        <w:t xml:space="preserve"> kell egymással.</w:t>
-      </w:r>
-      <w:r>
-        <w:rPr>
-          <w:rFonts w:ascii="Times New Roman" w:hAnsi="Times New Roman" w:cs="Times New Roman"/>
-          <w:sz w:val="24"/>
-          <w:szCs w:val="24"/>
-        </w:rPr>
-        <w:t xml:space="preserve"> Hiszen a frissítést végző mellékszálnak folyamatosan adatot kell biztosítani a folyamat állapotáról a felhasználó felület részére.</w:t>
-      </w:r>
-      <w:r>
-        <w:rPr>
-          <w:rFonts w:ascii="Times New Roman" w:hAnsi="Times New Roman" w:cs="Times New Roman"/>
-          <w:sz w:val="24"/>
-          <w:szCs w:val="24"/>
-        </w:rPr>
-        <w:t xml:space="preserve"> Ez abban nyilvánul meg, hogy a rendszer folyamatosan információt közöl a felhasználóval, többek között az elvégzett frissítések számáról, valamint az esetleges hibaüzenetről.</w:t>
+        <w:t xml:space="preserve">A grafikus felületet megvalósító szál mellett újat is létrehozhatunk. Ehhez a </w:t>
+      </w:r>
+      <w:proofErr w:type="spellStart"/>
+      <w:r>
+        <w:rPr>
+          <w:rFonts w:ascii="Consolas" w:hAnsi="Consolas" w:cs="Consolas"/>
+          <w:sz w:val="24"/>
+          <w:szCs w:val="24"/>
+        </w:rPr>
+        <w:t>Task</w:t>
+      </w:r>
+      <w:proofErr w:type="spellEnd"/>
+      <w:r>
+        <w:rPr>
+          <w:rFonts w:ascii="Times New Roman" w:hAnsi="Times New Roman" w:cs="Times New Roman"/>
+          <w:sz w:val="24"/>
+          <w:szCs w:val="24"/>
+        </w:rPr>
+        <w:t xml:space="preserve"> osztályt használtam fel</w:t>
+      </w:r>
+      <w:r>
+        <w:rPr>
+          <w:rFonts w:ascii="Times New Roman" w:hAnsi="Times New Roman" w:cs="Times New Roman"/>
+          <w:sz w:val="24"/>
+          <w:szCs w:val="24"/>
+        </w:rPr>
+        <w:t>. Olyan feladatok elvégzésére van</w:t>
+      </w:r>
+      <w:r>
+        <w:rPr>
+          <w:rFonts w:ascii="Times New Roman" w:hAnsi="Times New Roman" w:cs="Times New Roman"/>
+          <w:sz w:val="24"/>
+          <w:szCs w:val="24"/>
+        </w:rPr>
+        <w:t xml:space="preserve"> kitalálva</w:t>
+      </w:r>
+      <w:r>
+        <w:rPr>
+          <w:rFonts w:ascii="Times New Roman" w:hAnsi="Times New Roman" w:cs="Times New Roman"/>
+          <w:sz w:val="24"/>
+          <w:szCs w:val="24"/>
+        </w:rPr>
+        <w:t>, amelyeket egy háttérben futó szálon kell végrehajtani.</w:t>
+      </w:r>
+      <w:r>
+        <w:rPr>
+          <w:rFonts w:ascii="Times New Roman" w:hAnsi="Times New Roman" w:cs="Times New Roman"/>
+          <w:sz w:val="24"/>
+          <w:szCs w:val="24"/>
+        </w:rPr>
+        <w:t xml:space="preserve"> Teljes mértékben megfigyelhető módon lehet implementálni, a futó folyamat állapotáról végig képes információt biztosítani a grafikus fő szál számára. A rendszer esetében az adatbázis-frissítés folyamatát valósítottam ilyen módon. A háttérben futó szál </w:t>
+      </w:r>
+      <w:r>
+        <w:rPr>
+          <w:rFonts w:ascii="Times New Roman" w:hAnsi="Times New Roman" w:cs="Times New Roman"/>
+          <w:sz w:val="24"/>
+          <w:szCs w:val="24"/>
+        </w:rPr>
+        <w:t xml:space="preserve">folyamatosan jelzi a frissítés állapotát a felhasználói felületen. Ennek </w:t>
+      </w:r>
+      <w:r>
+        <w:rPr>
+          <w:rFonts w:ascii="Times New Roman" w:hAnsi="Times New Roman" w:cs="Times New Roman"/>
+          <w:sz w:val="24"/>
+          <w:szCs w:val="24"/>
+        </w:rPr>
+        <w:t>több</w:t>
+      </w:r>
+      <w:r>
+        <w:rPr>
+          <w:rFonts w:ascii="Times New Roman" w:hAnsi="Times New Roman" w:cs="Times New Roman"/>
+          <w:sz w:val="24"/>
+          <w:szCs w:val="24"/>
+        </w:rPr>
+        <w:t xml:space="preserve"> formája is látható a felhasználó számára. Egyrészt az úgynevezett </w:t>
+      </w:r>
+      <w:proofErr w:type="spellStart"/>
+      <w:r>
+        <w:rPr>
+          <w:rFonts w:ascii="Consolas" w:hAnsi="Consolas" w:cs="Consolas"/>
+          <w:sz w:val="24"/>
+          <w:szCs w:val="24"/>
+        </w:rPr>
+        <w:t>ProgressBar</w:t>
+      </w:r>
+      <w:proofErr w:type="spellEnd"/>
+      <w:r>
+        <w:rPr>
+          <w:rFonts w:ascii="Times New Roman" w:hAnsi="Times New Roman" w:cs="Times New Roman"/>
+          <w:sz w:val="24"/>
+          <w:szCs w:val="24"/>
+        </w:rPr>
+        <w:t xml:space="preserve"> </w:t>
+      </w:r>
+      <w:proofErr w:type="spellStart"/>
+      <w:r>
+        <w:rPr>
+          <w:rFonts w:ascii="Times New Roman" w:hAnsi="Times New Roman" w:cs="Times New Roman"/>
+          <w:sz w:val="24"/>
+          <w:szCs w:val="24"/>
+        </w:rPr>
+        <w:t>JavaFX</w:t>
+      </w:r>
+      <w:proofErr w:type="spellEnd"/>
+      <w:r>
+        <w:rPr>
+          <w:rFonts w:ascii="Times New Roman" w:hAnsi="Times New Roman" w:cs="Times New Roman"/>
+          <w:sz w:val="24"/>
+          <w:szCs w:val="24"/>
+        </w:rPr>
+        <w:t xml:space="preserve"> objektum vizuálisan szemlélteti a művelet előrehaladását. </w:t>
+      </w:r>
+      <w:r>
+        <w:rPr>
+          <w:rFonts w:ascii="Times New Roman" w:hAnsi="Times New Roman" w:cs="Times New Roman"/>
+          <w:sz w:val="24"/>
+          <w:szCs w:val="24"/>
+        </w:rPr>
+        <w:t>Ezenfelül</w:t>
+      </w:r>
+      <w:r>
+        <w:rPr>
+          <w:rFonts w:ascii="Times New Roman" w:hAnsi="Times New Roman" w:cs="Times New Roman"/>
+          <w:sz w:val="24"/>
+          <w:szCs w:val="24"/>
+        </w:rPr>
+        <w:t xml:space="preserve"> a frissítés elindításakor megjelenik a felületen egy státusz jelző,</w:t>
+      </w:r>
+      <w:r>
+        <w:rPr>
+          <w:rFonts w:ascii="Times New Roman" w:hAnsi="Times New Roman" w:cs="Times New Roman"/>
+          <w:sz w:val="24"/>
+          <w:szCs w:val="24"/>
+        </w:rPr>
+        <w:t xml:space="preserve"> amely</w:t>
+      </w:r>
+      <w:r>
+        <w:rPr>
+          <w:rFonts w:ascii="Times New Roman" w:hAnsi="Times New Roman" w:cs="Times New Roman"/>
+          <w:sz w:val="24"/>
+          <w:szCs w:val="24"/>
+        </w:rPr>
+        <w:t xml:space="preserve"> az elvégzett </w:t>
+      </w:r>
+      <w:r>
+        <w:rPr>
+          <w:rFonts w:ascii="Times New Roman" w:hAnsi="Times New Roman" w:cs="Times New Roman"/>
+          <w:sz w:val="24"/>
+          <w:szCs w:val="24"/>
+        </w:rPr>
+        <w:t>és az</w:t>
+      </w:r>
+      <w:r>
+        <w:rPr>
+          <w:rFonts w:ascii="Times New Roman" w:hAnsi="Times New Roman" w:cs="Times New Roman"/>
+          <w:sz w:val="24"/>
+          <w:szCs w:val="24"/>
+        </w:rPr>
+        <w:t xml:space="preserve"> összes </w:t>
+      </w:r>
+      <w:r>
+        <w:rPr>
+          <w:rFonts w:ascii="Times New Roman" w:hAnsi="Times New Roman" w:cs="Times New Roman"/>
+          <w:sz w:val="24"/>
+          <w:szCs w:val="24"/>
+        </w:rPr>
+        <w:t xml:space="preserve">frissítés hányadosát mutatja. </w:t>
+      </w:r>
+      <w:proofErr w:type="spellStart"/>
+      <w:r>
+        <w:rPr>
+          <w:rFonts w:ascii="Times New Roman" w:hAnsi="Times New Roman" w:cs="Times New Roman"/>
+          <w:sz w:val="24"/>
+          <w:szCs w:val="24"/>
+        </w:rPr>
+        <w:t>Továbba</w:t>
+      </w:r>
+      <w:proofErr w:type="spellEnd"/>
+      <w:r>
+        <w:rPr>
+          <w:rFonts w:ascii="Times New Roman" w:hAnsi="Times New Roman" w:cs="Times New Roman"/>
+          <w:sz w:val="24"/>
+          <w:szCs w:val="24"/>
+        </w:rPr>
+        <w:t xml:space="preserve"> a rendszer valós időben, szöveges formában is jelzi a fontosabb eseményeket egy </w:t>
+      </w:r>
+      <w:proofErr w:type="spellStart"/>
+      <w:r>
+        <w:rPr>
+          <w:rFonts w:ascii="Consolas" w:hAnsi="Consolas" w:cs="Consolas"/>
+          <w:sz w:val="24"/>
+          <w:szCs w:val="24"/>
+        </w:rPr>
+        <w:t>ListView</w:t>
+      </w:r>
+      <w:proofErr w:type="spellEnd"/>
+      <w:r>
+        <w:rPr>
+          <w:rFonts w:ascii="Times New Roman" w:hAnsi="Times New Roman" w:cs="Times New Roman"/>
+          <w:sz w:val="24"/>
+          <w:szCs w:val="24"/>
+        </w:rPr>
+        <w:t xml:space="preserve"> objektum felhasználásával. </w:t>
+      </w:r>
+      <w:r>
+        <w:rPr>
+          <w:rFonts w:ascii="Times New Roman" w:hAnsi="Times New Roman" w:cs="Times New Roman"/>
+          <w:sz w:val="24"/>
+          <w:szCs w:val="24"/>
+        </w:rPr>
+        <w:t xml:space="preserve">Ezek megvalósításához meg kell hívni a fő szálon az említett </w:t>
+      </w:r>
+      <w:proofErr w:type="spellStart"/>
+      <w:proofErr w:type="gramStart"/>
+      <w:r>
+        <w:rPr>
+          <w:rFonts w:ascii="Consolas" w:hAnsi="Consolas" w:cs="Consolas"/>
+          <w:sz w:val="24"/>
+          <w:szCs w:val="24"/>
+        </w:rPr>
+        <w:t>Platform.runLater</w:t>
+      </w:r>
+      <w:proofErr w:type="spellEnd"/>
+      <w:r>
+        <w:rPr>
+          <w:rFonts w:ascii="Consolas" w:hAnsi="Consolas" w:cs="Consolas"/>
+          <w:sz w:val="24"/>
+          <w:szCs w:val="24"/>
+        </w:rPr>
+        <w:t>(</w:t>
+      </w:r>
+      <w:proofErr w:type="gramEnd"/>
+      <w:r>
+        <w:rPr>
+          <w:rFonts w:ascii="Consolas" w:hAnsi="Consolas" w:cs="Consolas"/>
+          <w:sz w:val="24"/>
+          <w:szCs w:val="24"/>
+        </w:rPr>
+        <w:t>)</w:t>
+      </w:r>
+      <w:r>
+        <w:rPr>
+          <w:rFonts w:ascii="Times New Roman" w:hAnsi="Times New Roman" w:cs="Times New Roman"/>
+          <w:sz w:val="24"/>
+          <w:szCs w:val="24"/>
+        </w:rPr>
+        <w:t xml:space="preserve"> metódust a háttérben futó szálon.</w:t>
+      </w:r>
+      <w:r>
+        <w:rPr>
+          <w:rFonts w:ascii="Times New Roman" w:hAnsi="Times New Roman" w:cs="Times New Roman"/>
+          <w:sz w:val="24"/>
+          <w:szCs w:val="24"/>
+        </w:rPr>
+        <w:t xml:space="preserve"> Mivel a mellékszálak létrehozása fontos szerepet kap a szoftverben, ezért példával is bemutatnám, hogyan lehet implementálni a háttérben futó folyamatokat.</w:t>
+      </w:r>
+      <w:r>
+        <w:rPr>
+          <w:rFonts w:ascii="Times New Roman" w:hAnsi="Times New Roman" w:cs="Times New Roman"/>
+          <w:b/>
+          <w:sz w:val="24"/>
+          <w:szCs w:val="24"/>
+        </w:rPr>
+        <w:t xml:space="preserve">(forrás </w:t>
+      </w:r>
+      <w:proofErr w:type="spellStart"/>
+      <w:r>
+        <w:rPr>
+          <w:rFonts w:ascii="Times New Roman" w:hAnsi="Times New Roman" w:cs="Times New Roman"/>
+          <w:b/>
+          <w:sz w:val="24"/>
+          <w:szCs w:val="24"/>
+        </w:rPr>
+        <w:t>concurency</w:t>
+      </w:r>
+      <w:proofErr w:type="spellEnd"/>
+      <w:r>
+        <w:rPr>
+          <w:rFonts w:ascii="Times New Roman" w:hAnsi="Times New Roman" w:cs="Times New Roman"/>
+          <w:b/>
+          <w:sz w:val="24"/>
+          <w:szCs w:val="24"/>
+        </w:rPr>
+        <w:t>)</w:t>
       </w:r>
     </w:p>
     <w:p>
@@ -16721,11 +17596,2170 @@
         <w:spacing w:line="360" w:lineRule="auto"/>
         <w:jc w:val="both"/>
         <w:rPr>
-          <w:rFonts w:ascii="Times New Roman" w:hAnsi="Times New Roman" w:cs="Times New Roman"/>
-          <w:sz w:val="24"/>
-          <w:szCs w:val="24"/>
-        </w:rPr>
-      </w:pPr>
+          <w:rFonts w:ascii="Consolas" w:hAnsi="Consolas" w:cs="Consolas"/>
+          <w:sz w:val="24"/>
+          <w:szCs w:val="24"/>
+        </w:rPr>
+      </w:pPr>
+      <w:proofErr w:type="spellStart"/>
+      <w:r>
+        <w:rPr>
+          <w:rFonts w:ascii="Consolas" w:hAnsi="Consolas" w:cs="Consolas"/>
+          <w:sz w:val="24"/>
+          <w:szCs w:val="24"/>
+        </w:rPr>
+        <w:t>Task</w:t>
+      </w:r>
+      <w:proofErr w:type="spellEnd"/>
+      <w:r>
+        <w:rPr>
+          <w:rFonts w:ascii="Consolas" w:hAnsi="Consolas" w:cs="Consolas"/>
+          <w:sz w:val="24"/>
+          <w:szCs w:val="24"/>
+        </w:rPr>
+        <w:t xml:space="preserve"> </w:t>
+      </w:r>
+      <w:proofErr w:type="spellStart"/>
+      <w:r>
+        <w:rPr>
+          <w:rFonts w:ascii="Consolas" w:hAnsi="Consolas" w:cs="Consolas"/>
+          <w:sz w:val="24"/>
+          <w:szCs w:val="24"/>
+        </w:rPr>
+        <w:t>task</w:t>
+      </w:r>
+      <w:proofErr w:type="spellEnd"/>
+      <w:r>
+        <w:rPr>
+          <w:rFonts w:ascii="Consolas" w:hAnsi="Consolas" w:cs="Consolas"/>
+          <w:sz w:val="24"/>
+          <w:szCs w:val="24"/>
+        </w:rPr>
+        <w:t xml:space="preserve"> = </w:t>
+      </w:r>
+      <w:proofErr w:type="spellStart"/>
+      <w:r>
+        <w:rPr>
+          <w:rFonts w:ascii="Consolas" w:hAnsi="Consolas" w:cs="Consolas"/>
+          <w:sz w:val="24"/>
+          <w:szCs w:val="24"/>
+        </w:rPr>
+        <w:t>new</w:t>
+      </w:r>
+      <w:proofErr w:type="spellEnd"/>
+      <w:r>
+        <w:rPr>
+          <w:rFonts w:ascii="Consolas" w:hAnsi="Consolas" w:cs="Consolas"/>
+          <w:sz w:val="24"/>
+          <w:szCs w:val="24"/>
+        </w:rPr>
+        <w:t xml:space="preserve"> </w:t>
+      </w:r>
+      <w:proofErr w:type="spellStart"/>
+      <w:proofErr w:type="gramStart"/>
+      <w:r>
+        <w:rPr>
+          <w:rFonts w:ascii="Consolas" w:hAnsi="Consolas" w:cs="Consolas"/>
+          <w:sz w:val="24"/>
+          <w:szCs w:val="24"/>
+        </w:rPr>
+        <w:t>Task</w:t>
+      </w:r>
+      <w:proofErr w:type="spellEnd"/>
+      <w:r>
+        <w:rPr>
+          <w:rFonts w:ascii="Consolas" w:hAnsi="Consolas" w:cs="Consolas"/>
+          <w:sz w:val="24"/>
+          <w:szCs w:val="24"/>
+        </w:rPr>
+        <w:t>&lt;</w:t>
+      </w:r>
+      <w:proofErr w:type="spellStart"/>
+      <w:proofErr w:type="gramEnd"/>
+      <w:r>
+        <w:rPr>
+          <w:rFonts w:ascii="Consolas" w:hAnsi="Consolas" w:cs="Consolas"/>
+          <w:sz w:val="24"/>
+          <w:szCs w:val="24"/>
+        </w:rPr>
+        <w:t>Void</w:t>
+      </w:r>
+      <w:proofErr w:type="spellEnd"/>
+      <w:r>
+        <w:rPr>
+          <w:rFonts w:ascii="Consolas" w:hAnsi="Consolas" w:cs="Consolas"/>
+          <w:sz w:val="24"/>
+          <w:szCs w:val="24"/>
+        </w:rPr>
+        <w:t>&gt;() {</w:t>
+      </w:r>
+    </w:p>
+    <w:p>
+      <w:pPr>
+        <w:spacing w:line="360" w:lineRule="auto"/>
+        <w:jc w:val="both"/>
+        <w:rPr>
+          <w:rFonts w:ascii="Consolas" w:hAnsi="Consolas" w:cs="Consolas"/>
+          <w:sz w:val="24"/>
+          <w:szCs w:val="24"/>
+        </w:rPr>
+      </w:pPr>
+      <w:r>
+        <w:rPr>
+          <w:rFonts w:ascii="Consolas" w:hAnsi="Consolas" w:cs="Consolas"/>
+          <w:sz w:val="24"/>
+          <w:szCs w:val="24"/>
+        </w:rPr>
+        <w:t xml:space="preserve">   @</w:t>
+      </w:r>
+      <w:proofErr w:type="spellStart"/>
+      <w:r>
+        <w:rPr>
+          <w:rFonts w:ascii="Consolas" w:hAnsi="Consolas" w:cs="Consolas"/>
+          <w:sz w:val="24"/>
+          <w:szCs w:val="24"/>
+        </w:rPr>
+        <w:t>Override</w:t>
+      </w:r>
+      <w:proofErr w:type="spellEnd"/>
+    </w:p>
+    <w:p>
+      <w:pPr>
+        <w:spacing w:line="360" w:lineRule="auto"/>
+        <w:jc w:val="both"/>
+        <w:rPr>
+          <w:rFonts w:ascii="Consolas" w:hAnsi="Consolas" w:cs="Consolas"/>
+          <w:sz w:val="24"/>
+          <w:szCs w:val="24"/>
+        </w:rPr>
+      </w:pPr>
+      <w:r>
+        <w:rPr>
+          <w:rFonts w:ascii="Consolas" w:hAnsi="Consolas" w:cs="Consolas"/>
+          <w:sz w:val="24"/>
+          <w:szCs w:val="24"/>
+        </w:rPr>
+        <w:t xml:space="preserve">   </w:t>
+      </w:r>
+      <w:proofErr w:type="spellStart"/>
+      <w:r>
+        <w:rPr>
+          <w:rFonts w:ascii="Consolas" w:hAnsi="Consolas" w:cs="Consolas"/>
+          <w:sz w:val="24"/>
+          <w:szCs w:val="24"/>
+        </w:rPr>
+        <w:t>protected</w:t>
+      </w:r>
+      <w:proofErr w:type="spellEnd"/>
+      <w:r>
+        <w:rPr>
+          <w:rFonts w:ascii="Consolas" w:hAnsi="Consolas" w:cs="Consolas"/>
+          <w:sz w:val="24"/>
+          <w:szCs w:val="24"/>
+        </w:rPr>
+        <w:t xml:space="preserve"> </w:t>
+      </w:r>
+      <w:proofErr w:type="spellStart"/>
+      <w:r>
+        <w:rPr>
+          <w:rFonts w:ascii="Consolas" w:hAnsi="Consolas" w:cs="Consolas"/>
+          <w:sz w:val="24"/>
+          <w:szCs w:val="24"/>
+        </w:rPr>
+        <w:t>Void</w:t>
+      </w:r>
+      <w:proofErr w:type="spellEnd"/>
+      <w:r>
+        <w:rPr>
+          <w:rFonts w:ascii="Consolas" w:hAnsi="Consolas" w:cs="Consolas"/>
+          <w:sz w:val="24"/>
+          <w:szCs w:val="24"/>
+        </w:rPr>
+        <w:t xml:space="preserve"> </w:t>
+      </w:r>
+      <w:proofErr w:type="spellStart"/>
+      <w:proofErr w:type="gramStart"/>
+      <w:r>
+        <w:rPr>
+          <w:rFonts w:ascii="Consolas" w:hAnsi="Consolas" w:cs="Consolas"/>
+          <w:sz w:val="24"/>
+          <w:szCs w:val="24"/>
+        </w:rPr>
+        <w:t>call</w:t>
+      </w:r>
+      <w:proofErr w:type="spellEnd"/>
+      <w:r>
+        <w:rPr>
+          <w:rFonts w:ascii="Consolas" w:hAnsi="Consolas" w:cs="Consolas"/>
+          <w:sz w:val="24"/>
+          <w:szCs w:val="24"/>
+        </w:rPr>
+        <w:t>(</w:t>
+      </w:r>
+      <w:proofErr w:type="gramEnd"/>
+      <w:r>
+        <w:rPr>
+          <w:rFonts w:ascii="Consolas" w:hAnsi="Consolas" w:cs="Consolas"/>
+          <w:sz w:val="24"/>
+          <w:szCs w:val="24"/>
+        </w:rPr>
+        <w:t>) {</w:t>
+      </w:r>
+    </w:p>
+    <w:p>
+      <w:pPr>
+        <w:spacing w:line="360" w:lineRule="auto"/>
+        <w:jc w:val="both"/>
+        <w:rPr>
+          <w:rFonts w:ascii="Consolas" w:hAnsi="Consolas" w:cs="Consolas"/>
+          <w:sz w:val="24"/>
+          <w:szCs w:val="24"/>
+        </w:rPr>
+      </w:pPr>
+      <w:r>
+        <w:rPr>
+          <w:rFonts w:ascii="Consolas" w:hAnsi="Consolas" w:cs="Consolas"/>
+          <w:sz w:val="24"/>
+          <w:szCs w:val="24"/>
+        </w:rPr>
+        <w:t xml:space="preserve">      // futtatni kívánt kódrészlet</w:t>
+      </w:r>
+    </w:p>
+    <w:p>
+      <w:pPr>
+        <w:spacing w:line="360" w:lineRule="auto"/>
+        <w:jc w:val="both"/>
+        <w:rPr>
+          <w:rFonts w:ascii="Consolas" w:hAnsi="Consolas" w:cs="Consolas"/>
+          <w:sz w:val="24"/>
+          <w:szCs w:val="24"/>
+        </w:rPr>
+      </w:pPr>
+      <w:r>
+        <w:rPr>
+          <w:rFonts w:ascii="Consolas" w:hAnsi="Consolas" w:cs="Consolas"/>
+          <w:sz w:val="24"/>
+          <w:szCs w:val="24"/>
+        </w:rPr>
+        <w:t xml:space="preserve">      </w:t>
+      </w:r>
+      <w:proofErr w:type="spellStart"/>
+      <w:r>
+        <w:rPr>
+          <w:rFonts w:ascii="Consolas" w:hAnsi="Consolas" w:cs="Consolas"/>
+          <w:sz w:val="24"/>
+          <w:szCs w:val="24"/>
+        </w:rPr>
+        <w:t>return</w:t>
+      </w:r>
+      <w:proofErr w:type="spellEnd"/>
+      <w:r>
+        <w:rPr>
+          <w:rFonts w:ascii="Consolas" w:hAnsi="Consolas" w:cs="Consolas"/>
+          <w:sz w:val="24"/>
+          <w:szCs w:val="24"/>
+        </w:rPr>
+        <w:t xml:space="preserve"> </w:t>
+      </w:r>
+      <w:proofErr w:type="gramStart"/>
+      <w:r>
+        <w:rPr>
+          <w:rFonts w:ascii="Consolas" w:hAnsi="Consolas" w:cs="Consolas"/>
+          <w:sz w:val="24"/>
+          <w:szCs w:val="24"/>
+        </w:rPr>
+        <w:t>null</w:t>
+      </w:r>
+      <w:proofErr w:type="gramEnd"/>
+      <w:r>
+        <w:rPr>
+          <w:rFonts w:ascii="Consolas" w:hAnsi="Consolas" w:cs="Consolas"/>
+          <w:sz w:val="24"/>
+          <w:szCs w:val="24"/>
+        </w:rPr>
+        <w:t>;</w:t>
+      </w:r>
+    </w:p>
+    <w:p>
+      <w:pPr>
+        <w:spacing w:line="360" w:lineRule="auto"/>
+        <w:jc w:val="both"/>
+        <w:rPr>
+          <w:rFonts w:ascii="Consolas" w:hAnsi="Consolas" w:cs="Consolas"/>
+          <w:sz w:val="24"/>
+          <w:szCs w:val="24"/>
+        </w:rPr>
+      </w:pPr>
+      <w:r>
+        <w:rPr>
+          <w:rFonts w:ascii="Consolas" w:hAnsi="Consolas" w:cs="Consolas"/>
+          <w:sz w:val="24"/>
+          <w:szCs w:val="24"/>
+        </w:rPr>
+        <w:t xml:space="preserve">   }</w:t>
+      </w:r>
+    </w:p>
+    <w:p>
+      <w:pPr>
+        <w:spacing w:line="360" w:lineRule="auto"/>
+        <w:jc w:val="both"/>
+        <w:rPr>
+          <w:rFonts w:ascii="Consolas" w:hAnsi="Consolas" w:cs="Consolas"/>
+          <w:sz w:val="24"/>
+          <w:szCs w:val="24"/>
+        </w:rPr>
+      </w:pPr>
+      <w:r>
+        <w:rPr>
+          <w:rFonts w:ascii="Consolas" w:hAnsi="Consolas" w:cs="Consolas"/>
+          <w:sz w:val="24"/>
+          <w:szCs w:val="24"/>
+        </w:rPr>
+        <w:lastRenderedPageBreak/>
+        <w:t>};</w:t>
+      </w:r>
+    </w:p>
+    <w:p>
+      <w:pPr>
+        <w:spacing w:line="360" w:lineRule="auto"/>
+        <w:jc w:val="both"/>
+        <w:rPr>
+          <w:rFonts w:ascii="Times New Roman" w:hAnsi="Times New Roman" w:cs="Times New Roman"/>
+          <w:sz w:val="24"/>
+          <w:szCs w:val="24"/>
+        </w:rPr>
+      </w:pPr>
+      <w:proofErr w:type="spellStart"/>
+      <w:r>
+        <w:rPr>
+          <w:rFonts w:ascii="Consolas" w:hAnsi="Consolas" w:cs="Consolas"/>
+          <w:sz w:val="24"/>
+          <w:szCs w:val="24"/>
+        </w:rPr>
+        <w:t>new</w:t>
+      </w:r>
+      <w:proofErr w:type="spellEnd"/>
+      <w:r>
+        <w:rPr>
+          <w:rFonts w:ascii="Consolas" w:hAnsi="Consolas" w:cs="Consolas"/>
+          <w:sz w:val="24"/>
+          <w:szCs w:val="24"/>
+        </w:rPr>
+        <w:t xml:space="preserve"> </w:t>
+      </w:r>
+      <w:proofErr w:type="spellStart"/>
+      <w:proofErr w:type="gramStart"/>
+      <w:r>
+        <w:rPr>
+          <w:rFonts w:ascii="Consolas" w:hAnsi="Consolas" w:cs="Consolas"/>
+          <w:sz w:val="24"/>
+          <w:szCs w:val="24"/>
+        </w:rPr>
+        <w:t>Thread</w:t>
+      </w:r>
+      <w:proofErr w:type="spellEnd"/>
+      <w:r>
+        <w:rPr>
+          <w:rFonts w:ascii="Consolas" w:hAnsi="Consolas" w:cs="Consolas"/>
+          <w:sz w:val="24"/>
+          <w:szCs w:val="24"/>
+        </w:rPr>
+        <w:t>(</w:t>
+      </w:r>
+      <w:proofErr w:type="spellStart"/>
+      <w:proofErr w:type="gramEnd"/>
+      <w:r>
+        <w:rPr>
+          <w:rFonts w:ascii="Consolas" w:hAnsi="Consolas" w:cs="Consolas"/>
+          <w:sz w:val="24"/>
+          <w:szCs w:val="24"/>
+        </w:rPr>
+        <w:t>task</w:t>
+      </w:r>
+      <w:proofErr w:type="spellEnd"/>
+      <w:r>
+        <w:rPr>
+          <w:rFonts w:ascii="Consolas" w:hAnsi="Consolas" w:cs="Consolas"/>
+          <w:sz w:val="24"/>
+          <w:szCs w:val="24"/>
+        </w:rPr>
+        <w:t>).start();</w:t>
+      </w:r>
+    </w:p>
+    <w:p>
+      <w:pPr>
+        <w:spacing w:line="360" w:lineRule="auto"/>
+        <w:jc w:val="both"/>
+        <w:rPr>
+          <w:rFonts w:ascii="Times New Roman" w:hAnsi="Times New Roman" w:cs="Times New Roman"/>
+          <w:sz w:val="24"/>
+          <w:szCs w:val="24"/>
+        </w:rPr>
+      </w:pPr>
+      <w:r>
+        <w:rPr>
+          <w:rFonts w:ascii="Times New Roman" w:hAnsi="Times New Roman" w:cs="Times New Roman"/>
+          <w:sz w:val="24"/>
+          <w:szCs w:val="24"/>
+        </w:rPr>
+        <w:tab/>
+      </w:r>
+      <w:r>
+        <w:rPr>
+          <w:rFonts w:ascii="Times New Roman" w:hAnsi="Times New Roman" w:cs="Times New Roman"/>
+          <w:sz w:val="24"/>
+          <w:szCs w:val="24"/>
+        </w:rPr>
+        <w:t>A rendszer hatékonysága érdekében az adatbázis adatainak elmentése után azonnal bontja is a létrehozott kapcsolatot. Ez azért fontos, hogy feleslegesen ne foglalja az erőforrásokat</w:t>
+      </w:r>
+      <w:r>
+        <w:rPr>
+          <w:rFonts w:ascii="Times New Roman" w:hAnsi="Times New Roman" w:cs="Times New Roman"/>
+          <w:sz w:val="24"/>
+          <w:szCs w:val="24"/>
+        </w:rPr>
+        <w:t xml:space="preserve"> más elvégzendő feladatok el</w:t>
+      </w:r>
+      <w:r>
+        <w:rPr>
+          <w:rFonts w:ascii="Times New Roman" w:hAnsi="Times New Roman" w:cs="Times New Roman"/>
+          <w:sz w:val="24"/>
+          <w:szCs w:val="24"/>
+        </w:rPr>
+        <w:t>ő</w:t>
+      </w:r>
+      <w:r>
+        <w:rPr>
+          <w:rFonts w:ascii="Times New Roman" w:hAnsi="Times New Roman" w:cs="Times New Roman"/>
+          <w:sz w:val="24"/>
+          <w:szCs w:val="24"/>
+        </w:rPr>
+        <w:t>l</w:t>
+      </w:r>
+      <w:r>
+        <w:rPr>
+          <w:rFonts w:ascii="Times New Roman" w:hAnsi="Times New Roman" w:cs="Times New Roman"/>
+          <w:sz w:val="24"/>
+          <w:szCs w:val="24"/>
+        </w:rPr>
+        <w:t>. A rendszert úgy terveztem meg, hogy csak akkor legyen kapcsolat az alkalmazás és az adatbázis szervere között</w:t>
+      </w:r>
+      <w:r>
+        <w:rPr>
+          <w:rFonts w:ascii="Times New Roman" w:hAnsi="Times New Roman" w:cs="Times New Roman"/>
+          <w:sz w:val="24"/>
+          <w:szCs w:val="24"/>
+        </w:rPr>
+        <w:t>, amikor arra szükség van.</w:t>
+      </w:r>
+      <w:r>
+        <w:rPr>
+          <w:rFonts w:ascii="Times New Roman" w:hAnsi="Times New Roman" w:cs="Times New Roman"/>
+          <w:sz w:val="24"/>
+          <w:szCs w:val="24"/>
+        </w:rPr>
+        <w:t xml:space="preserve"> Ez az adatbázis beállítása mellett a frissítési folyamat</w:t>
+      </w:r>
+      <w:r>
+        <w:rPr>
+          <w:rFonts w:ascii="Times New Roman" w:hAnsi="Times New Roman" w:cs="Times New Roman"/>
+          <w:sz w:val="24"/>
+          <w:szCs w:val="24"/>
+        </w:rPr>
+        <w:t xml:space="preserve"> esetében fordul elő</w:t>
+      </w:r>
+      <w:r>
+        <w:rPr>
+          <w:rFonts w:ascii="Times New Roman" w:hAnsi="Times New Roman" w:cs="Times New Roman"/>
+          <w:sz w:val="24"/>
+          <w:szCs w:val="24"/>
+        </w:rPr>
+        <w:t>.</w:t>
+      </w:r>
+      <w:r>
+        <w:rPr>
+          <w:rFonts w:ascii="Times New Roman" w:hAnsi="Times New Roman" w:cs="Times New Roman"/>
+          <w:sz w:val="24"/>
+          <w:szCs w:val="24"/>
+        </w:rPr>
+        <w:t xml:space="preserve"> Az adatbázis-frissítés tranzakcióját elindítva újra kapcsolatot kell létrehozni.</w:t>
+      </w:r>
+      <w:r>
+        <w:rPr>
+          <w:rFonts w:ascii="Times New Roman" w:hAnsi="Times New Roman" w:cs="Times New Roman"/>
+          <w:sz w:val="24"/>
+          <w:szCs w:val="24"/>
+        </w:rPr>
+        <w:t xml:space="preserve"> Ezt egy </w:t>
+      </w:r>
+      <w:proofErr w:type="spellStart"/>
+      <w:r>
+        <w:rPr>
+          <w:rFonts w:ascii="Consolas" w:hAnsi="Consolas" w:cs="Consolas"/>
+          <w:sz w:val="24"/>
+          <w:szCs w:val="24"/>
+        </w:rPr>
+        <w:t>Connection</w:t>
+      </w:r>
+      <w:proofErr w:type="spellEnd"/>
+      <w:r>
+        <w:rPr>
+          <w:rFonts w:ascii="Times New Roman" w:hAnsi="Times New Roman" w:cs="Times New Roman"/>
+          <w:sz w:val="24"/>
+          <w:szCs w:val="24"/>
+        </w:rPr>
+        <w:t xml:space="preserve"> objektummal adom meg, amelyet továbbadva paraméterként, felhasználható a tranzakció kezelésére.</w:t>
+      </w:r>
+      <w:r>
+        <w:rPr>
+          <w:rFonts w:ascii="Times New Roman" w:hAnsi="Times New Roman" w:cs="Times New Roman"/>
+          <w:sz w:val="24"/>
+          <w:szCs w:val="24"/>
+        </w:rPr>
+        <w:t xml:space="preserve"> A tranzakció megkezdése előtt viszont, létre kell hozni a tárolt eljárásokat az adatbázis-szerveren. Miután megteremtettük az adatbázis-kapcsolatot, </w:t>
+      </w:r>
+      <w:r>
+        <w:rPr>
+          <w:rFonts w:ascii="Times New Roman" w:hAnsi="Times New Roman" w:cs="Times New Roman"/>
+          <w:sz w:val="24"/>
+          <w:szCs w:val="24"/>
+        </w:rPr>
+        <w:t xml:space="preserve">SQL és PL/SQL parancsokat is hajthatunk végre a szerveren. Ezt a JDBC keretrendszer támogatásával tehetjük meg a </w:t>
+      </w:r>
+      <w:proofErr w:type="spellStart"/>
+      <w:r>
+        <w:rPr>
+          <w:rFonts w:ascii="Consolas" w:hAnsi="Consolas" w:cs="Consolas"/>
+          <w:sz w:val="24"/>
+          <w:szCs w:val="24"/>
+        </w:rPr>
+        <w:t>Statement</w:t>
+      </w:r>
+      <w:proofErr w:type="spellEnd"/>
+      <w:r>
+        <w:rPr>
+          <w:rFonts w:ascii="Times New Roman" w:hAnsi="Times New Roman" w:cs="Times New Roman"/>
+          <w:sz w:val="24"/>
+          <w:szCs w:val="24"/>
+        </w:rPr>
+        <w:t xml:space="preserve">, </w:t>
+      </w:r>
+      <w:proofErr w:type="spellStart"/>
+      <w:r>
+        <w:rPr>
+          <w:rFonts w:ascii="Consolas" w:hAnsi="Consolas" w:cs="Consolas"/>
+          <w:sz w:val="24"/>
+          <w:szCs w:val="24"/>
+        </w:rPr>
+        <w:t>PreparedStatement</w:t>
+      </w:r>
+      <w:proofErr w:type="spellEnd"/>
+      <w:r>
+        <w:rPr>
+          <w:rFonts w:ascii="Times New Roman" w:hAnsi="Times New Roman" w:cs="Times New Roman"/>
+          <w:sz w:val="24"/>
+          <w:szCs w:val="24"/>
+        </w:rPr>
+        <w:t xml:space="preserve"> és a </w:t>
+      </w:r>
+      <w:proofErr w:type="spellStart"/>
+      <w:r>
+        <w:rPr>
+          <w:rFonts w:ascii="Consolas" w:hAnsi="Consolas" w:cs="Consolas"/>
+          <w:sz w:val="24"/>
+          <w:szCs w:val="24"/>
+        </w:rPr>
+        <w:t>CallbaleStatement</w:t>
+      </w:r>
+      <w:proofErr w:type="spellEnd"/>
+      <w:r>
+        <w:rPr>
+          <w:rFonts w:ascii="Times New Roman" w:hAnsi="Times New Roman" w:cs="Times New Roman"/>
+          <w:sz w:val="24"/>
+          <w:szCs w:val="24"/>
+        </w:rPr>
+        <w:t xml:space="preserve"> osztályok egyikével.</w:t>
+      </w:r>
+      <w:r>
+        <w:rPr>
+          <w:rFonts w:ascii="Times New Roman" w:hAnsi="Times New Roman" w:cs="Times New Roman"/>
+          <w:b/>
+          <w:sz w:val="24"/>
+          <w:szCs w:val="24"/>
+        </w:rPr>
+        <w:t xml:space="preserve">(forrás </w:t>
+      </w:r>
+      <w:proofErr w:type="spellStart"/>
+      <w:r>
+        <w:rPr>
+          <w:rFonts w:ascii="Times New Roman" w:hAnsi="Times New Roman" w:cs="Times New Roman"/>
+          <w:b/>
+          <w:sz w:val="24"/>
+          <w:szCs w:val="24"/>
+        </w:rPr>
+        <w:t>tutorialspoint</w:t>
+      </w:r>
+      <w:proofErr w:type="spellEnd"/>
+      <w:r>
+        <w:rPr>
+          <w:rFonts w:ascii="Times New Roman" w:hAnsi="Times New Roman" w:cs="Times New Roman"/>
+          <w:b/>
+          <w:sz w:val="24"/>
+          <w:szCs w:val="24"/>
+        </w:rPr>
+        <w:t>)</w:t>
+      </w:r>
+    </w:p>
+    <w:p>
+      <w:pPr>
+        <w:pStyle w:val="Listaszerbekezds"/>
+        <w:numPr>
+          <w:ilvl w:val="0"/>
+          <w:numId w:val="7"/>
+        </w:numPr>
+        <w:spacing w:line="360" w:lineRule="auto"/>
+        <w:jc w:val="both"/>
+        <w:rPr>
+          <w:rFonts w:ascii="Times New Roman" w:hAnsi="Times New Roman" w:cs="Times New Roman"/>
+          <w:sz w:val="24"/>
+          <w:szCs w:val="24"/>
+        </w:rPr>
+      </w:pPr>
+      <w:proofErr w:type="spellStart"/>
+      <w:r>
+        <w:rPr>
+          <w:rFonts w:ascii="Times New Roman" w:hAnsi="Times New Roman" w:cs="Times New Roman"/>
+          <w:sz w:val="24"/>
+          <w:szCs w:val="24"/>
+        </w:rPr>
+        <w:t>Statement</w:t>
+      </w:r>
+      <w:proofErr w:type="spellEnd"/>
+      <w:r>
+        <w:rPr>
+          <w:rFonts w:ascii="Times New Roman" w:hAnsi="Times New Roman" w:cs="Times New Roman"/>
+          <w:sz w:val="24"/>
+          <w:szCs w:val="24"/>
+        </w:rPr>
+        <w:t xml:space="preserve"> </w:t>
+      </w:r>
+      <w:r>
+        <w:rPr>
+          <w:rFonts w:ascii="Times New Roman" w:hAnsi="Times New Roman" w:cs="Times New Roman"/>
+          <w:sz w:val="24"/>
+          <w:szCs w:val="24"/>
+        </w:rPr>
+        <w:t>-</w:t>
+      </w:r>
+      <w:r>
+        <w:rPr>
+          <w:rFonts w:ascii="Times New Roman" w:hAnsi="Times New Roman" w:cs="Times New Roman"/>
+          <w:sz w:val="24"/>
+          <w:szCs w:val="24"/>
+        </w:rPr>
+        <w:t xml:space="preserve"> </w:t>
+      </w:r>
+      <w:r>
+        <w:rPr>
+          <w:rFonts w:ascii="Times New Roman" w:hAnsi="Times New Roman" w:cs="Times New Roman"/>
+          <w:sz w:val="24"/>
+          <w:szCs w:val="24"/>
+        </w:rPr>
+        <w:t>Általános cél</w:t>
+      </w:r>
+      <w:r>
+        <w:rPr>
+          <w:rFonts w:ascii="Times New Roman" w:hAnsi="Times New Roman" w:cs="Times New Roman"/>
+          <w:sz w:val="24"/>
+          <w:szCs w:val="24"/>
+        </w:rPr>
+        <w:t xml:space="preserve">ú </w:t>
+      </w:r>
+      <w:r>
+        <w:rPr>
+          <w:rFonts w:ascii="Times New Roman" w:hAnsi="Times New Roman" w:cs="Times New Roman"/>
+          <w:sz w:val="24"/>
+          <w:szCs w:val="24"/>
+        </w:rPr>
+        <w:t xml:space="preserve">hozzáférésre használható. </w:t>
+      </w:r>
+      <w:r>
+        <w:rPr>
+          <w:rFonts w:ascii="Times New Roman" w:hAnsi="Times New Roman" w:cs="Times New Roman"/>
+          <w:sz w:val="24"/>
+          <w:szCs w:val="24"/>
+        </w:rPr>
+        <w:t xml:space="preserve">Statikus SQL lekérdezések igénybe vételénél bizonyul hasznosnak. Nem </w:t>
+      </w:r>
+      <w:proofErr w:type="spellStart"/>
+      <w:r>
+        <w:rPr>
+          <w:rFonts w:ascii="Times New Roman" w:hAnsi="Times New Roman" w:cs="Times New Roman"/>
+          <w:sz w:val="24"/>
+          <w:szCs w:val="24"/>
+        </w:rPr>
+        <w:t>paraméterezhető</w:t>
+      </w:r>
+      <w:proofErr w:type="spellEnd"/>
+      <w:r>
+        <w:rPr>
+          <w:rFonts w:ascii="Times New Roman" w:hAnsi="Times New Roman" w:cs="Times New Roman"/>
+          <w:sz w:val="24"/>
+          <w:szCs w:val="24"/>
+        </w:rPr>
+        <w:t>.</w:t>
+      </w:r>
+    </w:p>
+    <w:p>
+      <w:pPr>
+        <w:pStyle w:val="Listaszerbekezds"/>
+        <w:numPr>
+          <w:ilvl w:val="0"/>
+          <w:numId w:val="7"/>
+        </w:numPr>
+        <w:spacing w:line="360" w:lineRule="auto"/>
+        <w:jc w:val="both"/>
+        <w:rPr>
+          <w:rFonts w:ascii="Times New Roman" w:hAnsi="Times New Roman" w:cs="Times New Roman"/>
+          <w:sz w:val="24"/>
+          <w:szCs w:val="24"/>
+        </w:rPr>
+      </w:pPr>
+      <w:proofErr w:type="spellStart"/>
+      <w:r>
+        <w:rPr>
+          <w:rFonts w:ascii="Times New Roman" w:hAnsi="Times New Roman" w:cs="Times New Roman"/>
+          <w:sz w:val="24"/>
+          <w:szCs w:val="24"/>
+        </w:rPr>
+        <w:t>PreparedStatement</w:t>
+      </w:r>
+      <w:proofErr w:type="spellEnd"/>
+      <w:r>
+        <w:rPr>
+          <w:rFonts w:ascii="Times New Roman" w:hAnsi="Times New Roman" w:cs="Times New Roman"/>
+          <w:sz w:val="24"/>
+          <w:szCs w:val="24"/>
+        </w:rPr>
+        <w:t xml:space="preserve"> </w:t>
+      </w:r>
+      <w:r>
+        <w:rPr>
+          <w:rFonts w:ascii="Times New Roman" w:hAnsi="Times New Roman" w:cs="Times New Roman"/>
+          <w:sz w:val="24"/>
+          <w:szCs w:val="24"/>
+        </w:rPr>
+        <w:t>-</w:t>
+      </w:r>
+      <w:r>
+        <w:rPr>
+          <w:rFonts w:ascii="Times New Roman" w:hAnsi="Times New Roman" w:cs="Times New Roman"/>
+          <w:sz w:val="24"/>
+          <w:szCs w:val="24"/>
+        </w:rPr>
+        <w:t xml:space="preserve"> </w:t>
+      </w:r>
+      <w:r>
+        <w:rPr>
+          <w:rFonts w:ascii="Times New Roman" w:hAnsi="Times New Roman" w:cs="Times New Roman"/>
+          <w:sz w:val="24"/>
+          <w:szCs w:val="24"/>
+        </w:rPr>
+        <w:t xml:space="preserve">Az SQL utasítás többszöri felhasználására alkalmazható. Akár futási időben is </w:t>
+      </w:r>
+      <w:proofErr w:type="spellStart"/>
+      <w:r>
+        <w:rPr>
+          <w:rFonts w:ascii="Times New Roman" w:hAnsi="Times New Roman" w:cs="Times New Roman"/>
+          <w:sz w:val="24"/>
+          <w:szCs w:val="24"/>
+        </w:rPr>
+        <w:t>paraméterezhető</w:t>
+      </w:r>
+      <w:proofErr w:type="spellEnd"/>
+      <w:r>
+        <w:rPr>
+          <w:rFonts w:ascii="Times New Roman" w:hAnsi="Times New Roman" w:cs="Times New Roman"/>
+          <w:sz w:val="24"/>
+          <w:szCs w:val="24"/>
+        </w:rPr>
+        <w:t>.</w:t>
+      </w:r>
+    </w:p>
+    <w:p>
+      <w:pPr>
+        <w:pStyle w:val="Listaszerbekezds"/>
+        <w:numPr>
+          <w:ilvl w:val="0"/>
+          <w:numId w:val="7"/>
+        </w:numPr>
+        <w:spacing w:line="360" w:lineRule="auto"/>
+        <w:jc w:val="both"/>
+        <w:rPr>
+          <w:rFonts w:ascii="Times New Roman" w:hAnsi="Times New Roman" w:cs="Times New Roman"/>
+          <w:sz w:val="24"/>
+          <w:szCs w:val="24"/>
+        </w:rPr>
+      </w:pPr>
+      <w:proofErr w:type="spellStart"/>
+      <w:r>
+        <w:rPr>
+          <w:rFonts w:ascii="Times New Roman" w:hAnsi="Times New Roman" w:cs="Times New Roman"/>
+          <w:sz w:val="24"/>
+          <w:szCs w:val="24"/>
+        </w:rPr>
+        <w:t>CallableStatement</w:t>
+      </w:r>
+      <w:proofErr w:type="spellEnd"/>
+      <w:r>
+        <w:rPr>
+          <w:rFonts w:ascii="Times New Roman" w:hAnsi="Times New Roman" w:cs="Times New Roman"/>
+          <w:sz w:val="24"/>
+          <w:szCs w:val="24"/>
+        </w:rPr>
+        <w:t xml:space="preserve"> </w:t>
+      </w:r>
+      <w:r>
+        <w:rPr>
+          <w:rFonts w:ascii="Times New Roman" w:hAnsi="Times New Roman" w:cs="Times New Roman"/>
+          <w:sz w:val="24"/>
+          <w:szCs w:val="24"/>
+        </w:rPr>
+        <w:t>-</w:t>
+      </w:r>
+      <w:r>
+        <w:rPr>
+          <w:rFonts w:ascii="Times New Roman" w:hAnsi="Times New Roman" w:cs="Times New Roman"/>
+          <w:sz w:val="24"/>
+          <w:szCs w:val="24"/>
+        </w:rPr>
+        <w:t xml:space="preserve"> </w:t>
+      </w:r>
+      <w:r>
+        <w:rPr>
+          <w:rFonts w:ascii="Times New Roman" w:hAnsi="Times New Roman" w:cs="Times New Roman"/>
+          <w:sz w:val="24"/>
+          <w:szCs w:val="24"/>
+        </w:rPr>
+        <w:t xml:space="preserve">Az adatbázis-szerveren lévő tárolt eljárások hívását segíti. </w:t>
+      </w:r>
+      <w:r>
+        <w:rPr>
+          <w:rFonts w:ascii="Times New Roman" w:hAnsi="Times New Roman" w:cs="Times New Roman"/>
+          <w:sz w:val="24"/>
+          <w:szCs w:val="24"/>
+        </w:rPr>
+        <w:t xml:space="preserve">Szintén </w:t>
+      </w:r>
+      <w:proofErr w:type="spellStart"/>
+      <w:r>
+        <w:rPr>
+          <w:rFonts w:ascii="Times New Roman" w:hAnsi="Times New Roman" w:cs="Times New Roman"/>
+          <w:sz w:val="24"/>
+          <w:szCs w:val="24"/>
+        </w:rPr>
+        <w:t>paraméterezhető</w:t>
+      </w:r>
+      <w:proofErr w:type="spellEnd"/>
+      <w:r>
+        <w:rPr>
+          <w:rFonts w:ascii="Times New Roman" w:hAnsi="Times New Roman" w:cs="Times New Roman"/>
+          <w:sz w:val="24"/>
+          <w:szCs w:val="24"/>
+        </w:rPr>
+        <w:t xml:space="preserve"> futási időben is.</w:t>
+      </w:r>
+    </w:p>
+    <w:p>
+      <w:pPr>
+        <w:spacing w:line="360" w:lineRule="auto"/>
+        <w:jc w:val="both"/>
+        <w:rPr>
+          <w:rFonts w:ascii="Times New Roman" w:hAnsi="Times New Roman" w:cs="Times New Roman"/>
+          <w:sz w:val="24"/>
+          <w:szCs w:val="24"/>
+        </w:rPr>
+      </w:pPr>
+    </w:p>
+    <w:p>
+      <w:pPr>
+        <w:spacing w:line="360" w:lineRule="auto"/>
+        <w:jc w:val="both"/>
+        <w:rPr>
+          <w:rFonts w:ascii="Times New Roman" w:hAnsi="Times New Roman" w:cs="Times New Roman"/>
+          <w:sz w:val="24"/>
+          <w:szCs w:val="24"/>
+        </w:rPr>
+      </w:pPr>
+      <w:r>
+        <w:rPr>
+          <w:rFonts w:ascii="Times New Roman" w:hAnsi="Times New Roman" w:cs="Times New Roman"/>
+          <w:sz w:val="24"/>
+          <w:szCs w:val="24"/>
+        </w:rPr>
+        <w:tab/>
+        <w:t>Mivel a tárolt eljárásokat csak egyszer kell létrehozni az adatbázis szerverén, ezért statikus jellegű</w:t>
+      </w:r>
+      <w:r>
+        <w:rPr>
+          <w:rFonts w:ascii="Times New Roman" w:hAnsi="Times New Roman" w:cs="Times New Roman"/>
+          <w:sz w:val="24"/>
+          <w:szCs w:val="24"/>
+        </w:rPr>
+        <w:t xml:space="preserve"> SQL lekérdezéssel megoldható a létrehozásuk</w:t>
+      </w:r>
+      <w:r>
+        <w:rPr>
+          <w:rFonts w:ascii="Times New Roman" w:hAnsi="Times New Roman" w:cs="Times New Roman"/>
+          <w:sz w:val="24"/>
+          <w:szCs w:val="24"/>
+        </w:rPr>
+        <w:t xml:space="preserve">. Ebből az okból kifolyólag a </w:t>
+      </w:r>
+      <w:proofErr w:type="spellStart"/>
+      <w:r>
+        <w:rPr>
+          <w:rFonts w:ascii="Times New Roman" w:hAnsi="Times New Roman" w:cs="Times New Roman"/>
+          <w:sz w:val="24"/>
+          <w:szCs w:val="24"/>
+        </w:rPr>
+        <w:t>Statement</w:t>
+      </w:r>
+      <w:proofErr w:type="spellEnd"/>
+      <w:r>
+        <w:rPr>
+          <w:rFonts w:ascii="Times New Roman" w:hAnsi="Times New Roman" w:cs="Times New Roman"/>
+          <w:sz w:val="24"/>
+          <w:szCs w:val="24"/>
+        </w:rPr>
+        <w:t xml:space="preserve"> és a </w:t>
+      </w:r>
+      <w:proofErr w:type="spellStart"/>
+      <w:r>
+        <w:rPr>
+          <w:rFonts w:ascii="Times New Roman" w:hAnsi="Times New Roman" w:cs="Times New Roman"/>
+          <w:sz w:val="24"/>
+          <w:szCs w:val="24"/>
+        </w:rPr>
+        <w:t>PreparedStatement</w:t>
+      </w:r>
+      <w:proofErr w:type="spellEnd"/>
+      <w:r>
+        <w:rPr>
+          <w:rFonts w:ascii="Times New Roman" w:hAnsi="Times New Roman" w:cs="Times New Roman"/>
+          <w:sz w:val="24"/>
+          <w:szCs w:val="24"/>
+        </w:rPr>
+        <w:t xml:space="preserve"> osztály is egyaránt alkalmazható.</w:t>
+      </w:r>
+      <w:r>
+        <w:rPr>
+          <w:rFonts w:ascii="Times New Roman" w:hAnsi="Times New Roman" w:cs="Times New Roman"/>
+          <w:sz w:val="24"/>
+          <w:szCs w:val="24"/>
+        </w:rPr>
+        <w:t xml:space="preserve"> Egy SQL lekérdezés futtatását az adatbázis-szerveren az alábbi példakód mutatja be.</w:t>
+      </w:r>
+    </w:p>
+    <w:p>
+      <w:pPr>
+        <w:spacing w:line="360" w:lineRule="auto"/>
+        <w:jc w:val="both"/>
+        <w:rPr>
+          <w:rFonts w:ascii="Times New Roman" w:hAnsi="Times New Roman" w:cs="Times New Roman"/>
+          <w:sz w:val="24"/>
+          <w:szCs w:val="24"/>
+        </w:rPr>
+      </w:pPr>
+    </w:p>
+    <w:p>
+      <w:pPr>
+        <w:spacing w:line="360" w:lineRule="auto"/>
+        <w:jc w:val="both"/>
+        <w:rPr>
+          <w:rFonts w:ascii="Consolas" w:hAnsi="Consolas" w:cs="Consolas"/>
+          <w:sz w:val="24"/>
+          <w:szCs w:val="24"/>
+        </w:rPr>
+      </w:pPr>
+      <w:proofErr w:type="spellStart"/>
+      <w:r>
+        <w:rPr>
+          <w:rFonts w:ascii="Consolas" w:hAnsi="Consolas" w:cs="Consolas"/>
+          <w:sz w:val="24"/>
+          <w:szCs w:val="24"/>
+        </w:rPr>
+        <w:t>try</w:t>
+      </w:r>
+      <w:proofErr w:type="spellEnd"/>
+      <w:r>
+        <w:rPr>
+          <w:rFonts w:ascii="Consolas" w:hAnsi="Consolas" w:cs="Consolas"/>
+          <w:sz w:val="24"/>
+          <w:szCs w:val="24"/>
+        </w:rPr>
+        <w:t xml:space="preserve"> </w:t>
+      </w:r>
+      <w:proofErr w:type="gramStart"/>
+      <w:r>
+        <w:rPr>
+          <w:rFonts w:ascii="Consolas" w:hAnsi="Consolas" w:cs="Consolas"/>
+          <w:sz w:val="24"/>
+          <w:szCs w:val="24"/>
+        </w:rPr>
+        <w:t>{</w:t>
+      </w:r>
+      <w:proofErr w:type="gramEnd"/>
+    </w:p>
+    <w:p>
+      <w:pPr>
+        <w:spacing w:line="360" w:lineRule="auto"/>
+        <w:jc w:val="both"/>
+        <w:rPr>
+          <w:rFonts w:ascii="Consolas" w:hAnsi="Consolas" w:cs="Consolas"/>
+          <w:sz w:val="24"/>
+          <w:szCs w:val="24"/>
+        </w:rPr>
+      </w:pPr>
+      <w:r>
+        <w:rPr>
+          <w:rFonts w:ascii="Consolas" w:hAnsi="Consolas" w:cs="Consolas"/>
+          <w:sz w:val="24"/>
+          <w:szCs w:val="24"/>
+        </w:rPr>
+        <w:t xml:space="preserve">   </w:t>
+      </w:r>
+      <w:proofErr w:type="spellStart"/>
+      <w:r>
+        <w:rPr>
+          <w:rFonts w:ascii="Consolas" w:hAnsi="Consolas" w:cs="Consolas"/>
+          <w:sz w:val="24"/>
+          <w:szCs w:val="24"/>
+        </w:rPr>
+        <w:t>Connection</w:t>
+      </w:r>
+      <w:proofErr w:type="spellEnd"/>
+      <w:r>
+        <w:rPr>
+          <w:rFonts w:ascii="Consolas" w:hAnsi="Consolas" w:cs="Consolas"/>
+          <w:sz w:val="24"/>
+          <w:szCs w:val="24"/>
+        </w:rPr>
+        <w:t xml:space="preserve"> </w:t>
+      </w:r>
+      <w:proofErr w:type="spellStart"/>
+      <w:r>
+        <w:rPr>
+          <w:rFonts w:ascii="Consolas" w:hAnsi="Consolas" w:cs="Consolas"/>
+          <w:sz w:val="24"/>
+          <w:szCs w:val="24"/>
+        </w:rPr>
+        <w:t>conn</w:t>
+      </w:r>
+      <w:proofErr w:type="spellEnd"/>
+      <w:r>
+        <w:rPr>
+          <w:rFonts w:ascii="Consolas" w:hAnsi="Consolas" w:cs="Consolas"/>
+          <w:sz w:val="24"/>
+          <w:szCs w:val="24"/>
+        </w:rPr>
+        <w:t xml:space="preserve"> = </w:t>
+      </w:r>
+      <w:proofErr w:type="spellStart"/>
+      <w:proofErr w:type="gramStart"/>
+      <w:r>
+        <w:rPr>
+          <w:rFonts w:ascii="Consolas" w:hAnsi="Consolas" w:cs="Consolas"/>
+          <w:sz w:val="24"/>
+          <w:szCs w:val="24"/>
+        </w:rPr>
+        <w:t>Connect</w:t>
+      </w:r>
+      <w:proofErr w:type="spellEnd"/>
+      <w:r>
+        <w:rPr>
+          <w:rFonts w:ascii="Consolas" w:hAnsi="Consolas" w:cs="Consolas"/>
+          <w:sz w:val="24"/>
+          <w:szCs w:val="24"/>
+        </w:rPr>
+        <w:t>(</w:t>
+      </w:r>
+      <w:proofErr w:type="gramEnd"/>
+      <w:r>
+        <w:rPr>
+          <w:rFonts w:ascii="Consolas" w:hAnsi="Consolas" w:cs="Consolas"/>
+          <w:sz w:val="24"/>
+          <w:szCs w:val="24"/>
+        </w:rPr>
+        <w:t>);</w:t>
+      </w:r>
+    </w:p>
+    <w:p>
+      <w:pPr>
+        <w:spacing w:line="360" w:lineRule="auto"/>
+        <w:jc w:val="both"/>
+        <w:rPr>
+          <w:rFonts w:ascii="Consolas" w:hAnsi="Consolas" w:cs="Consolas"/>
+          <w:sz w:val="24"/>
+          <w:szCs w:val="24"/>
+        </w:rPr>
+      </w:pPr>
+      <w:r>
+        <w:rPr>
+          <w:rFonts w:ascii="Consolas" w:hAnsi="Consolas" w:cs="Consolas"/>
+          <w:sz w:val="24"/>
+          <w:szCs w:val="24"/>
+        </w:rPr>
+        <w:t xml:space="preserve">   </w:t>
+      </w:r>
+      <w:proofErr w:type="spellStart"/>
+      <w:r>
+        <w:rPr>
+          <w:rFonts w:ascii="Consolas" w:hAnsi="Consolas" w:cs="Consolas"/>
+          <w:sz w:val="24"/>
+          <w:szCs w:val="24"/>
+        </w:rPr>
+        <w:t>String</w:t>
+      </w:r>
+      <w:proofErr w:type="spellEnd"/>
+      <w:r>
+        <w:rPr>
+          <w:rFonts w:ascii="Consolas" w:hAnsi="Consolas" w:cs="Consolas"/>
+          <w:sz w:val="24"/>
+          <w:szCs w:val="24"/>
+        </w:rPr>
+        <w:t xml:space="preserve"> </w:t>
+      </w:r>
+      <w:proofErr w:type="spellStart"/>
+      <w:r>
+        <w:rPr>
+          <w:rFonts w:ascii="Consolas" w:hAnsi="Consolas" w:cs="Consolas"/>
+          <w:sz w:val="24"/>
+          <w:szCs w:val="24"/>
+        </w:rPr>
+        <w:t>query</w:t>
+      </w:r>
+      <w:proofErr w:type="spellEnd"/>
+      <w:r>
+        <w:rPr>
+          <w:rFonts w:ascii="Consolas" w:hAnsi="Consolas" w:cs="Consolas"/>
+          <w:sz w:val="24"/>
+          <w:szCs w:val="24"/>
+        </w:rPr>
+        <w:t xml:space="preserve"> = "UPDATE MYTABLE SET NAME=’</w:t>
+      </w:r>
+      <w:proofErr w:type="spellStart"/>
+      <w:r>
+        <w:rPr>
+          <w:rFonts w:ascii="Consolas" w:hAnsi="Consolas" w:cs="Consolas"/>
+          <w:sz w:val="24"/>
+          <w:szCs w:val="24"/>
+        </w:rPr>
+        <w:t>name</w:t>
+      </w:r>
+      <w:proofErr w:type="spellEnd"/>
+      <w:r>
+        <w:rPr>
+          <w:rFonts w:ascii="Consolas" w:hAnsi="Consolas" w:cs="Consolas"/>
+          <w:sz w:val="24"/>
+          <w:szCs w:val="24"/>
+        </w:rPr>
+        <w:t xml:space="preserve">’ WHERE </w:t>
+      </w:r>
+      <w:proofErr w:type="spellStart"/>
+      <w:r>
+        <w:rPr>
+          <w:rFonts w:ascii="Consolas" w:hAnsi="Consolas" w:cs="Consolas"/>
+          <w:sz w:val="24"/>
+          <w:szCs w:val="24"/>
+        </w:rPr>
+        <w:t>id</w:t>
+      </w:r>
+      <w:proofErr w:type="spellEnd"/>
+      <w:r>
+        <w:rPr>
+          <w:rFonts w:ascii="Consolas" w:hAnsi="Consolas" w:cs="Consolas"/>
+          <w:sz w:val="24"/>
+          <w:szCs w:val="24"/>
+        </w:rPr>
+        <w:t xml:space="preserve"> = 1"</w:t>
+      </w:r>
+    </w:p>
+    <w:p>
+      <w:pPr>
+        <w:spacing w:line="360" w:lineRule="auto"/>
+        <w:jc w:val="both"/>
+        <w:rPr>
+          <w:rFonts w:ascii="Consolas" w:hAnsi="Consolas" w:cs="Consolas"/>
+          <w:sz w:val="24"/>
+          <w:szCs w:val="24"/>
+        </w:rPr>
+      </w:pPr>
+      <w:r>
+        <w:rPr>
+          <w:rFonts w:ascii="Consolas" w:hAnsi="Consolas" w:cs="Consolas"/>
+          <w:sz w:val="24"/>
+          <w:szCs w:val="24"/>
+        </w:rPr>
+        <w:t xml:space="preserve">   </w:t>
+      </w:r>
+      <w:proofErr w:type="spellStart"/>
+      <w:r>
+        <w:rPr>
+          <w:rFonts w:ascii="Consolas" w:hAnsi="Consolas" w:cs="Consolas"/>
+          <w:sz w:val="24"/>
+          <w:szCs w:val="24"/>
+        </w:rPr>
+        <w:t>PreparedStatement</w:t>
+      </w:r>
+      <w:proofErr w:type="spellEnd"/>
+      <w:r>
+        <w:rPr>
+          <w:rFonts w:ascii="Consolas" w:hAnsi="Consolas" w:cs="Consolas"/>
+          <w:sz w:val="24"/>
+          <w:szCs w:val="24"/>
+        </w:rPr>
+        <w:t xml:space="preserve"> </w:t>
+      </w:r>
+      <w:proofErr w:type="spellStart"/>
+      <w:r>
+        <w:rPr>
+          <w:rFonts w:ascii="Consolas" w:hAnsi="Consolas" w:cs="Consolas"/>
+          <w:sz w:val="24"/>
+          <w:szCs w:val="24"/>
+        </w:rPr>
+        <w:t>ps</w:t>
+      </w:r>
+      <w:proofErr w:type="spellEnd"/>
+      <w:r>
+        <w:rPr>
+          <w:rFonts w:ascii="Consolas" w:hAnsi="Consolas" w:cs="Consolas"/>
+          <w:sz w:val="24"/>
+          <w:szCs w:val="24"/>
+        </w:rPr>
+        <w:t xml:space="preserve"> = </w:t>
+      </w:r>
+      <w:proofErr w:type="spellStart"/>
+      <w:proofErr w:type="gramStart"/>
+      <w:r>
+        <w:rPr>
+          <w:rFonts w:ascii="Consolas" w:hAnsi="Consolas" w:cs="Consolas"/>
+          <w:sz w:val="24"/>
+          <w:szCs w:val="24"/>
+        </w:rPr>
+        <w:t>conn.prepareStatement</w:t>
+      </w:r>
+      <w:proofErr w:type="spellEnd"/>
+      <w:r>
+        <w:rPr>
+          <w:rFonts w:ascii="Consolas" w:hAnsi="Consolas" w:cs="Consolas"/>
+          <w:sz w:val="24"/>
+          <w:szCs w:val="24"/>
+        </w:rPr>
+        <w:t>(</w:t>
+      </w:r>
+      <w:proofErr w:type="spellStart"/>
+      <w:proofErr w:type="gramEnd"/>
+      <w:r>
+        <w:rPr>
+          <w:rFonts w:ascii="Consolas" w:hAnsi="Consolas" w:cs="Consolas"/>
+          <w:sz w:val="24"/>
+          <w:szCs w:val="24"/>
+        </w:rPr>
+        <w:t>query</w:t>
+      </w:r>
+      <w:proofErr w:type="spellEnd"/>
+      <w:r>
+        <w:rPr>
+          <w:rFonts w:ascii="Consolas" w:hAnsi="Consolas" w:cs="Consolas"/>
+          <w:sz w:val="24"/>
+          <w:szCs w:val="24"/>
+        </w:rPr>
+        <w:t>);</w:t>
+      </w:r>
+    </w:p>
+    <w:p>
+      <w:pPr>
+        <w:spacing w:line="360" w:lineRule="auto"/>
+        <w:jc w:val="both"/>
+        <w:rPr>
+          <w:rFonts w:ascii="Consolas" w:hAnsi="Consolas" w:cs="Consolas"/>
+          <w:sz w:val="24"/>
+          <w:szCs w:val="24"/>
+        </w:rPr>
+      </w:pPr>
+      <w:r>
+        <w:rPr>
+          <w:rFonts w:ascii="Consolas" w:hAnsi="Consolas" w:cs="Consolas"/>
+          <w:sz w:val="24"/>
+          <w:szCs w:val="24"/>
+        </w:rPr>
+        <w:lastRenderedPageBreak/>
+        <w:t xml:space="preserve">   </w:t>
+      </w:r>
+      <w:proofErr w:type="spellStart"/>
+      <w:proofErr w:type="gramStart"/>
+      <w:r>
+        <w:rPr>
+          <w:rFonts w:ascii="Consolas" w:hAnsi="Consolas" w:cs="Consolas"/>
+          <w:sz w:val="24"/>
+          <w:szCs w:val="24"/>
+        </w:rPr>
+        <w:t>ps.executeUpdate</w:t>
+      </w:r>
+      <w:proofErr w:type="spellEnd"/>
+      <w:r>
+        <w:rPr>
+          <w:rFonts w:ascii="Consolas" w:hAnsi="Consolas" w:cs="Consolas"/>
+          <w:sz w:val="24"/>
+          <w:szCs w:val="24"/>
+        </w:rPr>
+        <w:t>(</w:t>
+      </w:r>
+      <w:proofErr w:type="gramEnd"/>
+      <w:r>
+        <w:rPr>
+          <w:rFonts w:ascii="Consolas" w:hAnsi="Consolas" w:cs="Consolas"/>
+          <w:sz w:val="24"/>
+          <w:szCs w:val="24"/>
+        </w:rPr>
+        <w:t>);</w:t>
+      </w:r>
+    </w:p>
+    <w:p>
+      <w:pPr>
+        <w:spacing w:line="360" w:lineRule="auto"/>
+        <w:jc w:val="both"/>
+        <w:rPr>
+          <w:rFonts w:ascii="Consolas" w:hAnsi="Consolas" w:cs="Consolas"/>
+          <w:sz w:val="24"/>
+          <w:szCs w:val="24"/>
+        </w:rPr>
+      </w:pPr>
+      <w:r>
+        <w:rPr>
+          <w:rFonts w:ascii="Consolas" w:hAnsi="Consolas" w:cs="Consolas"/>
+          <w:sz w:val="24"/>
+          <w:szCs w:val="24"/>
+        </w:rPr>
+        <w:t xml:space="preserve">   </w:t>
+      </w:r>
+      <w:proofErr w:type="spellStart"/>
+      <w:proofErr w:type="gramStart"/>
+      <w:r>
+        <w:rPr>
+          <w:rFonts w:ascii="Consolas" w:hAnsi="Consolas" w:cs="Consolas"/>
+          <w:sz w:val="24"/>
+          <w:szCs w:val="24"/>
+        </w:rPr>
+        <w:t>ps.close</w:t>
+      </w:r>
+      <w:proofErr w:type="spellEnd"/>
+      <w:proofErr w:type="gramEnd"/>
+      <w:r>
+        <w:rPr>
+          <w:rFonts w:ascii="Consolas" w:hAnsi="Consolas" w:cs="Consolas"/>
+          <w:sz w:val="24"/>
+          <w:szCs w:val="24"/>
+        </w:rPr>
+        <w:t>();</w:t>
+      </w:r>
+    </w:p>
+    <w:p>
+      <w:pPr>
+        <w:spacing w:line="360" w:lineRule="auto"/>
+        <w:jc w:val="both"/>
+        <w:rPr>
+          <w:rFonts w:ascii="Consolas" w:hAnsi="Consolas" w:cs="Consolas"/>
+          <w:sz w:val="24"/>
+          <w:szCs w:val="24"/>
+        </w:rPr>
+      </w:pPr>
+      <w:r>
+        <w:rPr>
+          <w:rFonts w:ascii="Consolas" w:hAnsi="Consolas" w:cs="Consolas"/>
+          <w:sz w:val="24"/>
+          <w:szCs w:val="24"/>
+        </w:rPr>
+        <w:t xml:space="preserve">   </w:t>
+      </w:r>
+      <w:proofErr w:type="spellStart"/>
+      <w:proofErr w:type="gramStart"/>
+      <w:r>
+        <w:rPr>
+          <w:rFonts w:ascii="Consolas" w:hAnsi="Consolas" w:cs="Consolas"/>
+          <w:sz w:val="24"/>
+          <w:szCs w:val="24"/>
+        </w:rPr>
+        <w:t>conn.commit</w:t>
+      </w:r>
+      <w:proofErr w:type="spellEnd"/>
+      <w:r>
+        <w:rPr>
+          <w:rFonts w:ascii="Consolas" w:hAnsi="Consolas" w:cs="Consolas"/>
+          <w:sz w:val="24"/>
+          <w:szCs w:val="24"/>
+        </w:rPr>
+        <w:t>(</w:t>
+      </w:r>
+      <w:proofErr w:type="gramEnd"/>
+      <w:r>
+        <w:rPr>
+          <w:rFonts w:ascii="Consolas" w:hAnsi="Consolas" w:cs="Consolas"/>
+          <w:sz w:val="24"/>
+          <w:szCs w:val="24"/>
+        </w:rPr>
+        <w:t>);</w:t>
+      </w:r>
+    </w:p>
+    <w:p>
+      <w:pPr>
+        <w:spacing w:line="360" w:lineRule="auto"/>
+        <w:jc w:val="both"/>
+        <w:rPr>
+          <w:rFonts w:ascii="Consolas" w:hAnsi="Consolas" w:cs="Consolas"/>
+          <w:sz w:val="24"/>
+          <w:szCs w:val="24"/>
+        </w:rPr>
+      </w:pPr>
+      <w:r>
+        <w:rPr>
+          <w:rFonts w:ascii="Consolas" w:hAnsi="Consolas" w:cs="Consolas"/>
+          <w:sz w:val="24"/>
+          <w:szCs w:val="24"/>
+        </w:rPr>
+        <w:t xml:space="preserve">   </w:t>
+      </w:r>
+      <w:proofErr w:type="spellStart"/>
+      <w:proofErr w:type="gramStart"/>
+      <w:r>
+        <w:rPr>
+          <w:rFonts w:ascii="Consolas" w:hAnsi="Consolas" w:cs="Consolas"/>
+          <w:sz w:val="24"/>
+          <w:szCs w:val="24"/>
+        </w:rPr>
+        <w:t>conn.close</w:t>
+      </w:r>
+      <w:proofErr w:type="spellEnd"/>
+      <w:proofErr w:type="gramEnd"/>
+      <w:r>
+        <w:rPr>
+          <w:rFonts w:ascii="Consolas" w:hAnsi="Consolas" w:cs="Consolas"/>
+          <w:sz w:val="24"/>
+          <w:szCs w:val="24"/>
+        </w:rPr>
+        <w:t>();</w:t>
+      </w:r>
+    </w:p>
+    <w:p>
+      <w:pPr>
+        <w:spacing w:line="360" w:lineRule="auto"/>
+        <w:jc w:val="both"/>
+        <w:rPr>
+          <w:rFonts w:ascii="Consolas" w:hAnsi="Consolas" w:cs="Consolas"/>
+          <w:sz w:val="24"/>
+          <w:szCs w:val="24"/>
+        </w:rPr>
+      </w:pPr>
+      <w:r>
+        <w:rPr>
+          <w:rFonts w:ascii="Consolas" w:hAnsi="Consolas" w:cs="Consolas"/>
+          <w:sz w:val="24"/>
+          <w:szCs w:val="24"/>
+        </w:rPr>
+        <w:t>}</w:t>
+      </w:r>
+      <w:proofErr w:type="spellStart"/>
+      <w:proofErr w:type="gramStart"/>
+      <w:r>
+        <w:rPr>
+          <w:rFonts w:ascii="Consolas" w:hAnsi="Consolas" w:cs="Consolas"/>
+          <w:sz w:val="24"/>
+          <w:szCs w:val="24"/>
+        </w:rPr>
+        <w:t>catch</w:t>
+      </w:r>
+      <w:proofErr w:type="spellEnd"/>
+      <w:r>
+        <w:rPr>
+          <w:rFonts w:ascii="Consolas" w:hAnsi="Consolas" w:cs="Consolas"/>
+          <w:sz w:val="24"/>
+          <w:szCs w:val="24"/>
+        </w:rPr>
+        <w:t>(</w:t>
+      </w:r>
+      <w:proofErr w:type="spellStart"/>
+      <w:proofErr w:type="gramEnd"/>
+      <w:r>
+        <w:rPr>
+          <w:rFonts w:ascii="Consolas" w:hAnsi="Consolas" w:cs="Consolas"/>
+          <w:sz w:val="24"/>
+          <w:szCs w:val="24"/>
+        </w:rPr>
+        <w:t>SQLException</w:t>
+      </w:r>
+      <w:proofErr w:type="spellEnd"/>
+      <w:r>
+        <w:rPr>
+          <w:rFonts w:ascii="Consolas" w:hAnsi="Consolas" w:cs="Consolas"/>
+          <w:sz w:val="24"/>
+          <w:szCs w:val="24"/>
+        </w:rPr>
+        <w:t xml:space="preserve"> ex) {</w:t>
+      </w:r>
+      <w:proofErr w:type="spellStart"/>
+    </w:p>
+    <w:p>
+      <w:pPr>
+        <w:spacing w:line="360" w:lineRule="auto"/>
+        <w:jc w:val="both"/>
+        <w:rPr>
+          <w:rFonts w:ascii="Consolas" w:hAnsi="Consolas" w:cs="Consolas"/>
+          <w:sz w:val="24"/>
+          <w:szCs w:val="24"/>
+        </w:rPr>
+      </w:pPr>
+      <w:proofErr w:type="spellEnd"/>
+      <w:r>
+        <w:rPr>
+          <w:rFonts w:ascii="Consolas" w:hAnsi="Consolas" w:cs="Consolas"/>
+          <w:sz w:val="24"/>
+          <w:szCs w:val="24"/>
+        </w:rPr>
+        <w:t xml:space="preserve">   </w:t>
+      </w:r>
+      <w:proofErr w:type="spellStart"/>
+      <w:proofErr w:type="gramStart"/>
+      <w:r>
+        <w:rPr>
+          <w:rFonts w:ascii="Consolas" w:hAnsi="Consolas" w:cs="Consolas"/>
+          <w:sz w:val="24"/>
+          <w:szCs w:val="24"/>
+        </w:rPr>
+        <w:t>ex.printStackTrace</w:t>
+      </w:r>
+      <w:proofErr w:type="spellEnd"/>
+      <w:proofErr w:type="gramEnd"/>
+      <w:r>
+        <w:rPr>
+          <w:rFonts w:ascii="Consolas" w:hAnsi="Consolas" w:cs="Consolas"/>
+          <w:sz w:val="24"/>
+          <w:szCs w:val="24"/>
+        </w:rPr>
+        <w:t>();</w:t>
+      </w:r>
+    </w:p>
+    <w:p>
+      <w:pPr>
+        <w:spacing w:line="360" w:lineRule="auto"/>
+        <w:jc w:val="both"/>
+        <w:rPr>
+          <w:rFonts w:ascii="Times New Roman" w:hAnsi="Times New Roman" w:cs="Times New Roman"/>
+          <w:sz w:val="24"/>
+          <w:szCs w:val="24"/>
+        </w:rPr>
+      </w:pPr>
+      <w:r>
+        <w:rPr>
+          <w:rFonts w:ascii="Consolas" w:hAnsi="Consolas" w:cs="Consolas"/>
+          <w:sz w:val="24"/>
+          <w:szCs w:val="24"/>
+        </w:rPr>
+        <w:t>}</w:t>
+      </w:r>
+    </w:p>
+    <w:p>
+      <w:pPr>
+        <w:spacing w:line="360" w:lineRule="auto"/>
+        <w:jc w:val="both"/>
+        <w:rPr>
+          <w:rFonts w:ascii="Times New Roman" w:hAnsi="Times New Roman" w:cs="Times New Roman"/>
+          <w:sz w:val="24"/>
+          <w:szCs w:val="24"/>
+        </w:rPr>
+      </w:pPr>
+    </w:p>
+    <w:p>
+      <w:pPr>
+        <w:spacing w:line="360" w:lineRule="auto"/>
+        <w:jc w:val="both"/>
+        <w:rPr>
+          <w:rFonts w:ascii="Times New Roman" w:hAnsi="Times New Roman" w:cs="Times New Roman"/>
+          <w:sz w:val="24"/>
+          <w:szCs w:val="24"/>
+        </w:rPr>
+      </w:pPr>
+      <w:r>
+        <w:rPr>
+          <w:rFonts w:ascii="Times New Roman" w:hAnsi="Times New Roman" w:cs="Times New Roman"/>
+          <w:sz w:val="24"/>
+          <w:szCs w:val="24"/>
+        </w:rPr>
+        <w:tab/>
+        <w:t>Tárolt eljárásokat a PL/SQL (</w:t>
+      </w:r>
+      <w:proofErr w:type="spellStart"/>
+      <w:r>
+        <w:rPr>
+          <w:rFonts w:ascii="Times New Roman" w:hAnsi="Times New Roman" w:cs="Times New Roman"/>
+          <w:sz w:val="24"/>
+          <w:szCs w:val="24"/>
+        </w:rPr>
+        <w:t>Procedural</w:t>
+      </w:r>
+      <w:proofErr w:type="spellEnd"/>
+      <w:r>
+        <w:rPr>
+          <w:rFonts w:ascii="Times New Roman" w:hAnsi="Times New Roman" w:cs="Times New Roman"/>
+          <w:sz w:val="24"/>
+          <w:szCs w:val="24"/>
+        </w:rPr>
+        <w:t xml:space="preserve"> </w:t>
+      </w:r>
+      <w:proofErr w:type="spellStart"/>
+      <w:r>
+        <w:rPr>
+          <w:rFonts w:ascii="Times New Roman" w:hAnsi="Times New Roman" w:cs="Times New Roman"/>
+          <w:sz w:val="24"/>
+          <w:szCs w:val="24"/>
+        </w:rPr>
+        <w:t>Language</w:t>
+      </w:r>
+      <w:proofErr w:type="spellEnd"/>
+      <w:r>
+        <w:rPr>
+          <w:rFonts w:ascii="Times New Roman" w:hAnsi="Times New Roman" w:cs="Times New Roman"/>
+          <w:sz w:val="24"/>
+          <w:szCs w:val="24"/>
+        </w:rPr>
+        <w:t>/</w:t>
+      </w:r>
+      <w:proofErr w:type="spellStart"/>
+      <w:r>
+        <w:rPr>
+          <w:rFonts w:ascii="Times New Roman" w:hAnsi="Times New Roman" w:cs="Times New Roman"/>
+          <w:sz w:val="24"/>
+          <w:szCs w:val="24"/>
+        </w:rPr>
+        <w:t>Structured</w:t>
+      </w:r>
+      <w:proofErr w:type="spellEnd"/>
+      <w:r>
+        <w:rPr>
+          <w:rFonts w:ascii="Times New Roman" w:hAnsi="Times New Roman" w:cs="Times New Roman"/>
+          <w:sz w:val="24"/>
+          <w:szCs w:val="24"/>
+        </w:rPr>
+        <w:t xml:space="preserve"> </w:t>
+      </w:r>
+      <w:proofErr w:type="spellStart"/>
+      <w:r>
+        <w:rPr>
+          <w:rFonts w:ascii="Times New Roman" w:hAnsi="Times New Roman" w:cs="Times New Roman"/>
+          <w:sz w:val="24"/>
+          <w:szCs w:val="24"/>
+        </w:rPr>
+        <w:t>Query</w:t>
+      </w:r>
+      <w:proofErr w:type="spellEnd"/>
+      <w:r>
+        <w:rPr>
+          <w:rFonts w:ascii="Times New Roman" w:hAnsi="Times New Roman" w:cs="Times New Roman"/>
+          <w:sz w:val="24"/>
+          <w:szCs w:val="24"/>
+        </w:rPr>
+        <w:t xml:space="preserve"> </w:t>
+      </w:r>
+      <w:proofErr w:type="spellStart"/>
+      <w:r>
+        <w:rPr>
+          <w:rFonts w:ascii="Times New Roman" w:hAnsi="Times New Roman" w:cs="Times New Roman"/>
+          <w:sz w:val="24"/>
+          <w:szCs w:val="24"/>
+        </w:rPr>
+        <w:t>Language</w:t>
+      </w:r>
+      <w:proofErr w:type="spellEnd"/>
+      <w:r>
+        <w:rPr>
+          <w:rFonts w:ascii="Times New Roman" w:hAnsi="Times New Roman" w:cs="Times New Roman"/>
+          <w:sz w:val="24"/>
+          <w:szCs w:val="24"/>
+        </w:rPr>
+        <w:t xml:space="preserve">) procedurális programozási nyelv alapján hozhatunk létre. Lényege, hogy több, </w:t>
+      </w:r>
+      <w:proofErr w:type="spellStart"/>
+      <w:r>
+        <w:rPr>
+          <w:rFonts w:ascii="Times New Roman" w:hAnsi="Times New Roman" w:cs="Times New Roman"/>
+          <w:sz w:val="24"/>
+          <w:szCs w:val="24"/>
+        </w:rPr>
+        <w:t>logikailag</w:t>
+      </w:r>
+      <w:proofErr w:type="spellEnd"/>
+      <w:r>
+        <w:rPr>
+          <w:rFonts w:ascii="Times New Roman" w:hAnsi="Times New Roman" w:cs="Times New Roman"/>
+          <w:sz w:val="24"/>
+          <w:szCs w:val="24"/>
+        </w:rPr>
+        <w:t xml:space="preserve"> összefüggő </w:t>
+      </w:r>
+      <w:r>
+        <w:rPr>
+          <w:rFonts w:ascii="Times New Roman" w:hAnsi="Times New Roman" w:cs="Times New Roman"/>
+          <w:sz w:val="24"/>
+          <w:szCs w:val="24"/>
+        </w:rPr>
+        <w:t>eljárást egy funkcióban valósítsunk meg. Így a komplexebb feladatokat az adatbázis-kezelő rendszer végzi el, amely gyorsabb és hatékonyabb megoldást jelenthet a sorozatos SQL hívásokkal szemben. A nyelv alapja az Ada programozási nyelv. Emellett értelemszerűen tartalmazza az SQL nyelv elemeit is, többek között a SELECT, INSERT, DELETE, UPDATE utasításokat.</w:t>
+      </w:r>
+      <w:r>
+        <w:rPr>
+          <w:rFonts w:ascii="Times New Roman" w:hAnsi="Times New Roman" w:cs="Times New Roman"/>
+          <w:b/>
+          <w:sz w:val="24"/>
+          <w:szCs w:val="24"/>
+        </w:rPr>
+        <w:t xml:space="preserve">(forrás </w:t>
+      </w:r>
+      <w:proofErr w:type="spellStart"/>
+      <w:r>
+        <w:rPr>
+          <w:rFonts w:ascii="Times New Roman" w:hAnsi="Times New Roman" w:cs="Times New Roman"/>
+          <w:b/>
+          <w:sz w:val="24"/>
+          <w:szCs w:val="24"/>
+        </w:rPr>
+        <w:t>wiki</w:t>
+      </w:r>
+      <w:proofErr w:type="spellEnd"/>
+      <w:r>
+        <w:rPr>
+          <w:rFonts w:ascii="Times New Roman" w:hAnsi="Times New Roman" w:cs="Times New Roman"/>
+          <w:b/>
+          <w:sz w:val="24"/>
+          <w:szCs w:val="24"/>
+        </w:rPr>
+        <w:t xml:space="preserve"> </w:t>
+      </w:r>
+      <w:proofErr w:type="spellStart"/>
+      <w:r>
+        <w:rPr>
+          <w:rFonts w:ascii="Times New Roman" w:hAnsi="Times New Roman" w:cs="Times New Roman"/>
+          <w:b/>
+          <w:sz w:val="24"/>
+          <w:szCs w:val="24"/>
+        </w:rPr>
+        <w:t>plsql</w:t>
+      </w:r>
+      <w:proofErr w:type="spellEnd"/>
+      <w:r>
+        <w:rPr>
+          <w:rFonts w:ascii="Times New Roman" w:hAnsi="Times New Roman" w:cs="Times New Roman"/>
+          <w:b/>
+          <w:sz w:val="24"/>
+          <w:szCs w:val="24"/>
+        </w:rPr>
+        <w:t>)</w:t>
+      </w:r>
+      <w:r>
+        <w:rPr>
+          <w:rFonts w:ascii="Times New Roman" w:hAnsi="Times New Roman" w:cs="Times New Roman"/>
+          <w:sz w:val="24"/>
+          <w:szCs w:val="24"/>
+        </w:rPr>
+        <w:t xml:space="preserve"> </w:t>
+      </w:r>
+      <w:r>
+        <w:rPr>
+          <w:rFonts w:ascii="Times New Roman" w:hAnsi="Times New Roman" w:cs="Times New Roman"/>
+          <w:sz w:val="24"/>
+          <w:szCs w:val="24"/>
+        </w:rPr>
+        <w:t xml:space="preserve">Egy tárolt eljárás deklarációját </w:t>
+      </w:r>
+      <w:r>
+        <w:rPr>
+          <w:rFonts w:ascii="Times New Roman" w:hAnsi="Times New Roman" w:cs="Times New Roman"/>
+          <w:sz w:val="24"/>
+          <w:szCs w:val="24"/>
+        </w:rPr>
+        <w:t xml:space="preserve">a </w:t>
+      </w:r>
+      <w:proofErr w:type="spellStart"/>
+      <w:r>
+        <w:rPr>
+          <w:rFonts w:ascii="Times New Roman" w:hAnsi="Times New Roman" w:cs="Times New Roman"/>
+          <w:sz w:val="24"/>
+          <w:szCs w:val="24"/>
+        </w:rPr>
+        <w:t>Postgres</w:t>
+      </w:r>
+      <w:proofErr w:type="spellEnd"/>
+      <w:r>
+        <w:rPr>
+          <w:rFonts w:ascii="Times New Roman" w:hAnsi="Times New Roman" w:cs="Times New Roman"/>
+          <w:sz w:val="24"/>
+          <w:szCs w:val="24"/>
+        </w:rPr>
+        <w:t xml:space="preserve"> adatbázis-kezelő rendszeren </w:t>
+      </w:r>
+      <w:r>
+        <w:rPr>
+          <w:rFonts w:ascii="Times New Roman" w:hAnsi="Times New Roman" w:cs="Times New Roman"/>
+          <w:sz w:val="24"/>
+          <w:szCs w:val="24"/>
+        </w:rPr>
+        <w:t>az alábbi példa szemlélteti.</w:t>
+      </w:r>
+    </w:p>
+    <w:p>
+      <w:pPr>
+        <w:spacing w:line="360" w:lineRule="auto"/>
+        <w:jc w:val="both"/>
+        <w:rPr>
+          <w:rFonts w:ascii="Times New Roman" w:hAnsi="Times New Roman" w:cs="Times New Roman"/>
+          <w:sz w:val="24"/>
+          <w:szCs w:val="24"/>
+        </w:rPr>
+      </w:pPr>
+    </w:p>
+    <w:p>
+      <w:pPr>
+        <w:spacing w:line="360" w:lineRule="auto"/>
+        <w:jc w:val="both"/>
+        <w:rPr>
+          <w:rFonts w:ascii="Consolas" w:hAnsi="Consolas" w:cs="Consolas"/>
+          <w:sz w:val="24"/>
+          <w:szCs w:val="24"/>
+        </w:rPr>
+      </w:pPr>
+      <w:r>
+        <w:rPr>
+          <w:rFonts w:ascii="Consolas" w:hAnsi="Consolas" w:cs="Consolas"/>
+          <w:sz w:val="24"/>
+          <w:szCs w:val="24"/>
+        </w:rPr>
+        <w:t xml:space="preserve">CREATE OR REPLACE FUNCTION </w:t>
+      </w:r>
+      <w:proofErr w:type="gramStart"/>
+      <w:r>
+        <w:rPr>
+          <w:rFonts w:ascii="Consolas" w:hAnsi="Consolas" w:cs="Consolas"/>
+          <w:sz w:val="24"/>
+          <w:szCs w:val="24"/>
+        </w:rPr>
+        <w:t xml:space="preserve">add( </w:t>
+      </w:r>
+      <w:proofErr w:type="spellStart"/>
+      <w:r>
+        <w:rPr>
+          <w:rFonts w:ascii="Consolas" w:hAnsi="Consolas" w:cs="Consolas"/>
+          <w:sz w:val="24"/>
+          <w:szCs w:val="24"/>
+        </w:rPr>
+        <w:t>num</w:t>
+      </w:r>
+      <w:proofErr w:type="spellEnd"/>
+      <w:proofErr w:type="gramEnd"/>
+      <w:r>
+        <w:rPr>
+          <w:rFonts w:ascii="Consolas" w:hAnsi="Consolas" w:cs="Consolas"/>
+          <w:sz w:val="24"/>
+          <w:szCs w:val="24"/>
+        </w:rPr>
+        <w:t xml:space="preserve"> integer )</w:t>
+      </w:r>
+    </w:p>
+    <w:p>
+      <w:pPr>
+        <w:spacing w:line="360" w:lineRule="auto"/>
+        <w:jc w:val="both"/>
+        <w:rPr>
+          <w:rFonts w:ascii="Consolas" w:hAnsi="Consolas" w:cs="Consolas"/>
+          <w:sz w:val="24"/>
+          <w:szCs w:val="24"/>
+        </w:rPr>
+      </w:pPr>
+      <w:r>
+        <w:rPr>
+          <w:rFonts w:ascii="Consolas" w:hAnsi="Consolas" w:cs="Consolas"/>
+          <w:sz w:val="24"/>
+          <w:szCs w:val="24"/>
+        </w:rPr>
+        <w:t>RETURNS integer AS $$</w:t>
+      </w:r>
+    </w:p>
+    <w:p>
+      <w:pPr>
+        <w:spacing w:line="360" w:lineRule="auto"/>
+        <w:jc w:val="both"/>
+        <w:rPr>
+          <w:rFonts w:ascii="Consolas" w:hAnsi="Consolas" w:cs="Consolas"/>
+          <w:sz w:val="24"/>
+          <w:szCs w:val="24"/>
+        </w:rPr>
+      </w:pPr>
+      <w:r>
+        <w:rPr>
+          <w:rFonts w:ascii="Consolas" w:hAnsi="Consolas" w:cs="Consolas"/>
+          <w:sz w:val="24"/>
+          <w:szCs w:val="24"/>
+        </w:rPr>
+        <w:t>DECLARE</w:t>
+      </w:r>
+    </w:p>
+    <w:p>
+      <w:pPr>
+        <w:spacing w:line="360" w:lineRule="auto"/>
+        <w:jc w:val="both"/>
+        <w:rPr>
+          <w:rFonts w:ascii="Consolas" w:hAnsi="Consolas" w:cs="Consolas"/>
+          <w:sz w:val="24"/>
+          <w:szCs w:val="24"/>
+        </w:rPr>
+      </w:pPr>
+      <w:r>
+        <w:rPr>
+          <w:rFonts w:ascii="Consolas" w:hAnsi="Consolas" w:cs="Consolas"/>
+          <w:sz w:val="24"/>
+          <w:szCs w:val="24"/>
+        </w:rPr>
+        <w:tab/>
+      </w:r>
+      <w:proofErr w:type="spellStart"/>
+      <w:proofErr w:type="gramStart"/>
+      <w:r>
+        <w:rPr>
+          <w:rFonts w:ascii="Consolas" w:hAnsi="Consolas" w:cs="Consolas"/>
+          <w:sz w:val="24"/>
+          <w:szCs w:val="24"/>
+        </w:rPr>
+        <w:t>var</w:t>
+      </w:r>
+      <w:proofErr w:type="gramEnd"/>
+      <w:r>
+        <w:rPr>
+          <w:rFonts w:ascii="Consolas" w:hAnsi="Consolas" w:cs="Consolas"/>
+          <w:sz w:val="24"/>
+          <w:szCs w:val="24"/>
+        </w:rPr>
+        <w:t>_i</w:t>
+      </w:r>
+      <w:proofErr w:type="spellEnd"/>
+      <w:r>
+        <w:rPr>
+          <w:rFonts w:ascii="Consolas" w:hAnsi="Consolas" w:cs="Consolas"/>
+          <w:sz w:val="24"/>
+          <w:szCs w:val="24"/>
+        </w:rPr>
+        <w:t xml:space="preserve"> integer;</w:t>
+      </w:r>
+    </w:p>
+    <w:p>
+      <w:pPr>
+        <w:spacing w:line="360" w:lineRule="auto"/>
+        <w:jc w:val="both"/>
+        <w:rPr>
+          <w:rFonts w:ascii="Consolas" w:hAnsi="Consolas" w:cs="Consolas"/>
+          <w:sz w:val="24"/>
+          <w:szCs w:val="24"/>
+        </w:rPr>
+      </w:pPr>
+      <w:r>
+        <w:rPr>
+          <w:rFonts w:ascii="Consolas" w:hAnsi="Consolas" w:cs="Consolas"/>
+          <w:sz w:val="24"/>
+          <w:szCs w:val="24"/>
+        </w:rPr>
+        <w:t>BEGIN</w:t>
+      </w:r>
+    </w:p>
+    <w:p>
+      <w:pPr>
+        <w:spacing w:line="360" w:lineRule="auto"/>
+        <w:jc w:val="both"/>
+        <w:rPr>
+          <w:rFonts w:ascii="Consolas" w:hAnsi="Consolas" w:cs="Consolas"/>
+          <w:sz w:val="24"/>
+          <w:szCs w:val="24"/>
+        </w:rPr>
+      </w:pPr>
+      <w:r>
+        <w:rPr>
+          <w:rFonts w:ascii="Consolas" w:hAnsi="Consolas" w:cs="Consolas"/>
+          <w:sz w:val="24"/>
+          <w:szCs w:val="24"/>
+        </w:rPr>
+        <w:tab/>
+      </w:r>
+      <w:proofErr w:type="spellStart"/>
+      <w:proofErr w:type="gramStart"/>
+      <w:r>
+        <w:rPr>
+          <w:rFonts w:ascii="Consolas" w:hAnsi="Consolas" w:cs="Consolas"/>
+          <w:sz w:val="24"/>
+          <w:szCs w:val="24"/>
+        </w:rPr>
+        <w:t>var</w:t>
+      </w:r>
+      <w:proofErr w:type="gramEnd"/>
+      <w:r>
+        <w:rPr>
+          <w:rFonts w:ascii="Consolas" w:hAnsi="Consolas" w:cs="Consolas"/>
+          <w:sz w:val="24"/>
+          <w:szCs w:val="24"/>
+        </w:rPr>
+        <w:t>_i</w:t>
+      </w:r>
+      <w:proofErr w:type="spellEnd"/>
+      <w:r>
+        <w:rPr>
+          <w:rFonts w:ascii="Consolas" w:hAnsi="Consolas" w:cs="Consolas"/>
+          <w:sz w:val="24"/>
+          <w:szCs w:val="24"/>
+        </w:rPr>
+        <w:t xml:space="preserve"> := 5;</w:t>
+      </w:r>
+    </w:p>
+    <w:p>
+      <w:pPr>
+        <w:spacing w:line="360" w:lineRule="auto"/>
+        <w:jc w:val="both"/>
+        <w:rPr>
+          <w:rFonts w:ascii="Consolas" w:hAnsi="Consolas" w:cs="Consolas"/>
+          <w:sz w:val="24"/>
+          <w:szCs w:val="24"/>
+        </w:rPr>
+      </w:pPr>
+      <w:r>
+        <w:rPr>
+          <w:rFonts w:ascii="Consolas" w:hAnsi="Consolas" w:cs="Consolas"/>
+          <w:sz w:val="24"/>
+          <w:szCs w:val="24"/>
+        </w:rPr>
+        <w:tab/>
+      </w:r>
+      <w:proofErr w:type="spellStart"/>
+      <w:r>
+        <w:rPr>
+          <w:rFonts w:ascii="Consolas" w:hAnsi="Consolas" w:cs="Consolas"/>
+          <w:sz w:val="24"/>
+          <w:szCs w:val="24"/>
+        </w:rPr>
+        <w:t>return</w:t>
+      </w:r>
+      <w:proofErr w:type="spellEnd"/>
+      <w:r>
+        <w:rPr>
+          <w:rFonts w:ascii="Consolas" w:hAnsi="Consolas" w:cs="Consolas"/>
+          <w:sz w:val="24"/>
+          <w:szCs w:val="24"/>
+        </w:rPr>
+        <w:t xml:space="preserve"> </w:t>
+      </w:r>
+      <w:proofErr w:type="spellStart"/>
+      <w:r>
+        <w:rPr>
+          <w:rFonts w:ascii="Consolas" w:hAnsi="Consolas" w:cs="Consolas"/>
+          <w:sz w:val="24"/>
+          <w:szCs w:val="24"/>
+        </w:rPr>
+        <w:t>var_i</w:t>
+      </w:r>
+      <w:proofErr w:type="spellEnd"/>
+      <w:r>
+        <w:rPr>
+          <w:rFonts w:ascii="Consolas" w:hAnsi="Consolas" w:cs="Consolas"/>
+          <w:sz w:val="24"/>
+          <w:szCs w:val="24"/>
+        </w:rPr>
+        <w:t xml:space="preserve"> + </w:t>
+      </w:r>
+      <w:proofErr w:type="spellStart"/>
+      <w:r>
+        <w:rPr>
+          <w:rFonts w:ascii="Consolas" w:hAnsi="Consolas" w:cs="Consolas"/>
+          <w:sz w:val="24"/>
+          <w:szCs w:val="24"/>
+        </w:rPr>
+        <w:t>num</w:t>
+      </w:r>
+      <w:proofErr w:type="spellEnd"/>
+      <w:r>
+        <w:rPr>
+          <w:rFonts w:ascii="Consolas" w:hAnsi="Consolas" w:cs="Consolas"/>
+          <w:sz w:val="24"/>
+          <w:szCs w:val="24"/>
+        </w:rPr>
+        <w:t>;</w:t>
+      </w:r>
+    </w:p>
+    <w:p>
+      <w:pPr>
+        <w:spacing w:line="360" w:lineRule="auto"/>
+        <w:jc w:val="both"/>
+        <w:rPr>
+          <w:rFonts w:ascii="Times New Roman" w:hAnsi="Times New Roman" w:cs="Times New Roman"/>
+          <w:sz w:val="24"/>
+          <w:szCs w:val="24"/>
+        </w:rPr>
+      </w:pPr>
+      <w:r>
+        <w:rPr>
+          <w:rFonts w:ascii="Consolas" w:hAnsi="Consolas" w:cs="Consolas"/>
+          <w:sz w:val="24"/>
+          <w:szCs w:val="24"/>
+        </w:rPr>
+        <w:t>END; $$</w:t>
+      </w:r>
+      <w:r>
+        <w:rPr>
+          <w:rFonts w:ascii="Consolas" w:hAnsi="Consolas" w:cs="Consolas"/>
+          <w:sz w:val="24"/>
+          <w:szCs w:val="24"/>
+        </w:rPr>
+        <w:t>;</w:t>
+      </w:r>
+    </w:p>
+    <w:p>
+      <w:pPr>
+        <w:spacing w:line="360" w:lineRule="auto"/>
+        <w:jc w:val="both"/>
+        <w:rPr>
+          <w:rFonts w:ascii="Times New Roman" w:hAnsi="Times New Roman" w:cs="Times New Roman"/>
+          <w:sz w:val="24"/>
+          <w:szCs w:val="24"/>
+        </w:rPr>
+      </w:pPr>
+    </w:p>
+    <w:p>
+      <w:pPr>
+        <w:tabs>
+          <w:tab w:val="left" w:pos="708"/>
+          <w:tab w:val="left" w:pos="1183"/>
+        </w:tabs>
+        <w:spacing w:line="360" w:lineRule="auto"/>
+        <w:jc w:val="both"/>
+        <w:rPr>
+          <w:rFonts w:ascii="Times New Roman" w:hAnsi="Times New Roman" w:cs="Times New Roman"/>
+          <w:sz w:val="24"/>
+          <w:szCs w:val="24"/>
+        </w:rPr>
+      </w:pPr>
+      <w:r>
+        <w:rPr>
+          <w:rFonts w:ascii="Times New Roman" w:hAnsi="Times New Roman" w:cs="Times New Roman"/>
+          <w:sz w:val="24"/>
+          <w:szCs w:val="24"/>
+        </w:rPr>
+        <w:lastRenderedPageBreak/>
+        <w:tab/>
+        <w:t>A tárolt eljárások létrehozása után elindulhat az adatbázis-frissítés folyamata a háttérben futó szálon.</w:t>
+      </w:r>
+      <w:bookmarkStart w:id="0" w:name="_GoBack"/>
+      <w:bookmarkEnd w:id="0"/>
     </w:p>
     <w:p>
       <w:pPr>
@@ -16858,7 +19892,6 @@
           <w:sz w:val="24"/>
           <w:szCs w:val="24"/>
         </w:rPr>
-        <w:lastRenderedPageBreak/>
         <w:t>connection</w:t>
       </w:r>
       <w:proofErr w:type="spellEnd"/>
@@ -17745,6 +20778,24 @@
         <w:t>commit</w:t>
       </w:r>
       <w:proofErr w:type="spellEnd"/>
+      <w:r>
+        <w:rPr>
+          <w:rFonts w:ascii="Times New Roman" w:hAnsi="Times New Roman" w:cs="Times New Roman"/>
+          <w:sz w:val="24"/>
+          <w:szCs w:val="24"/>
+        </w:rPr>
+        <w:t xml:space="preserve"> és </w:t>
+      </w:r>
+      <w:proofErr w:type="spellStart"/>
+      <w:r>
+        <w:rPr>
+          <w:rFonts w:ascii="Times New Roman" w:hAnsi="Times New Roman" w:cs="Times New Roman"/>
+          <w:sz w:val="24"/>
+          <w:szCs w:val="24"/>
+        </w:rPr>
+        <w:t>close</w:t>
+      </w:r>
+      <w:proofErr w:type="spellEnd"/>
     </w:p>
     <w:p>
       <w:pPr>
@@ -17820,6 +20871,7 @@
     <w:p>
       <w:pPr>
         <w:spacing w:line="360" w:lineRule="auto"/>
+        <w:ind w:firstLine="708"/>
         <w:jc w:val="both"/>
         <w:rPr>
           <w:rFonts w:ascii="Times New Roman" w:hAnsi="Times New Roman" w:cs="Times New Roman"/>
@@ -17827,32 +20879,6 @@
           <w:szCs w:val="24"/>
         </w:rPr>
       </w:pPr>
-      <w:r>
-        <w:rPr>
-          <w:rFonts w:ascii="Times New Roman" w:hAnsi="Times New Roman" w:cs="Times New Roman"/>
-          <w:sz w:val="24"/>
-          <w:szCs w:val="24"/>
-        </w:rPr>
-        <w:t xml:space="preserve">A rendszer központi eleme a </w:t>
-      </w:r>
-      <w:proofErr w:type="spellStart"/>
-      <w:r>
-        <w:rPr>
-          <w:rFonts w:ascii="Times New Roman" w:hAnsi="Times New Roman" w:cs="Times New Roman"/>
-          <w:sz w:val="24"/>
-          <w:szCs w:val="24"/>
-        </w:rPr>
-        <w:t>Lavinia</w:t>
-      </w:r>
-      <w:proofErr w:type="spellEnd"/>
-      <w:r>
-        <w:rPr>
-          <w:rFonts w:ascii="Times New Roman" w:hAnsi="Times New Roman" w:cs="Times New Roman"/>
-          <w:sz w:val="24"/>
-          <w:szCs w:val="24"/>
-        </w:rPr>
-        <w:t xml:space="preserve"> adatbázis frissítési folyamata. Tervezés során </w:t>
-      </w:r>
     </w:p>
     <w:p>
       <w:pPr>
@@ -19218,9 +22244,9 @@
 <file path=word/numbering.xml><?xml version="1.0" encoding="utf-8"?>
 <w:numbering xmlns:wpc="http://schemas.microsoft.com/office/word/2010/wordprocessingCanvas" xmlns:cx="http://schemas.microsoft.com/office/drawing/2014/chartex" xmlns:mc="http://schemas.openxmlformats.org/markup-compatibility/2006" xmlns:o="urn:schemas-microsoft-com:office:office" xmlns:r="http://schemas.openxmlformats.org/officeDocument/2006/relationships" xmlns:m="http://schemas.openxmlformats.org/officeDocument/2006/math" xmlns:v="urn:schemas-microsoft-com:vml" xmlns:wp14="http://schemas.microsoft.com/office/word/2010/wordprocessingDrawing" xmlns:wp="http://schemas.openxmlformats.org/drawingml/2006/wordprocessingDrawing" xmlns:w10="urn:schemas-microsoft-com:office:word" xmlns:w="http://schemas.openxmlformats.org/wordprocessingml/2006/main" xmlns:w14="http://schemas.microsoft.com/office/word/2010/wordml" xmlns:w15="http://schemas.microsoft.com/office/word/2012/wordml" xmlns:w16se="http://schemas.microsoft.com/office/word/2015/wordml/symex" xmlns:wpg="http://schemas.microsoft.com/office/word/2010/wordprocessingGroup" xmlns:wpi="http://schemas.microsoft.com/office/word/2010/wordprocessingInk" xmlns:wne="http://schemas.microsoft.com/office/word/2006/wordml" xmlns:wps="http://schemas.microsoft.com/office/word/2010/wordprocessingShape" mc:Ignorable="w14 w15 w16se wp14">
   <w:abstractNum w:abstractNumId="0" w15:restartNumberingAfterBreak="0">
-    <w:nsid w:val="32EA7FCA"/>
+    <w:nsid w:val="2187677F"/>
     <w:multiLevelType w:val="hybridMultilevel"/>
-    <w:tmpl w:val="9E0A910A"/>
+    <w:tmpl w:val="5C2C6498"/>
     <w:lvl w:ilvl="0" w:tplc="040E0003">
       <w:start w:val="1"/>
       <w:numFmt w:val="bullet"/>
@@ -19331,6 +22357,119 @@
     </w:lvl>
   </w:abstractNum>
   <w:abstractNum w:abstractNumId="1" w15:restartNumberingAfterBreak="0">
+    <w:nsid w:val="32EA7FCA"/>
+    <w:multiLevelType w:val="hybridMultilevel"/>
+    <w:tmpl w:val="9E0A910A"/>
+    <w:lvl w:ilvl="0" w:tplc="040E0003">
+      <w:start w:val="1"/>
+      <w:numFmt w:val="bullet"/>
+      <w:lvlText w:val="o"/>
+      <w:lvlJc w:val="left"/>
+      <w:pPr>
+        <w:ind w:left="720" w:hanging="360"/>
+      </w:pPr>
+      <w:rPr>
+        <w:rFonts w:ascii="Courier New" w:hAnsi="Courier New" w:cs="Courier New" w:hint="default"/>
+      </w:rPr>
+    </w:lvl>
+    <w:lvl w:ilvl="1" w:tplc="040E0003" w:tentative="1">
+      <w:start w:val="1"/>
+      <w:numFmt w:val="bullet"/>
+      <w:lvlText w:val="o"/>
+      <w:lvlJc w:val="left"/>
+      <w:pPr>
+        <w:ind w:left="1440" w:hanging="360"/>
+      </w:pPr>
+      <w:rPr>
+        <w:rFonts w:ascii="Courier New" w:hAnsi="Courier New" w:cs="Courier New" w:hint="default"/>
+      </w:rPr>
+    </w:lvl>
+    <w:lvl w:ilvl="2" w:tplc="040E0005" w:tentative="1">
+      <w:start w:val="1"/>
+      <w:numFmt w:val="bullet"/>
+      <w:lvlText w:val=""/>
+      <w:lvlJc w:val="left"/>
+      <w:pPr>
+        <w:ind w:left="2160" w:hanging="360"/>
+      </w:pPr>
+      <w:rPr>
+        <w:rFonts w:ascii="Wingdings" w:hAnsi="Wingdings" w:hint="default"/>
+      </w:rPr>
+    </w:lvl>
+    <w:lvl w:ilvl="3" w:tplc="040E0001" w:tentative="1">
+      <w:start w:val="1"/>
+      <w:numFmt w:val="bullet"/>
+      <w:lvlText w:val=""/>
+      <w:lvlJc w:val="left"/>
+      <w:pPr>
+        <w:ind w:left="2880" w:hanging="360"/>
+      </w:pPr>
+      <w:rPr>
+        <w:rFonts w:ascii="Symbol" w:hAnsi="Symbol" w:hint="default"/>
+      </w:rPr>
+    </w:lvl>
+    <w:lvl w:ilvl="4" w:tplc="040E0003" w:tentative="1">
+      <w:start w:val="1"/>
+      <w:numFmt w:val="bullet"/>
+      <w:lvlText w:val="o"/>
+      <w:lvlJc w:val="left"/>
+      <w:pPr>
+        <w:ind w:left="3600" w:hanging="360"/>
+      </w:pPr>
+      <w:rPr>
+        <w:rFonts w:ascii="Courier New" w:hAnsi="Courier New" w:cs="Courier New" w:hint="default"/>
+      </w:rPr>
+    </w:lvl>
+    <w:lvl w:ilvl="5" w:tplc="040E0005" w:tentative="1">
+      <w:start w:val="1"/>
+      <w:numFmt w:val="bullet"/>
+      <w:lvlText w:val=""/>
+      <w:lvlJc w:val="left"/>
+      <w:pPr>
+        <w:ind w:left="4320" w:hanging="360"/>
+      </w:pPr>
+      <w:rPr>
+        <w:rFonts w:ascii="Wingdings" w:hAnsi="Wingdings" w:hint="default"/>
+      </w:rPr>
+    </w:lvl>
+    <w:lvl w:ilvl="6" w:tplc="040E0001" w:tentative="1">
+      <w:start w:val="1"/>
+      <w:numFmt w:val="bullet"/>
+      <w:lvlText w:val=""/>
+      <w:lvlJc w:val="left"/>
+      <w:pPr>
+        <w:ind w:left="5040" w:hanging="360"/>
+      </w:pPr>
+      <w:rPr>
+        <w:rFonts w:ascii="Symbol" w:hAnsi="Symbol" w:hint="default"/>
+      </w:rPr>
+    </w:lvl>
+    <w:lvl w:ilvl="7" w:tplc="040E0003" w:tentative="1">
+      <w:start w:val="1"/>
+      <w:numFmt w:val="bullet"/>
+      <w:lvlText w:val="o"/>
+      <w:lvlJc w:val="left"/>
+      <w:pPr>
+        <w:ind w:left="5760" w:hanging="360"/>
+      </w:pPr>
+      <w:rPr>
+        <w:rFonts w:ascii="Courier New" w:hAnsi="Courier New" w:cs="Courier New" w:hint="default"/>
+      </w:rPr>
+    </w:lvl>
+    <w:lvl w:ilvl="8" w:tplc="040E0005" w:tentative="1">
+      <w:start w:val="1"/>
+      <w:numFmt w:val="bullet"/>
+      <w:lvlText w:val=""/>
+      <w:lvlJc w:val="left"/>
+      <w:pPr>
+        <w:ind w:left="6480" w:hanging="360"/>
+      </w:pPr>
+      <w:rPr>
+        <w:rFonts w:ascii="Wingdings" w:hAnsi="Wingdings" w:hint="default"/>
+      </w:rPr>
+    </w:lvl>
+  </w:abstractNum>
+  <w:abstractNum w:abstractNumId="2" w15:restartNumberingAfterBreak="0">
     <w:nsid w:val="3C2A538D"/>
     <w:multiLevelType w:val="hybridMultilevel"/>
     <w:tmpl w:val="CF1C05B6"/>
@@ -19442,17 +22581,17 @@
       </w:rPr>
     </w:lvl>
   </w:abstractNum>
-  <w:abstractNum w:abstractNumId="2" w15:restartNumberingAfterBreak="0">
-    <w:nsid w:val="6B747D19"/>
+  <w:abstractNum w:abstractNumId="3" w15:restartNumberingAfterBreak="0">
+    <w:nsid w:val="568E4064"/>
     <w:multiLevelType w:val="hybridMultilevel"/>
-    <w:tmpl w:val="09F07B3A"/>
+    <w:tmpl w:val="07D4ABF4"/>
     <w:lvl w:ilvl="0" w:tplc="040E0001">
       <w:start w:val="1"/>
       <w:numFmt w:val="bullet"/>
       <w:lvlText w:val=""/>
       <w:lvlJc w:val="left"/>
       <w:pPr>
-        <w:ind w:left="360" w:hanging="360"/>
+        <w:ind w:left="720" w:hanging="360"/>
       </w:pPr>
       <w:rPr>
         <w:rFonts w:ascii="Symbol" w:hAnsi="Symbol" w:hint="default"/>
@@ -19464,7 +22603,7 @@
       <w:lvlText w:val="o"/>
       <w:lvlJc w:val="left"/>
       <w:pPr>
-        <w:ind w:left="1080" w:hanging="360"/>
+        <w:ind w:left="1440" w:hanging="360"/>
       </w:pPr>
       <w:rPr>
         <w:rFonts w:ascii="Courier New" w:hAnsi="Courier New" w:cs="Courier New" w:hint="default"/>
@@ -19476,7 +22615,7 @@
       <w:lvlText w:val=""/>
       <w:lvlJc w:val="left"/>
       <w:pPr>
-        <w:ind w:left="1800" w:hanging="360"/>
+        <w:ind w:left="2160" w:hanging="360"/>
       </w:pPr>
       <w:rPr>
         <w:rFonts w:ascii="Wingdings" w:hAnsi="Wingdings" w:hint="default"/>
@@ -19488,7 +22627,7 @@
       <w:lvlText w:val=""/>
       <w:lvlJc w:val="left"/>
       <w:pPr>
-        <w:ind w:left="2520" w:hanging="360"/>
+        <w:ind w:left="2880" w:hanging="360"/>
       </w:pPr>
       <w:rPr>
         <w:rFonts w:ascii="Symbol" w:hAnsi="Symbol" w:hint="default"/>
@@ -19500,7 +22639,7 @@
       <w:lvlText w:val="o"/>
       <w:lvlJc w:val="left"/>
       <w:pPr>
-        <w:ind w:left="3240" w:hanging="360"/>
+        <w:ind w:left="3600" w:hanging="360"/>
       </w:pPr>
       <w:rPr>
         <w:rFonts w:ascii="Courier New" w:hAnsi="Courier New" w:cs="Courier New" w:hint="default"/>
@@ -19512,7 +22651,7 @@
       <w:lvlText w:val=""/>
       <w:lvlJc w:val="left"/>
       <w:pPr>
-        <w:ind w:left="3960" w:hanging="360"/>
+        <w:ind w:left="4320" w:hanging="360"/>
       </w:pPr>
       <w:rPr>
         <w:rFonts w:ascii="Wingdings" w:hAnsi="Wingdings" w:hint="default"/>
@@ -19524,7 +22663,7 @@
       <w:lvlText w:val=""/>
       <w:lvlJc w:val="left"/>
       <w:pPr>
-        <w:ind w:left="4680" w:hanging="360"/>
+        <w:ind w:left="5040" w:hanging="360"/>
       </w:pPr>
       <w:rPr>
         <w:rFonts w:ascii="Symbol" w:hAnsi="Symbol" w:hint="default"/>
@@ -19536,7 +22675,7 @@
       <w:lvlText w:val="o"/>
       <w:lvlJc w:val="left"/>
       <w:pPr>
-        <w:ind w:left="5400" w:hanging="360"/>
+        <w:ind w:left="5760" w:hanging="360"/>
       </w:pPr>
       <w:rPr>
         <w:rFonts w:ascii="Courier New" w:hAnsi="Courier New" w:cs="Courier New" w:hint="default"/>
@@ -19548,14 +22687,127 @@
       <w:lvlText w:val=""/>
       <w:lvlJc w:val="left"/>
       <w:pPr>
-        <w:ind w:left="6120" w:hanging="360"/>
+        <w:ind w:left="6480" w:hanging="360"/>
       </w:pPr>
       <w:rPr>
         <w:rFonts w:ascii="Wingdings" w:hAnsi="Wingdings" w:hint="default"/>
       </w:rPr>
     </w:lvl>
   </w:abstractNum>
-  <w:abstractNum w:abstractNumId="3" w15:restartNumberingAfterBreak="0">
+  <w:abstractNum w:abstractNumId="4" w15:restartNumberingAfterBreak="0">
+    <w:nsid w:val="6B747D19"/>
+    <w:multiLevelType w:val="hybridMultilevel"/>
+    <w:tmpl w:val="09F07B3A"/>
+    <w:lvl w:ilvl="0" w:tplc="040E0001">
+      <w:start w:val="1"/>
+      <w:numFmt w:val="bullet"/>
+      <w:lvlText w:val=""/>
+      <w:lvlJc w:val="left"/>
+      <w:pPr>
+        <w:ind w:left="360" w:hanging="360"/>
+      </w:pPr>
+      <w:rPr>
+        <w:rFonts w:ascii="Symbol" w:hAnsi="Symbol" w:hint="default"/>
+      </w:rPr>
+    </w:lvl>
+    <w:lvl w:ilvl="1" w:tplc="040E0003" w:tentative="1">
+      <w:start w:val="1"/>
+      <w:numFmt w:val="bullet"/>
+      <w:lvlText w:val="o"/>
+      <w:lvlJc w:val="left"/>
+      <w:pPr>
+        <w:ind w:left="1080" w:hanging="360"/>
+      </w:pPr>
+      <w:rPr>
+        <w:rFonts w:ascii="Courier New" w:hAnsi="Courier New" w:cs="Courier New" w:hint="default"/>
+      </w:rPr>
+    </w:lvl>
+    <w:lvl w:ilvl="2" w:tplc="040E0005" w:tentative="1">
+      <w:start w:val="1"/>
+      <w:numFmt w:val="bullet"/>
+      <w:lvlText w:val=""/>
+      <w:lvlJc w:val="left"/>
+      <w:pPr>
+        <w:ind w:left="1800" w:hanging="360"/>
+      </w:pPr>
+      <w:rPr>
+        <w:rFonts w:ascii="Wingdings" w:hAnsi="Wingdings" w:hint="default"/>
+      </w:rPr>
+    </w:lvl>
+    <w:lvl w:ilvl="3" w:tplc="040E0001" w:tentative="1">
+      <w:start w:val="1"/>
+      <w:numFmt w:val="bullet"/>
+      <w:lvlText w:val=""/>
+      <w:lvlJc w:val="left"/>
+      <w:pPr>
+        <w:ind w:left="2520" w:hanging="360"/>
+      </w:pPr>
+      <w:rPr>
+        <w:rFonts w:ascii="Symbol" w:hAnsi="Symbol" w:hint="default"/>
+      </w:rPr>
+    </w:lvl>
+    <w:lvl w:ilvl="4" w:tplc="040E0003" w:tentative="1">
+      <w:start w:val="1"/>
+      <w:numFmt w:val="bullet"/>
+      <w:lvlText w:val="o"/>
+      <w:lvlJc w:val="left"/>
+      <w:pPr>
+        <w:ind w:left="3240" w:hanging="360"/>
+      </w:pPr>
+      <w:rPr>
+        <w:rFonts w:ascii="Courier New" w:hAnsi="Courier New" w:cs="Courier New" w:hint="default"/>
+      </w:rPr>
+    </w:lvl>
+    <w:lvl w:ilvl="5" w:tplc="040E0005" w:tentative="1">
+      <w:start w:val="1"/>
+      <w:numFmt w:val="bullet"/>
+      <w:lvlText w:val=""/>
+      <w:lvlJc w:val="left"/>
+      <w:pPr>
+        <w:ind w:left="3960" w:hanging="360"/>
+      </w:pPr>
+      <w:rPr>
+        <w:rFonts w:ascii="Wingdings" w:hAnsi="Wingdings" w:hint="default"/>
+      </w:rPr>
+    </w:lvl>
+    <w:lvl w:ilvl="6" w:tplc="040E0001" w:tentative="1">
+      <w:start w:val="1"/>
+      <w:numFmt w:val="bullet"/>
+      <w:lvlText w:val=""/>
+      <w:lvlJc w:val="left"/>
+      <w:pPr>
+        <w:ind w:left="4680" w:hanging="360"/>
+      </w:pPr>
+      <w:rPr>
+        <w:rFonts w:ascii="Symbol" w:hAnsi="Symbol" w:hint="default"/>
+      </w:rPr>
+    </w:lvl>
+    <w:lvl w:ilvl="7" w:tplc="040E0003" w:tentative="1">
+      <w:start w:val="1"/>
+      <w:numFmt w:val="bullet"/>
+      <w:lvlText w:val="o"/>
+      <w:lvlJc w:val="left"/>
+      <w:pPr>
+        <w:ind w:left="5400" w:hanging="360"/>
+      </w:pPr>
+      <w:rPr>
+        <w:rFonts w:ascii="Courier New" w:hAnsi="Courier New" w:cs="Courier New" w:hint="default"/>
+      </w:rPr>
+    </w:lvl>
+    <w:lvl w:ilvl="8" w:tplc="040E0005" w:tentative="1">
+      <w:start w:val="1"/>
+      <w:numFmt w:val="bullet"/>
+      <w:lvlText w:val=""/>
+      <w:lvlJc w:val="left"/>
+      <w:pPr>
+        <w:ind w:left="6120" w:hanging="360"/>
+      </w:pPr>
+      <w:rPr>
+        <w:rFonts w:ascii="Wingdings" w:hAnsi="Wingdings" w:hint="default"/>
+      </w:rPr>
+    </w:lvl>
+  </w:abstractNum>
+  <w:abstractNum w:abstractNumId="5" w15:restartNumberingAfterBreak="0">
     <w:nsid w:val="6E877A93"/>
     <w:multiLevelType w:val="hybridMultilevel"/>
     <w:tmpl w:val="FE6C2A68"/>
@@ -19668,7 +22920,7 @@
       </w:rPr>
     </w:lvl>
   </w:abstractNum>
-  <w:abstractNum w:abstractNumId="4" w15:restartNumberingAfterBreak="0">
+  <w:abstractNum w:abstractNumId="6" w15:restartNumberingAfterBreak="0">
     <w:nsid w:val="7DA921D3"/>
     <w:multiLevelType w:val="hybridMultilevel"/>
     <w:tmpl w:val="B8AAC0E2"/>
@@ -19782,19 +23034,25 @@
     </w:lvl>
   </w:abstractNum>
   <w:num w:numId="1">
+    <w:abstractNumId w:val="2"/>
+  </w:num>
+  <w:num w:numId="2">
+    <w:abstractNumId w:val="4"/>
+  </w:num>
+  <w:num w:numId="3">
     <w:abstractNumId w:val="1"/>
   </w:num>
-  <w:num w:numId="2">
-    <w:abstractNumId w:val="2"/>
-  </w:num>
-  <w:num w:numId="3">
-    <w:abstractNumId w:val="0"/>
-  </w:num>
   <w:num w:numId="4">
-    <w:abstractNumId w:val="4"/>
+    <w:abstractNumId w:val="6"/>
   </w:num>
   <w:num w:numId="5">
+    <w:abstractNumId w:val="5"/>
+  </w:num>
+  <w:num w:numId="6">
     <w:abstractNumId w:val="3"/>
+  </w:num>
+  <w:num w:numId="7">
+    <w:abstractNumId w:val="0"/>
   </w:num>
 </w:numbering>
 </file>
@@ -20250,6 +23508,81 @@
       </w:tblBorders>
     </w:tblPr>
   </w:style>
+  <w:style w:type="paragraph" w:styleId="HTML-kntformzott">
+    <w:name w:val="HTML Preformatted"/>
+    <w:basedOn w:val="Norml"/>
+    <w:link w:val="HTML-kntformzottChar"/>
+    <w:uiPriority w:val="99"/>
+    <w:semiHidden/>
+    <w:unhideWhenUsed/>
+    <w:rsid w:val="008373A8"/>
+    <w:pPr>
+      <w:tabs>
+        <w:tab w:val="left" w:pos="916"/>
+        <w:tab w:val="left" w:pos="1832"/>
+        <w:tab w:val="left" w:pos="2748"/>
+        <w:tab w:val="left" w:pos="3664"/>
+        <w:tab w:val="left" w:pos="4580"/>
+        <w:tab w:val="left" w:pos="5496"/>
+        <w:tab w:val="left" w:pos="6412"/>
+        <w:tab w:val="left" w:pos="7328"/>
+        <w:tab w:val="left" w:pos="8244"/>
+        <w:tab w:val="left" w:pos="9160"/>
+        <w:tab w:val="left" w:pos="10076"/>
+        <w:tab w:val="left" w:pos="10992"/>
+        <w:tab w:val="left" w:pos="11908"/>
+        <w:tab w:val="left" w:pos="12824"/>
+        <w:tab w:val="left" w:pos="13740"/>
+        <w:tab w:val="left" w:pos="14656"/>
+      </w:tabs>
+      <w:spacing w:after="0" w:line="240" w:lineRule="auto"/>
+    </w:pPr>
+    <w:rPr>
+      <w:rFonts w:ascii="Courier New" w:eastAsia="Times New Roman" w:hAnsi="Courier New" w:cs="Courier New"/>
+      <w:sz w:val="20"/>
+      <w:szCs w:val="20"/>
+      <w:lang w:eastAsia="hu-HU"/>
+    </w:rPr>
+  </w:style>
+  <w:style w:type="character" w:customStyle="1" w:styleId="HTML-kntformzottChar">
+    <w:name w:val="HTML-ként formázott Char"/>
+    <w:basedOn w:val="Bekezdsalapbettpusa"/>
+    <w:link w:val="HTML-kntformzott"/>
+    <w:uiPriority w:val="99"/>
+    <w:semiHidden/>
+    <w:rsid w:val="008373A8"/>
+    <w:rPr>
+      <w:rFonts w:ascii="Courier New" w:eastAsia="Times New Roman" w:hAnsi="Courier New" w:cs="Courier New"/>
+      <w:sz w:val="20"/>
+      <w:szCs w:val="20"/>
+      <w:lang w:eastAsia="hu-HU"/>
+    </w:rPr>
+  </w:style>
+  <w:style w:type="character" w:customStyle="1" w:styleId="typ">
+    <w:name w:val="typ"/>
+    <w:basedOn w:val="Bekezdsalapbettpusa"/>
+    <w:rsid w:val="008373A8"/>
+  </w:style>
+  <w:style w:type="character" w:customStyle="1" w:styleId="pun">
+    <w:name w:val="pun"/>
+    <w:basedOn w:val="Bekezdsalapbettpusa"/>
+    <w:rsid w:val="008373A8"/>
+  </w:style>
+  <w:style w:type="character" w:customStyle="1" w:styleId="pln">
+    <w:name w:val="pln"/>
+    <w:basedOn w:val="Bekezdsalapbettpusa"/>
+    <w:rsid w:val="008373A8"/>
+  </w:style>
+  <w:style w:type="character" w:customStyle="1" w:styleId="kwd">
+    <w:name w:val="kwd"/>
+    <w:basedOn w:val="Bekezdsalapbettpusa"/>
+    <w:rsid w:val="008373A8"/>
+  </w:style>
+  <w:style w:type="character" w:customStyle="1" w:styleId="lit">
+    <w:name w:val="lit"/>
+    <w:basedOn w:val="Bekezdsalapbettpusa"/>
+    <w:rsid w:val="008373A8"/>
+  </w:style>
 </w:styles>
 </file>
 
@@ -20519,7 +23852,7 @@
 </file>
 
 <file path=customXml/itemProps1.xml><?xml version="1.0" encoding="utf-8"?>
-<ds:datastoreItem xmlns:ds="http://schemas.openxmlformats.org/officeDocument/2006/customXml" ds:itemID="{BB22FD8A-9B75-4BB0-BA7C-1098CB458CDF}">
+<ds:datastoreItem xmlns:ds="http://schemas.openxmlformats.org/officeDocument/2006/customXml" ds:itemID="{9FBD6B51-3C7C-48D0-B1BF-2E174BB94CD7}">
   <ds:schemaRefs>
     <ds:schemaRef ds:uri="http://schemas.openxmlformats.org/officeDocument/2006/bibliography"/>
   </ds:schemaRefs>

</xml_diff>

<commit_message>
edit doc with testing
</commit_message>
<xml_diff>
--- a/01_MASTER/01_Doc/Szakdolgozat.docx
+++ b/01_MASTER/01_Doc/Szakdolgozat.docx
@@ -15,8 +15,6 @@
           <w:u w:val="single"/>
         </w:rPr>
       </w:pPr>
-      <w:bookmarkStart w:id="0" w:name="_GoBack"/>
-      <w:bookmarkEnd w:id="0"/>
       <w:r>
         <w:rPr>
           <w:rFonts w:ascii="Times New Roman" w:hAnsi="Times New Roman" w:cs="Times New Roman"/>
@@ -13511,6 +13509,214 @@
           <w:szCs w:val="24"/>
         </w:rPr>
         <w:tab/>
+        <w:t xml:space="preserve">A </w:t>
+      </w:r>
+      <w:proofErr w:type="spellStart"/>
+      <w:r>
+        <w:rPr>
+          <w:rFonts w:ascii="Times New Roman" w:hAnsi="Times New Roman" w:cs="Times New Roman"/>
+          <w:sz w:val="24"/>
+          <w:szCs w:val="24"/>
+        </w:rPr>
+        <w:t>JavaFX</w:t>
+      </w:r>
+      <w:proofErr w:type="spellEnd"/>
+      <w:r>
+        <w:rPr>
+          <w:rFonts w:ascii="Times New Roman" w:hAnsi="Times New Roman" w:cs="Times New Roman"/>
+          <w:sz w:val="24"/>
+          <w:szCs w:val="24"/>
+        </w:rPr>
+        <w:t xml:space="preserve"> platform magában foglal egy fordítóprogramot, számos könyvtárat és fejlesztői eszközöket, beleértve a </w:t>
+      </w:r>
+      <w:proofErr w:type="spellStart"/>
+      <w:r>
+        <w:rPr>
+          <w:rFonts w:ascii="Times New Roman" w:hAnsi="Times New Roman" w:cs="Times New Roman"/>
+          <w:sz w:val="24"/>
+          <w:szCs w:val="24"/>
+        </w:rPr>
+        <w:t>plug</w:t>
+      </w:r>
+      <w:proofErr w:type="spellEnd"/>
+      <w:r>
+        <w:rPr>
+          <w:rFonts w:ascii="Times New Roman" w:hAnsi="Times New Roman" w:cs="Times New Roman"/>
+          <w:sz w:val="24"/>
+          <w:szCs w:val="24"/>
+        </w:rPr>
+        <w:t xml:space="preserve">-in modulokat a különböző fejlesztő </w:t>
+      </w:r>
+      <w:proofErr w:type="spellStart"/>
+      <w:r>
+        <w:rPr>
+          <w:rFonts w:ascii="Times New Roman" w:hAnsi="Times New Roman" w:cs="Times New Roman"/>
+          <w:sz w:val="24"/>
+          <w:szCs w:val="24"/>
+        </w:rPr>
+        <w:t>környezetekhez</w:t>
+      </w:r>
+      <w:proofErr w:type="spellEnd"/>
+      <w:r>
+        <w:rPr>
+          <w:rFonts w:ascii="Times New Roman" w:hAnsi="Times New Roman" w:cs="Times New Roman"/>
+          <w:sz w:val="24"/>
+          <w:szCs w:val="24"/>
+        </w:rPr>
+        <w:t xml:space="preserve">. Előnye abban nyilvánul meg, hogy Java platformon fut, emiatt a </w:t>
+      </w:r>
+      <w:proofErr w:type="spellStart"/>
+      <w:r>
+        <w:rPr>
+          <w:rFonts w:ascii="Times New Roman" w:hAnsi="Times New Roman" w:cs="Times New Roman"/>
+          <w:sz w:val="24"/>
+          <w:szCs w:val="24"/>
+        </w:rPr>
+        <w:t>JavaFX</w:t>
+      </w:r>
+      <w:proofErr w:type="spellEnd"/>
+      <w:r>
+        <w:rPr>
+          <w:rFonts w:ascii="Times New Roman" w:hAnsi="Times New Roman" w:cs="Times New Roman"/>
+          <w:sz w:val="24"/>
+          <w:szCs w:val="24"/>
+        </w:rPr>
+        <w:t xml:space="preserve"> alkalmazások ki tudják használni a Java adta lehetőségeket és együtt tud működni a többi interfésszel.</w:t>
+      </w:r>
+      <w:r>
+        <w:rPr>
+          <w:rFonts w:ascii="Times New Roman" w:hAnsi="Times New Roman" w:cs="Times New Roman"/>
+          <w:sz w:val="24"/>
+          <w:szCs w:val="24"/>
+        </w:rPr>
+        <w:t xml:space="preserve"> A platform architektúráját a </w:t>
+      </w:r>
+      <w:proofErr w:type="spellStart"/>
+      <w:r>
+        <w:rPr>
+          <w:rFonts w:ascii="Times New Roman" w:hAnsi="Times New Roman" w:cs="Times New Roman"/>
+          <w:sz w:val="24"/>
+          <w:szCs w:val="24"/>
+        </w:rPr>
+        <w:t>xx.yy</w:t>
+      </w:r>
+      <w:proofErr w:type="spellEnd"/>
+      <w:r>
+        <w:rPr>
+          <w:rFonts w:ascii="Times New Roman" w:hAnsi="Times New Roman" w:cs="Times New Roman"/>
+          <w:sz w:val="24"/>
+          <w:szCs w:val="24"/>
+        </w:rPr>
+        <w:t xml:space="preserve"> ábra reprezentálja.</w:t>
+      </w:r>
+    </w:p>
+    <w:p>
+      <w:pPr>
+        <w:spacing w:line="360" w:lineRule="auto"/>
+        <w:jc w:val="center"/>
+        <w:rPr>
+          <w:rFonts w:ascii="Times New Roman" w:hAnsi="Times New Roman" w:cs="Times New Roman"/>
+          <w:sz w:val="24"/>
+          <w:szCs w:val="24"/>
+        </w:rPr>
+      </w:pPr>
+      <w:r>
+        <w:rPr>
+          <w:rFonts w:ascii="Times New Roman" w:hAnsi="Times New Roman" w:cs="Times New Roman"/>
+          <w:noProof/>
+          <w:sz w:val="24"/>
+          <w:szCs w:val="24"/>
+          <w:lang w:eastAsia="hu-HU"/>
+        </w:rPr>
+        <w:drawing>
+          <wp:inline distT="0" distB="0" distL="0" distR="0">
+            <wp:extent cx="3600450" cy="2982719"/>
+            <wp:effectExtent l="0" t="0" r="0" b="8255"/>
+            <wp:docPr id="14" name="Kép 14" descr="D:\Egyetem\Szakdolgozat\Mernoki_tervezes\01_MASTER\01_Doc\02_Pictures\JavaFX_architecture.jpg"/>
+            <wp:cNvGraphicFramePr>
+              <a:graphicFrameLocks xmlns:a="http://schemas.openxmlformats.org/drawingml/2006/main" noChangeAspect="1"/>
+            </wp:cNvGraphicFramePr>
+            <a:graphic xmlns:a="http://schemas.openxmlformats.org/drawingml/2006/main">
+              <a:graphicData uri="http://schemas.openxmlformats.org/drawingml/2006/picture">
+                <pic:pic xmlns:pic="http://schemas.openxmlformats.org/drawingml/2006/picture">
+                  <pic:nvPicPr>
+                    <pic:cNvPr id="0" name="Picture 2" descr="D:\Egyetem\Szakdolgozat\Mernoki_tervezes\01_MASTER\01_Doc\02_Pictures\JavaFX_architecture.jpg"/>
+                    <pic:cNvPicPr>
+                      <a:picLocks noChangeAspect="1" noChangeArrowheads="1"/>
+                    </pic:cNvPicPr>
+                  </pic:nvPicPr>
+                  <pic:blipFill>
+                    <a:blip r:embed="rId11">
+                      <a:extLst>
+                        <a:ext uri="{28A0092B-C50C-407E-A947-70E740481C1C}">
+                          <a14:useLocalDpi xmlns:a14="http://schemas.microsoft.com/office/drawing/2010/main" val="0"/>
+                        </a:ext>
+                      </a:extLst>
+                    </a:blip>
+                    <a:srcRect/>
+                    <a:stretch>
+                      <a:fillRect/>
+                    </a:stretch>
+                  </pic:blipFill>
+                  <pic:spPr bwMode="auto">
+                    <a:xfrm>
+                      <a:off x="0" y="0"/>
+                      <a:ext cx="3671187" cy="3041319"/>
+                    </a:xfrm>
+                    <a:prstGeom prst="rect">
+                      <a:avLst/>
+                    </a:prstGeom>
+                    <a:noFill/>
+                    <a:ln>
+                      <a:noFill/>
+                    </a:ln>
+                  </pic:spPr>
+                </pic:pic>
+              </a:graphicData>
+            </a:graphic>
+          </wp:inline>
+        </w:drawing>
+      </w:r>
+    </w:p>
+    <w:p>
+      <w:pPr>
+        <w:spacing w:line="360" w:lineRule="auto"/>
+        <w:jc w:val="center"/>
+        <w:rPr>
+          <w:rFonts w:ascii="Times New Roman" w:hAnsi="Times New Roman" w:cs="Times New Roman"/>
+          <w:sz w:val="24"/>
+          <w:szCs w:val="24"/>
+        </w:rPr>
+      </w:pPr>
+    </w:p>
+    <w:p>
+      <w:pPr>
+        <w:spacing w:line="360" w:lineRule="auto"/>
+        <w:jc w:val="center"/>
+        <w:rPr>
+          <w:rFonts w:ascii="Times New Roman" w:hAnsi="Times New Roman" w:cs="Times New Roman"/>
+          <w:sz w:val="24"/>
+          <w:szCs w:val="24"/>
+        </w:rPr>
+      </w:pPr>
+    </w:p>
+    <w:p>
+      <w:pPr>
+        <w:spacing w:line="360" w:lineRule="auto"/>
+        <w:jc w:val="both"/>
+        <w:rPr>
+          <w:rFonts w:ascii="Times New Roman" w:hAnsi="Times New Roman" w:cs="Times New Roman"/>
+          <w:sz w:val="24"/>
+          <w:szCs w:val="24"/>
+        </w:rPr>
+      </w:pPr>
+      <w:r>
+        <w:rPr>
+          <w:rFonts w:ascii="Times New Roman" w:hAnsi="Times New Roman" w:cs="Times New Roman"/>
+          <w:sz w:val="24"/>
+          <w:szCs w:val="24"/>
+        </w:rPr>
+        <w:tab/>
         <w:t>Felhasználói szempontból rendkívül fontos a grafikus felület létrehozása, mert ez alap</w:t>
       </w:r>
       <w:r>
@@ -13562,6 +13768,15 @@
           <w:szCs w:val="24"/>
         </w:rPr>
         <w:t>. ábra szemlélteti.</w:t>
+      </w:r>
+      <w:r>
+        <w:rPr>
+          <w:rFonts w:ascii="Times New Roman" w:hAnsi="Times New Roman" w:cs="Times New Roman"/>
+          <w:b/>
+          <w:sz w:val="24"/>
+          <w:szCs w:val="24"/>
+        </w:rPr>
+        <w:t>(forrás)</w:t>
       </w:r>
     </w:p>
     <w:p>
@@ -13590,29 +13805,18 @@
             <v:path o:extrusionok="f" gradientshapeok="t" o:connecttype="rect"/>
             <o:lock v:ext="edit" aspectratio="t"/>
           </v:shapetype>
-          <v:shape id="_x0000_i1027" type="#_x0000_t75" style="width:453.75pt;height:167.45pt" o:ole="">
-            <v:imagedata r:id="rId11" o:title=""/>
+          <v:shape id="_x0000_i1025" type="#_x0000_t75" style="width:453.75pt;height:167.45pt" o:ole="">
+            <v:imagedata r:id="rId12" o:title=""/>
           </v:shape>
-          <o:OLEObject Type="Embed" ProgID="Visio.Drawing.15" ShapeID="_x0000_i1027" DrawAspect="Content" ObjectID="_1572990873" r:id="rId12"/>
+          <o:OLEObject Type="Embed" ProgID="Visio.Drawing.15" ShapeID="_x0000_i1025" DrawAspect="Content" ObjectID="_1573119768" r:id="rId13"/>
         </w:object>
       </w:r>
     </w:p>
     <w:p>
       <w:pPr>
-        <w:rPr>
-          <w:rFonts w:ascii="Times New Roman" w:hAnsi="Times New Roman" w:cs="Times New Roman"/>
-          <w:sz w:val="24"/>
-          <w:szCs w:val="24"/>
-        </w:rPr>
-      </w:pPr>
-      <w:r>
-        <w:rPr>
-          <w:rFonts w:ascii="Times New Roman" w:hAnsi="Times New Roman" w:cs="Times New Roman"/>
-          <w:sz w:val="24"/>
-          <w:szCs w:val="24"/>
-        </w:rPr>
-        <w:br w:type="page"/>
-      </w:r>
+        <w:spacing w:line="360" w:lineRule="auto"/>
+        <w:jc w:val="center"/>
+      </w:pPr>
     </w:p>
     <w:p>
       <w:pPr>
@@ -13633,7 +13837,6 @@
           <w:sz w:val="24"/>
           <w:szCs w:val="24"/>
         </w:rPr>
-        <w:lastRenderedPageBreak/>
         <w:tab/>
       </w:r>
       <w:r>
@@ -13844,6 +14047,7 @@
           <w:szCs w:val="24"/>
           <w:lang w:eastAsia="hu-HU"/>
         </w:rPr>
+        <w:lastRenderedPageBreak/>
         <w:drawing>
           <wp:inline distT="0" distB="0" distL="0" distR="0">
             <wp:extent cx="5754370" cy="4051935"/>
@@ -13862,7 +14066,7 @@
                     </pic:cNvPicPr>
                   </pic:nvPicPr>
                   <pic:blipFill>
-                    <a:blip r:embed="rId13">
+                    <a:blip r:embed="rId14">
                       <a:extLst>
                         <a:ext uri="{28A0092B-C50C-407E-A947-70E740481C1C}">
                           <a14:useLocalDpi xmlns:a14="http://schemas.microsoft.com/office/drawing/2010/main" val="0"/>
@@ -13897,6 +14101,17 @@
     <w:p>
       <w:pPr>
         <w:spacing w:line="360" w:lineRule="auto"/>
+        <w:jc w:val="center"/>
+        <w:rPr>
+          <w:rFonts w:ascii="Times New Roman" w:hAnsi="Times New Roman" w:cs="Times New Roman"/>
+          <w:sz w:val="24"/>
+          <w:szCs w:val="24"/>
+        </w:rPr>
+      </w:pPr>
+    </w:p>
+    <w:p>
+      <w:pPr>
+        <w:spacing w:line="360" w:lineRule="auto"/>
         <w:jc w:val="both"/>
         <w:rPr>
           <w:rFonts w:ascii="Times New Roman" w:hAnsi="Times New Roman" w:cs="Times New Roman"/>
@@ -13991,7 +14206,6 @@
           <w:szCs w:val="24"/>
           <w:lang w:eastAsia="hu-HU"/>
         </w:rPr>
-        <w:lastRenderedPageBreak/>
         <w:drawing>
           <wp:inline distT="0" distB="0" distL="0" distR="0">
             <wp:extent cx="3859530" cy="2030730"/>
@@ -14010,7 +14224,7 @@
                     </pic:cNvPicPr>
                   </pic:nvPicPr>
                   <pic:blipFill>
-                    <a:blip r:embed="rId14">
+                    <a:blip r:embed="rId15">
                       <a:extLst>
                         <a:ext uri="{28A0092B-C50C-407E-A947-70E740481C1C}">
                           <a14:useLocalDpi xmlns:a14="http://schemas.microsoft.com/office/drawing/2010/main" val="0"/>
@@ -14052,6 +14266,17 @@
           <w:szCs w:val="24"/>
         </w:rPr>
       </w:pPr>
+    </w:p>
+    <w:p>
+      <w:pPr>
+        <w:spacing w:line="360" w:lineRule="auto"/>
+        <w:jc w:val="center"/>
+        <w:rPr>
+          <w:rFonts w:ascii="Times New Roman" w:hAnsi="Times New Roman" w:cs="Times New Roman"/>
+          <w:sz w:val="24"/>
+          <w:szCs w:val="24"/>
+        </w:rPr>
+      </w:pPr>
       <w:r>
         <w:rPr>
           <w:rFonts w:ascii="Times New Roman" w:hAnsi="Times New Roman" w:cs="Times New Roman"/>
@@ -14060,6 +14285,7 @@
           <w:szCs w:val="24"/>
           <w:lang w:eastAsia="hu-HU"/>
         </w:rPr>
+        <w:lastRenderedPageBreak/>
         <w:drawing>
           <wp:inline distT="0" distB="0" distL="0" distR="0">
             <wp:extent cx="3811905" cy="1995170"/>
@@ -14078,7 +14304,7 @@
                     </pic:cNvPicPr>
                   </pic:nvPicPr>
                   <pic:blipFill>
-                    <a:blip r:embed="rId15">
+                    <a:blip r:embed="rId16">
                       <a:extLst>
                         <a:ext uri="{28A0092B-C50C-407E-A947-70E740481C1C}">
                           <a14:useLocalDpi xmlns:a14="http://schemas.microsoft.com/office/drawing/2010/main" val="0"/>
@@ -14113,6 +14339,17 @@
     <w:p>
       <w:pPr>
         <w:spacing w:line="360" w:lineRule="auto"/>
+        <w:jc w:val="center"/>
+        <w:rPr>
+          <w:rFonts w:ascii="Times New Roman" w:hAnsi="Times New Roman" w:cs="Times New Roman"/>
+          <w:sz w:val="24"/>
+          <w:szCs w:val="24"/>
+        </w:rPr>
+      </w:pPr>
+    </w:p>
+    <w:p>
+      <w:pPr>
+        <w:spacing w:line="360" w:lineRule="auto"/>
         <w:jc w:val="both"/>
         <w:rPr>
           <w:rFonts w:ascii="Times New Roman" w:hAnsi="Times New Roman" w:cs="Times New Roman"/>
@@ -15430,7 +15667,7 @@
                     </pic:cNvPicPr>
                   </pic:nvPicPr>
                   <pic:blipFill>
-                    <a:blip r:embed="rId16">
+                    <a:blip r:embed="rId17">
                       <a:extLst>
                         <a:ext uri="{28A0092B-C50C-407E-A947-70E740481C1C}">
                           <a14:useLocalDpi xmlns:a14="http://schemas.microsoft.com/office/drawing/2010/main" val="0"/>
@@ -16311,7 +16548,7 @@
                     </pic:cNvPicPr>
                   </pic:nvPicPr>
                   <pic:blipFill>
-                    <a:blip r:embed="rId17">
+                    <a:blip r:embed="rId18">
                       <a:extLst>
                         <a:ext uri="{28A0092B-C50C-407E-A947-70E740481C1C}">
                           <a14:useLocalDpi xmlns:a14="http://schemas.microsoft.com/office/drawing/2010/main" val="0"/>
@@ -19853,7 +20090,7 @@
           <w:sz w:val="24"/>
           <w:szCs w:val="24"/>
         </w:rPr>
-        <w:t xml:space="preserve">lső sorban az automatikus mentés beállítást állítottam manuálisra. </w:t>
+        <w:t xml:space="preserve">lsősorban az automatikus mentés beállítást állítottam manuálisra. </w:t>
       </w:r>
       <w:r>
         <w:rPr>
@@ -22617,7 +22854,7 @@
                     </pic:cNvPicPr>
                   </pic:nvPicPr>
                   <pic:blipFill>
-                    <a:blip r:embed="rId18">
+                    <a:blip r:embed="rId19">
                       <a:extLst>
                         <a:ext uri="{28A0092B-C50C-407E-A947-70E740481C1C}">
                           <a14:useLocalDpi xmlns:a14="http://schemas.microsoft.com/office/drawing/2010/main" val="0"/>
@@ -23565,23 +23802,7 @@
           <w:sz w:val="24"/>
           <w:szCs w:val="24"/>
         </w:rPr>
-        <w:t>P</w:t>
-      </w:r>
-      <w:r>
-        <w:rPr>
-          <w:rFonts w:ascii="Times New Roman" w:hAnsi="Times New Roman" w:cs="Times New Roman"/>
-          <w:sz w:val="24"/>
-          <w:szCs w:val="24"/>
-        </w:rPr>
-        <w:t>robléma esetén</w:t>
-      </w:r>
-      <w:r>
-        <w:rPr>
-          <w:rFonts w:ascii="Times New Roman" w:hAnsi="Times New Roman" w:cs="Times New Roman"/>
-          <w:sz w:val="24"/>
-          <w:szCs w:val="24"/>
-        </w:rPr>
-        <w:t xml:space="preserve"> a</w:t>
+        <w:t>Probléma esetén a</w:t>
       </w:r>
       <w:r>
         <w:rPr>
@@ -23945,7 +24166,7 @@
                     </pic:cNvPicPr>
                   </pic:nvPicPr>
                   <pic:blipFill>
-                    <a:blip r:embed="rId19">
+                    <a:blip r:embed="rId20">
                       <a:extLst>
                         <a:ext uri="{28A0092B-C50C-407E-A947-70E740481C1C}">
                           <a14:useLocalDpi xmlns:a14="http://schemas.microsoft.com/office/drawing/2010/main" val="0"/>
@@ -23979,6 +24200,17 @@
     </w:p>
     <w:p>
       <w:pPr>
+        <w:spacing w:line="360" w:lineRule="auto"/>
+        <w:jc w:val="center"/>
+        <w:rPr>
+          <w:rFonts w:ascii="Times New Roman" w:hAnsi="Times New Roman" w:cs="Times New Roman"/>
+          <w:sz w:val="24"/>
+          <w:szCs w:val="24"/>
+        </w:rPr>
+      </w:pPr>
+    </w:p>
+    <w:p>
+      <w:pPr>
         <w:rPr>
           <w:rFonts w:ascii="Times New Roman" w:hAnsi="Times New Roman" w:cs="Times New Roman"/>
           <w:sz w:val="24"/>
@@ -24677,7 +24909,7 @@
                     </pic:cNvPicPr>
                   </pic:nvPicPr>
                   <pic:blipFill>
-                    <a:blip r:embed="rId20">
+                    <a:blip r:embed="rId21">
                       <a:extLst>
                         <a:ext uri="{28A0092B-C50C-407E-A947-70E740481C1C}">
                           <a14:useLocalDpi xmlns:a14="http://schemas.microsoft.com/office/drawing/2010/main" val="0"/>
@@ -24760,23 +24992,6 @@
     </w:p>
     <w:p>
       <w:pPr>
-        <w:rPr>
-          <w:rFonts w:ascii="Times New Roman" w:hAnsi="Times New Roman" w:cs="Times New Roman"/>
-          <w:sz w:val="24"/>
-          <w:szCs w:val="24"/>
-        </w:rPr>
-      </w:pPr>
-      <w:r>
-        <w:rPr>
-          <w:rFonts w:ascii="Times New Roman" w:hAnsi="Times New Roman" w:cs="Times New Roman"/>
-          <w:sz w:val="24"/>
-          <w:szCs w:val="24"/>
-        </w:rPr>
-        <w:br w:type="page"/>
-      </w:r>
-    </w:p>
-    <w:p>
-      <w:pPr>
         <w:spacing w:line="360" w:lineRule="auto"/>
         <w:jc w:val="both"/>
         <w:rPr>
@@ -24791,12 +25006,155 @@
       <w:r>
         <w:rPr>
           <w:rFonts w:ascii="Times New Roman" w:hAnsi="Times New Roman" w:cs="Times New Roman"/>
+          <w:sz w:val="24"/>
+          <w:szCs w:val="24"/>
+        </w:rPr>
+        <w:tab/>
+      </w:r>
+      <w:r>
+        <w:rPr>
+          <w:rFonts w:ascii="Times New Roman" w:hAnsi="Times New Roman" w:cs="Times New Roman"/>
           <w:b/>
           <w:i/>
           <w:sz w:val="24"/>
           <w:szCs w:val="24"/>
           <w:u w:val="single"/>
         </w:rPr>
+        <w:t>Mappaszerkezet</w:t>
+      </w:r>
+    </w:p>
+    <w:p>
+      <w:pPr>
+        <w:spacing w:line="360" w:lineRule="auto"/>
+        <w:jc w:val="both"/>
+        <w:rPr>
+          <w:rFonts w:ascii="Times New Roman" w:hAnsi="Times New Roman" w:cs="Times New Roman"/>
+          <w:sz w:val="24"/>
+          <w:szCs w:val="24"/>
+        </w:rPr>
+      </w:pPr>
+    </w:p>
+    <w:p>
+      <w:pPr>
+        <w:spacing w:line="360" w:lineRule="auto"/>
+        <w:jc w:val="both"/>
+        <w:rPr>
+          <w:rFonts w:ascii="Times New Roman" w:hAnsi="Times New Roman" w:cs="Times New Roman"/>
+          <w:b/>
+          <w:i/>
+          <w:sz w:val="24"/>
+          <w:szCs w:val="24"/>
+          <w:u w:val="single"/>
+        </w:rPr>
+      </w:pPr>
+      <w:r>
+        <w:rPr>
+          <w:rFonts w:ascii="Times New Roman" w:hAnsi="Times New Roman" w:cs="Times New Roman"/>
+          <w:sz w:val="24"/>
+          <w:szCs w:val="24"/>
+        </w:rPr>
+        <w:tab/>
+      </w:r>
+      <w:r>
+        <w:rPr>
+          <w:rFonts w:ascii="Times New Roman" w:hAnsi="Times New Roman" w:cs="Times New Roman"/>
+          <w:b/>
+          <w:i/>
+          <w:sz w:val="24"/>
+          <w:szCs w:val="24"/>
+          <w:u w:val="single"/>
+        </w:rPr>
+        <w:t>További lehetőségek</w:t>
+      </w:r>
+    </w:p>
+    <w:p>
+      <w:pPr>
+        <w:spacing w:line="360" w:lineRule="auto"/>
+        <w:jc w:val="both"/>
+        <w:rPr>
+          <w:rFonts w:ascii="Times New Roman" w:hAnsi="Times New Roman" w:cs="Times New Roman"/>
+          <w:sz w:val="24"/>
+          <w:szCs w:val="24"/>
+        </w:rPr>
+      </w:pPr>
+      <w:r>
+        <w:rPr>
+          <w:rFonts w:ascii="Times New Roman" w:hAnsi="Times New Roman" w:cs="Times New Roman"/>
+          <w:sz w:val="24"/>
+          <w:szCs w:val="24"/>
+        </w:rPr>
+        <w:t>manuális import, mappa megadása</w:t>
+      </w:r>
+      <w:r>
+        <w:rPr>
+          <w:rFonts w:ascii="Times New Roman" w:hAnsi="Times New Roman" w:cs="Times New Roman"/>
+          <w:sz w:val="24"/>
+          <w:szCs w:val="24"/>
+        </w:rPr>
+        <w:t xml:space="preserve"> fájlok helyett</w:t>
+      </w:r>
+    </w:p>
+    <w:p>
+      <w:pPr>
+        <w:spacing w:line="360" w:lineRule="auto"/>
+        <w:jc w:val="both"/>
+        <w:rPr>
+          <w:rFonts w:ascii="Times New Roman" w:hAnsi="Times New Roman" w:cs="Times New Roman"/>
+          <w:sz w:val="24"/>
+          <w:szCs w:val="24"/>
+        </w:rPr>
+      </w:pPr>
+    </w:p>
+    <w:p>
+      <w:pPr>
+        <w:spacing w:line="360" w:lineRule="auto"/>
+        <w:jc w:val="both"/>
+        <w:rPr>
+          <w:rFonts w:ascii="Times New Roman" w:hAnsi="Times New Roman" w:cs="Times New Roman"/>
+          <w:sz w:val="24"/>
+          <w:szCs w:val="24"/>
+        </w:rPr>
+      </w:pPr>
+    </w:p>
+    <w:p>
+      <w:pPr>
+        <w:rPr>
+          <w:rFonts w:ascii="Times New Roman" w:hAnsi="Times New Roman" w:cs="Times New Roman"/>
+          <w:sz w:val="24"/>
+          <w:szCs w:val="24"/>
+        </w:rPr>
+      </w:pPr>
+      <w:r>
+        <w:rPr>
+          <w:rFonts w:ascii="Times New Roman" w:hAnsi="Times New Roman" w:cs="Times New Roman"/>
+          <w:sz w:val="24"/>
+          <w:szCs w:val="24"/>
+        </w:rPr>
+        <w:br w:type="page"/>
+      </w:r>
+    </w:p>
+    <w:p>
+      <w:pPr>
+        <w:spacing w:line="360" w:lineRule="auto"/>
+        <w:jc w:val="both"/>
+        <w:rPr>
+          <w:rFonts w:ascii="Times New Roman" w:hAnsi="Times New Roman" w:cs="Times New Roman"/>
+          <w:b/>
+          <w:i/>
+          <w:sz w:val="24"/>
+          <w:szCs w:val="24"/>
+          <w:u w:val="single"/>
+        </w:rPr>
+      </w:pPr>
+      <w:r>
+        <w:rPr>
+          <w:rFonts w:ascii="Times New Roman" w:hAnsi="Times New Roman" w:cs="Times New Roman"/>
+          <w:b/>
+          <w:i/>
+          <w:sz w:val="24"/>
+          <w:szCs w:val="24"/>
+          <w:u w:val="single"/>
+        </w:rPr>
         <w:lastRenderedPageBreak/>
         <w:t>Tesztelés</w:t>
       </w:r>
@@ -24807,6 +25165,39 @@
         <w:jc w:val="both"/>
         <w:rPr>
           <w:rFonts w:ascii="Times New Roman" w:hAnsi="Times New Roman" w:cs="Times New Roman"/>
+          <w:b/>
+          <w:i/>
+          <w:sz w:val="24"/>
+          <w:szCs w:val="24"/>
+          <w:u w:val="single"/>
+        </w:rPr>
+      </w:pPr>
+      <w:r>
+        <w:rPr>
+          <w:rFonts w:ascii="Times New Roman" w:hAnsi="Times New Roman" w:cs="Times New Roman"/>
+          <w:sz w:val="24"/>
+          <w:szCs w:val="24"/>
+        </w:rPr>
+        <w:tab/>
+      </w:r>
+      <w:r>
+        <w:rPr>
+          <w:rFonts w:ascii="Times New Roman" w:hAnsi="Times New Roman" w:cs="Times New Roman"/>
+          <w:b/>
+          <w:i/>
+          <w:sz w:val="24"/>
+          <w:szCs w:val="24"/>
+          <w:u w:val="single"/>
+        </w:rPr>
+        <w:t>Unit teszt</w:t>
+      </w:r>
+    </w:p>
+    <w:p>
+      <w:pPr>
+        <w:spacing w:line="360" w:lineRule="auto"/>
+        <w:jc w:val="both"/>
+        <w:rPr>
+          <w:rFonts w:ascii="Times New Roman" w:hAnsi="Times New Roman" w:cs="Times New Roman"/>
           <w:sz w:val="24"/>
           <w:szCs w:val="24"/>
         </w:rPr>
@@ -24839,6 +25230,165 @@
           <w:szCs w:val="24"/>
         </w:rPr>
       </w:pPr>
+      <w:r>
+        <w:rPr>
+          <w:rFonts w:ascii="Times New Roman" w:hAnsi="Times New Roman" w:cs="Times New Roman"/>
+          <w:sz w:val="24"/>
+          <w:szCs w:val="24"/>
+        </w:rPr>
+        <w:tab/>
+        <w:t>Először a rendszeren végzett unit tesztelési metodikát ismertetem, ugyanis már az implementálás fázisa közben is nagy szerepet játszott.</w:t>
+      </w:r>
+      <w:r>
+        <w:rPr>
+          <w:rFonts w:ascii="Times New Roman" w:hAnsi="Times New Roman" w:cs="Times New Roman"/>
+          <w:sz w:val="24"/>
+          <w:szCs w:val="24"/>
+        </w:rPr>
+        <w:t xml:space="preserve"> </w:t>
+      </w:r>
+      <w:proofErr w:type="gramStart"/>
+      <w:r>
+        <w:rPr>
+          <w:rFonts w:ascii="Times New Roman" w:hAnsi="Times New Roman" w:cs="Times New Roman"/>
+          <w:sz w:val="24"/>
+          <w:szCs w:val="24"/>
+        </w:rPr>
+        <w:t>A</w:t>
+      </w:r>
+      <w:proofErr w:type="gramEnd"/>
+      <w:r>
+        <w:rPr>
+          <w:rFonts w:ascii="Times New Roman" w:hAnsi="Times New Roman" w:cs="Times New Roman"/>
+          <w:sz w:val="24"/>
+          <w:szCs w:val="24"/>
+        </w:rPr>
+        <w:t xml:space="preserve"> unit tesztelés a </w:t>
+      </w:r>
+      <w:r>
+        <w:rPr>
+          <w:rFonts w:ascii="Times New Roman" w:hAnsi="Times New Roman" w:cs="Times New Roman"/>
+          <w:sz w:val="24"/>
+          <w:szCs w:val="24"/>
+        </w:rPr>
+        <w:t xml:space="preserve">legalacsonyabb szintű tesztelés. Azokat az egységeket teszteli, amelyekből felépül a komplett rendszer. Pontos meghatározása nincs annak, hogy mit képvisel egy unit egy adott szoftverben. </w:t>
+      </w:r>
+      <w:r>
+        <w:rPr>
+          <w:rFonts w:ascii="Times New Roman" w:hAnsi="Times New Roman" w:cs="Times New Roman"/>
+          <w:sz w:val="24"/>
+          <w:szCs w:val="24"/>
+        </w:rPr>
+        <w:t>Viszont az megállapítható, hogy a legkisebb önálló egységként tesztelhető részét képezi a rendszernek. A teszt használatának célja, hogy alapot nyújtson a biztonságos, helyesen működő szoftverkomponensek implementálásához.</w:t>
+      </w:r>
+      <w:r>
+        <w:rPr>
+          <w:rFonts w:ascii="Times New Roman" w:hAnsi="Times New Roman" w:cs="Times New Roman"/>
+          <w:sz w:val="24"/>
+          <w:szCs w:val="24"/>
+        </w:rPr>
+        <w:t xml:space="preserve"> Unit tesztelés során általában egy funkciót vagy metódust kell tesztelni. Lényege, hogy különböző bemenetek esetén, miként reagál a metódus és milyen viselkedést produkál az elvárthoz képest.</w:t>
+      </w:r>
+      <w:r>
+        <w:rPr>
+          <w:rFonts w:ascii="Times New Roman" w:hAnsi="Times New Roman" w:cs="Times New Roman"/>
+          <w:sz w:val="24"/>
+          <w:szCs w:val="24"/>
+        </w:rPr>
+        <w:t xml:space="preserve"> </w:t>
+      </w:r>
+      <w:r>
+        <w:rPr>
+          <w:rFonts w:ascii="Times New Roman" w:hAnsi="Times New Roman" w:cs="Times New Roman"/>
+          <w:sz w:val="24"/>
+          <w:szCs w:val="24"/>
+        </w:rPr>
+        <w:t xml:space="preserve">Egy metódusra akár több teszt esetet is lehet írni, ha több féle képpen reagálna különböző bemenetek alkalmával. Fontos megjegyezni, hogy egymástól </w:t>
+      </w:r>
+      <w:proofErr w:type="spellStart"/>
+      <w:r>
+        <w:rPr>
+          <w:rFonts w:ascii="Times New Roman" w:hAnsi="Times New Roman" w:cs="Times New Roman"/>
+          <w:sz w:val="24"/>
+          <w:szCs w:val="24"/>
+        </w:rPr>
+        <w:t>elszeparáltan</w:t>
+      </w:r>
+      <w:proofErr w:type="spellEnd"/>
+      <w:r>
+        <w:rPr>
+          <w:rFonts w:ascii="Times New Roman" w:hAnsi="Times New Roman" w:cs="Times New Roman"/>
+          <w:sz w:val="24"/>
+          <w:szCs w:val="24"/>
+        </w:rPr>
+        <w:t xml:space="preserve"> futtassuk a teszteket, hogy ne alakuljon ki semmilyen függőség közöttük, ami </w:t>
+      </w:r>
+      <w:r>
+        <w:rPr>
+          <w:rFonts w:ascii="Times New Roman" w:hAnsi="Times New Roman" w:cs="Times New Roman"/>
+          <w:sz w:val="24"/>
+          <w:szCs w:val="24"/>
+        </w:rPr>
+        <w:t>nem a valós elvárt viselkedést mutatná</w:t>
+      </w:r>
+      <w:r>
+        <w:rPr>
+          <w:rFonts w:ascii="Times New Roman" w:hAnsi="Times New Roman" w:cs="Times New Roman"/>
+          <w:sz w:val="24"/>
+          <w:szCs w:val="24"/>
+        </w:rPr>
+        <w:t>.</w:t>
+      </w:r>
+      <w:r>
+        <w:rPr>
+          <w:rFonts w:ascii="Times New Roman" w:hAnsi="Times New Roman" w:cs="Times New Roman"/>
+          <w:sz w:val="24"/>
+          <w:szCs w:val="24"/>
+        </w:rPr>
+        <w:t xml:space="preserve"> Valamint így könnyebb </w:t>
+      </w:r>
+      <w:r>
+        <w:rPr>
+          <w:rFonts w:ascii="Times New Roman" w:hAnsi="Times New Roman" w:cs="Times New Roman"/>
+          <w:sz w:val="24"/>
+          <w:szCs w:val="24"/>
+        </w:rPr>
+        <w:t xml:space="preserve">megállapítani </w:t>
+      </w:r>
+      <w:r>
+        <w:rPr>
+          <w:rFonts w:ascii="Times New Roman" w:hAnsi="Times New Roman" w:cs="Times New Roman"/>
+          <w:sz w:val="24"/>
+          <w:szCs w:val="24"/>
+        </w:rPr>
+        <w:t>a hiba helyét.</w:t>
+      </w:r>
+      <w:r>
+        <w:rPr>
+          <w:rFonts w:ascii="Times New Roman" w:hAnsi="Times New Roman" w:cs="Times New Roman"/>
+          <w:sz w:val="24"/>
+          <w:szCs w:val="24"/>
+        </w:rPr>
+        <w:t xml:space="preserve"> A metódusok későbbi változtatása esetén szintén futtatható </w:t>
+      </w:r>
+      <w:proofErr w:type="gramStart"/>
+      <w:r>
+        <w:rPr>
+          <w:rFonts w:ascii="Times New Roman" w:hAnsi="Times New Roman" w:cs="Times New Roman"/>
+          <w:sz w:val="24"/>
+          <w:szCs w:val="24"/>
+        </w:rPr>
+        <w:t>a</w:t>
+      </w:r>
+      <w:proofErr w:type="gramEnd"/>
+      <w:r>
+        <w:rPr>
+          <w:rFonts w:ascii="Times New Roman" w:hAnsi="Times New Roman" w:cs="Times New Roman"/>
+          <w:sz w:val="24"/>
+          <w:szCs w:val="24"/>
+        </w:rPr>
+        <w:t xml:space="preserve"> unit teszt, ami biztosítja, hogy a változtatás során nem következett be hiba.</w:t>
+      </w:r>
     </w:p>
     <w:p>
       <w:pPr>
@@ -24850,17 +25400,705 @@
           <w:szCs w:val="24"/>
         </w:rPr>
       </w:pPr>
+      <w:r>
+        <w:rPr>
+          <w:rFonts w:ascii="Times New Roman" w:hAnsi="Times New Roman" w:cs="Times New Roman"/>
+          <w:sz w:val="24"/>
+          <w:szCs w:val="24"/>
+        </w:rPr>
+        <w:tab/>
+        <w:t xml:space="preserve">Unit teszteléshez a </w:t>
+      </w:r>
+      <w:proofErr w:type="spellStart"/>
+      <w:r>
+        <w:rPr>
+          <w:rFonts w:ascii="Times New Roman" w:hAnsi="Times New Roman" w:cs="Times New Roman"/>
+          <w:sz w:val="24"/>
+          <w:szCs w:val="24"/>
+        </w:rPr>
+        <w:t>JUnit</w:t>
+      </w:r>
+      <w:proofErr w:type="spellEnd"/>
+      <w:r>
+        <w:rPr>
+          <w:rFonts w:ascii="Times New Roman" w:hAnsi="Times New Roman" w:cs="Times New Roman"/>
+          <w:sz w:val="24"/>
+          <w:szCs w:val="24"/>
+        </w:rPr>
+        <w:t xml:space="preserve"> keretrendszert használtam, amelyet a </w:t>
+      </w:r>
+      <w:proofErr w:type="spellStart"/>
+      <w:r>
+        <w:rPr>
+          <w:rFonts w:ascii="Times New Roman" w:hAnsi="Times New Roman" w:cs="Times New Roman"/>
+          <w:sz w:val="24"/>
+          <w:szCs w:val="24"/>
+        </w:rPr>
+        <w:t>NetBeans</w:t>
+      </w:r>
+      <w:proofErr w:type="spellEnd"/>
+      <w:r>
+        <w:rPr>
+          <w:rFonts w:ascii="Times New Roman" w:hAnsi="Times New Roman" w:cs="Times New Roman"/>
+          <w:sz w:val="24"/>
+          <w:szCs w:val="24"/>
+        </w:rPr>
+        <w:t xml:space="preserve"> integráltan támogat. Ez egy nyílt forráskódú keretrendszer, amely különféle anno</w:t>
+      </w:r>
+      <w:r>
+        <w:rPr>
+          <w:rFonts w:ascii="Times New Roman" w:hAnsi="Times New Roman" w:cs="Times New Roman"/>
+          <w:sz w:val="24"/>
+          <w:szCs w:val="24"/>
+        </w:rPr>
+        <w:t>tációkkal és metódusokkal teszi</w:t>
+      </w:r>
+      <w:r>
+        <w:rPr>
+          <w:rFonts w:ascii="Times New Roman" w:hAnsi="Times New Roman" w:cs="Times New Roman"/>
+          <w:sz w:val="24"/>
+          <w:szCs w:val="24"/>
+        </w:rPr>
+        <w:t xml:space="preserve"> egyszerűbbé </w:t>
+      </w:r>
+      <w:proofErr w:type="gramStart"/>
+      <w:r>
+        <w:rPr>
+          <w:rFonts w:ascii="Times New Roman" w:hAnsi="Times New Roman" w:cs="Times New Roman"/>
+          <w:sz w:val="24"/>
+          <w:szCs w:val="24"/>
+        </w:rPr>
+        <w:t>a</w:t>
+      </w:r>
+      <w:proofErr w:type="gramEnd"/>
+      <w:r>
+        <w:rPr>
+          <w:rFonts w:ascii="Times New Roman" w:hAnsi="Times New Roman" w:cs="Times New Roman"/>
+          <w:sz w:val="24"/>
+          <w:szCs w:val="24"/>
+        </w:rPr>
+        <w:t xml:space="preserve"> unit tesztelés menetét.</w:t>
+      </w:r>
+      <w:r>
+        <w:rPr>
+          <w:rFonts w:ascii="Times New Roman" w:hAnsi="Times New Roman" w:cs="Times New Roman"/>
+          <w:sz w:val="24"/>
+          <w:szCs w:val="24"/>
+        </w:rPr>
+        <w:t xml:space="preserve"> Ennek köszönhetően a szoftver fejlesztése is gyorsabb és növeli minőségét. A tesztek automatikus módon </w:t>
+      </w:r>
+      <w:proofErr w:type="spellStart"/>
+      <w:r>
+        <w:rPr>
+          <w:rFonts w:ascii="Times New Roman" w:hAnsi="Times New Roman" w:cs="Times New Roman"/>
+          <w:sz w:val="24"/>
+          <w:szCs w:val="24"/>
+        </w:rPr>
+        <w:t>futtathatóak</w:t>
+      </w:r>
+      <w:proofErr w:type="spellEnd"/>
+      <w:r>
+        <w:rPr>
+          <w:rFonts w:ascii="Times New Roman" w:hAnsi="Times New Roman" w:cs="Times New Roman"/>
+          <w:sz w:val="24"/>
+          <w:szCs w:val="24"/>
+        </w:rPr>
+        <w:t xml:space="preserve"> és azonnali visszajelzés érkezik a tesztek sikerességéről vagy épp sikertelenségéről a fejlesztő számára. Külön tesztosztályokat is létrehozhatunk az átláthatóság kedvéért, amelyek a </w:t>
+      </w:r>
+      <w:proofErr w:type="gramStart"/>
+      <w:r>
+        <w:rPr>
+          <w:rFonts w:ascii="Times New Roman" w:hAnsi="Times New Roman" w:cs="Times New Roman"/>
+          <w:sz w:val="24"/>
+          <w:szCs w:val="24"/>
+        </w:rPr>
+        <w:t>teszt eseteket</w:t>
+      </w:r>
+      <w:proofErr w:type="gramEnd"/>
+      <w:r>
+        <w:rPr>
+          <w:rFonts w:ascii="Times New Roman" w:hAnsi="Times New Roman" w:cs="Times New Roman"/>
+          <w:sz w:val="24"/>
+          <w:szCs w:val="24"/>
+        </w:rPr>
+        <w:t xml:space="preserve"> tartalmazzák. Egy </w:t>
+      </w:r>
+      <w:proofErr w:type="gramStart"/>
+      <w:r>
+        <w:rPr>
+          <w:rFonts w:ascii="Times New Roman" w:hAnsi="Times New Roman" w:cs="Times New Roman"/>
+          <w:sz w:val="24"/>
+          <w:szCs w:val="24"/>
+        </w:rPr>
+        <w:t>teszt eset</w:t>
+      </w:r>
+      <w:proofErr w:type="gramEnd"/>
+      <w:r>
+        <w:rPr>
+          <w:rFonts w:ascii="Times New Roman" w:hAnsi="Times New Roman" w:cs="Times New Roman"/>
+          <w:sz w:val="24"/>
+          <w:szCs w:val="24"/>
+        </w:rPr>
+        <w:t xml:space="preserve"> a tesztelt metódus egy bizonyos részét vagy funkcionalitását </w:t>
+      </w:r>
+      <w:r>
+        <w:rPr>
+          <w:rFonts w:ascii="Times New Roman" w:hAnsi="Times New Roman" w:cs="Times New Roman"/>
+          <w:sz w:val="24"/>
+          <w:szCs w:val="24"/>
+        </w:rPr>
+        <w:t>foglalja magában</w:t>
+      </w:r>
+      <w:r>
+        <w:rPr>
+          <w:rFonts w:ascii="Times New Roman" w:hAnsi="Times New Roman" w:cs="Times New Roman"/>
+          <w:sz w:val="24"/>
+          <w:szCs w:val="24"/>
+        </w:rPr>
+        <w:t xml:space="preserve"> és vizsgálja annak viselkedését.</w:t>
+      </w:r>
+      <w:r>
+        <w:rPr>
+          <w:rFonts w:ascii="Times New Roman" w:hAnsi="Times New Roman" w:cs="Times New Roman"/>
+          <w:sz w:val="24"/>
+          <w:szCs w:val="24"/>
+        </w:rPr>
+        <w:t xml:space="preserve"> Egy </w:t>
+      </w:r>
+      <w:proofErr w:type="gramStart"/>
+      <w:r>
+        <w:rPr>
+          <w:rFonts w:ascii="Times New Roman" w:hAnsi="Times New Roman" w:cs="Times New Roman"/>
+          <w:sz w:val="24"/>
+          <w:szCs w:val="24"/>
+        </w:rPr>
+        <w:t>teszt eset</w:t>
+      </w:r>
+      <w:proofErr w:type="gramEnd"/>
+      <w:r>
+        <w:rPr>
+          <w:rFonts w:ascii="Times New Roman" w:hAnsi="Times New Roman" w:cs="Times New Roman"/>
+          <w:sz w:val="24"/>
+          <w:szCs w:val="24"/>
+        </w:rPr>
+        <w:t xml:space="preserve"> a következő példa alapján valósítható meg a </w:t>
+      </w:r>
+      <w:proofErr w:type="spellStart"/>
+      <w:r>
+        <w:rPr>
+          <w:rFonts w:ascii="Times New Roman" w:hAnsi="Times New Roman" w:cs="Times New Roman"/>
+          <w:sz w:val="24"/>
+          <w:szCs w:val="24"/>
+        </w:rPr>
+        <w:t>JUnit</w:t>
+      </w:r>
+      <w:proofErr w:type="spellEnd"/>
+      <w:r>
+        <w:rPr>
+          <w:rFonts w:ascii="Times New Roman" w:hAnsi="Times New Roman" w:cs="Times New Roman"/>
+          <w:sz w:val="24"/>
+          <w:szCs w:val="24"/>
+        </w:rPr>
+        <w:t xml:space="preserve"> keretrendszerrel.</w:t>
+      </w:r>
+    </w:p>
+    <w:p>
+      <w:pPr>
+        <w:rPr>
+          <w:rFonts w:ascii="Times New Roman" w:hAnsi="Times New Roman" w:cs="Times New Roman"/>
+          <w:sz w:val="24"/>
+          <w:szCs w:val="24"/>
+        </w:rPr>
+      </w:pPr>
+      <w:r>
+        <w:rPr>
+          <w:rFonts w:ascii="Times New Roman" w:hAnsi="Times New Roman" w:cs="Times New Roman"/>
+          <w:sz w:val="24"/>
+          <w:szCs w:val="24"/>
+        </w:rPr>
+        <w:br w:type="page"/>
+      </w:r>
+    </w:p>
+    <w:p>
+      <w:pPr>
+        <w:spacing w:line="240" w:lineRule="auto"/>
+        <w:jc w:val="both"/>
+        <w:rPr>
+          <w:rFonts w:ascii="Consolas" w:hAnsi="Consolas" w:cs="Consolas"/>
+          <w:sz w:val="24"/>
+          <w:szCs w:val="24"/>
+        </w:rPr>
+      </w:pPr>
+      <w:proofErr w:type="spellStart"/>
+      <w:r>
+        <w:rPr>
+          <w:rFonts w:ascii="Consolas" w:hAnsi="Consolas" w:cs="Consolas"/>
+          <w:sz w:val="24"/>
+          <w:szCs w:val="24"/>
+        </w:rPr>
+        <w:lastRenderedPageBreak/>
+        <w:t>public</w:t>
+      </w:r>
+      <w:proofErr w:type="spellEnd"/>
+      <w:r>
+        <w:rPr>
+          <w:rFonts w:ascii="Consolas" w:hAnsi="Consolas" w:cs="Consolas"/>
+          <w:sz w:val="24"/>
+          <w:szCs w:val="24"/>
+        </w:rPr>
+        <w:t xml:space="preserve"> </w:t>
+      </w:r>
+      <w:proofErr w:type="spellStart"/>
+      <w:r>
+        <w:rPr>
+          <w:rFonts w:ascii="Consolas" w:hAnsi="Consolas" w:cs="Consolas"/>
+          <w:sz w:val="24"/>
+          <w:szCs w:val="24"/>
+        </w:rPr>
+        <w:t>class</w:t>
+      </w:r>
+      <w:proofErr w:type="spellEnd"/>
+      <w:r>
+        <w:rPr>
+          <w:rFonts w:ascii="Consolas" w:hAnsi="Consolas" w:cs="Consolas"/>
+          <w:sz w:val="24"/>
+          <w:szCs w:val="24"/>
+        </w:rPr>
+        <w:t xml:space="preserve"> </w:t>
+      </w:r>
+      <w:proofErr w:type="spellStart"/>
+      <w:r>
+        <w:rPr>
+          <w:rFonts w:ascii="Consolas" w:hAnsi="Consolas" w:cs="Consolas"/>
+          <w:sz w:val="24"/>
+          <w:szCs w:val="24"/>
+        </w:rPr>
+        <w:t>UnitTestClass</w:t>
+      </w:r>
+      <w:proofErr w:type="spellEnd"/>
+      <w:r>
+        <w:rPr>
+          <w:rFonts w:ascii="Consolas" w:hAnsi="Consolas" w:cs="Consolas"/>
+          <w:sz w:val="24"/>
+          <w:szCs w:val="24"/>
+        </w:rPr>
+        <w:t xml:space="preserve"> </w:t>
+      </w:r>
+      <w:proofErr w:type="spellStart"/>
+      <w:r>
+        <w:rPr>
+          <w:rFonts w:ascii="Consolas" w:hAnsi="Consolas" w:cs="Consolas"/>
+          <w:sz w:val="24"/>
+          <w:szCs w:val="24"/>
+        </w:rPr>
+        <w:t>extends</w:t>
+      </w:r>
+      <w:proofErr w:type="spellEnd"/>
+      <w:r>
+        <w:rPr>
+          <w:rFonts w:ascii="Consolas" w:hAnsi="Consolas" w:cs="Consolas"/>
+          <w:sz w:val="24"/>
+          <w:szCs w:val="24"/>
+        </w:rPr>
+        <w:t xml:space="preserve"> </w:t>
+      </w:r>
+      <w:proofErr w:type="spellStart"/>
+      <w:r>
+        <w:rPr>
+          <w:rFonts w:ascii="Consolas" w:hAnsi="Consolas" w:cs="Consolas"/>
+          <w:sz w:val="24"/>
+          <w:szCs w:val="24"/>
+        </w:rPr>
+        <w:t>TestCase</w:t>
+      </w:r>
+      <w:proofErr w:type="spellEnd"/>
+      <w:r>
+        <w:rPr>
+          <w:rFonts w:ascii="Consolas" w:hAnsi="Consolas" w:cs="Consolas"/>
+          <w:sz w:val="24"/>
+          <w:szCs w:val="24"/>
+        </w:rPr>
+        <w:t xml:space="preserve"> </w:t>
+      </w:r>
+      <w:proofErr w:type="gramStart"/>
+      <w:r>
+        <w:rPr>
+          <w:rFonts w:ascii="Consolas" w:hAnsi="Consolas" w:cs="Consolas"/>
+          <w:sz w:val="24"/>
+          <w:szCs w:val="24"/>
+        </w:rPr>
+        <w:t>{</w:t>
+      </w:r>
+      <w:proofErr w:type="gramEnd"/>
+    </w:p>
+    <w:p>
+      <w:pPr>
+        <w:spacing w:line="240" w:lineRule="auto"/>
+        <w:jc w:val="both"/>
+        <w:rPr>
+          <w:rFonts w:ascii="Consolas" w:hAnsi="Consolas" w:cs="Consolas"/>
+          <w:sz w:val="24"/>
+          <w:szCs w:val="24"/>
+        </w:rPr>
+      </w:pPr>
+    </w:p>
+    <w:p>
+      <w:pPr>
+        <w:spacing w:line="240" w:lineRule="auto"/>
+        <w:jc w:val="both"/>
+        <w:rPr>
+          <w:rFonts w:ascii="Consolas" w:hAnsi="Consolas" w:cs="Consolas"/>
+          <w:sz w:val="24"/>
+          <w:szCs w:val="24"/>
+        </w:rPr>
+      </w:pPr>
+      <w:r>
+        <w:rPr>
+          <w:rFonts w:ascii="Consolas" w:hAnsi="Consolas" w:cs="Consolas"/>
+          <w:sz w:val="24"/>
+          <w:szCs w:val="24"/>
+        </w:rPr>
+        <w:t xml:space="preserve">   @</w:t>
+      </w:r>
+      <w:proofErr w:type="spellStart"/>
+      <w:r>
+        <w:rPr>
+          <w:rFonts w:ascii="Consolas" w:hAnsi="Consolas" w:cs="Consolas"/>
+          <w:sz w:val="24"/>
+          <w:szCs w:val="24"/>
+        </w:rPr>
+        <w:t>Before</w:t>
+      </w:r>
+      <w:proofErr w:type="spellEnd"/>
+    </w:p>
+    <w:p>
+      <w:pPr>
+        <w:spacing w:line="240" w:lineRule="auto"/>
+        <w:jc w:val="both"/>
+        <w:rPr>
+          <w:rFonts w:ascii="Consolas" w:hAnsi="Consolas" w:cs="Consolas"/>
+          <w:sz w:val="24"/>
+          <w:szCs w:val="24"/>
+        </w:rPr>
+      </w:pPr>
+      <w:r>
+        <w:rPr>
+          <w:rFonts w:ascii="Consolas" w:hAnsi="Consolas" w:cs="Consolas"/>
+          <w:sz w:val="24"/>
+          <w:szCs w:val="24"/>
+        </w:rPr>
+        <w:t xml:space="preserve">   @</w:t>
+      </w:r>
+      <w:proofErr w:type="spellStart"/>
+      <w:r>
+        <w:rPr>
+          <w:rFonts w:ascii="Consolas" w:hAnsi="Consolas" w:cs="Consolas"/>
+          <w:sz w:val="24"/>
+          <w:szCs w:val="24"/>
+        </w:rPr>
+        <w:t>Override</w:t>
+      </w:r>
+      <w:proofErr w:type="spellEnd"/>
+    </w:p>
+    <w:p>
+      <w:pPr>
+        <w:spacing w:line="240" w:lineRule="auto"/>
+        <w:jc w:val="both"/>
+        <w:rPr>
+          <w:rFonts w:ascii="Consolas" w:hAnsi="Consolas" w:cs="Consolas"/>
+          <w:sz w:val="24"/>
+          <w:szCs w:val="24"/>
+        </w:rPr>
+      </w:pPr>
+      <w:r>
+        <w:rPr>
+          <w:rFonts w:ascii="Consolas" w:hAnsi="Consolas" w:cs="Consolas"/>
+          <w:sz w:val="24"/>
+          <w:szCs w:val="24"/>
+        </w:rPr>
+        <w:t xml:space="preserve">   </w:t>
+      </w:r>
+      <w:proofErr w:type="spellStart"/>
+      <w:r>
+        <w:rPr>
+          <w:rFonts w:ascii="Consolas" w:hAnsi="Consolas" w:cs="Consolas"/>
+          <w:sz w:val="24"/>
+          <w:szCs w:val="24"/>
+        </w:rPr>
+        <w:t>public</w:t>
+      </w:r>
+      <w:proofErr w:type="spellEnd"/>
+      <w:r>
+        <w:rPr>
+          <w:rFonts w:ascii="Consolas" w:hAnsi="Consolas" w:cs="Consolas"/>
+          <w:sz w:val="24"/>
+          <w:szCs w:val="24"/>
+        </w:rPr>
+        <w:t xml:space="preserve"> </w:t>
+      </w:r>
+      <w:proofErr w:type="spellStart"/>
+      <w:r>
+        <w:rPr>
+          <w:rFonts w:ascii="Consolas" w:hAnsi="Consolas" w:cs="Consolas"/>
+          <w:sz w:val="24"/>
+          <w:szCs w:val="24"/>
+        </w:rPr>
+        <w:t>void</w:t>
+      </w:r>
+      <w:proofErr w:type="spellEnd"/>
+      <w:r>
+        <w:rPr>
+          <w:rFonts w:ascii="Consolas" w:hAnsi="Consolas" w:cs="Consolas"/>
+          <w:sz w:val="24"/>
+          <w:szCs w:val="24"/>
+        </w:rPr>
+        <w:t xml:space="preserve"> </w:t>
+      </w:r>
+      <w:proofErr w:type="spellStart"/>
+      <w:proofErr w:type="gramStart"/>
+      <w:r>
+        <w:rPr>
+          <w:rFonts w:ascii="Consolas" w:hAnsi="Consolas" w:cs="Consolas"/>
+          <w:sz w:val="24"/>
+          <w:szCs w:val="24"/>
+        </w:rPr>
+        <w:t>setUp</w:t>
+      </w:r>
+      <w:proofErr w:type="spellEnd"/>
+      <w:r>
+        <w:rPr>
+          <w:rFonts w:ascii="Consolas" w:hAnsi="Consolas" w:cs="Consolas"/>
+          <w:sz w:val="24"/>
+          <w:szCs w:val="24"/>
+        </w:rPr>
+        <w:t>(</w:t>
+      </w:r>
+      <w:proofErr w:type="gramEnd"/>
+      <w:r>
+        <w:rPr>
+          <w:rFonts w:ascii="Consolas" w:hAnsi="Consolas" w:cs="Consolas"/>
+          <w:sz w:val="24"/>
+          <w:szCs w:val="24"/>
+        </w:rPr>
+        <w:t>) {</w:t>
+      </w:r>
+    </w:p>
+    <w:p>
+      <w:pPr>
+        <w:spacing w:line="240" w:lineRule="auto"/>
+        <w:jc w:val="both"/>
+        <w:rPr>
+          <w:rFonts w:ascii="Consolas" w:hAnsi="Consolas" w:cs="Consolas"/>
+          <w:sz w:val="24"/>
+          <w:szCs w:val="24"/>
+        </w:rPr>
+      </w:pPr>
+      <w:r>
+        <w:rPr>
+          <w:rFonts w:ascii="Consolas" w:hAnsi="Consolas" w:cs="Consolas"/>
+          <w:sz w:val="24"/>
+          <w:szCs w:val="24"/>
+        </w:rPr>
+        <w:t xml:space="preserve">   }</w:t>
+      </w:r>
+    </w:p>
+    <w:p>
+      <w:pPr>
+        <w:spacing w:line="240" w:lineRule="auto"/>
+        <w:jc w:val="both"/>
+        <w:rPr>
+          <w:rFonts w:ascii="Consolas" w:hAnsi="Consolas" w:cs="Consolas"/>
+          <w:sz w:val="24"/>
+          <w:szCs w:val="24"/>
+        </w:rPr>
+      </w:pPr>
+    </w:p>
+    <w:p>
+      <w:pPr>
+        <w:spacing w:line="240" w:lineRule="auto"/>
+        <w:jc w:val="both"/>
+        <w:rPr>
+          <w:rFonts w:ascii="Consolas" w:hAnsi="Consolas" w:cs="Consolas"/>
+          <w:sz w:val="24"/>
+          <w:szCs w:val="24"/>
+        </w:rPr>
+      </w:pPr>
+      <w:r>
+        <w:rPr>
+          <w:rFonts w:ascii="Consolas" w:hAnsi="Consolas" w:cs="Consolas"/>
+          <w:sz w:val="24"/>
+          <w:szCs w:val="24"/>
+        </w:rPr>
+        <w:t xml:space="preserve">   @Test</w:t>
+      </w:r>
+    </w:p>
+    <w:p>
+      <w:pPr>
+        <w:spacing w:line="240" w:lineRule="auto"/>
+        <w:jc w:val="both"/>
+        <w:rPr>
+          <w:rFonts w:ascii="Consolas" w:hAnsi="Consolas" w:cs="Consolas"/>
+          <w:sz w:val="24"/>
+          <w:szCs w:val="24"/>
+        </w:rPr>
+      </w:pPr>
+      <w:r>
+        <w:rPr>
+          <w:rFonts w:ascii="Consolas" w:hAnsi="Consolas" w:cs="Consolas"/>
+          <w:sz w:val="24"/>
+          <w:szCs w:val="24"/>
+        </w:rPr>
+        <w:t xml:space="preserve">   </w:t>
+      </w:r>
+      <w:proofErr w:type="spellStart"/>
+      <w:r>
+        <w:rPr>
+          <w:rFonts w:ascii="Consolas" w:hAnsi="Consolas" w:cs="Consolas"/>
+          <w:sz w:val="24"/>
+          <w:szCs w:val="24"/>
+        </w:rPr>
+        <w:t>public</w:t>
+      </w:r>
+      <w:proofErr w:type="spellEnd"/>
+      <w:r>
+        <w:rPr>
+          <w:rFonts w:ascii="Consolas" w:hAnsi="Consolas" w:cs="Consolas"/>
+          <w:sz w:val="24"/>
+          <w:szCs w:val="24"/>
+        </w:rPr>
+        <w:t xml:space="preserve"> </w:t>
+      </w:r>
+      <w:proofErr w:type="spellStart"/>
+      <w:r>
+        <w:rPr>
+          <w:rFonts w:ascii="Consolas" w:hAnsi="Consolas" w:cs="Consolas"/>
+          <w:sz w:val="24"/>
+          <w:szCs w:val="24"/>
+        </w:rPr>
+        <w:t>void</w:t>
+      </w:r>
+      <w:proofErr w:type="spellEnd"/>
+      <w:r>
+        <w:rPr>
+          <w:rFonts w:ascii="Consolas" w:hAnsi="Consolas" w:cs="Consolas"/>
+          <w:sz w:val="24"/>
+          <w:szCs w:val="24"/>
+        </w:rPr>
+        <w:t xml:space="preserve"> </w:t>
+      </w:r>
+      <w:proofErr w:type="spellStart"/>
+      <w:proofErr w:type="gramStart"/>
+      <w:r>
+        <w:rPr>
+          <w:rFonts w:ascii="Consolas" w:hAnsi="Consolas" w:cs="Consolas"/>
+          <w:sz w:val="24"/>
+          <w:szCs w:val="24"/>
+        </w:rPr>
+        <w:t>firstTest</w:t>
+      </w:r>
+      <w:proofErr w:type="spellEnd"/>
+      <w:r>
+        <w:rPr>
+          <w:rFonts w:ascii="Consolas" w:hAnsi="Consolas" w:cs="Consolas"/>
+          <w:sz w:val="24"/>
+          <w:szCs w:val="24"/>
+        </w:rPr>
+        <w:t>(</w:t>
+      </w:r>
+      <w:proofErr w:type="gramEnd"/>
+      <w:r>
+        <w:rPr>
+          <w:rFonts w:ascii="Consolas" w:hAnsi="Consolas" w:cs="Consolas"/>
+          <w:sz w:val="24"/>
+          <w:szCs w:val="24"/>
+        </w:rPr>
+        <w:t>) {</w:t>
+      </w:r>
+    </w:p>
+    <w:p>
+      <w:pPr>
+        <w:spacing w:line="240" w:lineRule="auto"/>
+        <w:jc w:val="both"/>
+        <w:rPr>
+          <w:rFonts w:ascii="Consolas" w:hAnsi="Consolas" w:cs="Consolas"/>
+          <w:sz w:val="24"/>
+          <w:szCs w:val="24"/>
+        </w:rPr>
+      </w:pPr>
+      <w:r>
+        <w:rPr>
+          <w:rFonts w:ascii="Consolas" w:hAnsi="Consolas" w:cs="Consolas"/>
+          <w:sz w:val="24"/>
+          <w:szCs w:val="24"/>
+        </w:rPr>
+        <w:t xml:space="preserve">      </w:t>
+      </w:r>
+      <w:proofErr w:type="spellStart"/>
+      <w:proofErr w:type="gramStart"/>
+      <w:r>
+        <w:rPr>
+          <w:rFonts w:ascii="Consolas" w:hAnsi="Consolas" w:cs="Consolas"/>
+          <w:sz w:val="24"/>
+          <w:szCs w:val="24"/>
+        </w:rPr>
+        <w:t>asserEquals</w:t>
+      </w:r>
+      <w:proofErr w:type="spellEnd"/>
+      <w:r>
+        <w:rPr>
+          <w:rFonts w:ascii="Consolas" w:hAnsi="Consolas" w:cs="Consolas"/>
+          <w:sz w:val="24"/>
+          <w:szCs w:val="24"/>
+        </w:rPr>
+        <w:t>( 0</w:t>
+      </w:r>
+      <w:proofErr w:type="gramEnd"/>
+      <w:r>
+        <w:rPr>
+          <w:rFonts w:ascii="Consolas" w:hAnsi="Consolas" w:cs="Consolas"/>
+          <w:sz w:val="24"/>
+          <w:szCs w:val="24"/>
+        </w:rPr>
+        <w:t>, 0 * 10 );</w:t>
+      </w:r>
+    </w:p>
+    <w:p>
+      <w:pPr>
+        <w:spacing w:line="240" w:lineRule="auto"/>
+        <w:jc w:val="both"/>
+        <w:rPr>
+          <w:rFonts w:ascii="Consolas" w:hAnsi="Consolas" w:cs="Consolas"/>
+          <w:sz w:val="24"/>
+          <w:szCs w:val="24"/>
+        </w:rPr>
+      </w:pPr>
+      <w:r>
+        <w:rPr>
+          <w:rFonts w:ascii="Consolas" w:hAnsi="Consolas" w:cs="Consolas"/>
+          <w:sz w:val="24"/>
+          <w:szCs w:val="24"/>
+        </w:rPr>
+        <w:t xml:space="preserve">   }</w:t>
+      </w:r>
     </w:p>
     <w:p>
       <w:pPr>
         <w:spacing w:line="360" w:lineRule="auto"/>
         <w:jc w:val="both"/>
         <w:rPr>
-          <w:rFonts w:ascii="Times New Roman" w:hAnsi="Times New Roman" w:cs="Times New Roman"/>
-          <w:sz w:val="24"/>
-          <w:szCs w:val="24"/>
-        </w:rPr>
-      </w:pPr>
+          <w:rFonts w:ascii="Consolas" w:hAnsi="Consolas" w:cs="Consolas"/>
+          <w:sz w:val="24"/>
+          <w:szCs w:val="24"/>
+        </w:rPr>
+      </w:pPr>
+      <w:r>
+        <w:rPr>
+          <w:rFonts w:ascii="Consolas" w:hAnsi="Consolas" w:cs="Consolas"/>
+          <w:sz w:val="24"/>
+          <w:szCs w:val="24"/>
+        </w:rPr>
+        <w:t>}</w:t>
+      </w:r>
     </w:p>
     <w:p>
       <w:pPr>
@@ -24872,6 +26110,164 @@
           <w:szCs w:val="24"/>
         </w:rPr>
       </w:pPr>
+      <w:r>
+        <w:rPr>
+          <w:rFonts w:ascii="Times New Roman" w:hAnsi="Times New Roman" w:cs="Times New Roman"/>
+          <w:sz w:val="24"/>
+          <w:szCs w:val="24"/>
+        </w:rPr>
+        <w:tab/>
+      </w:r>
+      <w:r>
+        <w:rPr>
+          <w:rFonts w:ascii="Times New Roman" w:hAnsi="Times New Roman" w:cs="Times New Roman"/>
+          <w:sz w:val="24"/>
+          <w:szCs w:val="24"/>
+        </w:rPr>
+        <w:t xml:space="preserve">Előfordulhat, hogy több </w:t>
+      </w:r>
+      <w:proofErr w:type="gramStart"/>
+      <w:r>
+        <w:rPr>
+          <w:rFonts w:ascii="Times New Roman" w:hAnsi="Times New Roman" w:cs="Times New Roman"/>
+          <w:sz w:val="24"/>
+          <w:szCs w:val="24"/>
+        </w:rPr>
+        <w:t>teszt eset</w:t>
+      </w:r>
+      <w:proofErr w:type="gramEnd"/>
+      <w:r>
+        <w:rPr>
+          <w:rFonts w:ascii="Times New Roman" w:hAnsi="Times New Roman" w:cs="Times New Roman"/>
+          <w:sz w:val="24"/>
+          <w:szCs w:val="24"/>
+        </w:rPr>
+        <w:t xml:space="preserve"> futtatásához szükség van ugyanarra az objektumra. </w:t>
+      </w:r>
+      <w:r>
+        <w:rPr>
+          <w:rFonts w:ascii="Times New Roman" w:hAnsi="Times New Roman" w:cs="Times New Roman"/>
+          <w:sz w:val="24"/>
+          <w:szCs w:val="24"/>
+        </w:rPr>
+        <w:t xml:space="preserve">A </w:t>
+      </w:r>
+      <w:proofErr w:type="spellStart"/>
+      <w:r>
+        <w:rPr>
+          <w:rFonts w:ascii="Times New Roman" w:hAnsi="Times New Roman" w:cs="Times New Roman"/>
+          <w:sz w:val="24"/>
+          <w:szCs w:val="24"/>
+        </w:rPr>
+        <w:t>setUp</w:t>
+      </w:r>
+      <w:proofErr w:type="spellEnd"/>
+      <w:r>
+        <w:rPr>
+          <w:rFonts w:ascii="Times New Roman" w:hAnsi="Times New Roman" w:cs="Times New Roman"/>
+          <w:sz w:val="24"/>
+          <w:szCs w:val="24"/>
+        </w:rPr>
+        <w:t xml:space="preserve">() metódus felülírva és </w:t>
+      </w:r>
+      <w:proofErr w:type="spellStart"/>
+      <w:r>
+        <w:rPr>
+          <w:rFonts w:ascii="Times New Roman" w:hAnsi="Times New Roman" w:cs="Times New Roman"/>
+          <w:sz w:val="24"/>
+          <w:szCs w:val="24"/>
+        </w:rPr>
+        <w:t>Before</w:t>
+      </w:r>
+      <w:proofErr w:type="spellEnd"/>
+      <w:r>
+        <w:rPr>
+          <w:rFonts w:ascii="Times New Roman" w:hAnsi="Times New Roman" w:cs="Times New Roman"/>
+          <w:sz w:val="24"/>
+          <w:szCs w:val="24"/>
+        </w:rPr>
+        <w:t xml:space="preserve"> annotációval ellátva minden egyes </w:t>
+      </w:r>
+      <w:proofErr w:type="gramStart"/>
+      <w:r>
+        <w:rPr>
+          <w:rFonts w:ascii="Times New Roman" w:hAnsi="Times New Roman" w:cs="Times New Roman"/>
+          <w:sz w:val="24"/>
+          <w:szCs w:val="24"/>
+        </w:rPr>
+        <w:t>teszt eset</w:t>
+      </w:r>
+      <w:proofErr w:type="gramEnd"/>
+      <w:r>
+        <w:rPr>
+          <w:rFonts w:ascii="Times New Roman" w:hAnsi="Times New Roman" w:cs="Times New Roman"/>
+          <w:sz w:val="24"/>
+          <w:szCs w:val="24"/>
+        </w:rPr>
+        <w:t xml:space="preserve"> előtt lefut</w:t>
+      </w:r>
+      <w:r>
+        <w:rPr>
+          <w:rFonts w:ascii="Times New Roman" w:hAnsi="Times New Roman" w:cs="Times New Roman"/>
+          <w:sz w:val="24"/>
+          <w:szCs w:val="24"/>
+        </w:rPr>
+        <w:t xml:space="preserve">. Így nincs szükség minden </w:t>
+      </w:r>
+      <w:proofErr w:type="gramStart"/>
+      <w:r>
+        <w:rPr>
+          <w:rFonts w:ascii="Times New Roman" w:hAnsi="Times New Roman" w:cs="Times New Roman"/>
+          <w:sz w:val="24"/>
+          <w:szCs w:val="24"/>
+        </w:rPr>
+        <w:t>teszt eset</w:t>
+      </w:r>
+      <w:proofErr w:type="gramEnd"/>
+      <w:r>
+        <w:rPr>
+          <w:rFonts w:ascii="Times New Roman" w:hAnsi="Times New Roman" w:cs="Times New Roman"/>
+          <w:sz w:val="24"/>
+          <w:szCs w:val="24"/>
+        </w:rPr>
+        <w:t xml:space="preserve"> elején inicializálni az objektumok értékét, ehelyett egy függvény gondoskodik róla. </w:t>
+      </w:r>
+      <w:r>
+        <w:rPr>
+          <w:rFonts w:ascii="Times New Roman" w:hAnsi="Times New Roman" w:cs="Times New Roman"/>
+          <w:sz w:val="24"/>
+          <w:szCs w:val="24"/>
+        </w:rPr>
+        <w:t xml:space="preserve">Az </w:t>
+      </w:r>
+      <w:proofErr w:type="spellStart"/>
+      <w:proofErr w:type="gramStart"/>
+      <w:r>
+        <w:rPr>
+          <w:rFonts w:ascii="Times New Roman" w:hAnsi="Times New Roman" w:cs="Times New Roman"/>
+          <w:sz w:val="24"/>
+          <w:szCs w:val="24"/>
+        </w:rPr>
+        <w:t>assertEquals</w:t>
+      </w:r>
+      <w:proofErr w:type="spellEnd"/>
+      <w:r>
+        <w:rPr>
+          <w:rFonts w:ascii="Times New Roman" w:hAnsi="Times New Roman" w:cs="Times New Roman"/>
+          <w:sz w:val="24"/>
+          <w:szCs w:val="24"/>
+        </w:rPr>
+        <w:t>(</w:t>
+      </w:r>
+      <w:proofErr w:type="gramEnd"/>
+      <w:r>
+        <w:rPr>
+          <w:rFonts w:ascii="Times New Roman" w:hAnsi="Times New Roman" w:cs="Times New Roman"/>
+          <w:sz w:val="24"/>
+          <w:szCs w:val="24"/>
+        </w:rPr>
+        <w:t>) metódus paramétereként egy elvárt, valamint egy aktuális értéket kell megadni, amelyeket megegyezés céljából megvizsgál.</w:t>
+      </w:r>
     </w:p>
     <w:p>
       <w:pPr>
@@ -24883,6 +26279,47 @@
           <w:szCs w:val="24"/>
         </w:rPr>
       </w:pPr>
+      <w:r>
+        <w:rPr>
+          <w:rFonts w:ascii="Times New Roman" w:hAnsi="Times New Roman" w:cs="Times New Roman"/>
+          <w:sz w:val="24"/>
+          <w:szCs w:val="24"/>
+        </w:rPr>
+        <w:tab/>
+        <w:t>A rendszer implementálása közben a grafikus felhasználói felületet nem tudtam unit tesztelni, hiszen az nem valósít meg semmilyen üzleti logikát. Emellett az adatbázison végrehajtott műveleteket sem voltam képes letesztelni a keretrendszerrel, ugyanis ebben az esetben az adatbázis szerverén történik a folyamat.</w:t>
+      </w:r>
+      <w:r>
+        <w:rPr>
+          <w:rFonts w:ascii="Times New Roman" w:hAnsi="Times New Roman" w:cs="Times New Roman"/>
+          <w:sz w:val="24"/>
+          <w:szCs w:val="24"/>
+        </w:rPr>
+        <w:t xml:space="preserve"> Ennek következtében </w:t>
+      </w:r>
+      <w:r>
+        <w:rPr>
+          <w:rFonts w:ascii="Times New Roman" w:hAnsi="Times New Roman" w:cs="Times New Roman"/>
+          <w:sz w:val="24"/>
+          <w:szCs w:val="24"/>
+        </w:rPr>
+        <w:t xml:space="preserve">főként </w:t>
+      </w:r>
+      <w:r>
+        <w:rPr>
+          <w:rFonts w:ascii="Times New Roman" w:hAnsi="Times New Roman" w:cs="Times New Roman"/>
+          <w:sz w:val="24"/>
+          <w:szCs w:val="24"/>
+        </w:rPr>
+        <w:t>a fájl</w:t>
+      </w:r>
+      <w:r>
+        <w:rPr>
+          <w:rFonts w:ascii="Times New Roman" w:hAnsi="Times New Roman" w:cs="Times New Roman"/>
+          <w:sz w:val="24"/>
+          <w:szCs w:val="24"/>
+        </w:rPr>
+        <w:t>ok feldolgozását és egyéb műveletek tudtam unit tesztelni.</w:t>
+      </w:r>
     </w:p>
     <w:p>
       <w:pPr>
@@ -24890,10 +26327,32 @@
         <w:jc w:val="both"/>
         <w:rPr>
           <w:rFonts w:ascii="Times New Roman" w:hAnsi="Times New Roman" w:cs="Times New Roman"/>
-          <w:sz w:val="24"/>
-          <w:szCs w:val="24"/>
-        </w:rPr>
-      </w:pPr>
+          <w:b/>
+          <w:i/>
+          <w:sz w:val="24"/>
+          <w:szCs w:val="24"/>
+          <w:u w:val="single"/>
+        </w:rPr>
+      </w:pPr>
+      <w:r>
+        <w:rPr>
+          <w:rFonts w:ascii="Times New Roman" w:hAnsi="Times New Roman" w:cs="Times New Roman"/>
+          <w:sz w:val="24"/>
+          <w:szCs w:val="24"/>
+        </w:rPr>
+        <w:tab/>
+      </w:r>
+      <w:r>
+        <w:rPr>
+          <w:rFonts w:ascii="Times New Roman" w:hAnsi="Times New Roman" w:cs="Times New Roman"/>
+          <w:b/>
+          <w:i/>
+          <w:sz w:val="24"/>
+          <w:szCs w:val="24"/>
+          <w:u w:val="single"/>
+        </w:rPr>
+        <w:t>Adatbázis oldal</w:t>
+      </w:r>
     </w:p>
     <w:p>
       <w:pPr>
@@ -24905,6 +26364,79 @@
           <w:szCs w:val="24"/>
         </w:rPr>
       </w:pPr>
+      <w:r>
+        <w:rPr>
+          <w:rFonts w:ascii="Times New Roman" w:hAnsi="Times New Roman" w:cs="Times New Roman"/>
+          <w:sz w:val="24"/>
+          <w:szCs w:val="24"/>
+        </w:rPr>
+        <w:tab/>
+        <w:t xml:space="preserve">Legfontosabb tesztelés az adatbázis-szerver oldali </w:t>
+      </w:r>
+      <w:r>
+        <w:rPr>
+          <w:rFonts w:ascii="Times New Roman" w:hAnsi="Times New Roman" w:cs="Times New Roman"/>
+          <w:sz w:val="24"/>
+          <w:szCs w:val="24"/>
+        </w:rPr>
+        <w:t xml:space="preserve">folyamatok </w:t>
+      </w:r>
+      <w:r>
+        <w:rPr>
+          <w:rFonts w:ascii="Times New Roman" w:hAnsi="Times New Roman" w:cs="Times New Roman"/>
+          <w:sz w:val="24"/>
+          <w:szCs w:val="24"/>
+        </w:rPr>
+        <w:t>teszt</w:t>
+      </w:r>
+      <w:r>
+        <w:rPr>
+          <w:rFonts w:ascii="Times New Roman" w:hAnsi="Times New Roman" w:cs="Times New Roman"/>
+          <w:sz w:val="24"/>
+          <w:szCs w:val="24"/>
+        </w:rPr>
+        <w:t>jei</w:t>
+      </w:r>
+      <w:r>
+        <w:rPr>
+          <w:rFonts w:ascii="Times New Roman" w:hAnsi="Times New Roman" w:cs="Times New Roman"/>
+          <w:sz w:val="24"/>
+          <w:szCs w:val="24"/>
+        </w:rPr>
+        <w:t xml:space="preserve"> voltak</w:t>
+      </w:r>
+      <w:r>
+        <w:rPr>
+          <w:rFonts w:ascii="Times New Roman" w:hAnsi="Times New Roman" w:cs="Times New Roman"/>
+          <w:sz w:val="24"/>
+          <w:szCs w:val="24"/>
+        </w:rPr>
+        <w:t>, hiszen ez a rendszer központi eleme</w:t>
+      </w:r>
+      <w:r>
+        <w:rPr>
+          <w:rFonts w:ascii="Times New Roman" w:hAnsi="Times New Roman" w:cs="Times New Roman"/>
+          <w:sz w:val="24"/>
+          <w:szCs w:val="24"/>
+        </w:rPr>
+        <w:t>.</w:t>
+      </w:r>
+      <w:r>
+        <w:rPr>
+          <w:rFonts w:ascii="Times New Roman" w:hAnsi="Times New Roman" w:cs="Times New Roman"/>
+          <w:sz w:val="24"/>
+          <w:szCs w:val="24"/>
+        </w:rPr>
+        <w:t xml:space="preserve"> </w:t>
+      </w:r>
+      <w:r>
+        <w:rPr>
+          <w:rFonts w:ascii="Times New Roman" w:hAnsi="Times New Roman" w:cs="Times New Roman"/>
+          <w:sz w:val="24"/>
+          <w:szCs w:val="24"/>
+        </w:rPr>
+        <w:t>Az adatbázis-frissítésre használt tárolt eljárásokat manuálisan teszteltem. Ehhez segítségemre volt a tervezési fázis alatt kapott példa adatbázis, amely mindössze pár száz rekordot tartalmazott. Erre támaszkodva jelentősen könnyebb volt megvalósítani és tesztelni a tárolt eljárásokat.</w:t>
+      </w:r>
     </w:p>
     <w:p>
       <w:pPr>
@@ -24916,6 +26448,1645 @@
           <w:szCs w:val="24"/>
         </w:rPr>
       </w:pPr>
+      <w:r>
+        <w:rPr>
+          <w:rFonts w:ascii="Times New Roman" w:hAnsi="Times New Roman" w:cs="Times New Roman"/>
+          <w:sz w:val="24"/>
+          <w:szCs w:val="24"/>
+        </w:rPr>
+        <w:tab/>
+      </w:r>
+      <w:r>
+        <w:rPr>
+          <w:rFonts w:ascii="Times New Roman" w:hAnsi="Times New Roman" w:cs="Times New Roman"/>
+          <w:sz w:val="24"/>
+          <w:szCs w:val="24"/>
+        </w:rPr>
+        <w:t xml:space="preserve">Az implementálás fázisa alatt biztosították számomra a </w:t>
+      </w:r>
+      <w:proofErr w:type="spellStart"/>
+      <w:r>
+        <w:rPr>
+          <w:rFonts w:ascii="Times New Roman" w:hAnsi="Times New Roman" w:cs="Times New Roman"/>
+          <w:sz w:val="24"/>
+          <w:szCs w:val="24"/>
+        </w:rPr>
+        <w:t>Lavinia</w:t>
+      </w:r>
+      <w:proofErr w:type="spellEnd"/>
+      <w:r>
+        <w:rPr>
+          <w:rFonts w:ascii="Times New Roman" w:hAnsi="Times New Roman" w:cs="Times New Roman"/>
+          <w:sz w:val="24"/>
+          <w:szCs w:val="24"/>
+        </w:rPr>
+        <w:t xml:space="preserve"> teljes adatbázisának másolatát. Persze csak azon részét, amelyet a megvalósított szoftver befolyásol. Így már több mint hatszázezer rekordot tudtam importálni a lokálisan felépített adatbázisomba. Rendkívül </w:t>
+      </w:r>
+      <w:r>
+        <w:rPr>
+          <w:rFonts w:ascii="Times New Roman" w:hAnsi="Times New Roman" w:cs="Times New Roman"/>
+          <w:sz w:val="24"/>
+          <w:szCs w:val="24"/>
+        </w:rPr>
+        <w:lastRenderedPageBreak/>
+        <w:t xml:space="preserve">nagy </w:t>
+      </w:r>
+      <w:r>
+        <w:rPr>
+          <w:rFonts w:ascii="Times New Roman" w:hAnsi="Times New Roman" w:cs="Times New Roman"/>
+          <w:sz w:val="24"/>
+          <w:szCs w:val="24"/>
+        </w:rPr>
+        <w:t xml:space="preserve">segítség volt ez a tesztelés szempontjából. Ezután a tárolt eljárások első futtatása már rendellenes működést mutatott. A kisebb adathalmaz tanulmányozása közben, azt a következtetést vontam le, hogy egy USDA élelmiszer egy rekordhoz tartozik a </w:t>
+      </w:r>
+      <w:proofErr w:type="spellStart"/>
+      <w:r>
+        <w:rPr>
+          <w:rFonts w:ascii="Times New Roman" w:hAnsi="Times New Roman" w:cs="Times New Roman"/>
+          <w:sz w:val="24"/>
+          <w:szCs w:val="24"/>
+        </w:rPr>
+        <w:t>Lavinia</w:t>
+      </w:r>
+      <w:proofErr w:type="spellEnd"/>
+      <w:r>
+        <w:rPr>
+          <w:rFonts w:ascii="Times New Roman" w:hAnsi="Times New Roman" w:cs="Times New Roman"/>
+          <w:sz w:val="24"/>
+          <w:szCs w:val="24"/>
+        </w:rPr>
+        <w:t xml:space="preserve"> adatbázisában.</w:t>
+      </w:r>
+      <w:r>
+        <w:rPr>
+          <w:rFonts w:ascii="Times New Roman" w:hAnsi="Times New Roman" w:cs="Times New Roman"/>
+          <w:sz w:val="24"/>
+          <w:szCs w:val="24"/>
+        </w:rPr>
+        <w:t xml:space="preserve"> A tárolt eljárásokat is ennek megfelelően terveztem és írtam meg.</w:t>
+      </w:r>
+      <w:r>
+        <w:rPr>
+          <w:rFonts w:ascii="Times New Roman" w:hAnsi="Times New Roman" w:cs="Times New Roman"/>
+          <w:sz w:val="24"/>
+          <w:szCs w:val="24"/>
+        </w:rPr>
+        <w:t xml:space="preserve"> A teljes adatbázison végrehajtott tesztelések viszont cáfolták ezt. Egy USDA azonosító több élelmiszerhez is tartozhat. Erre példa az amerikai adatbázisból vett „</w:t>
+      </w:r>
+      <w:r>
+        <w:rPr>
+          <w:rFonts w:ascii="Times New Roman" w:hAnsi="Times New Roman" w:cs="Times New Roman"/>
+          <w:sz w:val="24"/>
+          <w:szCs w:val="24"/>
+        </w:rPr>
+        <w:t>TURKEY BREAST MEAT</w:t>
+      </w:r>
+      <w:r>
+        <w:rPr>
+          <w:rFonts w:ascii="Times New Roman" w:hAnsi="Times New Roman" w:cs="Times New Roman"/>
+          <w:sz w:val="24"/>
+          <w:szCs w:val="24"/>
+        </w:rPr>
+        <w:t>” termék, mely „Pulykahús” és „Natúr pulykamell szelet” elnevezéssel is szerepel az adatbázisban, két külön rekordot alkotva. Ebből az okból kifolyólag újra kellett terveznem a tárolt eljárásokat.</w:t>
+      </w:r>
+    </w:p>
+    <w:p>
+      <w:pPr>
+        <w:spacing w:line="360" w:lineRule="auto"/>
+        <w:jc w:val="both"/>
+        <w:rPr>
+          <w:rFonts w:ascii="Times New Roman" w:hAnsi="Times New Roman" w:cs="Times New Roman"/>
+          <w:b/>
+          <w:i/>
+          <w:sz w:val="24"/>
+          <w:szCs w:val="24"/>
+          <w:u w:val="single"/>
+        </w:rPr>
+      </w:pPr>
+      <w:r>
+        <w:rPr>
+          <w:rFonts w:ascii="Times New Roman" w:hAnsi="Times New Roman" w:cs="Times New Roman"/>
+          <w:sz w:val="24"/>
+          <w:szCs w:val="24"/>
+        </w:rPr>
+        <w:tab/>
+      </w:r>
+      <w:r>
+        <w:rPr>
+          <w:rFonts w:ascii="Times New Roman" w:hAnsi="Times New Roman" w:cs="Times New Roman"/>
+          <w:b/>
+          <w:i/>
+          <w:sz w:val="24"/>
+          <w:szCs w:val="24"/>
+          <w:u w:val="single"/>
+        </w:rPr>
+        <w:t>Rendszerteszt</w:t>
+      </w:r>
+    </w:p>
+    <w:p>
+      <w:pPr>
+        <w:spacing w:line="360" w:lineRule="auto"/>
+        <w:jc w:val="both"/>
+        <w:rPr>
+          <w:rFonts w:ascii="Times New Roman" w:hAnsi="Times New Roman" w:cs="Times New Roman"/>
+          <w:sz w:val="24"/>
+          <w:szCs w:val="24"/>
+        </w:rPr>
+      </w:pPr>
+      <w:r>
+        <w:rPr>
+          <w:rFonts w:ascii="Times New Roman" w:hAnsi="Times New Roman" w:cs="Times New Roman"/>
+          <w:sz w:val="24"/>
+          <w:szCs w:val="24"/>
+        </w:rPr>
+        <w:tab/>
+      </w:r>
+      <w:r>
+        <w:rPr>
+          <w:rFonts w:ascii="Times New Roman" w:hAnsi="Times New Roman" w:cs="Times New Roman"/>
+          <w:sz w:val="24"/>
+          <w:szCs w:val="24"/>
+        </w:rPr>
+        <w:t xml:space="preserve">Utolsó tesztelési szint a </w:t>
+      </w:r>
+      <w:r>
+        <w:rPr>
+          <w:rFonts w:ascii="Times New Roman" w:hAnsi="Times New Roman" w:cs="Times New Roman"/>
+          <w:sz w:val="24"/>
+          <w:szCs w:val="24"/>
+        </w:rPr>
+        <w:t>rendszerteszt volt</w:t>
+      </w:r>
+      <w:r>
+        <w:rPr>
+          <w:rFonts w:ascii="Times New Roman" w:hAnsi="Times New Roman" w:cs="Times New Roman"/>
+          <w:sz w:val="24"/>
+          <w:szCs w:val="24"/>
+        </w:rPr>
+        <w:t>. Ezeket</w:t>
+      </w:r>
+      <w:r>
+        <w:rPr>
+          <w:rFonts w:ascii="Times New Roman" w:hAnsi="Times New Roman" w:cs="Times New Roman"/>
+          <w:sz w:val="24"/>
+          <w:szCs w:val="24"/>
+        </w:rPr>
+        <w:t xml:space="preserve"> a grafikus felhasználói felülettel egyidejűleg teszteltem. </w:t>
+      </w:r>
+      <w:r>
+        <w:rPr>
+          <w:rFonts w:ascii="Times New Roman" w:hAnsi="Times New Roman" w:cs="Times New Roman"/>
+          <w:sz w:val="24"/>
+          <w:szCs w:val="24"/>
+        </w:rPr>
+        <w:t>Első</w:t>
+      </w:r>
+      <w:r>
+        <w:rPr>
+          <w:rFonts w:ascii="Times New Roman" w:hAnsi="Times New Roman" w:cs="Times New Roman"/>
+          <w:sz w:val="24"/>
+          <w:szCs w:val="24"/>
+        </w:rPr>
+        <w:t>sorban az volt a cél, hogy megvizsgáljam a szoftver működőképességét egyben és komponensenként is.</w:t>
+      </w:r>
+      <w:r>
+        <w:rPr>
+          <w:rFonts w:ascii="Times New Roman" w:hAnsi="Times New Roman" w:cs="Times New Roman"/>
+          <w:sz w:val="24"/>
+          <w:szCs w:val="24"/>
+        </w:rPr>
+        <w:t xml:space="preserve"> Ezt manuálisan végeztem el, ellenőrizve a grafikus felület helyes működését a különböző funkciókkal. A rendszertesztek alatt figyelemmel kísértem az alkalmazás működését a felhasználói interakciók során</w:t>
+      </w:r>
+      <w:r>
+        <w:rPr>
+          <w:rFonts w:ascii="Times New Roman" w:hAnsi="Times New Roman" w:cs="Times New Roman"/>
+          <w:sz w:val="24"/>
+          <w:szCs w:val="24"/>
+        </w:rPr>
+        <w:t xml:space="preserve"> is, hogy milyen rendellenességet okozhatnak.</w:t>
+      </w:r>
+    </w:p>
+    <w:p>
+      <w:pPr>
+        <w:spacing w:line="360" w:lineRule="auto"/>
+        <w:jc w:val="both"/>
+        <w:rPr>
+          <w:rFonts w:ascii="Times New Roman" w:hAnsi="Times New Roman" w:cs="Times New Roman"/>
+          <w:sz w:val="24"/>
+          <w:szCs w:val="24"/>
+        </w:rPr>
+      </w:pPr>
+      <w:r>
+        <w:rPr>
+          <w:rFonts w:ascii="Times New Roman" w:hAnsi="Times New Roman" w:cs="Times New Roman"/>
+          <w:sz w:val="24"/>
+          <w:szCs w:val="24"/>
+        </w:rPr>
+        <w:tab/>
+        <w:t>Továbbá megfigyeltem az egyes funkciót futási idejét is. A fájlok feldolgozása több tízezres nagyságrendnél is egy pillanat alatt bekövetkezik. Így az adatbázis-frissítés futási idejét emelném ki. A kísérlet alatt</w:t>
+      </w:r>
+      <w:r>
+        <w:rPr>
+          <w:rFonts w:ascii="Times New Roman" w:hAnsi="Times New Roman" w:cs="Times New Roman"/>
+          <w:sz w:val="24"/>
+          <w:szCs w:val="24"/>
+        </w:rPr>
+        <w:t xml:space="preserve"> teszt adatokkal dolgoztam. Az elvégzett tesztek során elsődlegesen száz, majd ezer élelmiszert tartalmazó mintát használtam fel. A kísérleteket három-három alkalommal hajtottam végre. Ezen mérések átlagát a következő táblázatok mutatják be</w:t>
+      </w:r>
+      <w:r>
+        <w:rPr>
+          <w:rFonts w:ascii="Times New Roman" w:hAnsi="Times New Roman" w:cs="Times New Roman"/>
+          <w:sz w:val="24"/>
+          <w:szCs w:val="24"/>
+        </w:rPr>
+        <w:t xml:space="preserve"> ezredmásodpercnyi pontossággal</w:t>
+      </w:r>
+      <w:r>
+        <w:rPr>
+          <w:rFonts w:ascii="Times New Roman" w:hAnsi="Times New Roman" w:cs="Times New Roman"/>
+          <w:sz w:val="24"/>
+          <w:szCs w:val="24"/>
+        </w:rPr>
+        <w:t>.</w:t>
+      </w:r>
+    </w:p>
+    <w:p>
+      <w:pPr>
+        <w:rPr>
+          <w:rFonts w:ascii="Times New Roman" w:hAnsi="Times New Roman" w:cs="Times New Roman"/>
+          <w:sz w:val="24"/>
+          <w:szCs w:val="24"/>
+        </w:rPr>
+      </w:pPr>
+      <w:r>
+        <w:rPr>
+          <w:rFonts w:ascii="Times New Roman" w:hAnsi="Times New Roman" w:cs="Times New Roman"/>
+          <w:sz w:val="24"/>
+          <w:szCs w:val="24"/>
+        </w:rPr>
+        <w:br w:type="page"/>
+      </w:r>
+    </w:p>
+    <w:p>
+      <w:pPr>
+        <w:spacing w:line="360" w:lineRule="auto"/>
+        <w:jc w:val="both"/>
+        <w:rPr>
+          <w:rFonts w:ascii="Times New Roman" w:hAnsi="Times New Roman" w:cs="Times New Roman"/>
+          <w:sz w:val="24"/>
+          <w:szCs w:val="24"/>
+        </w:rPr>
+      </w:pPr>
+    </w:p>
+    <w:tbl>
+      <w:tblPr>
+        <w:tblStyle w:val="Rcsostblzat"/>
+        <w:tblW w:w="0" w:type="auto"/>
+        <w:jc w:val="center"/>
+        <w:tblLook w:val="04A0" w:firstRow="1" w:lastRow="0" w:firstColumn="1" w:lastColumn="0" w:noHBand="0" w:noVBand="1"/>
+      </w:tblPr>
+      <w:tblGrid>
+        <w:gridCol w:w="1630"/>
+        <w:gridCol w:w="3256"/>
+      </w:tblGrid>
+      <w:tr>
+        <w:trPr>
+          <w:jc w:val="center"/>
+        </w:trPr>
+        <w:tc>
+          <w:tcPr>
+            <w:tcW w:w="1630" w:type="dxa"/>
+          </w:tcPr>
+          <w:p>
+            <w:pPr>
+              <w:spacing w:line="360" w:lineRule="auto"/>
+              <w:jc w:val="center"/>
+              <w:rPr>
+                <w:rFonts w:ascii="Times New Roman" w:hAnsi="Times New Roman" w:cs="Times New Roman"/>
+                <w:b/>
+                <w:sz w:val="24"/>
+                <w:szCs w:val="24"/>
+              </w:rPr>
+            </w:pPr>
+            <w:r>
+              <w:rPr>
+                <w:rFonts w:ascii="Times New Roman" w:hAnsi="Times New Roman" w:cs="Times New Roman"/>
+                <w:b/>
+                <w:sz w:val="24"/>
+                <w:szCs w:val="24"/>
+              </w:rPr>
+              <w:t>Modul</w:t>
+            </w:r>
+          </w:p>
+        </w:tc>
+        <w:tc>
+          <w:tcPr>
+            <w:tcW w:w="3256" w:type="dxa"/>
+          </w:tcPr>
+          <w:p>
+            <w:pPr>
+              <w:spacing w:line="360" w:lineRule="auto"/>
+              <w:jc w:val="center"/>
+              <w:rPr>
+                <w:rFonts w:ascii="Times New Roman" w:hAnsi="Times New Roman" w:cs="Times New Roman"/>
+                <w:b/>
+                <w:sz w:val="24"/>
+                <w:szCs w:val="24"/>
+              </w:rPr>
+            </w:pPr>
+            <w:r>
+              <w:rPr>
+                <w:rFonts w:ascii="Times New Roman" w:hAnsi="Times New Roman" w:cs="Times New Roman"/>
+                <w:b/>
+                <w:sz w:val="24"/>
+                <w:szCs w:val="24"/>
+              </w:rPr>
+              <w:t>Futási idő (ezredmásodperc)</w:t>
+            </w:r>
+          </w:p>
+        </w:tc>
+      </w:tr>
+      <w:tr>
+        <w:trPr>
+          <w:jc w:val="center"/>
+        </w:trPr>
+        <w:tc>
+          <w:tcPr>
+            <w:tcW w:w="1630" w:type="dxa"/>
+          </w:tcPr>
+          <w:p>
+            <w:pPr>
+              <w:spacing w:line="360" w:lineRule="auto"/>
+              <w:jc w:val="center"/>
+              <w:rPr>
+                <w:rFonts w:ascii="Times New Roman" w:hAnsi="Times New Roman" w:cs="Times New Roman"/>
+                <w:sz w:val="24"/>
+                <w:szCs w:val="24"/>
+              </w:rPr>
+            </w:pPr>
+            <w:r>
+              <w:rPr>
+                <w:rFonts w:ascii="Times New Roman" w:hAnsi="Times New Roman" w:cs="Times New Roman"/>
+                <w:sz w:val="24"/>
+                <w:szCs w:val="24"/>
+              </w:rPr>
+              <w:t>ADD_FOOD</w:t>
+            </w:r>
+          </w:p>
+        </w:tc>
+        <w:tc>
+          <w:tcPr>
+            <w:tcW w:w="3256" w:type="dxa"/>
+          </w:tcPr>
+          <w:p>
+            <w:pPr>
+              <w:spacing w:line="360" w:lineRule="auto"/>
+              <w:jc w:val="center"/>
+              <w:rPr>
+                <w:rFonts w:ascii="Times New Roman" w:hAnsi="Times New Roman" w:cs="Times New Roman"/>
+                <w:sz w:val="24"/>
+                <w:szCs w:val="24"/>
+              </w:rPr>
+            </w:pPr>
+            <w:r>
+              <w:rPr>
+                <w:rFonts w:ascii="Times New Roman" w:hAnsi="Times New Roman" w:cs="Times New Roman"/>
+                <w:sz w:val="24"/>
+                <w:szCs w:val="24"/>
+              </w:rPr>
+              <w:t>22</w:t>
+            </w:r>
+          </w:p>
+        </w:tc>
+      </w:tr>
+      <w:tr>
+        <w:trPr>
+          <w:jc w:val="center"/>
+        </w:trPr>
+        <w:tc>
+          <w:tcPr>
+            <w:tcW w:w="1630" w:type="dxa"/>
+          </w:tcPr>
+          <w:p>
+            <w:pPr>
+              <w:spacing w:line="360" w:lineRule="auto"/>
+              <w:jc w:val="center"/>
+              <w:rPr>
+                <w:rFonts w:ascii="Times New Roman" w:hAnsi="Times New Roman" w:cs="Times New Roman"/>
+                <w:sz w:val="24"/>
+                <w:szCs w:val="24"/>
+              </w:rPr>
+            </w:pPr>
+            <w:r>
+              <w:rPr>
+                <w:rFonts w:ascii="Times New Roman" w:hAnsi="Times New Roman" w:cs="Times New Roman"/>
+                <w:sz w:val="24"/>
+                <w:szCs w:val="24"/>
+              </w:rPr>
+              <w:t>ADD_NUTR</w:t>
+            </w:r>
+          </w:p>
+        </w:tc>
+        <w:tc>
+          <w:tcPr>
+            <w:tcW w:w="3256" w:type="dxa"/>
+          </w:tcPr>
+          <w:p>
+            <w:pPr>
+              <w:spacing w:line="360" w:lineRule="auto"/>
+              <w:jc w:val="center"/>
+              <w:rPr>
+                <w:rFonts w:ascii="Times New Roman" w:hAnsi="Times New Roman" w:cs="Times New Roman"/>
+                <w:sz w:val="24"/>
+                <w:szCs w:val="24"/>
+              </w:rPr>
+            </w:pPr>
+            <w:r>
+              <w:rPr>
+                <w:rFonts w:ascii="Times New Roman" w:hAnsi="Times New Roman" w:cs="Times New Roman"/>
+                <w:sz w:val="24"/>
+                <w:szCs w:val="24"/>
+              </w:rPr>
+              <w:t>78</w:t>
+            </w:r>
+          </w:p>
+        </w:tc>
+      </w:tr>
+      <w:tr>
+        <w:trPr>
+          <w:jc w:val="center"/>
+        </w:trPr>
+        <w:tc>
+          <w:tcPr>
+            <w:tcW w:w="1630" w:type="dxa"/>
+          </w:tcPr>
+          <w:p>
+            <w:pPr>
+              <w:spacing w:line="360" w:lineRule="auto"/>
+              <w:jc w:val="center"/>
+              <w:rPr>
+                <w:rFonts w:ascii="Times New Roman" w:hAnsi="Times New Roman" w:cs="Times New Roman"/>
+                <w:sz w:val="24"/>
+                <w:szCs w:val="24"/>
+              </w:rPr>
+            </w:pPr>
+            <w:r>
+              <w:rPr>
+                <w:rFonts w:ascii="Times New Roman" w:hAnsi="Times New Roman" w:cs="Times New Roman"/>
+                <w:sz w:val="24"/>
+                <w:szCs w:val="24"/>
+              </w:rPr>
+              <w:t>ADD_WGT</w:t>
+            </w:r>
+          </w:p>
+        </w:tc>
+        <w:tc>
+          <w:tcPr>
+            <w:tcW w:w="3256" w:type="dxa"/>
+          </w:tcPr>
+          <w:p>
+            <w:pPr>
+              <w:spacing w:line="360" w:lineRule="auto"/>
+              <w:jc w:val="center"/>
+              <w:rPr>
+                <w:rFonts w:ascii="Times New Roman" w:hAnsi="Times New Roman" w:cs="Times New Roman"/>
+                <w:sz w:val="24"/>
+                <w:szCs w:val="24"/>
+              </w:rPr>
+            </w:pPr>
+            <w:r>
+              <w:rPr>
+                <w:rFonts w:ascii="Times New Roman" w:hAnsi="Times New Roman" w:cs="Times New Roman"/>
+                <w:sz w:val="24"/>
+                <w:szCs w:val="24"/>
+              </w:rPr>
+              <w:t>108</w:t>
+            </w:r>
+          </w:p>
+        </w:tc>
+      </w:tr>
+      <w:tr>
+        <w:trPr>
+          <w:jc w:val="center"/>
+        </w:trPr>
+        <w:tc>
+          <w:tcPr>
+            <w:tcW w:w="1630" w:type="dxa"/>
+          </w:tcPr>
+          <w:p>
+            <w:pPr>
+              <w:spacing w:line="360" w:lineRule="auto"/>
+              <w:jc w:val="center"/>
+              <w:rPr>
+                <w:rFonts w:ascii="Times New Roman" w:hAnsi="Times New Roman" w:cs="Times New Roman"/>
+                <w:sz w:val="24"/>
+                <w:szCs w:val="24"/>
+              </w:rPr>
+            </w:pPr>
+            <w:r>
+              <w:rPr>
+                <w:rFonts w:ascii="Times New Roman" w:hAnsi="Times New Roman" w:cs="Times New Roman"/>
+                <w:sz w:val="24"/>
+                <w:szCs w:val="24"/>
+              </w:rPr>
+              <w:t>CHG</w:t>
+            </w:r>
+            <w:r>
+              <w:rPr>
+                <w:rFonts w:ascii="Times New Roman" w:hAnsi="Times New Roman" w:cs="Times New Roman"/>
+                <w:sz w:val="24"/>
+                <w:szCs w:val="24"/>
+              </w:rPr>
+              <w:t>_FOOD</w:t>
+            </w:r>
+          </w:p>
+        </w:tc>
+        <w:tc>
+          <w:tcPr>
+            <w:tcW w:w="3256" w:type="dxa"/>
+          </w:tcPr>
+          <w:p>
+            <w:pPr>
+              <w:spacing w:line="360" w:lineRule="auto"/>
+              <w:jc w:val="center"/>
+              <w:rPr>
+                <w:rFonts w:ascii="Times New Roman" w:hAnsi="Times New Roman" w:cs="Times New Roman"/>
+                <w:sz w:val="24"/>
+                <w:szCs w:val="24"/>
+              </w:rPr>
+            </w:pPr>
+            <w:r>
+              <w:rPr>
+                <w:rFonts w:ascii="Times New Roman" w:hAnsi="Times New Roman" w:cs="Times New Roman"/>
+                <w:sz w:val="24"/>
+                <w:szCs w:val="24"/>
+              </w:rPr>
+              <w:t>97</w:t>
+            </w:r>
+          </w:p>
+        </w:tc>
+      </w:tr>
+      <w:tr>
+        <w:trPr>
+          <w:jc w:val="center"/>
+        </w:trPr>
+        <w:tc>
+          <w:tcPr>
+            <w:tcW w:w="1630" w:type="dxa"/>
+          </w:tcPr>
+          <w:p>
+            <w:pPr>
+              <w:spacing w:line="360" w:lineRule="auto"/>
+              <w:jc w:val="center"/>
+              <w:rPr>
+                <w:rFonts w:ascii="Times New Roman" w:hAnsi="Times New Roman" w:cs="Times New Roman"/>
+                <w:sz w:val="24"/>
+                <w:szCs w:val="24"/>
+              </w:rPr>
+            </w:pPr>
+            <w:r>
+              <w:rPr>
+                <w:rFonts w:ascii="Times New Roman" w:hAnsi="Times New Roman" w:cs="Times New Roman"/>
+                <w:sz w:val="24"/>
+                <w:szCs w:val="24"/>
+              </w:rPr>
+              <w:t>CHG</w:t>
+            </w:r>
+            <w:r>
+              <w:rPr>
+                <w:rFonts w:ascii="Times New Roman" w:hAnsi="Times New Roman" w:cs="Times New Roman"/>
+                <w:sz w:val="24"/>
+                <w:szCs w:val="24"/>
+              </w:rPr>
+              <w:t>_NUTR</w:t>
+            </w:r>
+          </w:p>
+        </w:tc>
+        <w:tc>
+          <w:tcPr>
+            <w:tcW w:w="3256" w:type="dxa"/>
+          </w:tcPr>
+          <w:p>
+            <w:pPr>
+              <w:spacing w:line="360" w:lineRule="auto"/>
+              <w:jc w:val="center"/>
+              <w:rPr>
+                <w:rFonts w:ascii="Times New Roman" w:hAnsi="Times New Roman" w:cs="Times New Roman"/>
+                <w:sz w:val="24"/>
+                <w:szCs w:val="24"/>
+              </w:rPr>
+            </w:pPr>
+            <w:r>
+              <w:rPr>
+                <w:rFonts w:ascii="Times New Roman" w:hAnsi="Times New Roman" w:cs="Times New Roman"/>
+                <w:sz w:val="24"/>
+                <w:szCs w:val="24"/>
+              </w:rPr>
+              <w:t>405</w:t>
+            </w:r>
+          </w:p>
+        </w:tc>
+      </w:tr>
+      <w:tr>
+        <w:trPr>
+          <w:jc w:val="center"/>
+        </w:trPr>
+        <w:tc>
+          <w:tcPr>
+            <w:tcW w:w="1630" w:type="dxa"/>
+          </w:tcPr>
+          <w:p>
+            <w:pPr>
+              <w:spacing w:line="360" w:lineRule="auto"/>
+              <w:jc w:val="center"/>
+              <w:rPr>
+                <w:rFonts w:ascii="Times New Roman" w:hAnsi="Times New Roman" w:cs="Times New Roman"/>
+                <w:sz w:val="24"/>
+                <w:szCs w:val="24"/>
+              </w:rPr>
+            </w:pPr>
+            <w:r>
+              <w:rPr>
+                <w:rFonts w:ascii="Times New Roman" w:hAnsi="Times New Roman" w:cs="Times New Roman"/>
+                <w:sz w:val="24"/>
+                <w:szCs w:val="24"/>
+              </w:rPr>
+              <w:t>CHG</w:t>
+            </w:r>
+            <w:r>
+              <w:rPr>
+                <w:rFonts w:ascii="Times New Roman" w:hAnsi="Times New Roman" w:cs="Times New Roman"/>
+                <w:sz w:val="24"/>
+                <w:szCs w:val="24"/>
+              </w:rPr>
+              <w:t>_WGT</w:t>
+            </w:r>
+          </w:p>
+        </w:tc>
+        <w:tc>
+          <w:tcPr>
+            <w:tcW w:w="3256" w:type="dxa"/>
+          </w:tcPr>
+          <w:p>
+            <w:pPr>
+              <w:spacing w:line="360" w:lineRule="auto"/>
+              <w:jc w:val="center"/>
+              <w:rPr>
+                <w:rFonts w:ascii="Times New Roman" w:hAnsi="Times New Roman" w:cs="Times New Roman"/>
+                <w:sz w:val="24"/>
+                <w:szCs w:val="24"/>
+              </w:rPr>
+            </w:pPr>
+            <w:r>
+              <w:rPr>
+                <w:rFonts w:ascii="Times New Roman" w:hAnsi="Times New Roman" w:cs="Times New Roman"/>
+                <w:sz w:val="24"/>
+                <w:szCs w:val="24"/>
+              </w:rPr>
+              <w:t>112</w:t>
+            </w:r>
+          </w:p>
+        </w:tc>
+      </w:tr>
+      <w:tr>
+        <w:trPr>
+          <w:jc w:val="center"/>
+        </w:trPr>
+        <w:tc>
+          <w:tcPr>
+            <w:tcW w:w="1630" w:type="dxa"/>
+          </w:tcPr>
+          <w:p>
+            <w:pPr>
+              <w:spacing w:line="360" w:lineRule="auto"/>
+              <w:jc w:val="center"/>
+              <w:rPr>
+                <w:rFonts w:ascii="Times New Roman" w:hAnsi="Times New Roman" w:cs="Times New Roman"/>
+                <w:sz w:val="24"/>
+                <w:szCs w:val="24"/>
+              </w:rPr>
+            </w:pPr>
+            <w:r>
+              <w:rPr>
+                <w:rFonts w:ascii="Times New Roman" w:hAnsi="Times New Roman" w:cs="Times New Roman"/>
+                <w:sz w:val="24"/>
+                <w:szCs w:val="24"/>
+              </w:rPr>
+              <w:t>DEL</w:t>
+            </w:r>
+            <w:r>
+              <w:rPr>
+                <w:rFonts w:ascii="Times New Roman" w:hAnsi="Times New Roman" w:cs="Times New Roman"/>
+                <w:sz w:val="24"/>
+                <w:szCs w:val="24"/>
+              </w:rPr>
+              <w:t>_FOOD</w:t>
+            </w:r>
+          </w:p>
+        </w:tc>
+        <w:tc>
+          <w:tcPr>
+            <w:tcW w:w="3256" w:type="dxa"/>
+          </w:tcPr>
+          <w:p>
+            <w:pPr>
+              <w:spacing w:line="360" w:lineRule="auto"/>
+              <w:jc w:val="center"/>
+              <w:rPr>
+                <w:rFonts w:ascii="Times New Roman" w:hAnsi="Times New Roman" w:cs="Times New Roman"/>
+                <w:sz w:val="24"/>
+                <w:szCs w:val="24"/>
+              </w:rPr>
+            </w:pPr>
+            <w:r>
+              <w:rPr>
+                <w:rFonts w:ascii="Times New Roman" w:hAnsi="Times New Roman" w:cs="Times New Roman"/>
+                <w:sz w:val="24"/>
+                <w:szCs w:val="24"/>
+              </w:rPr>
+              <w:t>62</w:t>
+            </w:r>
+          </w:p>
+        </w:tc>
+      </w:tr>
+      <w:tr>
+        <w:trPr>
+          <w:jc w:val="center"/>
+        </w:trPr>
+        <w:tc>
+          <w:tcPr>
+            <w:tcW w:w="1630" w:type="dxa"/>
+          </w:tcPr>
+          <w:p>
+            <w:pPr>
+              <w:spacing w:line="360" w:lineRule="auto"/>
+              <w:jc w:val="center"/>
+              <w:rPr>
+                <w:rFonts w:ascii="Times New Roman" w:hAnsi="Times New Roman" w:cs="Times New Roman"/>
+                <w:sz w:val="24"/>
+                <w:szCs w:val="24"/>
+              </w:rPr>
+            </w:pPr>
+            <w:r>
+              <w:rPr>
+                <w:rFonts w:ascii="Times New Roman" w:hAnsi="Times New Roman" w:cs="Times New Roman"/>
+                <w:sz w:val="24"/>
+                <w:szCs w:val="24"/>
+              </w:rPr>
+              <w:t>DEL</w:t>
+            </w:r>
+            <w:r>
+              <w:rPr>
+                <w:rFonts w:ascii="Times New Roman" w:hAnsi="Times New Roman" w:cs="Times New Roman"/>
+                <w:sz w:val="24"/>
+                <w:szCs w:val="24"/>
+              </w:rPr>
+              <w:t>_NUTR</w:t>
+            </w:r>
+          </w:p>
+        </w:tc>
+        <w:tc>
+          <w:tcPr>
+            <w:tcW w:w="3256" w:type="dxa"/>
+          </w:tcPr>
+          <w:p>
+            <w:pPr>
+              <w:spacing w:line="360" w:lineRule="auto"/>
+              <w:jc w:val="center"/>
+              <w:rPr>
+                <w:rFonts w:ascii="Times New Roman" w:hAnsi="Times New Roman" w:cs="Times New Roman"/>
+                <w:sz w:val="24"/>
+                <w:szCs w:val="24"/>
+              </w:rPr>
+            </w:pPr>
+            <w:r>
+              <w:rPr>
+                <w:rFonts w:ascii="Times New Roman" w:hAnsi="Times New Roman" w:cs="Times New Roman"/>
+                <w:sz w:val="24"/>
+                <w:szCs w:val="24"/>
+              </w:rPr>
+              <w:t>395</w:t>
+            </w:r>
+          </w:p>
+        </w:tc>
+      </w:tr>
+      <w:tr>
+        <w:trPr>
+          <w:jc w:val="center"/>
+        </w:trPr>
+        <w:tc>
+          <w:tcPr>
+            <w:tcW w:w="1630" w:type="dxa"/>
+          </w:tcPr>
+          <w:p>
+            <w:pPr>
+              <w:spacing w:line="360" w:lineRule="auto"/>
+              <w:jc w:val="center"/>
+              <w:rPr>
+                <w:rFonts w:ascii="Times New Roman" w:hAnsi="Times New Roman" w:cs="Times New Roman"/>
+                <w:sz w:val="24"/>
+                <w:szCs w:val="24"/>
+              </w:rPr>
+            </w:pPr>
+            <w:r>
+              <w:rPr>
+                <w:rFonts w:ascii="Times New Roman" w:hAnsi="Times New Roman" w:cs="Times New Roman"/>
+                <w:sz w:val="24"/>
+                <w:szCs w:val="24"/>
+              </w:rPr>
+              <w:t>DEL</w:t>
+            </w:r>
+            <w:r>
+              <w:rPr>
+                <w:rFonts w:ascii="Times New Roman" w:hAnsi="Times New Roman" w:cs="Times New Roman"/>
+                <w:sz w:val="24"/>
+                <w:szCs w:val="24"/>
+              </w:rPr>
+              <w:t>_WGT</w:t>
+            </w:r>
+          </w:p>
+        </w:tc>
+        <w:tc>
+          <w:tcPr>
+            <w:tcW w:w="3256" w:type="dxa"/>
+          </w:tcPr>
+          <w:p>
+            <w:pPr>
+              <w:spacing w:line="360" w:lineRule="auto"/>
+              <w:jc w:val="center"/>
+              <w:rPr>
+                <w:rFonts w:ascii="Times New Roman" w:hAnsi="Times New Roman" w:cs="Times New Roman"/>
+                <w:sz w:val="24"/>
+                <w:szCs w:val="24"/>
+              </w:rPr>
+            </w:pPr>
+            <w:r>
+              <w:rPr>
+                <w:rFonts w:ascii="Times New Roman" w:hAnsi="Times New Roman" w:cs="Times New Roman"/>
+                <w:sz w:val="24"/>
+                <w:szCs w:val="24"/>
+              </w:rPr>
+              <w:t>125</w:t>
+            </w:r>
+          </w:p>
+        </w:tc>
+      </w:tr>
+    </w:tbl>
+    <w:p>
+      <w:pPr>
+        <w:spacing w:line="360" w:lineRule="auto"/>
+        <w:jc w:val="both"/>
+        <w:rPr>
+          <w:rFonts w:ascii="Times New Roman" w:hAnsi="Times New Roman" w:cs="Times New Roman"/>
+          <w:sz w:val="24"/>
+          <w:szCs w:val="24"/>
+        </w:rPr>
+      </w:pPr>
+    </w:p>
+    <w:p>
+      <w:pPr>
+        <w:spacing w:line="360" w:lineRule="auto"/>
+        <w:jc w:val="both"/>
+        <w:rPr>
+          <w:rFonts w:ascii="Times New Roman" w:hAnsi="Times New Roman" w:cs="Times New Roman"/>
+          <w:sz w:val="24"/>
+          <w:szCs w:val="24"/>
+        </w:rPr>
+      </w:pPr>
+    </w:p>
+    <w:tbl>
+      <w:tblPr>
+        <w:tblStyle w:val="Rcsostblzat"/>
+        <w:tblW w:w="0" w:type="auto"/>
+        <w:jc w:val="center"/>
+        <w:tblLook w:val="04A0" w:firstRow="1" w:lastRow="0" w:firstColumn="1" w:lastColumn="0" w:noHBand="0" w:noVBand="1"/>
+      </w:tblPr>
+      <w:tblGrid>
+        <w:gridCol w:w="1630"/>
+        <w:gridCol w:w="3256"/>
+      </w:tblGrid>
+      <w:tr>
+        <w:trPr>
+          <w:jc w:val="center"/>
+        </w:trPr>
+        <w:tc>
+          <w:tcPr>
+            <w:tcW w:w="1630" w:type="dxa"/>
+          </w:tcPr>
+          <w:p>
+            <w:pPr>
+              <w:spacing w:line="360" w:lineRule="auto"/>
+              <w:jc w:val="center"/>
+              <w:rPr>
+                <w:rFonts w:ascii="Times New Roman" w:hAnsi="Times New Roman" w:cs="Times New Roman"/>
+                <w:b/>
+                <w:sz w:val="24"/>
+                <w:szCs w:val="24"/>
+              </w:rPr>
+            </w:pPr>
+            <w:r>
+              <w:rPr>
+                <w:rFonts w:ascii="Times New Roman" w:hAnsi="Times New Roman" w:cs="Times New Roman"/>
+                <w:b/>
+                <w:sz w:val="24"/>
+                <w:szCs w:val="24"/>
+              </w:rPr>
+              <w:t>Modul</w:t>
+            </w:r>
+          </w:p>
+        </w:tc>
+        <w:tc>
+          <w:tcPr>
+            <w:tcW w:w="3256" w:type="dxa"/>
+          </w:tcPr>
+          <w:p>
+            <w:pPr>
+              <w:spacing w:line="360" w:lineRule="auto"/>
+              <w:jc w:val="center"/>
+              <w:rPr>
+                <w:rFonts w:ascii="Times New Roman" w:hAnsi="Times New Roman" w:cs="Times New Roman"/>
+                <w:b/>
+                <w:sz w:val="24"/>
+                <w:szCs w:val="24"/>
+              </w:rPr>
+            </w:pPr>
+            <w:r>
+              <w:rPr>
+                <w:rFonts w:ascii="Times New Roman" w:hAnsi="Times New Roman" w:cs="Times New Roman"/>
+                <w:b/>
+                <w:sz w:val="24"/>
+                <w:szCs w:val="24"/>
+              </w:rPr>
+              <w:t>Futási idő (ezredmásodperc)</w:t>
+            </w:r>
+          </w:p>
+        </w:tc>
+      </w:tr>
+      <w:tr>
+        <w:trPr>
+          <w:jc w:val="center"/>
+        </w:trPr>
+        <w:tc>
+          <w:tcPr>
+            <w:tcW w:w="1630" w:type="dxa"/>
+          </w:tcPr>
+          <w:p>
+            <w:pPr>
+              <w:spacing w:line="360" w:lineRule="auto"/>
+              <w:jc w:val="center"/>
+              <w:rPr>
+                <w:rFonts w:ascii="Times New Roman" w:hAnsi="Times New Roman" w:cs="Times New Roman"/>
+                <w:sz w:val="24"/>
+                <w:szCs w:val="24"/>
+              </w:rPr>
+            </w:pPr>
+            <w:r>
+              <w:rPr>
+                <w:rFonts w:ascii="Times New Roman" w:hAnsi="Times New Roman" w:cs="Times New Roman"/>
+                <w:sz w:val="24"/>
+                <w:szCs w:val="24"/>
+              </w:rPr>
+              <w:t>ADD_FOOD</w:t>
+            </w:r>
+          </w:p>
+        </w:tc>
+        <w:tc>
+          <w:tcPr>
+            <w:tcW w:w="3256" w:type="dxa"/>
+          </w:tcPr>
+          <w:p>
+            <w:pPr>
+              <w:spacing w:line="360" w:lineRule="auto"/>
+              <w:jc w:val="center"/>
+              <w:rPr>
+                <w:rFonts w:ascii="Times New Roman" w:hAnsi="Times New Roman" w:cs="Times New Roman"/>
+                <w:sz w:val="24"/>
+                <w:szCs w:val="24"/>
+              </w:rPr>
+            </w:pPr>
+            <w:r>
+              <w:rPr>
+                <w:rFonts w:ascii="Times New Roman" w:hAnsi="Times New Roman" w:cs="Times New Roman"/>
+                <w:sz w:val="24"/>
+                <w:szCs w:val="24"/>
+              </w:rPr>
+              <w:t>134</w:t>
+            </w:r>
+          </w:p>
+        </w:tc>
+      </w:tr>
+      <w:tr>
+        <w:trPr>
+          <w:jc w:val="center"/>
+        </w:trPr>
+        <w:tc>
+          <w:tcPr>
+            <w:tcW w:w="1630" w:type="dxa"/>
+          </w:tcPr>
+          <w:p>
+            <w:pPr>
+              <w:spacing w:line="360" w:lineRule="auto"/>
+              <w:jc w:val="center"/>
+              <w:rPr>
+                <w:rFonts w:ascii="Times New Roman" w:hAnsi="Times New Roman" w:cs="Times New Roman"/>
+                <w:sz w:val="24"/>
+                <w:szCs w:val="24"/>
+              </w:rPr>
+            </w:pPr>
+            <w:r>
+              <w:rPr>
+                <w:rFonts w:ascii="Times New Roman" w:hAnsi="Times New Roman" w:cs="Times New Roman"/>
+                <w:sz w:val="24"/>
+                <w:szCs w:val="24"/>
+              </w:rPr>
+              <w:t>ADD_NUTR</w:t>
+            </w:r>
+          </w:p>
+        </w:tc>
+        <w:tc>
+          <w:tcPr>
+            <w:tcW w:w="3256" w:type="dxa"/>
+          </w:tcPr>
+          <w:p>
+            <w:pPr>
+              <w:spacing w:line="360" w:lineRule="auto"/>
+              <w:jc w:val="center"/>
+              <w:rPr>
+                <w:rFonts w:ascii="Times New Roman" w:hAnsi="Times New Roman" w:cs="Times New Roman"/>
+                <w:sz w:val="24"/>
+                <w:szCs w:val="24"/>
+              </w:rPr>
+            </w:pPr>
+            <w:r>
+              <w:rPr>
+                <w:rFonts w:ascii="Times New Roman" w:hAnsi="Times New Roman" w:cs="Times New Roman"/>
+                <w:sz w:val="24"/>
+                <w:szCs w:val="24"/>
+              </w:rPr>
+              <w:t>711</w:t>
+            </w:r>
+          </w:p>
+        </w:tc>
+      </w:tr>
+      <w:tr>
+        <w:trPr>
+          <w:jc w:val="center"/>
+        </w:trPr>
+        <w:tc>
+          <w:tcPr>
+            <w:tcW w:w="1630" w:type="dxa"/>
+          </w:tcPr>
+          <w:p>
+            <w:pPr>
+              <w:spacing w:line="360" w:lineRule="auto"/>
+              <w:jc w:val="center"/>
+              <w:rPr>
+                <w:rFonts w:ascii="Times New Roman" w:hAnsi="Times New Roman" w:cs="Times New Roman"/>
+                <w:sz w:val="24"/>
+                <w:szCs w:val="24"/>
+              </w:rPr>
+            </w:pPr>
+            <w:r>
+              <w:rPr>
+                <w:rFonts w:ascii="Times New Roman" w:hAnsi="Times New Roman" w:cs="Times New Roman"/>
+                <w:sz w:val="24"/>
+                <w:szCs w:val="24"/>
+              </w:rPr>
+              <w:t>ADD_WGT</w:t>
+            </w:r>
+          </w:p>
+        </w:tc>
+        <w:tc>
+          <w:tcPr>
+            <w:tcW w:w="3256" w:type="dxa"/>
+          </w:tcPr>
+          <w:p>
+            <w:pPr>
+              <w:spacing w:line="360" w:lineRule="auto"/>
+              <w:jc w:val="center"/>
+              <w:rPr>
+                <w:rFonts w:ascii="Times New Roman" w:hAnsi="Times New Roman" w:cs="Times New Roman"/>
+                <w:sz w:val="24"/>
+                <w:szCs w:val="24"/>
+              </w:rPr>
+            </w:pPr>
+            <w:r>
+              <w:rPr>
+                <w:rFonts w:ascii="Times New Roman" w:hAnsi="Times New Roman" w:cs="Times New Roman"/>
+                <w:sz w:val="24"/>
+                <w:szCs w:val="24"/>
+              </w:rPr>
+              <w:t>998</w:t>
+            </w:r>
+          </w:p>
+        </w:tc>
+      </w:tr>
+      <w:tr>
+        <w:trPr>
+          <w:jc w:val="center"/>
+        </w:trPr>
+        <w:tc>
+          <w:tcPr>
+            <w:tcW w:w="1630" w:type="dxa"/>
+          </w:tcPr>
+          <w:p>
+            <w:pPr>
+              <w:spacing w:line="360" w:lineRule="auto"/>
+              <w:jc w:val="center"/>
+              <w:rPr>
+                <w:rFonts w:ascii="Times New Roman" w:hAnsi="Times New Roman" w:cs="Times New Roman"/>
+                <w:sz w:val="24"/>
+                <w:szCs w:val="24"/>
+              </w:rPr>
+            </w:pPr>
+            <w:r>
+              <w:rPr>
+                <w:rFonts w:ascii="Times New Roman" w:hAnsi="Times New Roman" w:cs="Times New Roman"/>
+                <w:sz w:val="24"/>
+                <w:szCs w:val="24"/>
+              </w:rPr>
+              <w:t>CHG_FOOD</w:t>
+            </w:r>
+          </w:p>
+        </w:tc>
+        <w:tc>
+          <w:tcPr>
+            <w:tcW w:w="3256" w:type="dxa"/>
+          </w:tcPr>
+          <w:p>
+            <w:pPr>
+              <w:spacing w:line="360" w:lineRule="auto"/>
+              <w:jc w:val="center"/>
+              <w:rPr>
+                <w:rFonts w:ascii="Times New Roman" w:hAnsi="Times New Roman" w:cs="Times New Roman"/>
+                <w:sz w:val="24"/>
+                <w:szCs w:val="24"/>
+              </w:rPr>
+            </w:pPr>
+            <w:r>
+              <w:rPr>
+                <w:rFonts w:ascii="Times New Roman" w:hAnsi="Times New Roman" w:cs="Times New Roman"/>
+                <w:sz w:val="24"/>
+                <w:szCs w:val="24"/>
+              </w:rPr>
+              <w:t>871</w:t>
+            </w:r>
+          </w:p>
+        </w:tc>
+      </w:tr>
+      <w:tr>
+        <w:trPr>
+          <w:jc w:val="center"/>
+        </w:trPr>
+        <w:tc>
+          <w:tcPr>
+            <w:tcW w:w="1630" w:type="dxa"/>
+          </w:tcPr>
+          <w:p>
+            <w:pPr>
+              <w:spacing w:line="360" w:lineRule="auto"/>
+              <w:jc w:val="center"/>
+              <w:rPr>
+                <w:rFonts w:ascii="Times New Roman" w:hAnsi="Times New Roman" w:cs="Times New Roman"/>
+                <w:sz w:val="24"/>
+                <w:szCs w:val="24"/>
+              </w:rPr>
+            </w:pPr>
+            <w:r>
+              <w:rPr>
+                <w:rFonts w:ascii="Times New Roman" w:hAnsi="Times New Roman" w:cs="Times New Roman"/>
+                <w:sz w:val="24"/>
+                <w:szCs w:val="24"/>
+              </w:rPr>
+              <w:t>CHG_NUTR</w:t>
+            </w:r>
+          </w:p>
+        </w:tc>
+        <w:tc>
+          <w:tcPr>
+            <w:tcW w:w="3256" w:type="dxa"/>
+          </w:tcPr>
+          <w:p>
+            <w:pPr>
+              <w:spacing w:line="360" w:lineRule="auto"/>
+              <w:jc w:val="center"/>
+              <w:rPr>
+                <w:rFonts w:ascii="Times New Roman" w:hAnsi="Times New Roman" w:cs="Times New Roman"/>
+                <w:sz w:val="24"/>
+                <w:szCs w:val="24"/>
+              </w:rPr>
+            </w:pPr>
+            <w:r>
+              <w:rPr>
+                <w:rFonts w:ascii="Times New Roman" w:hAnsi="Times New Roman" w:cs="Times New Roman"/>
+                <w:sz w:val="24"/>
+                <w:szCs w:val="24"/>
+              </w:rPr>
+              <w:t>3932</w:t>
+            </w:r>
+          </w:p>
+        </w:tc>
+      </w:tr>
+      <w:tr>
+        <w:trPr>
+          <w:jc w:val="center"/>
+        </w:trPr>
+        <w:tc>
+          <w:tcPr>
+            <w:tcW w:w="1630" w:type="dxa"/>
+          </w:tcPr>
+          <w:p>
+            <w:pPr>
+              <w:spacing w:line="360" w:lineRule="auto"/>
+              <w:jc w:val="center"/>
+              <w:rPr>
+                <w:rFonts w:ascii="Times New Roman" w:hAnsi="Times New Roman" w:cs="Times New Roman"/>
+                <w:sz w:val="24"/>
+                <w:szCs w:val="24"/>
+              </w:rPr>
+            </w:pPr>
+            <w:r>
+              <w:rPr>
+                <w:rFonts w:ascii="Times New Roman" w:hAnsi="Times New Roman" w:cs="Times New Roman"/>
+                <w:sz w:val="24"/>
+                <w:szCs w:val="24"/>
+              </w:rPr>
+              <w:t>CHG_WGT</w:t>
+            </w:r>
+          </w:p>
+        </w:tc>
+        <w:tc>
+          <w:tcPr>
+            <w:tcW w:w="3256" w:type="dxa"/>
+          </w:tcPr>
+          <w:p>
+            <w:pPr>
+              <w:spacing w:line="360" w:lineRule="auto"/>
+              <w:jc w:val="center"/>
+              <w:rPr>
+                <w:rFonts w:ascii="Times New Roman" w:hAnsi="Times New Roman" w:cs="Times New Roman"/>
+                <w:sz w:val="24"/>
+                <w:szCs w:val="24"/>
+              </w:rPr>
+            </w:pPr>
+            <w:r>
+              <w:rPr>
+                <w:rFonts w:ascii="Times New Roman" w:hAnsi="Times New Roman" w:cs="Times New Roman"/>
+                <w:sz w:val="24"/>
+                <w:szCs w:val="24"/>
+              </w:rPr>
+              <w:t>995</w:t>
+            </w:r>
+          </w:p>
+        </w:tc>
+      </w:tr>
+      <w:tr>
+        <w:trPr>
+          <w:jc w:val="center"/>
+        </w:trPr>
+        <w:tc>
+          <w:tcPr>
+            <w:tcW w:w="1630" w:type="dxa"/>
+          </w:tcPr>
+          <w:p>
+            <w:pPr>
+              <w:spacing w:line="360" w:lineRule="auto"/>
+              <w:jc w:val="center"/>
+              <w:rPr>
+                <w:rFonts w:ascii="Times New Roman" w:hAnsi="Times New Roman" w:cs="Times New Roman"/>
+                <w:sz w:val="24"/>
+                <w:szCs w:val="24"/>
+              </w:rPr>
+            </w:pPr>
+            <w:r>
+              <w:rPr>
+                <w:rFonts w:ascii="Times New Roman" w:hAnsi="Times New Roman" w:cs="Times New Roman"/>
+                <w:sz w:val="24"/>
+                <w:szCs w:val="24"/>
+              </w:rPr>
+              <w:t>DEL_FOOD</w:t>
+            </w:r>
+          </w:p>
+        </w:tc>
+        <w:tc>
+          <w:tcPr>
+            <w:tcW w:w="3256" w:type="dxa"/>
+          </w:tcPr>
+          <w:p>
+            <w:pPr>
+              <w:spacing w:line="360" w:lineRule="auto"/>
+              <w:jc w:val="center"/>
+              <w:rPr>
+                <w:rFonts w:ascii="Times New Roman" w:hAnsi="Times New Roman" w:cs="Times New Roman"/>
+                <w:sz w:val="24"/>
+                <w:szCs w:val="24"/>
+              </w:rPr>
+            </w:pPr>
+            <w:r>
+              <w:rPr>
+                <w:rFonts w:ascii="Times New Roman" w:hAnsi="Times New Roman" w:cs="Times New Roman"/>
+                <w:sz w:val="24"/>
+                <w:szCs w:val="24"/>
+              </w:rPr>
+              <w:t>593</w:t>
+            </w:r>
+          </w:p>
+        </w:tc>
+      </w:tr>
+      <w:tr>
+        <w:trPr>
+          <w:jc w:val="center"/>
+        </w:trPr>
+        <w:tc>
+          <w:tcPr>
+            <w:tcW w:w="1630" w:type="dxa"/>
+          </w:tcPr>
+          <w:p>
+            <w:pPr>
+              <w:spacing w:line="360" w:lineRule="auto"/>
+              <w:jc w:val="center"/>
+              <w:rPr>
+                <w:rFonts w:ascii="Times New Roman" w:hAnsi="Times New Roman" w:cs="Times New Roman"/>
+                <w:sz w:val="24"/>
+                <w:szCs w:val="24"/>
+              </w:rPr>
+            </w:pPr>
+            <w:r>
+              <w:rPr>
+                <w:rFonts w:ascii="Times New Roman" w:hAnsi="Times New Roman" w:cs="Times New Roman"/>
+                <w:sz w:val="24"/>
+                <w:szCs w:val="24"/>
+              </w:rPr>
+              <w:t>DEL_NUTR</w:t>
+            </w:r>
+          </w:p>
+        </w:tc>
+        <w:tc>
+          <w:tcPr>
+            <w:tcW w:w="3256" w:type="dxa"/>
+          </w:tcPr>
+          <w:p>
+            <w:pPr>
+              <w:spacing w:line="360" w:lineRule="auto"/>
+              <w:jc w:val="center"/>
+              <w:rPr>
+                <w:rFonts w:ascii="Times New Roman" w:hAnsi="Times New Roman" w:cs="Times New Roman"/>
+                <w:sz w:val="24"/>
+                <w:szCs w:val="24"/>
+              </w:rPr>
+            </w:pPr>
+            <w:r>
+              <w:rPr>
+                <w:rFonts w:ascii="Times New Roman" w:hAnsi="Times New Roman" w:cs="Times New Roman"/>
+                <w:sz w:val="24"/>
+                <w:szCs w:val="24"/>
+              </w:rPr>
+              <w:t>4086</w:t>
+            </w:r>
+          </w:p>
+        </w:tc>
+      </w:tr>
+      <w:tr>
+        <w:trPr>
+          <w:jc w:val="center"/>
+        </w:trPr>
+        <w:tc>
+          <w:tcPr>
+            <w:tcW w:w="1630" w:type="dxa"/>
+          </w:tcPr>
+          <w:p>
+            <w:pPr>
+              <w:spacing w:line="360" w:lineRule="auto"/>
+              <w:jc w:val="center"/>
+              <w:rPr>
+                <w:rFonts w:ascii="Times New Roman" w:hAnsi="Times New Roman" w:cs="Times New Roman"/>
+                <w:sz w:val="24"/>
+                <w:szCs w:val="24"/>
+              </w:rPr>
+            </w:pPr>
+            <w:r>
+              <w:rPr>
+                <w:rFonts w:ascii="Times New Roman" w:hAnsi="Times New Roman" w:cs="Times New Roman"/>
+                <w:sz w:val="24"/>
+                <w:szCs w:val="24"/>
+              </w:rPr>
+              <w:t>DEL_WGT</w:t>
+            </w:r>
+          </w:p>
+        </w:tc>
+        <w:tc>
+          <w:tcPr>
+            <w:tcW w:w="3256" w:type="dxa"/>
+          </w:tcPr>
+          <w:p>
+            <w:pPr>
+              <w:spacing w:line="360" w:lineRule="auto"/>
+              <w:jc w:val="center"/>
+              <w:rPr>
+                <w:rFonts w:ascii="Times New Roman" w:hAnsi="Times New Roman" w:cs="Times New Roman"/>
+                <w:sz w:val="24"/>
+                <w:szCs w:val="24"/>
+              </w:rPr>
+            </w:pPr>
+            <w:r>
+              <w:rPr>
+                <w:rFonts w:ascii="Times New Roman" w:hAnsi="Times New Roman" w:cs="Times New Roman"/>
+                <w:sz w:val="24"/>
+                <w:szCs w:val="24"/>
+              </w:rPr>
+              <w:t>1111</w:t>
+            </w:r>
+          </w:p>
+        </w:tc>
+      </w:tr>
+    </w:tbl>
+    <w:p>
+      <w:pPr>
+        <w:spacing w:line="360" w:lineRule="auto"/>
+        <w:jc w:val="both"/>
+        <w:rPr>
+          <w:rFonts w:ascii="Times New Roman" w:hAnsi="Times New Roman" w:cs="Times New Roman"/>
+          <w:sz w:val="24"/>
+          <w:szCs w:val="24"/>
+        </w:rPr>
+      </w:pPr>
+    </w:p>
+    <w:p>
+      <w:pPr>
+        <w:spacing w:line="360" w:lineRule="auto"/>
+        <w:jc w:val="both"/>
+        <w:rPr>
+          <w:rFonts w:ascii="Times New Roman" w:hAnsi="Times New Roman" w:cs="Times New Roman"/>
+          <w:sz w:val="24"/>
+          <w:szCs w:val="24"/>
+        </w:rPr>
+      </w:pPr>
+    </w:p>
+    <w:p>
+      <w:pPr>
+        <w:spacing w:line="360" w:lineRule="auto"/>
+        <w:jc w:val="both"/>
+        <w:rPr>
+          <w:rFonts w:ascii="Times New Roman" w:hAnsi="Times New Roman" w:cs="Times New Roman"/>
+          <w:sz w:val="24"/>
+          <w:szCs w:val="24"/>
+        </w:rPr>
+      </w:pPr>
+    </w:p>
+    <w:p>
+      <w:pPr>
+        <w:spacing w:line="360" w:lineRule="auto"/>
+        <w:jc w:val="both"/>
+        <w:rPr>
+          <w:rFonts w:ascii="Times New Roman" w:hAnsi="Times New Roman" w:cs="Times New Roman"/>
+          <w:sz w:val="24"/>
+          <w:szCs w:val="24"/>
+        </w:rPr>
+      </w:pPr>
+    </w:p>
+    <w:p>
+      <w:pPr>
+        <w:spacing w:line="360" w:lineRule="auto"/>
+        <w:jc w:val="both"/>
+        <w:rPr>
+          <w:rFonts w:ascii="Times New Roman" w:hAnsi="Times New Roman" w:cs="Times New Roman"/>
+          <w:sz w:val="24"/>
+          <w:szCs w:val="24"/>
+        </w:rPr>
+      </w:pPr>
+    </w:p>
+    <w:p>
+      <w:pPr>
+        <w:spacing w:line="360" w:lineRule="auto"/>
+        <w:jc w:val="both"/>
+        <w:rPr>
+          <w:rFonts w:ascii="Times New Roman" w:hAnsi="Times New Roman" w:cs="Times New Roman"/>
+          <w:sz w:val="24"/>
+          <w:szCs w:val="24"/>
+        </w:rPr>
+      </w:pPr>
+    </w:p>
+    <w:p>
+      <w:pPr>
+        <w:spacing w:line="360" w:lineRule="auto"/>
+        <w:jc w:val="both"/>
+        <w:rPr>
+          <w:rFonts w:ascii="Times New Roman" w:hAnsi="Times New Roman" w:cs="Times New Roman"/>
+          <w:sz w:val="24"/>
+          <w:szCs w:val="24"/>
+        </w:rPr>
+      </w:pPr>
+    </w:p>
+    <w:p>
+      <w:pPr>
+        <w:spacing w:line="360" w:lineRule="auto"/>
+        <w:jc w:val="both"/>
+        <w:rPr>
+          <w:rFonts w:ascii="Times New Roman" w:hAnsi="Times New Roman" w:cs="Times New Roman"/>
+          <w:sz w:val="24"/>
+          <w:szCs w:val="24"/>
+        </w:rPr>
+      </w:pPr>
+    </w:p>
+    <w:p>
+      <w:pPr>
+        <w:spacing w:line="360" w:lineRule="auto"/>
+        <w:jc w:val="both"/>
+        <w:rPr>
+          <w:rFonts w:ascii="Times New Roman" w:hAnsi="Times New Roman" w:cs="Times New Roman"/>
+          <w:sz w:val="24"/>
+          <w:szCs w:val="24"/>
+        </w:rPr>
+      </w:pPr>
+      <w:bookmarkStart w:id="0" w:name="_GoBack"/>
+      <w:bookmarkEnd w:id="0"/>
+    </w:p>
+    <w:p>
+      <w:pPr>
+        <w:spacing w:line="360" w:lineRule="auto"/>
+        <w:jc w:val="both"/>
+        <w:rPr>
+          <w:rFonts w:ascii="Times New Roman" w:hAnsi="Times New Roman" w:cs="Times New Roman"/>
+          <w:sz w:val="24"/>
+          <w:szCs w:val="24"/>
+        </w:rPr>
+      </w:pPr>
+      <w:proofErr w:type="spellStart"/>
+      <w:r>
+        <w:rPr>
+          <w:rFonts w:ascii="Times New Roman" w:hAnsi="Times New Roman" w:cs="Times New Roman"/>
+          <w:sz w:val="24"/>
+          <w:szCs w:val="24"/>
+        </w:rPr>
+        <w:t>smoke</w:t>
+      </w:r>
+      <w:proofErr w:type="spellEnd"/>
+      <w:r>
+        <w:rPr>
+          <w:rFonts w:ascii="Times New Roman" w:hAnsi="Times New Roman" w:cs="Times New Roman"/>
+          <w:sz w:val="24"/>
+          <w:szCs w:val="24"/>
+        </w:rPr>
+        <w:t xml:space="preserve"> test, nem hal-e meg </w:t>
+      </w:r>
+    </w:p>
+    <w:p>
+      <w:pPr>
+        <w:spacing w:line="360" w:lineRule="auto"/>
+        <w:jc w:val="both"/>
+        <w:rPr>
+          <w:rFonts w:ascii="Times New Roman" w:hAnsi="Times New Roman" w:cs="Times New Roman"/>
+          <w:sz w:val="24"/>
+          <w:szCs w:val="24"/>
+        </w:rPr>
+      </w:pPr>
+      <w:proofErr w:type="gramStart"/>
+      <w:r>
+        <w:rPr>
+          <w:rFonts w:ascii="Times New Roman" w:hAnsi="Times New Roman" w:cs="Times New Roman"/>
+          <w:sz w:val="24"/>
+          <w:szCs w:val="24"/>
+        </w:rPr>
+        <w:t>test-adatokkal</w:t>
+      </w:r>
+      <w:proofErr w:type="gramEnd"/>
+      <w:r>
+        <w:rPr>
+          <w:rFonts w:ascii="Times New Roman" w:hAnsi="Times New Roman" w:cs="Times New Roman"/>
+          <w:sz w:val="24"/>
+          <w:szCs w:val="24"/>
+        </w:rPr>
+        <w:t xml:space="preserve"> tesztelés, megfelel-e</w:t>
+      </w:r>
+    </w:p>
+    <w:p>
+      <w:pPr>
+        <w:spacing w:line="360" w:lineRule="auto"/>
+        <w:jc w:val="both"/>
+        <w:rPr>
+          <w:rFonts w:ascii="Times New Roman" w:hAnsi="Times New Roman" w:cs="Times New Roman"/>
+          <w:sz w:val="24"/>
+          <w:szCs w:val="24"/>
+        </w:rPr>
+      </w:pPr>
+      <w:proofErr w:type="gramStart"/>
+      <w:r>
+        <w:rPr>
+          <w:rFonts w:ascii="Times New Roman" w:hAnsi="Times New Roman" w:cs="Times New Roman"/>
+          <w:sz w:val="24"/>
+          <w:szCs w:val="24"/>
+        </w:rPr>
+        <w:t>kezdeti</w:t>
+      </w:r>
+      <w:proofErr w:type="gramEnd"/>
+      <w:r>
+        <w:rPr>
+          <w:rFonts w:ascii="Times New Roman" w:hAnsi="Times New Roman" w:cs="Times New Roman"/>
+          <w:sz w:val="24"/>
+          <w:szCs w:val="24"/>
+        </w:rPr>
+        <w:t xml:space="preserve"> adatbázis, majd végső adatbázis</w:t>
+      </w:r>
     </w:p>
     <w:p>
       <w:pPr>
@@ -29563,7 +32734,7 @@
 </file>
 
 <file path=customXml/itemProps1.xml><?xml version="1.0" encoding="utf-8"?>
-<ds:datastoreItem xmlns:ds="http://schemas.openxmlformats.org/officeDocument/2006/customXml" ds:itemID="{39F2CEEB-D575-4228-A521-BD3A76346AA7}">
+<ds:datastoreItem xmlns:ds="http://schemas.openxmlformats.org/officeDocument/2006/customXml" ds:itemID="{7E4710BE-BB92-4EB6-ABD4-E68F89424148}">
   <ds:schemaRefs>
     <ds:schemaRef ds:uri="http://schemas.openxmlformats.org/officeDocument/2006/bibliography"/>
   </ds:schemaRefs>

</xml_diff>

<commit_message>
create new edited doc version, ppt and some info/plan
</commit_message>
<xml_diff>
--- a/01_MASTER/01_Doc/Szakdolgozat.docx
+++ b/01_MASTER/01_Doc/Szakdolgozat.docx
@@ -723,7 +723,7 @@
           <w:sz w:val="24"/>
           <w:szCs w:val="24"/>
         </w:rPr>
-        <w:t>Lavinia</w:t>
+        <w:t>MenuGene</w:t>
       </w:r>
       <w:proofErr w:type="spellEnd"/>
       <w:r>
@@ -741,7 +741,7 @@
           <w:sz w:val="24"/>
           <w:szCs w:val="24"/>
         </w:rPr>
-        <w:t>Lavinia</w:t>
+        <w:t>MenuGene</w:t>
       </w:r>
       <w:proofErr w:type="spellEnd"/>
       <w:r>
@@ -1023,25 +1023,7 @@
           <w:sz w:val="24"/>
           <w:szCs w:val="24"/>
         </w:rPr>
-        <w:t xml:space="preserve">revízió került ki az USDA kutatóinak köszönhetően, a jelenleg utolsó 2015-ös SR28-as </w:t>
-      </w:r>
-      <w:proofErr w:type="gramStart"/>
-      <w:r>
-        <w:rPr>
-          <w:rFonts w:ascii="Times New Roman" w:hAnsi="Times New Roman" w:cs="Times New Roman"/>
-          <w:sz w:val="24"/>
-          <w:szCs w:val="24"/>
-        </w:rPr>
-        <w:t>frissítéssel</w:t>
-      </w:r>
-      <w:proofErr w:type="gramEnd"/>
-      <w:r>
-        <w:rPr>
-          <w:rFonts w:ascii="Times New Roman" w:hAnsi="Times New Roman" w:cs="Times New Roman"/>
-          <w:sz w:val="24"/>
-          <w:szCs w:val="24"/>
-        </w:rPr>
-        <w:t xml:space="preserve"> bezárólag. </w:t>
+        <w:t xml:space="preserve">revízió került ki az USDA kutatóinak köszönhetően, a jelenleg utolsó 2015-ös SR28-as frissítéssel bezárólag. </w:t>
       </w:r>
       <w:r>
         <w:rPr>
@@ -1257,23 +1239,31 @@
           <w:sz w:val="24"/>
           <w:szCs w:val="24"/>
         </w:rPr>
-        <w:t xml:space="preserve"> rendszer feladata, hogy az USDA </w:t>
-      </w:r>
-      <w:r>
-        <w:rPr>
-          <w:rFonts w:ascii="Times New Roman" w:hAnsi="Times New Roman" w:cs="Times New Roman"/>
-          <w:sz w:val="24"/>
-          <w:szCs w:val="24"/>
-        </w:rPr>
-        <w:t>gyakran</w:t>
-      </w:r>
-      <w:r>
-        <w:rPr>
-          <w:rFonts w:ascii="Times New Roman" w:hAnsi="Times New Roman" w:cs="Times New Roman"/>
-          <w:sz w:val="24"/>
-          <w:szCs w:val="24"/>
-        </w:rPr>
-        <w:t xml:space="preserve"> frissített adatait felhasználja, és automatizált módon frissítse a </w:t>
+        <w:t xml:space="preserve"> rendszer </w:t>
+      </w:r>
+      <w:r>
+        <w:rPr>
+          <w:rFonts w:ascii="Times New Roman" w:hAnsi="Times New Roman" w:cs="Times New Roman"/>
+          <w:sz w:val="24"/>
+          <w:szCs w:val="24"/>
+        </w:rPr>
+        <w:t xml:space="preserve">fő </w:t>
+      </w:r>
+      <w:r>
+        <w:rPr>
+          <w:rFonts w:ascii="Times New Roman" w:hAnsi="Times New Roman" w:cs="Times New Roman"/>
+          <w:sz w:val="24"/>
+          <w:szCs w:val="24"/>
+        </w:rPr>
+        <w:t xml:space="preserve">feladata, hogy </w:t>
+      </w:r>
+      <w:r>
+        <w:rPr>
+          <w:rFonts w:ascii="Times New Roman" w:hAnsi="Times New Roman" w:cs="Times New Roman"/>
+          <w:sz w:val="24"/>
+          <w:szCs w:val="24"/>
+        </w:rPr>
+        <w:t xml:space="preserve">egy migrációs folyamat képpen az USDA adatbázisán végrehajtott frissítéseket a </w:t>
       </w:r>
       <w:proofErr w:type="spellStart"/>
       <w:r>
@@ -1282,15 +1272,7 @@
           <w:sz w:val="24"/>
           <w:szCs w:val="24"/>
         </w:rPr>
-        <w:t>L</w:t>
-      </w:r>
-      <w:r>
-        <w:rPr>
-          <w:rFonts w:ascii="Times New Roman" w:hAnsi="Times New Roman" w:cs="Times New Roman"/>
-          <w:sz w:val="24"/>
-          <w:szCs w:val="24"/>
-        </w:rPr>
-        <w:t>avinia</w:t>
+        <w:t>Lavinia</w:t>
       </w:r>
       <w:proofErr w:type="spellEnd"/>
       <w:r>
@@ -1299,15 +1281,15 @@
           <w:sz w:val="24"/>
           <w:szCs w:val="24"/>
         </w:rPr>
-        <w:t xml:space="preserve"> adatbázisát ezen adatokkal.</w:t>
-      </w:r>
-      <w:r>
-        <w:rPr>
-          <w:rFonts w:ascii="Times New Roman" w:hAnsi="Times New Roman" w:cs="Times New Roman"/>
-          <w:sz w:val="24"/>
-          <w:szCs w:val="24"/>
-        </w:rPr>
-        <w:t xml:space="preserve"> A kiépített </w:t>
+        <w:t xml:space="preserve"> mögötti adatbázison is elvégezze. </w:t>
+      </w:r>
+      <w:r>
+        <w:rPr>
+          <w:rFonts w:ascii="Times New Roman" w:hAnsi="Times New Roman" w:cs="Times New Roman"/>
+          <w:sz w:val="24"/>
+          <w:szCs w:val="24"/>
+        </w:rPr>
+        <w:t xml:space="preserve">A kiépített </w:t>
       </w:r>
       <w:r>
         <w:rPr>
@@ -1411,7 +1393,17 @@
           <w:sz w:val="24"/>
           <w:szCs w:val="24"/>
         </w:rPr>
-        <w:t>, amely során új adatok jelenhetnek meg, vagy az eddigi értékek módosulhatnak, vagy épp törlésre kerülhetnek</w:t>
+        <w:t>, amely során új adatok jelenhetnek meg, vagy az eddigi értékek mó</w:t>
+      </w:r>
+      <w:bookmarkStart w:id="0" w:name="_GoBack"/>
+      <w:bookmarkEnd w:id="0"/>
+      <w:r>
+        <w:rPr>
+          <w:rFonts w:ascii="Times New Roman" w:hAnsi="Times New Roman" w:cs="Times New Roman"/>
+          <w:sz w:val="24"/>
+          <w:szCs w:val="24"/>
+        </w:rPr>
+        <w:t>dosulhatnak, vagy épp törlésre kerülhetnek</w:t>
       </w:r>
       <w:r>
         <w:rPr>
@@ -2479,14 +2471,15 @@
     <w:p>
       <w:pPr>
         <w:pStyle w:val="Cmsor2"/>
-        <w:numPr>
-          <w:ilvl w:val="1"/>
-          <w:numId w:val="29"/>
-        </w:numPr>
-        <w:ind w:left="0" w:firstLine="0"/>
       </w:pPr>
       <w:r>
         <w:lastRenderedPageBreak/>
+        <w:t>3.2.</w:t>
+      </w:r>
+      <w:r>
+        <w:tab/>
+      </w:r>
+      <w:r>
         <w:t>Adatbázisok ismertetése</w:t>
       </w:r>
     </w:p>
@@ -23497,7 +23490,21 @@
           <w:rFonts w:ascii="Times New Roman" w:hAnsi="Times New Roman" w:cs="Times New Roman"/>
           <w:sz w:val="24"/>
         </w:rPr>
-        <w:t>Dolgozatom célja egy olyan szoftver megalkotása</w:t>
+        <w:t xml:space="preserve">Dolgozatom célja egy olyan </w:t>
+      </w:r>
+      <w:r>
+        <w:rPr>
+          <w:rFonts w:ascii="Times New Roman" w:hAnsi="Times New Roman" w:cs="Times New Roman"/>
+          <w:sz w:val="24"/>
+        </w:rPr>
+        <w:t xml:space="preserve">migrációs </w:t>
+      </w:r>
+      <w:r>
+        <w:rPr>
+          <w:rFonts w:ascii="Times New Roman" w:hAnsi="Times New Roman" w:cs="Times New Roman"/>
+          <w:sz w:val="24"/>
+        </w:rPr>
+        <w:t>szoftver megalkotása</w:t>
       </w:r>
       <w:r>
         <w:rPr>
@@ -23511,14 +23518,35 @@
           <w:rFonts w:ascii="Times New Roman" w:hAnsi="Times New Roman" w:cs="Times New Roman"/>
           <w:sz w:val="24"/>
         </w:rPr>
-        <w:t xml:space="preserve">, amely az USDA adatbázis </w:t>
-      </w:r>
-      <w:r>
-        <w:rPr>
-          <w:rFonts w:ascii="Times New Roman" w:hAnsi="Times New Roman" w:cs="Times New Roman"/>
-          <w:sz w:val="24"/>
-        </w:rPr>
-        <w:t xml:space="preserve">rendszeresen publikált </w:t>
+        <w:t xml:space="preserve">, amely a </w:t>
+      </w:r>
+      <w:r>
+        <w:rPr>
+          <w:rFonts w:ascii="Times New Roman" w:hAnsi="Times New Roman" w:cs="Times New Roman"/>
+          <w:sz w:val="24"/>
+        </w:rPr>
+        <w:t>rendszeresen publikált</w:t>
+      </w:r>
+      <w:r>
+        <w:rPr>
+          <w:rFonts w:ascii="Times New Roman" w:hAnsi="Times New Roman" w:cs="Times New Roman"/>
+          <w:sz w:val="24"/>
+        </w:rPr>
+        <w:t xml:space="preserve"> USDA</w:t>
+      </w:r>
+      <w:r>
+        <w:rPr>
+          <w:rFonts w:ascii="Times New Roman" w:hAnsi="Times New Roman" w:cs="Times New Roman"/>
+          <w:sz w:val="24"/>
+        </w:rPr>
+        <w:t xml:space="preserve"> </w:t>
+      </w:r>
+      <w:r>
+        <w:rPr>
+          <w:rFonts w:ascii="Times New Roman" w:hAnsi="Times New Roman" w:cs="Times New Roman"/>
+          <w:sz w:val="24"/>
+        </w:rPr>
+        <w:t>adatbázis-</w:t>
       </w:r>
       <w:r>
         <w:rPr>
@@ -23532,7 +23560,21 @@
           <w:rFonts w:ascii="Times New Roman" w:hAnsi="Times New Roman" w:cs="Times New Roman"/>
           <w:sz w:val="24"/>
         </w:rPr>
-        <w:t xml:space="preserve">, automatizált módon végrehajtja a </w:t>
+        <w:t xml:space="preserve">, automatizált módon </w:t>
+      </w:r>
+      <w:r>
+        <w:rPr>
+          <w:rFonts w:ascii="Times New Roman" w:hAnsi="Times New Roman" w:cs="Times New Roman"/>
+          <w:sz w:val="24"/>
+        </w:rPr>
+        <w:t>hajtja végre</w:t>
+      </w:r>
+      <w:r>
+        <w:rPr>
+          <w:rFonts w:ascii="Times New Roman" w:hAnsi="Times New Roman" w:cs="Times New Roman"/>
+          <w:sz w:val="24"/>
+        </w:rPr>
+        <w:t xml:space="preserve"> a </w:t>
       </w:r>
       <w:proofErr w:type="spellStart"/>
       <w:r>
@@ -23593,21 +23635,7 @@
           <w:rFonts w:ascii="Times New Roman" w:hAnsi="Times New Roman" w:cs="Times New Roman"/>
           <w:sz w:val="24"/>
         </w:rPr>
-        <w:t>A</w:t>
-      </w:r>
-      <w:r>
-        <w:rPr>
-          <w:rFonts w:ascii="Times New Roman" w:hAnsi="Times New Roman" w:cs="Times New Roman"/>
-          <w:sz w:val="24"/>
-        </w:rPr>
-        <w:t>z alkalmazás grafikus felülett</w:t>
-      </w:r>
-      <w:r>
-        <w:rPr>
-          <w:rFonts w:ascii="Times New Roman" w:hAnsi="Times New Roman" w:cs="Times New Roman"/>
-          <w:sz w:val="24"/>
-        </w:rPr>
-        <w:t>el biztosítja a</w:t>
+        <w:t>Az alkalmazás grafikus felülettel biztosítja a</w:t>
       </w:r>
       <w:r>
         <w:rPr>
@@ -23947,8 +23975,6 @@
           <w:szCs w:val="24"/>
         </w:rPr>
       </w:pPr>
-      <w:bookmarkStart w:id="0" w:name="_GoBack"/>
-      <w:bookmarkEnd w:id="0"/>
     </w:p>
     <w:p>
       <w:pPr>
@@ -25904,7 +25930,7 @@
           <w:rPr>
             <w:noProof/>
           </w:rPr>
-          <w:t>49</w:t>
+          <w:t>21</w:t>
         </w:r>
         <w:r>
           <w:fldChar w:fldCharType="end"/>
@@ -26862,7 +26888,7 @@
       <w:lvlText w:val="%1.%2."/>
       <w:lvlJc w:val="left"/>
       <w:pPr>
-        <w:ind w:left="945" w:hanging="360"/>
+        <w:ind w:left="644" w:hanging="360"/>
       </w:pPr>
       <w:rPr>
         <w:rFonts w:hint="default"/>
@@ -27067,6 +27093,92 @@
     </w:lvl>
   </w:abstractNum>
   <w:abstractNum w:abstractNumId="10" w15:restartNumberingAfterBreak="0">
+    <w:nsid w:val="2A9A1547"/>
+    <w:multiLevelType w:val="hybridMultilevel"/>
+    <w:tmpl w:val="0C92838A"/>
+    <w:lvl w:ilvl="0" w:tplc="040E000F">
+      <w:start w:val="1"/>
+      <w:numFmt w:val="decimal"/>
+      <w:lvlText w:val="%1."/>
+      <w:lvlJc w:val="left"/>
+      <w:pPr>
+        <w:ind w:left="720" w:hanging="360"/>
+      </w:pPr>
+    </w:lvl>
+    <w:lvl w:ilvl="1" w:tplc="040E0019" w:tentative="1">
+      <w:start w:val="1"/>
+      <w:numFmt w:val="lowerLetter"/>
+      <w:lvlText w:val="%2."/>
+      <w:lvlJc w:val="left"/>
+      <w:pPr>
+        <w:ind w:left="1440" w:hanging="360"/>
+      </w:pPr>
+    </w:lvl>
+    <w:lvl w:ilvl="2" w:tplc="040E001B" w:tentative="1">
+      <w:start w:val="1"/>
+      <w:numFmt w:val="lowerRoman"/>
+      <w:lvlText w:val="%3."/>
+      <w:lvlJc w:val="right"/>
+      <w:pPr>
+        <w:ind w:left="2160" w:hanging="180"/>
+      </w:pPr>
+    </w:lvl>
+    <w:lvl w:ilvl="3" w:tplc="040E000F" w:tentative="1">
+      <w:start w:val="1"/>
+      <w:numFmt w:val="decimal"/>
+      <w:lvlText w:val="%4."/>
+      <w:lvlJc w:val="left"/>
+      <w:pPr>
+        <w:ind w:left="2880" w:hanging="360"/>
+      </w:pPr>
+    </w:lvl>
+    <w:lvl w:ilvl="4" w:tplc="040E0019" w:tentative="1">
+      <w:start w:val="1"/>
+      <w:numFmt w:val="lowerLetter"/>
+      <w:lvlText w:val="%5."/>
+      <w:lvlJc w:val="left"/>
+      <w:pPr>
+        <w:ind w:left="3600" w:hanging="360"/>
+      </w:pPr>
+    </w:lvl>
+    <w:lvl w:ilvl="5" w:tplc="040E001B" w:tentative="1">
+      <w:start w:val="1"/>
+      <w:numFmt w:val="lowerRoman"/>
+      <w:lvlText w:val="%6."/>
+      <w:lvlJc w:val="right"/>
+      <w:pPr>
+        <w:ind w:left="4320" w:hanging="180"/>
+      </w:pPr>
+    </w:lvl>
+    <w:lvl w:ilvl="6" w:tplc="040E000F" w:tentative="1">
+      <w:start w:val="1"/>
+      <w:numFmt w:val="decimal"/>
+      <w:lvlText w:val="%7."/>
+      <w:lvlJc w:val="left"/>
+      <w:pPr>
+        <w:ind w:left="5040" w:hanging="360"/>
+      </w:pPr>
+    </w:lvl>
+    <w:lvl w:ilvl="7" w:tplc="040E0019" w:tentative="1">
+      <w:start w:val="1"/>
+      <w:numFmt w:val="lowerLetter"/>
+      <w:lvlText w:val="%8."/>
+      <w:lvlJc w:val="left"/>
+      <w:pPr>
+        <w:ind w:left="5760" w:hanging="360"/>
+      </w:pPr>
+    </w:lvl>
+    <w:lvl w:ilvl="8" w:tplc="040E001B" w:tentative="1">
+      <w:start w:val="1"/>
+      <w:numFmt w:val="lowerRoman"/>
+      <w:lvlText w:val="%9."/>
+      <w:lvlJc w:val="right"/>
+      <w:pPr>
+        <w:ind w:left="6480" w:hanging="180"/>
+      </w:pPr>
+    </w:lvl>
+  </w:abstractNum>
+  <w:abstractNum w:abstractNumId="11" w15:restartNumberingAfterBreak="0">
     <w:nsid w:val="326C1636"/>
     <w:multiLevelType w:val="multilevel"/>
     <w:tmpl w:val="8BE429FE"/>
@@ -27179,7 +27291,7 @@
       </w:rPr>
     </w:lvl>
   </w:abstractNum>
-  <w:abstractNum w:abstractNumId="11" w15:restartNumberingAfterBreak="0">
+  <w:abstractNum w:abstractNumId="12" w15:restartNumberingAfterBreak="0">
     <w:nsid w:val="32EA7FCA"/>
     <w:multiLevelType w:val="hybridMultilevel"/>
     <w:tmpl w:val="9E0A910A"/>
@@ -27292,7 +27404,7 @@
       </w:rPr>
     </w:lvl>
   </w:abstractNum>
-  <w:abstractNum w:abstractNumId="12" w15:restartNumberingAfterBreak="0">
+  <w:abstractNum w:abstractNumId="13" w15:restartNumberingAfterBreak="0">
     <w:nsid w:val="32F92BDA"/>
     <w:multiLevelType w:val="multilevel"/>
     <w:tmpl w:val="FFE0E4BC"/>
@@ -27405,7 +27517,7 @@
       </w:rPr>
     </w:lvl>
   </w:abstractNum>
-  <w:abstractNum w:abstractNumId="13" w15:restartNumberingAfterBreak="0">
+  <w:abstractNum w:abstractNumId="14" w15:restartNumberingAfterBreak="0">
     <w:nsid w:val="34E1599E"/>
     <w:multiLevelType w:val="multilevel"/>
     <w:tmpl w:val="1C4C0C48"/>
@@ -27518,7 +27630,7 @@
       </w:rPr>
     </w:lvl>
   </w:abstractNum>
-  <w:abstractNum w:abstractNumId="14" w15:restartNumberingAfterBreak="0">
+  <w:abstractNum w:abstractNumId="15" w15:restartNumberingAfterBreak="0">
     <w:nsid w:val="36EC45F2"/>
     <w:multiLevelType w:val="multilevel"/>
     <w:tmpl w:val="C2A4B572"/>
@@ -27631,7 +27743,7 @@
       </w:rPr>
     </w:lvl>
   </w:abstractNum>
-  <w:abstractNum w:abstractNumId="15" w15:restartNumberingAfterBreak="0">
+  <w:abstractNum w:abstractNumId="16" w15:restartNumberingAfterBreak="0">
     <w:nsid w:val="39540BB9"/>
     <w:multiLevelType w:val="multilevel"/>
     <w:tmpl w:val="48B2322E"/>
@@ -27744,7 +27856,7 @@
       </w:rPr>
     </w:lvl>
   </w:abstractNum>
-  <w:abstractNum w:abstractNumId="16" w15:restartNumberingAfterBreak="0">
+  <w:abstractNum w:abstractNumId="17" w15:restartNumberingAfterBreak="0">
     <w:nsid w:val="3BB8517E"/>
     <w:multiLevelType w:val="hybridMultilevel"/>
     <w:tmpl w:val="5B3C8FAA"/>
@@ -27856,7 +27968,7 @@
       </w:rPr>
     </w:lvl>
   </w:abstractNum>
-  <w:abstractNum w:abstractNumId="17" w15:restartNumberingAfterBreak="0">
+  <w:abstractNum w:abstractNumId="18" w15:restartNumberingAfterBreak="0">
     <w:nsid w:val="3C2A538D"/>
     <w:multiLevelType w:val="hybridMultilevel"/>
     <w:tmpl w:val="CF1C05B6"/>
@@ -27968,7 +28080,7 @@
       </w:rPr>
     </w:lvl>
   </w:abstractNum>
-  <w:abstractNum w:abstractNumId="18" w15:restartNumberingAfterBreak="0">
+  <w:abstractNum w:abstractNumId="19" w15:restartNumberingAfterBreak="0">
     <w:nsid w:val="3FE613A7"/>
     <w:multiLevelType w:val="multilevel"/>
     <w:tmpl w:val="48B2322E"/>
@@ -28081,7 +28193,7 @@
       </w:rPr>
     </w:lvl>
   </w:abstractNum>
-  <w:abstractNum w:abstractNumId="19" w15:restartNumberingAfterBreak="0">
+  <w:abstractNum w:abstractNumId="20" w15:restartNumberingAfterBreak="0">
     <w:nsid w:val="40511EE1"/>
     <w:multiLevelType w:val="hybridMultilevel"/>
     <w:tmpl w:val="84F2BE40"/>
@@ -28167,7 +28279,7 @@
       </w:pPr>
     </w:lvl>
   </w:abstractNum>
-  <w:abstractNum w:abstractNumId="20" w15:restartNumberingAfterBreak="0">
+  <w:abstractNum w:abstractNumId="21" w15:restartNumberingAfterBreak="0">
     <w:nsid w:val="43165403"/>
     <w:multiLevelType w:val="multilevel"/>
     <w:tmpl w:val="FFE0E4BC"/>
@@ -28280,7 +28392,7 @@
       </w:rPr>
     </w:lvl>
   </w:abstractNum>
-  <w:abstractNum w:abstractNumId="21" w15:restartNumberingAfterBreak="0">
+  <w:abstractNum w:abstractNumId="22" w15:restartNumberingAfterBreak="0">
     <w:nsid w:val="4A1A7A5B"/>
     <w:multiLevelType w:val="multilevel"/>
     <w:tmpl w:val="040E001F"/>
@@ -28366,7 +28478,7 @@
       </w:pPr>
     </w:lvl>
   </w:abstractNum>
-  <w:abstractNum w:abstractNumId="22" w15:restartNumberingAfterBreak="0">
+  <w:abstractNum w:abstractNumId="23" w15:restartNumberingAfterBreak="0">
     <w:nsid w:val="4C6216F3"/>
     <w:multiLevelType w:val="multilevel"/>
     <w:tmpl w:val="C9A077D6"/>
@@ -28479,7 +28591,7 @@
       </w:rPr>
     </w:lvl>
   </w:abstractNum>
-  <w:abstractNum w:abstractNumId="23" w15:restartNumberingAfterBreak="0">
+  <w:abstractNum w:abstractNumId="24" w15:restartNumberingAfterBreak="0">
     <w:nsid w:val="53D856E0"/>
     <w:multiLevelType w:val="multilevel"/>
     <w:tmpl w:val="C9A077D6"/>
@@ -28592,7 +28704,7 @@
       </w:rPr>
     </w:lvl>
   </w:abstractNum>
-  <w:abstractNum w:abstractNumId="24" w15:restartNumberingAfterBreak="0">
+  <w:abstractNum w:abstractNumId="25" w15:restartNumberingAfterBreak="0">
     <w:nsid w:val="54515C02"/>
     <w:multiLevelType w:val="multilevel"/>
     <w:tmpl w:val="48B2322E"/>
@@ -28705,7 +28817,7 @@
       </w:rPr>
     </w:lvl>
   </w:abstractNum>
-  <w:abstractNum w:abstractNumId="25" w15:restartNumberingAfterBreak="0">
+  <w:abstractNum w:abstractNumId="26" w15:restartNumberingAfterBreak="0">
     <w:nsid w:val="568E4064"/>
     <w:multiLevelType w:val="hybridMultilevel"/>
     <w:tmpl w:val="07D4ABF4"/>
@@ -28818,7 +28930,7 @@
       </w:rPr>
     </w:lvl>
   </w:abstractNum>
-  <w:abstractNum w:abstractNumId="26" w15:restartNumberingAfterBreak="0">
+  <w:abstractNum w:abstractNumId="27" w15:restartNumberingAfterBreak="0">
     <w:nsid w:val="57CD0AA9"/>
     <w:multiLevelType w:val="hybridMultilevel"/>
     <w:tmpl w:val="730AC35A"/>
@@ -28904,7 +29016,7 @@
       </w:pPr>
     </w:lvl>
   </w:abstractNum>
-  <w:abstractNum w:abstractNumId="27" w15:restartNumberingAfterBreak="0">
+  <w:abstractNum w:abstractNumId="28" w15:restartNumberingAfterBreak="0">
     <w:nsid w:val="59235BC7"/>
     <w:multiLevelType w:val="multilevel"/>
     <w:tmpl w:val="040E001F"/>
@@ -28990,7 +29102,7 @@
       </w:pPr>
     </w:lvl>
   </w:abstractNum>
-  <w:abstractNum w:abstractNumId="28" w15:restartNumberingAfterBreak="0">
+  <w:abstractNum w:abstractNumId="29" w15:restartNumberingAfterBreak="0">
     <w:nsid w:val="5D0308E9"/>
     <w:multiLevelType w:val="multilevel"/>
     <w:tmpl w:val="48B2322E"/>
@@ -29103,7 +29215,7 @@
       </w:rPr>
     </w:lvl>
   </w:abstractNum>
-  <w:abstractNum w:abstractNumId="29" w15:restartNumberingAfterBreak="0">
+  <w:abstractNum w:abstractNumId="30" w15:restartNumberingAfterBreak="0">
     <w:nsid w:val="5E827B55"/>
     <w:multiLevelType w:val="multilevel"/>
     <w:tmpl w:val="C2A4B572"/>
@@ -29216,7 +29328,7 @@
       </w:rPr>
     </w:lvl>
   </w:abstractNum>
-  <w:abstractNum w:abstractNumId="30" w15:restartNumberingAfterBreak="0">
+  <w:abstractNum w:abstractNumId="31" w15:restartNumberingAfterBreak="0">
     <w:nsid w:val="613B59C6"/>
     <w:multiLevelType w:val="multilevel"/>
     <w:tmpl w:val="C9A077D6"/>
@@ -29329,7 +29441,7 @@
       </w:rPr>
     </w:lvl>
   </w:abstractNum>
-  <w:abstractNum w:abstractNumId="31" w15:restartNumberingAfterBreak="0">
+  <w:abstractNum w:abstractNumId="32" w15:restartNumberingAfterBreak="0">
     <w:nsid w:val="6B747D19"/>
     <w:multiLevelType w:val="hybridMultilevel"/>
     <w:tmpl w:val="09F07B3A"/>
@@ -29442,7 +29554,7 @@
       </w:rPr>
     </w:lvl>
   </w:abstractNum>
-  <w:abstractNum w:abstractNumId="32" w15:restartNumberingAfterBreak="0">
+  <w:abstractNum w:abstractNumId="33" w15:restartNumberingAfterBreak="0">
     <w:nsid w:val="6E877A93"/>
     <w:multiLevelType w:val="hybridMultilevel"/>
     <w:tmpl w:val="FE6C2A68"/>
@@ -29555,7 +29667,7 @@
       </w:rPr>
     </w:lvl>
   </w:abstractNum>
-  <w:abstractNum w:abstractNumId="33" w15:restartNumberingAfterBreak="0">
+  <w:abstractNum w:abstractNumId="34" w15:restartNumberingAfterBreak="0">
     <w:nsid w:val="6EA87C16"/>
     <w:multiLevelType w:val="multilevel"/>
     <w:tmpl w:val="6FF81F98"/>
@@ -29668,7 +29780,7 @@
       </w:rPr>
     </w:lvl>
   </w:abstractNum>
-  <w:abstractNum w:abstractNumId="34" w15:restartNumberingAfterBreak="0">
+  <w:abstractNum w:abstractNumId="35" w15:restartNumberingAfterBreak="0">
     <w:nsid w:val="6EDD7235"/>
     <w:multiLevelType w:val="multilevel"/>
     <w:tmpl w:val="519ADF80"/>
@@ -29781,7 +29893,7 @@
       </w:rPr>
     </w:lvl>
   </w:abstractNum>
-  <w:abstractNum w:abstractNumId="35" w15:restartNumberingAfterBreak="0">
+  <w:abstractNum w:abstractNumId="36" w15:restartNumberingAfterBreak="0">
     <w:nsid w:val="76BB343D"/>
     <w:multiLevelType w:val="multilevel"/>
     <w:tmpl w:val="040E001F"/>
@@ -29867,7 +29979,7 @@
       </w:pPr>
     </w:lvl>
   </w:abstractNum>
-  <w:abstractNum w:abstractNumId="36" w15:restartNumberingAfterBreak="0">
+  <w:abstractNum w:abstractNumId="37" w15:restartNumberingAfterBreak="0">
     <w:nsid w:val="7B857016"/>
     <w:multiLevelType w:val="multilevel"/>
     <w:tmpl w:val="1C4C0C48"/>
@@ -29980,7 +30092,7 @@
       </w:rPr>
     </w:lvl>
   </w:abstractNum>
-  <w:abstractNum w:abstractNumId="37" w15:restartNumberingAfterBreak="0">
+  <w:abstractNum w:abstractNumId="38" w15:restartNumberingAfterBreak="0">
     <w:nsid w:val="7C837CCB"/>
     <w:multiLevelType w:val="multilevel"/>
     <w:tmpl w:val="48B2322E"/>
@@ -30093,7 +30205,7 @@
       </w:rPr>
     </w:lvl>
   </w:abstractNum>
-  <w:abstractNum w:abstractNumId="38" w15:restartNumberingAfterBreak="0">
+  <w:abstractNum w:abstractNumId="39" w15:restartNumberingAfterBreak="0">
     <w:nsid w:val="7DA921D3"/>
     <w:multiLevelType w:val="hybridMultilevel"/>
     <w:tmpl w:val="B8AAC0E2"/>
@@ -30207,22 +30319,22 @@
     </w:lvl>
   </w:abstractNum>
   <w:num w:numId="1">
-    <w:abstractNumId w:val="17"/>
+    <w:abstractNumId w:val="18"/>
   </w:num>
   <w:num w:numId="2">
-    <w:abstractNumId w:val="31"/>
+    <w:abstractNumId w:val="32"/>
   </w:num>
   <w:num w:numId="3">
-    <w:abstractNumId w:val="11"/>
+    <w:abstractNumId w:val="12"/>
   </w:num>
   <w:num w:numId="4">
-    <w:abstractNumId w:val="38"/>
+    <w:abstractNumId w:val="39"/>
   </w:num>
   <w:num w:numId="5">
-    <w:abstractNumId w:val="32"/>
+    <w:abstractNumId w:val="33"/>
   </w:num>
   <w:num w:numId="6">
-    <w:abstractNumId w:val="25"/>
+    <w:abstractNumId w:val="26"/>
   </w:num>
   <w:num w:numId="7">
     <w:abstractNumId w:val="7"/>
@@ -30231,97 +30343,100 @@
     <w:abstractNumId w:val="1"/>
   </w:num>
   <w:num w:numId="9">
-    <w:abstractNumId w:val="16"/>
+    <w:abstractNumId w:val="17"/>
   </w:num>
   <w:num w:numId="10">
     <w:abstractNumId w:val="2"/>
   </w:num>
   <w:num w:numId="11">
-    <w:abstractNumId w:val="27"/>
+    <w:abstractNumId w:val="28"/>
   </w:num>
   <w:num w:numId="12">
-    <w:abstractNumId w:val="21"/>
+    <w:abstractNumId w:val="22"/>
   </w:num>
   <w:num w:numId="13">
     <w:abstractNumId w:val="6"/>
   </w:num>
   <w:num w:numId="14">
-    <w:abstractNumId w:val="35"/>
+    <w:abstractNumId w:val="36"/>
   </w:num>
   <w:num w:numId="15">
-    <w:abstractNumId w:val="12"/>
+    <w:abstractNumId w:val="13"/>
   </w:num>
   <w:num w:numId="16">
-    <w:abstractNumId w:val="20"/>
+    <w:abstractNumId w:val="21"/>
   </w:num>
   <w:num w:numId="17">
     <w:abstractNumId w:val="0"/>
   </w:num>
   <w:num w:numId="18">
-    <w:abstractNumId w:val="22"/>
+    <w:abstractNumId w:val="23"/>
   </w:num>
   <w:num w:numId="19">
-    <w:abstractNumId w:val="36"/>
+    <w:abstractNumId w:val="37"/>
   </w:num>
   <w:num w:numId="20">
-    <w:abstractNumId w:val="13"/>
+    <w:abstractNumId w:val="14"/>
   </w:num>
   <w:num w:numId="21">
     <w:abstractNumId w:val="4"/>
   </w:num>
   <w:num w:numId="22">
-    <w:abstractNumId w:val="33"/>
+    <w:abstractNumId w:val="34"/>
   </w:num>
   <w:num w:numId="23">
-    <w:abstractNumId w:val="34"/>
+    <w:abstractNumId w:val="35"/>
   </w:num>
   <w:num w:numId="24">
     <w:abstractNumId w:val="9"/>
   </w:num>
   <w:num w:numId="25">
-    <w:abstractNumId w:val="14"/>
+    <w:abstractNumId w:val="15"/>
   </w:num>
   <w:num w:numId="26">
-    <w:abstractNumId w:val="29"/>
+    <w:abstractNumId w:val="30"/>
   </w:num>
   <w:num w:numId="27">
-    <w:abstractNumId w:val="18"/>
+    <w:abstractNumId w:val="19"/>
   </w:num>
   <w:num w:numId="28">
-    <w:abstractNumId w:val="15"/>
+    <w:abstractNumId w:val="16"/>
   </w:num>
   <w:num w:numId="29">
     <w:abstractNumId w:val="8"/>
   </w:num>
   <w:num w:numId="30">
-    <w:abstractNumId w:val="23"/>
+    <w:abstractNumId w:val="24"/>
   </w:num>
   <w:num w:numId="31">
-    <w:abstractNumId w:val="30"/>
+    <w:abstractNumId w:val="31"/>
   </w:num>
   <w:num w:numId="32">
-    <w:abstractNumId w:val="28"/>
+    <w:abstractNumId w:val="29"/>
   </w:num>
   <w:num w:numId="33">
-    <w:abstractNumId w:val="37"/>
+    <w:abstractNumId w:val="38"/>
   </w:num>
   <w:num w:numId="34">
-    <w:abstractNumId w:val="24"/>
+    <w:abstractNumId w:val="25"/>
   </w:num>
   <w:num w:numId="35">
-    <w:abstractNumId w:val="10"/>
+    <w:abstractNumId w:val="11"/>
   </w:num>
   <w:num w:numId="36">
     <w:abstractNumId w:val="5"/>
   </w:num>
   <w:num w:numId="37">
-    <w:abstractNumId w:val="26"/>
+    <w:abstractNumId w:val="27"/>
   </w:num>
   <w:num w:numId="38">
     <w:abstractNumId w:val="3"/>
   </w:num>
   <w:num w:numId="39">
-    <w:abstractNumId w:val="19"/>
+    <w:abstractNumId w:val="20"/>
+  </w:num>
+  <w:num w:numId="40">
+    <w:abstractNumId w:val="10"/>
   </w:num>
 </w:numbering>
 </file>
@@ -31012,576 +31127,6 @@
 </w:styles>
 </file>
 
-<file path=word/glossary/document.xml><?xml version="1.0" encoding="utf-8"?>
-<w:glossaryDocument xmlns:wpc="http://schemas.microsoft.com/office/word/2010/wordprocessingCanvas" xmlns:cx="http://schemas.microsoft.com/office/drawing/2014/chartex" xmlns:mc="http://schemas.openxmlformats.org/markup-compatibility/2006" xmlns:o="urn:schemas-microsoft-com:office:office" xmlns:r="http://schemas.openxmlformats.org/officeDocument/2006/relationships" xmlns:m="http://schemas.openxmlformats.org/officeDocument/2006/math" xmlns:v="urn:schemas-microsoft-com:vml" xmlns:wp14="http://schemas.microsoft.com/office/word/2010/wordprocessingDrawing" xmlns:wp="http://schemas.openxmlformats.org/drawingml/2006/wordprocessingDrawing" xmlns:w10="urn:schemas-microsoft-com:office:word" xmlns:w="http://schemas.openxmlformats.org/wordprocessingml/2006/main" xmlns:w14="http://schemas.microsoft.com/office/word/2010/wordml" xmlns:w15="http://schemas.microsoft.com/office/word/2012/wordml" xmlns:w16se="http://schemas.microsoft.com/office/word/2015/wordml/symex" xmlns:wpg="http://schemas.microsoft.com/office/word/2010/wordprocessingGroup" xmlns:wpi="http://schemas.microsoft.com/office/word/2010/wordprocessingInk" xmlns:wne="http://schemas.microsoft.com/office/word/2006/wordml" xmlns:wps="http://schemas.microsoft.com/office/word/2010/wordprocessingShape" mc:Ignorable="w14 w15 w16se wp14"/>
-</file>
-
-<file path=word/glossary/fontTable.xml><?xml version="1.0" encoding="utf-8"?>
-<w:fonts xmlns:mc="http://schemas.openxmlformats.org/markup-compatibility/2006" xmlns:r="http://schemas.openxmlformats.org/officeDocument/2006/relationships" xmlns:w="http://schemas.openxmlformats.org/wordprocessingml/2006/main" xmlns:w14="http://schemas.microsoft.com/office/word/2010/wordml" xmlns:w15="http://schemas.microsoft.com/office/word/2012/wordml" xmlns:w16se="http://schemas.microsoft.com/office/word/2015/wordml/symex" mc:Ignorable="w14 w15 w16se">
-  <w:font w:name="Symbol">
-    <w:panose1 w:val="05050102010706020507"/>
-    <w:charset w:val="02"/>
-    <w:family w:val="roman"/>
-    <w:pitch w:val="variable"/>
-    <w:sig w:usb0="00000000" w:usb1="10000000" w:usb2="00000000" w:usb3="00000000" w:csb0="80000000" w:csb1="00000000"/>
-  </w:font>
-  <w:font w:name="Calibri">
-    <w:panose1 w:val="020F0502020204030204"/>
-    <w:charset w:val="EE"/>
-    <w:family w:val="swiss"/>
-    <w:pitch w:val="variable"/>
-    <w:sig w:usb0="E10002FF" w:usb1="4000ACFF" w:usb2="00000009" w:usb3="00000000" w:csb0="0000019F" w:csb1="00000000"/>
-  </w:font>
-  <w:font w:name="Times New Roman">
-    <w:altName w:val="Times New Roman"/>
-    <w:panose1 w:val="02020603050405020304"/>
-    <w:charset w:val="EE"/>
-    <w:family w:val="roman"/>
-    <w:pitch w:val="variable"/>
-    <w:sig w:usb0="E0002AFF" w:usb1="C0007843" w:usb2="00000009" w:usb3="00000000" w:csb0="000001FF" w:csb1="00000000"/>
-  </w:font>
-  <w:font w:name="Courier New">
-    <w:panose1 w:val="02070309020205020404"/>
-    <w:charset w:val="EE"/>
-    <w:family w:val="modern"/>
-    <w:pitch w:val="fixed"/>
-    <w:sig w:usb0="E0002AFF" w:usb1="C0007843" w:usb2="00000009" w:usb3="00000000" w:csb0="000001FF" w:csb1="00000000"/>
-  </w:font>
-  <w:font w:name="Wingdings">
-    <w:panose1 w:val="05000000000000000000"/>
-    <w:charset w:val="02"/>
-    <w:family w:val="auto"/>
-    <w:pitch w:val="variable"/>
-    <w:sig w:usb0="00000000" w:usb1="10000000" w:usb2="00000000" w:usb3="00000000" w:csb0="80000000" w:csb1="00000000"/>
-  </w:font>
-  <w:font w:name="Arial">
-    <w:altName w:val="Arial"/>
-    <w:panose1 w:val="020B0604020202020204"/>
-    <w:charset w:val="EE"/>
-    <w:family w:val="swiss"/>
-    <w:pitch w:val="variable"/>
-    <w:sig w:usb0="E0002AFF" w:usb1="C0007843" w:usb2="00000009" w:usb3="00000000" w:csb0="000001FF" w:csb1="00000000"/>
-  </w:font>
-  <w:font w:name="Segoe UI">
-    <w:panose1 w:val="020B0502040204020203"/>
-    <w:charset w:val="EE"/>
-    <w:family w:val="swiss"/>
-    <w:pitch w:val="variable"/>
-    <w:sig w:usb0="E10022FF" w:usb1="C000E47F" w:usb2="00000029" w:usb3="00000000" w:csb0="000001DF" w:csb1="00000000"/>
-  </w:font>
-  <w:font w:name="Consolas">
-    <w:panose1 w:val="020B0609020204030204"/>
-    <w:charset w:val="EE"/>
-    <w:family w:val="modern"/>
-    <w:pitch w:val="fixed"/>
-    <w:sig w:usb0="E10002FF" w:usb1="4000FCFF" w:usb2="00000009" w:usb3="00000000" w:csb0="0000019F" w:csb1="00000000"/>
-  </w:font>
-  <w:font w:name="Calibri Light">
-    <w:panose1 w:val="020F0302020204030204"/>
-    <w:charset w:val="EE"/>
-    <w:family w:val="swiss"/>
-    <w:pitch w:val="variable"/>
-    <w:sig w:usb0="A00002EF" w:usb1="4000207B" w:usb2="00000000" w:usb3="00000000" w:csb0="0000019F" w:csb1="00000000"/>
-  </w:font>
-</w:fonts>
-</file>
-
-<file path=word/glossary/settings.xml><?xml version="1.0" encoding="utf-8"?>
-<w:settings xmlns:mc="http://schemas.openxmlformats.org/markup-compatibility/2006" xmlns:o="urn:schemas-microsoft-com:office:office" xmlns:r="http://schemas.openxmlformats.org/officeDocument/2006/relationships" xmlns:m="http://schemas.openxmlformats.org/officeDocument/2006/math" xmlns:v="urn:schemas-microsoft-com:vml" xmlns:w10="urn:schemas-microsoft-com:office:word" xmlns:w="http://schemas.openxmlformats.org/wordprocessingml/2006/main" xmlns:w14="http://schemas.microsoft.com/office/word/2010/wordml" xmlns:w15="http://schemas.microsoft.com/office/word/2012/wordml" xmlns:w16se="http://schemas.microsoft.com/office/word/2015/wordml/symex" xmlns:sl="http://schemas.openxmlformats.org/schemaLibrary/2006/main" mc:Ignorable="w14 w15 w16se">
-  <w:view w:val="normal"/>
-  <w:defaultTabStop w:val="708"/>
-  <w:hyphenationZone w:val="425"/>
-  <w:characterSpacingControl w:val="doNotCompress"/>
-  <w:compat>
-    <w:useFELayout/>
-    <w:compatSetting w:name="compatibilityMode" w:uri="http://schemas.microsoft.com/office/word" w:val="15"/>
-    <w:compatSetting w:name="overrideTableStyleFontSizeAndJustification" w:uri="http://schemas.microsoft.com/office/word" w:val="1"/>
-    <w:compatSetting w:name="enableOpenTypeFeatures" w:uri="http://schemas.microsoft.com/office/word" w:val="1"/>
-    <w:compatSetting w:name="doNotFlipMirrorIndents" w:uri="http://schemas.microsoft.com/office/word" w:val="1"/>
-    <w:compatSetting w:name="differentiateMultirowTableHeaders" w:uri="http://schemas.microsoft.com/office/word" w:val="1"/>
-  </w:compat>
-  <w:rsids>
-    <w:rsidRoot w:val="001C0B3A"/>
-    <w:rsid w:val="001C0B3A"/>
-    <w:rsid w:val="0035133A"/>
-  </w:rsids>
-  <m:mathPr>
-    <m:mathFont m:val="Cambria Math"/>
-    <m:brkBin m:val="before"/>
-    <m:brkBinSub m:val="--"/>
-    <m:smallFrac m:val="0"/>
-    <m:dispDef/>
-    <m:lMargin m:val="0"/>
-    <m:rMargin m:val="0"/>
-    <m:defJc m:val="centerGroup"/>
-    <m:wrapIndent m:val="1440"/>
-    <m:intLim m:val="subSup"/>
-    <m:naryLim m:val="undOvr"/>
-  </m:mathPr>
-  <w:themeFontLang w:val="hu-HU"/>
-  <w:clrSchemeMapping w:bg1="light1" w:t1="dark1" w:bg2="light2" w:t2="dark2" w:accent1="accent1" w:accent2="accent2" w:accent3="accent3" w:accent4="accent4" w:accent5="accent5" w:accent6="accent6" w:hyperlink="hyperlink" w:followedHyperlink="followedHyperlink"/>
-  <w:decimalSymbol w:val=","/>
-  <w:listSeparator w:val=";"/>
-  <w15:chartTrackingRefBased/>
-</w:settings>
-</file>
-
-<file path=word/glossary/styles.xml><?xml version="1.0" encoding="utf-8"?>
-<w:styles xmlns:mc="http://schemas.openxmlformats.org/markup-compatibility/2006" xmlns:r="http://schemas.openxmlformats.org/officeDocument/2006/relationships" xmlns:w="http://schemas.openxmlformats.org/wordprocessingml/2006/main" xmlns:w14="http://schemas.microsoft.com/office/word/2010/wordml" xmlns:w15="http://schemas.microsoft.com/office/word/2012/wordml" xmlns:w16se="http://schemas.microsoft.com/office/word/2015/wordml/symex" mc:Ignorable="w14 w15 w16se">
-  <w:docDefaults>
-    <w:rPrDefault>
-      <w:rPr>
-        <w:rFonts w:asciiTheme="minorHAnsi" w:eastAsiaTheme="minorEastAsia" w:hAnsiTheme="minorHAnsi" w:cstheme="minorBidi"/>
-        <w:sz w:val="22"/>
-        <w:szCs w:val="22"/>
-        <w:lang w:val="hu-HU" w:eastAsia="hu-HU" w:bidi="ar-SA"/>
-      </w:rPr>
-    </w:rPrDefault>
-    <w:pPrDefault>
-      <w:pPr>
-        <w:spacing w:after="160" w:line="259" w:lineRule="auto"/>
-      </w:pPr>
-    </w:pPrDefault>
-  </w:docDefaults>
-  <w:latentStyles w:defLockedState="0" w:defUIPriority="99" w:defSemiHidden="0" w:defUnhideWhenUsed="0" w:defQFormat="0" w:count="371">
-    <w:lsdException w:name="Normal" w:uiPriority="0" w:qFormat="1"/>
-    <w:lsdException w:name="heading 1" w:uiPriority="9" w:qFormat="1"/>
-    <w:lsdException w:name="heading 2" w:semiHidden="1" w:uiPriority="9" w:unhideWhenUsed="1" w:qFormat="1"/>
-    <w:lsdException w:name="heading 3" w:semiHidden="1" w:uiPriority="9" w:unhideWhenUsed="1" w:qFormat="1"/>
-    <w:lsdException w:name="heading 4" w:semiHidden="1" w:uiPriority="9" w:unhideWhenUsed="1" w:qFormat="1"/>
-    <w:lsdException w:name="heading 5" w:semiHidden="1" w:uiPriority="9" w:unhideWhenUsed="1" w:qFormat="1"/>
-    <w:lsdException w:name="heading 6" w:semiHidden="1" w:uiPriority="9" w:unhideWhenUsed="1" w:qFormat="1"/>
-    <w:lsdException w:name="heading 7" w:semiHidden="1" w:uiPriority="9" w:unhideWhenUsed="1" w:qFormat="1"/>
-    <w:lsdException w:name="heading 8" w:semiHidden="1" w:uiPriority="9" w:unhideWhenUsed="1" w:qFormat="1"/>
-    <w:lsdException w:name="heading 9" w:semiHidden="1" w:uiPriority="9" w:unhideWhenUsed="1" w:qFormat="1"/>
-    <w:lsdException w:name="index 1" w:semiHidden="1" w:unhideWhenUsed="1"/>
-    <w:lsdException w:name="index 2" w:semiHidden="1" w:unhideWhenUsed="1"/>
-    <w:lsdException w:name="index 3" w:semiHidden="1" w:unhideWhenUsed="1"/>
-    <w:lsdException w:name="index 4" w:semiHidden="1" w:unhideWhenUsed="1"/>
-    <w:lsdException w:name="index 5" w:semiHidden="1" w:unhideWhenUsed="1"/>
-    <w:lsdException w:name="index 6" w:semiHidden="1" w:unhideWhenUsed="1"/>
-    <w:lsdException w:name="index 7" w:semiHidden="1" w:unhideWhenUsed="1"/>
-    <w:lsdException w:name="index 8" w:semiHidden="1" w:unhideWhenUsed="1"/>
-    <w:lsdException w:name="index 9" w:semiHidden="1" w:unhideWhenUsed="1"/>
-    <w:lsdException w:name="toc 1" w:semiHidden="1" w:uiPriority="39" w:unhideWhenUsed="1"/>
-    <w:lsdException w:name="toc 2" w:semiHidden="1" w:uiPriority="39" w:unhideWhenUsed="1"/>
-    <w:lsdException w:name="toc 3" w:semiHidden="1" w:uiPriority="39" w:unhideWhenUsed="1"/>
-    <w:lsdException w:name="toc 4" w:semiHidden="1" w:uiPriority="39" w:unhideWhenUsed="1"/>
-    <w:lsdException w:name="toc 5" w:semiHidden="1" w:uiPriority="39" w:unhideWhenUsed="1"/>
-    <w:lsdException w:name="toc 6" w:semiHidden="1" w:uiPriority="39" w:unhideWhenUsed="1"/>
-    <w:lsdException w:name="toc 7" w:semiHidden="1" w:uiPriority="39" w:unhideWhenUsed="1"/>
-    <w:lsdException w:name="toc 8" w:semiHidden="1" w:uiPriority="39" w:unhideWhenUsed="1"/>
-    <w:lsdException w:name="toc 9" w:semiHidden="1" w:uiPriority="39" w:unhideWhenUsed="1"/>
-    <w:lsdException w:name="Normal Indent" w:semiHidden="1" w:unhideWhenUsed="1"/>
-    <w:lsdException w:name="footnote text" w:semiHidden="1" w:unhideWhenUsed="1"/>
-    <w:lsdException w:name="annotation text" w:semiHidden="1" w:unhideWhenUsed="1"/>
-    <w:lsdException w:name="header" w:semiHidden="1" w:unhideWhenUsed="1"/>
-    <w:lsdException w:name="footer" w:semiHidden="1" w:unhideWhenUsed="1"/>
-    <w:lsdException w:name="index heading" w:semiHidden="1" w:unhideWhenUsed="1"/>
-    <w:lsdException w:name="caption" w:semiHidden="1" w:uiPriority="35" w:unhideWhenUsed="1" w:qFormat="1"/>
-    <w:lsdException w:name="table of figures" w:semiHidden="1" w:unhideWhenUsed="1"/>
-    <w:lsdException w:name="envelope address" w:semiHidden="1" w:unhideWhenUsed="1"/>
-    <w:lsdException w:name="envelope return" w:semiHidden="1" w:unhideWhenUsed="1"/>
-    <w:lsdException w:name="footnote reference" w:semiHidden="1" w:unhideWhenUsed="1"/>
-    <w:lsdException w:name="annotation reference" w:semiHidden="1" w:unhideWhenUsed="1"/>
-    <w:lsdException w:name="line number" w:semiHidden="1" w:unhideWhenUsed="1"/>
-    <w:lsdException w:name="page number" w:semiHidden="1" w:unhideWhenUsed="1"/>
-    <w:lsdException w:name="endnote reference" w:semiHidden="1" w:unhideWhenUsed="1"/>
-    <w:lsdException w:name="endnote text" w:semiHidden="1" w:unhideWhenUsed="1"/>
-    <w:lsdException w:name="table of authorities" w:semiHidden="1" w:unhideWhenUsed="1"/>
-    <w:lsdException w:name="macro" w:semiHidden="1" w:unhideWhenUsed="1"/>
-    <w:lsdException w:name="toa heading" w:semiHidden="1" w:unhideWhenUsed="1"/>
-    <w:lsdException w:name="List" w:semiHidden="1" w:unhideWhenUsed="1"/>
-    <w:lsdException w:name="List Bullet" w:semiHidden="1" w:unhideWhenUsed="1"/>
-    <w:lsdException w:name="List Number" w:semiHidden="1" w:unhideWhenUsed="1"/>
-    <w:lsdException w:name="List 2" w:semiHidden="1" w:unhideWhenUsed="1"/>
-    <w:lsdException w:name="List 3" w:semiHidden="1" w:unhideWhenUsed="1"/>
-    <w:lsdException w:name="List 4" w:semiHidden="1" w:unhideWhenUsed="1"/>
-    <w:lsdException w:name="List 5" w:semiHidden="1" w:unhideWhenUsed="1"/>
-    <w:lsdException w:name="List Bullet 2" w:semiHidden="1" w:unhideWhenUsed="1"/>
-    <w:lsdException w:name="List Bullet 3" w:semiHidden="1" w:unhideWhenUsed="1"/>
-    <w:lsdException w:name="List Bullet 4" w:semiHidden="1" w:unhideWhenUsed="1"/>
-    <w:lsdException w:name="List Bullet 5" w:semiHidden="1" w:unhideWhenUsed="1"/>
-    <w:lsdException w:name="List Number 2" w:semiHidden="1" w:unhideWhenUsed="1"/>
-    <w:lsdException w:name="List Number 3" w:semiHidden="1" w:unhideWhenUsed="1"/>
-    <w:lsdException w:name="List Number 4" w:semiHidden="1" w:unhideWhenUsed="1"/>
-    <w:lsdException w:name="List Number 5" w:semiHidden="1" w:unhideWhenUsed="1"/>
-    <w:lsdException w:name="Title" w:uiPriority="10" w:qFormat="1"/>
-    <w:lsdException w:name="Closing" w:semiHidden="1" w:unhideWhenUsed="1"/>
-    <w:lsdException w:name="Signature" w:semiHidden="1" w:unhideWhenUsed="1"/>
-    <w:lsdException w:name="Default Paragraph Font" w:semiHidden="1" w:uiPriority="1" w:unhideWhenUsed="1"/>
-    <w:lsdException w:name="Body Text" w:semiHidden="1" w:unhideWhenUsed="1"/>
-    <w:lsdException w:name="Body Text Indent" w:semiHidden="1" w:unhideWhenUsed="1"/>
-    <w:lsdException w:name="List Continue" w:semiHidden="1" w:unhideWhenUsed="1"/>
-    <w:lsdException w:name="List Continue 2" w:semiHidden="1" w:unhideWhenUsed="1"/>
-    <w:lsdException w:name="List Continue 3" w:semiHidden="1" w:unhideWhenUsed="1"/>
-    <w:lsdException w:name="List Continue 4" w:semiHidden="1" w:unhideWhenUsed="1"/>
-    <w:lsdException w:name="List Continue 5" w:semiHidden="1" w:unhideWhenUsed="1"/>
-    <w:lsdException w:name="Message Header" w:semiHidden="1" w:unhideWhenUsed="1"/>
-    <w:lsdException w:name="Subtitle" w:uiPriority="11" w:qFormat="1"/>
-    <w:lsdException w:name="Salutation" w:semiHidden="1" w:unhideWhenUsed="1"/>
-    <w:lsdException w:name="Date" w:semiHidden="1" w:unhideWhenUsed="1"/>
-    <w:lsdException w:name="Body Text First Indent" w:semiHidden="1" w:unhideWhenUsed="1"/>
-    <w:lsdException w:name="Body Text First Indent 2" w:semiHidden="1" w:unhideWhenUsed="1"/>
-    <w:lsdException w:name="Note Heading" w:semiHidden="1" w:unhideWhenUsed="1"/>
-    <w:lsdException w:name="Body Text 2" w:semiHidden="1" w:unhideWhenUsed="1"/>
-    <w:lsdException w:name="Body Text 3" w:semiHidden="1" w:unhideWhenUsed="1"/>
-    <w:lsdException w:name="Body Text Indent 2" w:semiHidden="1" w:unhideWhenUsed="1"/>
-    <w:lsdException w:name="Body Text Indent 3" w:semiHidden="1" w:unhideWhenUsed="1"/>
-    <w:lsdException w:name="Block Text" w:semiHidden="1" w:unhideWhenUsed="1"/>
-    <w:lsdException w:name="Hyperlink" w:semiHidden="1" w:unhideWhenUsed="1"/>
-    <w:lsdException w:name="FollowedHyperlink" w:semiHidden="1" w:unhideWhenUsed="1"/>
-    <w:lsdException w:name="Strong" w:uiPriority="22" w:qFormat="1"/>
-    <w:lsdException w:name="Emphasis" w:uiPriority="20" w:qFormat="1"/>
-    <w:lsdException w:name="Document Map" w:semiHidden="1" w:unhideWhenUsed="1"/>
-    <w:lsdException w:name="Plain Text" w:semiHidden="1" w:unhideWhenUsed="1"/>
-    <w:lsdException w:name="E-mail Signature" w:semiHidden="1" w:unhideWhenUsed="1"/>
-    <w:lsdException w:name="HTML Top of Form" w:semiHidden="1" w:unhideWhenUsed="1"/>
-    <w:lsdException w:name="HTML Bottom of Form" w:semiHidden="1" w:unhideWhenUsed="1"/>
-    <w:lsdException w:name="Normal (Web)" w:semiHidden="1" w:unhideWhenUsed="1"/>
-    <w:lsdException w:name="HTML Acronym" w:semiHidden="1" w:unhideWhenUsed="1"/>
-    <w:lsdException w:name="HTML Address" w:semiHidden="1" w:unhideWhenUsed="1"/>
-    <w:lsdException w:name="HTML Cite" w:semiHidden="1" w:unhideWhenUsed="1"/>
-    <w:lsdException w:name="HTML Code" w:semiHidden="1" w:unhideWhenUsed="1"/>
-    <w:lsdException w:name="HTML Definition" w:semiHidden="1" w:unhideWhenUsed="1"/>
-    <w:lsdException w:name="HTML Keyboard" w:semiHidden="1" w:unhideWhenUsed="1"/>
-    <w:lsdException w:name="HTML Preformatted" w:semiHidden="1" w:unhideWhenUsed="1"/>
-    <w:lsdException w:name="HTML Sample" w:semiHidden="1" w:unhideWhenUsed="1"/>
-    <w:lsdException w:name="HTML Typewriter" w:semiHidden="1" w:unhideWhenUsed="1"/>
-    <w:lsdException w:name="HTML Variable" w:semiHidden="1" w:unhideWhenUsed="1"/>
-    <w:lsdException w:name="Normal Table" w:semiHidden="1" w:unhideWhenUsed="1"/>
-    <w:lsdException w:name="annotation subject" w:semiHidden="1" w:unhideWhenUsed="1"/>
-    <w:lsdException w:name="No List" w:semiHidden="1" w:unhideWhenUsed="1"/>
-    <w:lsdException w:name="Outline List 1" w:semiHidden="1" w:unhideWhenUsed="1"/>
-    <w:lsdException w:name="Outline List 2" w:semiHidden="1" w:unhideWhenUsed="1"/>
-    <w:lsdException w:name="Outline List 3" w:semiHidden="1" w:unhideWhenUsed="1"/>
-    <w:lsdException w:name="Table Simple 1" w:semiHidden="1" w:unhideWhenUsed="1"/>
-    <w:lsdException w:name="Table Simple 2" w:semiHidden="1" w:unhideWhenUsed="1"/>
-    <w:lsdException w:name="Table Simple 3" w:semiHidden="1" w:unhideWhenUsed="1"/>
-    <w:lsdException w:name="Table Classic 1" w:semiHidden="1" w:unhideWhenUsed="1"/>
-    <w:lsdException w:name="Table Classic 2" w:semiHidden="1" w:unhideWhenUsed="1"/>
-    <w:lsdException w:name="Table Classic 3" w:semiHidden="1" w:unhideWhenUsed="1"/>
-    <w:lsdException w:name="Table Classic 4" w:semiHidden="1" w:unhideWhenUsed="1"/>
-    <w:lsdException w:name="Table Colorful 1" w:semiHidden="1" w:unhideWhenUsed="1"/>
-    <w:lsdException w:name="Table Colorful 2" w:semiHidden="1" w:unhideWhenUsed="1"/>
-    <w:lsdException w:name="Table Colorful 3" w:semiHidden="1" w:unhideWhenUsed="1"/>
-    <w:lsdException w:name="Table Columns 1" w:semiHidden="1" w:unhideWhenUsed="1"/>
-    <w:lsdException w:name="Table Columns 2" w:semiHidden="1" w:unhideWhenUsed="1"/>
-    <w:lsdException w:name="Table Columns 3" w:semiHidden="1" w:unhideWhenUsed="1"/>
-    <w:lsdException w:name="Table Columns 4" w:semiHidden="1" w:unhideWhenUsed="1"/>
-    <w:lsdException w:name="Table Columns 5" w:semiHidden="1" w:unhideWhenUsed="1"/>
-    <w:lsdException w:name="Table Grid 1" w:semiHidden="1" w:unhideWhenUsed="1"/>
-    <w:lsdException w:name="Table Grid 2" w:semiHidden="1" w:unhideWhenUsed="1"/>
-    <w:lsdException w:name="Table Grid 3" w:semiHidden="1" w:unhideWhenUsed="1"/>
-    <w:lsdException w:name="Table Grid 4" w:semiHidden="1" w:unhideWhenUsed="1"/>
-    <w:lsdException w:name="Table Grid 5" w:semiHidden="1" w:unhideWhenUsed="1"/>
-    <w:lsdException w:name="Table Grid 6" w:semiHidden="1" w:unhideWhenUsed="1"/>
-    <w:lsdException w:name="Table Grid 7" w:semiHidden="1" w:unhideWhenUsed="1"/>
-    <w:lsdException w:name="Table Grid 8" w:semiHidden="1" w:unhideWhenUsed="1"/>
-    <w:lsdException w:name="Table List 1" w:semiHidden="1" w:unhideWhenUsed="1"/>
-    <w:lsdException w:name="Table List 2" w:semiHidden="1" w:unhideWhenUsed="1"/>
-    <w:lsdException w:name="Table List 3" w:semiHidden="1" w:unhideWhenUsed="1"/>
-    <w:lsdException w:name="Table List 4" w:semiHidden="1" w:unhideWhenUsed="1"/>
-    <w:lsdException w:name="Table List 5" w:semiHidden="1" w:unhideWhenUsed="1"/>
-    <w:lsdException w:name="Table List 6" w:semiHidden="1" w:unhideWhenUsed="1"/>
-    <w:lsdException w:name="Table List 7" w:semiHidden="1" w:unhideWhenUsed="1"/>
-    <w:lsdException w:name="Table List 8" w:semiHidden="1" w:unhideWhenUsed="1"/>
-    <w:lsdException w:name="Table 3D effects 1" w:semiHidden="1" w:unhideWhenUsed="1"/>
-    <w:lsdException w:name="Table 3D effects 2" w:semiHidden="1" w:unhideWhenUsed="1"/>
-    <w:lsdException w:name="Table 3D effects 3" w:semiHidden="1" w:unhideWhenUsed="1"/>
-    <w:lsdException w:name="Table Contemporary" w:semiHidden="1" w:unhideWhenUsed="1"/>
-    <w:lsdException w:name="Table Elegant" w:semiHidden="1" w:unhideWhenUsed="1"/>
-    <w:lsdException w:name="Table Professional" w:semiHidden="1" w:unhideWhenUsed="1"/>
-    <w:lsdException w:name="Table Subtle 1" w:semiHidden="1" w:unhideWhenUsed="1"/>
-    <w:lsdException w:name="Table Subtle 2" w:semiHidden="1" w:unhideWhenUsed="1"/>
-    <w:lsdException w:name="Table Web 1" w:semiHidden="1" w:unhideWhenUsed="1"/>
-    <w:lsdException w:name="Table Web 2" w:semiHidden="1" w:unhideWhenUsed="1"/>
-    <w:lsdException w:name="Table Web 3" w:semiHidden="1" w:unhideWhenUsed="1"/>
-    <w:lsdException w:name="Balloon Text" w:semiHidden="1" w:unhideWhenUsed="1"/>
-    <w:lsdException w:name="Table Grid" w:uiPriority="39"/>
-    <w:lsdException w:name="Table Theme" w:semiHidden="1" w:unhideWhenUsed="1"/>
-    <w:lsdException w:name="Placeholder Text" w:semiHidden="1"/>
-    <w:lsdException w:name="No Spacing" w:uiPriority="1" w:qFormat="1"/>
-    <w:lsdException w:name="Light Shading" w:uiPriority="60"/>
-    <w:lsdException w:name="Light List" w:uiPriority="61"/>
-    <w:lsdException w:name="Light Grid" w:uiPriority="62"/>
-    <w:lsdException w:name="Medium Shading 1" w:uiPriority="63"/>
-    <w:lsdException w:name="Medium Shading 2" w:uiPriority="64"/>
-    <w:lsdException w:name="Medium List 1" w:uiPriority="65"/>
-    <w:lsdException w:name="Medium List 2" w:uiPriority="66"/>
-    <w:lsdException w:name="Medium Grid 1" w:uiPriority="67"/>
-    <w:lsdException w:name="Medium Grid 2" w:uiPriority="68"/>
-    <w:lsdException w:name="Medium Grid 3" w:uiPriority="69"/>
-    <w:lsdException w:name="Dark List" w:uiPriority="70"/>
-    <w:lsdException w:name="Colorful Shading" w:uiPriority="71"/>
-    <w:lsdException w:name="Colorful List" w:uiPriority="72"/>
-    <w:lsdException w:name="Colorful Grid" w:uiPriority="73"/>
-    <w:lsdException w:name="Light Shading Accent 1" w:uiPriority="60"/>
-    <w:lsdException w:name="Light List Accent 1" w:uiPriority="61"/>
-    <w:lsdException w:name="Light Grid Accent 1" w:uiPriority="62"/>
-    <w:lsdException w:name="Medium Shading 1 Accent 1" w:uiPriority="63"/>
-    <w:lsdException w:name="Medium Shading 2 Accent 1" w:uiPriority="64"/>
-    <w:lsdException w:name="Medium List 1 Accent 1" w:uiPriority="65"/>
-    <w:lsdException w:name="Revision" w:semiHidden="1"/>
-    <w:lsdException w:name="List Paragraph" w:uiPriority="34" w:qFormat="1"/>
-    <w:lsdException w:name="Quote" w:uiPriority="29" w:qFormat="1"/>
-    <w:lsdException w:name="Intense Quote" w:uiPriority="30" w:qFormat="1"/>
-    <w:lsdException w:name="Medium List 2 Accent 1" w:uiPriority="66"/>
-    <w:lsdException w:name="Medium Grid 1 Accent 1" w:uiPriority="67"/>
-    <w:lsdException w:name="Medium Grid 2 Accent 1" w:uiPriority="68"/>
-    <w:lsdException w:name="Medium Grid 3 Accent 1" w:uiPriority="69"/>
-    <w:lsdException w:name="Dark List Accent 1" w:uiPriority="70"/>
-    <w:lsdException w:name="Colorful Shading Accent 1" w:uiPriority="71"/>
-    <w:lsdException w:name="Colorful List Accent 1" w:uiPriority="72"/>
-    <w:lsdException w:name="Colorful Grid Accent 1" w:uiPriority="73"/>
-    <w:lsdException w:name="Light Shading Accent 2" w:uiPriority="60"/>
-    <w:lsdException w:name="Light List Accent 2" w:uiPriority="61"/>
-    <w:lsdException w:name="Light Grid Accent 2" w:uiPriority="62"/>
-    <w:lsdException w:name="Medium Shading 1 Accent 2" w:uiPriority="63"/>
-    <w:lsdException w:name="Medium Shading 2 Accent 2" w:uiPriority="64"/>
-    <w:lsdException w:name="Medium List 1 Accent 2" w:uiPriority="65"/>
-    <w:lsdException w:name="Medium List 2 Accent 2" w:uiPriority="66"/>
-    <w:lsdException w:name="Medium Grid 1 Accent 2" w:uiPriority="67"/>
-    <w:lsdException w:name="Medium Grid 2 Accent 2" w:uiPriority="68"/>
-    <w:lsdException w:name="Medium Grid 3 Accent 2" w:uiPriority="69"/>
-    <w:lsdException w:name="Dark List Accent 2" w:uiPriority="70"/>
-    <w:lsdException w:name="Colorful Shading Accent 2" w:uiPriority="71"/>
-    <w:lsdException w:name="Colorful List Accent 2" w:uiPriority="72"/>
-    <w:lsdException w:name="Colorful Grid Accent 2" w:uiPriority="73"/>
-    <w:lsdException w:name="Light Shading Accent 3" w:uiPriority="60"/>
-    <w:lsdException w:name="Light List Accent 3" w:uiPriority="61"/>
-    <w:lsdException w:name="Light Grid Accent 3" w:uiPriority="62"/>
-    <w:lsdException w:name="Medium Shading 1 Accent 3" w:uiPriority="63"/>
-    <w:lsdException w:name="Medium Shading 2 Accent 3" w:uiPriority="64"/>
-    <w:lsdException w:name="Medium List 1 Accent 3" w:uiPriority="65"/>
-    <w:lsdException w:name="Medium List 2 Accent 3" w:uiPriority="66"/>
-    <w:lsdException w:name="Medium Grid 1 Accent 3" w:uiPriority="67"/>
-    <w:lsdException w:name="Medium Grid 2 Accent 3" w:uiPriority="68"/>
-    <w:lsdException w:name="Medium Grid 3 Accent 3" w:uiPriority="69"/>
-    <w:lsdException w:name="Dark List Accent 3" w:uiPriority="70"/>
-    <w:lsdException w:name="Colorful Shading Accent 3" w:uiPriority="71"/>
-    <w:lsdException w:name="Colorful List Accent 3" w:uiPriority="72"/>
-    <w:lsdException w:name="Colorful Grid Accent 3" w:uiPriority="73"/>
-    <w:lsdException w:name="Light Shading Accent 4" w:uiPriority="60"/>
-    <w:lsdException w:name="Light List Accent 4" w:uiPriority="61"/>
-    <w:lsdException w:name="Light Grid Accent 4" w:uiPriority="62"/>
-    <w:lsdException w:name="Medium Shading 1 Accent 4" w:uiPriority="63"/>
-    <w:lsdException w:name="Medium Shading 2 Accent 4" w:uiPriority="64"/>
-    <w:lsdException w:name="Medium List 1 Accent 4" w:uiPriority="65"/>
-    <w:lsdException w:name="Medium List 2 Accent 4" w:uiPriority="66"/>
-    <w:lsdException w:name="Medium Grid 1 Accent 4" w:uiPriority="67"/>
-    <w:lsdException w:name="Medium Grid 2 Accent 4" w:uiPriority="68"/>
-    <w:lsdException w:name="Medium Grid 3 Accent 4" w:uiPriority="69"/>
-    <w:lsdException w:name="Dark List Accent 4" w:uiPriority="70"/>
-    <w:lsdException w:name="Colorful Shading Accent 4" w:uiPriority="71"/>
-    <w:lsdException w:name="Colorful List Accent 4" w:uiPriority="72"/>
-    <w:lsdException w:name="Colorful Grid Accent 4" w:uiPriority="73"/>
-    <w:lsdException w:name="Light Shading Accent 5" w:uiPriority="60"/>
-    <w:lsdException w:name="Light List Accent 5" w:uiPriority="61"/>
-    <w:lsdException w:name="Light Grid Accent 5" w:uiPriority="62"/>
-    <w:lsdException w:name="Medium Shading 1 Accent 5" w:uiPriority="63"/>
-    <w:lsdException w:name="Medium Shading 2 Accent 5" w:uiPriority="64"/>
-    <w:lsdException w:name="Medium List 1 Accent 5" w:uiPriority="65"/>
-    <w:lsdException w:name="Medium List 2 Accent 5" w:uiPriority="66"/>
-    <w:lsdException w:name="Medium Grid 1 Accent 5" w:uiPriority="67"/>
-    <w:lsdException w:name="Medium Grid 2 Accent 5" w:uiPriority="68"/>
-    <w:lsdException w:name="Medium Grid 3 Accent 5" w:uiPriority="69"/>
-    <w:lsdException w:name="Dark List Accent 5" w:uiPriority="70"/>
-    <w:lsdException w:name="Colorful Shading Accent 5" w:uiPriority="71"/>
-    <w:lsdException w:name="Colorful List Accent 5" w:uiPriority="72"/>
-    <w:lsdException w:name="Colorful Grid Accent 5" w:uiPriority="73"/>
-    <w:lsdException w:name="Light Shading Accent 6" w:uiPriority="60"/>
-    <w:lsdException w:name="Light List Accent 6" w:uiPriority="61"/>
-    <w:lsdException w:name="Light Grid Accent 6" w:uiPriority="62"/>
-    <w:lsdException w:name="Medium Shading 1 Accent 6" w:uiPriority="63"/>
-    <w:lsdException w:name="Medium Shading 2 Accent 6" w:uiPriority="64"/>
-    <w:lsdException w:name="Medium List 1 Accent 6" w:uiPriority="65"/>
-    <w:lsdException w:name="Medium List 2 Accent 6" w:uiPriority="66"/>
-    <w:lsdException w:name="Medium Grid 1 Accent 6" w:uiPriority="67"/>
-    <w:lsdException w:name="Medium Grid 2 Accent 6" w:uiPriority="68"/>
-    <w:lsdException w:name="Medium Grid 3 Accent 6" w:uiPriority="69"/>
-    <w:lsdException w:name="Dark List Accent 6" w:uiPriority="70"/>
-    <w:lsdException w:name="Colorful Shading Accent 6" w:uiPriority="71"/>
-    <w:lsdException w:name="Colorful List Accent 6" w:uiPriority="72"/>
-    <w:lsdException w:name="Colorful Grid Accent 6" w:uiPriority="73"/>
-    <w:lsdException w:name="Subtle Emphasis" w:uiPriority="19" w:qFormat="1"/>
-    <w:lsdException w:name="Intense Emphasis" w:uiPriority="21" w:qFormat="1"/>
-    <w:lsdException w:name="Subtle Reference" w:uiPriority="31" w:qFormat="1"/>
-    <w:lsdException w:name="Intense Reference" w:uiPriority="32" w:qFormat="1"/>
-    <w:lsdException w:name="Book Title" w:uiPriority="33" w:qFormat="1"/>
-    <w:lsdException w:name="Bibliography" w:semiHidden="1" w:uiPriority="37" w:unhideWhenUsed="1"/>
-    <w:lsdException w:name="TOC Heading" w:semiHidden="1" w:uiPriority="39" w:unhideWhenUsed="1" w:qFormat="1"/>
-    <w:lsdException w:name="Plain Table 1" w:uiPriority="41"/>
-    <w:lsdException w:name="Plain Table 2" w:uiPriority="42"/>
-    <w:lsdException w:name="Plain Table 3" w:uiPriority="43"/>
-    <w:lsdException w:name="Plain Table 4" w:uiPriority="44"/>
-    <w:lsdException w:name="Plain Table 5" w:uiPriority="45"/>
-    <w:lsdException w:name="Grid Table Light" w:uiPriority="40"/>
-    <w:lsdException w:name="Grid Table 1 Light" w:uiPriority="46"/>
-    <w:lsdException w:name="Grid Table 2" w:uiPriority="47"/>
-    <w:lsdException w:name="Grid Table 3" w:uiPriority="48"/>
-    <w:lsdException w:name="Grid Table 4" w:uiPriority="49"/>
-    <w:lsdException w:name="Grid Table 5 Dark" w:uiPriority="50"/>
-    <w:lsdException w:name="Grid Table 6 Colorful" w:uiPriority="51"/>
-    <w:lsdException w:name="Grid Table 7 Colorful" w:uiPriority="52"/>
-    <w:lsdException w:name="Grid Table 1 Light Accent 1" w:uiPriority="46"/>
-    <w:lsdException w:name="Grid Table 2 Accent 1" w:uiPriority="47"/>
-    <w:lsdException w:name="Grid Table 3 Accent 1" w:uiPriority="48"/>
-    <w:lsdException w:name="Grid Table 4 Accent 1" w:uiPriority="49"/>
-    <w:lsdException w:name="Grid Table 5 Dark Accent 1" w:uiPriority="50"/>
-    <w:lsdException w:name="Grid Table 6 Colorful Accent 1" w:uiPriority="51"/>
-    <w:lsdException w:name="Grid Table 7 Colorful Accent 1" w:uiPriority="52"/>
-    <w:lsdException w:name="Grid Table 1 Light Accent 2" w:uiPriority="46"/>
-    <w:lsdException w:name="Grid Table 2 Accent 2" w:uiPriority="47"/>
-    <w:lsdException w:name="Grid Table 3 Accent 2" w:uiPriority="48"/>
-    <w:lsdException w:name="Grid Table 4 Accent 2" w:uiPriority="49"/>
-    <w:lsdException w:name="Grid Table 5 Dark Accent 2" w:uiPriority="50"/>
-    <w:lsdException w:name="Grid Table 6 Colorful Accent 2" w:uiPriority="51"/>
-    <w:lsdException w:name="Grid Table 7 Colorful Accent 2" w:uiPriority="52"/>
-    <w:lsdException w:name="Grid Table 1 Light Accent 3" w:uiPriority="46"/>
-    <w:lsdException w:name="Grid Table 2 Accent 3" w:uiPriority="47"/>
-    <w:lsdException w:name="Grid Table 3 Accent 3" w:uiPriority="48"/>
-    <w:lsdException w:name="Grid Table 4 Accent 3" w:uiPriority="49"/>
-    <w:lsdException w:name="Grid Table 5 Dark Accent 3" w:uiPriority="50"/>
-    <w:lsdException w:name="Grid Table 6 Colorful Accent 3" w:uiPriority="51"/>
-    <w:lsdException w:name="Grid Table 7 Colorful Accent 3" w:uiPriority="52"/>
-    <w:lsdException w:name="Grid Table 1 Light Accent 4" w:uiPriority="46"/>
-    <w:lsdException w:name="Grid Table 2 Accent 4" w:uiPriority="47"/>
-    <w:lsdException w:name="Grid Table 3 Accent 4" w:uiPriority="48"/>
-    <w:lsdException w:name="Grid Table 4 Accent 4" w:uiPriority="49"/>
-    <w:lsdException w:name="Grid Table 5 Dark Accent 4" w:uiPriority="50"/>
-    <w:lsdException w:name="Grid Table 6 Colorful Accent 4" w:uiPriority="51"/>
-    <w:lsdException w:name="Grid Table 7 Colorful Accent 4" w:uiPriority="52"/>
-    <w:lsdException w:name="Grid Table 1 Light Accent 5" w:uiPriority="46"/>
-    <w:lsdException w:name="Grid Table 2 Accent 5" w:uiPriority="47"/>
-    <w:lsdException w:name="Grid Table 3 Accent 5" w:uiPriority="48"/>
-    <w:lsdException w:name="Grid Table 4 Accent 5" w:uiPriority="49"/>
-    <w:lsdException w:name="Grid Table 5 Dark Accent 5" w:uiPriority="50"/>
-    <w:lsdException w:name="Grid Table 6 Colorful Accent 5" w:uiPriority="51"/>
-    <w:lsdException w:name="Grid Table 7 Colorful Accent 5" w:uiPriority="52"/>
-    <w:lsdException w:name="Grid Table 1 Light Accent 6" w:uiPriority="46"/>
-    <w:lsdException w:name="Grid Table 2 Accent 6" w:uiPriority="47"/>
-    <w:lsdException w:name="Grid Table 3 Accent 6" w:uiPriority="48"/>
-    <w:lsdException w:name="Grid Table 4 Accent 6" w:uiPriority="49"/>
-    <w:lsdException w:name="Grid Table 5 Dark Accent 6" w:uiPriority="50"/>
-    <w:lsdException w:name="Grid Table 6 Colorful Accent 6" w:uiPriority="51"/>
-    <w:lsdException w:name="Grid Table 7 Colorful Accent 6" w:uiPriority="52"/>
-    <w:lsdException w:name="List Table 1 Light" w:uiPriority="46"/>
-    <w:lsdException w:name="List Table 2" w:uiPriority="47"/>
-    <w:lsdException w:name="List Table 3" w:uiPriority="48"/>
-    <w:lsdException w:name="List Table 4" w:uiPriority="49"/>
-    <w:lsdException w:name="List Table 5 Dark" w:uiPriority="50"/>
-    <w:lsdException w:name="List Table 6 Colorful" w:uiPriority="51"/>
-    <w:lsdException w:name="List Table 7 Colorful" w:uiPriority="52"/>
-    <w:lsdException w:name="List Table 1 Light Accent 1" w:uiPriority="46"/>
-    <w:lsdException w:name="List Table 2 Accent 1" w:uiPriority="47"/>
-    <w:lsdException w:name="List Table 3 Accent 1" w:uiPriority="48"/>
-    <w:lsdException w:name="List Table 4 Accent 1" w:uiPriority="49"/>
-    <w:lsdException w:name="List Table 5 Dark Accent 1" w:uiPriority="50"/>
-    <w:lsdException w:name="List Table 6 Colorful Accent 1" w:uiPriority="51"/>
-    <w:lsdException w:name="List Table 7 Colorful Accent 1" w:uiPriority="52"/>
-    <w:lsdException w:name="List Table 1 Light Accent 2" w:uiPriority="46"/>
-    <w:lsdException w:name="List Table 2 Accent 2" w:uiPriority="47"/>
-    <w:lsdException w:name="List Table 3 Accent 2" w:uiPriority="48"/>
-    <w:lsdException w:name="List Table 4 Accent 2" w:uiPriority="49"/>
-    <w:lsdException w:name="List Table 5 Dark Accent 2" w:uiPriority="50"/>
-    <w:lsdException w:name="List Table 6 Colorful Accent 2" w:uiPriority="51"/>
-    <w:lsdException w:name="List Table 7 Colorful Accent 2" w:uiPriority="52"/>
-    <w:lsdException w:name="List Table 1 Light Accent 3" w:uiPriority="46"/>
-    <w:lsdException w:name="List Table 2 Accent 3" w:uiPriority="47"/>
-    <w:lsdException w:name="List Table 3 Accent 3" w:uiPriority="48"/>
-    <w:lsdException w:name="List Table 4 Accent 3" w:uiPriority="49"/>
-    <w:lsdException w:name="List Table 5 Dark Accent 3" w:uiPriority="50"/>
-    <w:lsdException w:name="List Table 6 Colorful Accent 3" w:uiPriority="51"/>
-    <w:lsdException w:name="List Table 7 Colorful Accent 3" w:uiPriority="52"/>
-    <w:lsdException w:name="List Table 1 Light Accent 4" w:uiPriority="46"/>
-    <w:lsdException w:name="List Table 2 Accent 4" w:uiPriority="47"/>
-    <w:lsdException w:name="List Table 3 Accent 4" w:uiPriority="48"/>
-    <w:lsdException w:name="List Table 4 Accent 4" w:uiPriority="49"/>
-    <w:lsdException w:name="List Table 5 Dark Accent 4" w:uiPriority="50"/>
-    <w:lsdException w:name="List Table 6 Colorful Accent 4" w:uiPriority="51"/>
-    <w:lsdException w:name="List Table 7 Colorful Accent 4" w:uiPriority="52"/>
-    <w:lsdException w:name="List Table 1 Light Accent 5" w:uiPriority="46"/>
-    <w:lsdException w:name="List Table 2 Accent 5" w:uiPriority="47"/>
-    <w:lsdException w:name="List Table 3 Accent 5" w:uiPriority="48"/>
-    <w:lsdException w:name="List Table 4 Accent 5" w:uiPriority="49"/>
-    <w:lsdException w:name="List Table 5 Dark Accent 5" w:uiPriority="50"/>
-    <w:lsdException w:name="List Table 6 Colorful Accent 5" w:uiPriority="51"/>
-    <w:lsdException w:name="List Table 7 Colorful Accent 5" w:uiPriority="52"/>
-    <w:lsdException w:name="List Table 1 Light Accent 6" w:uiPriority="46"/>
-    <w:lsdException w:name="List Table 2 Accent 6" w:uiPriority="47"/>
-    <w:lsdException w:name="List Table 3 Accent 6" w:uiPriority="48"/>
-    <w:lsdException w:name="List Table 4 Accent 6" w:uiPriority="49"/>
-    <w:lsdException w:name="List Table 5 Dark Accent 6" w:uiPriority="50"/>
-    <w:lsdException w:name="List Table 6 Colorful Accent 6" w:uiPriority="51"/>
-    <w:lsdException w:name="List Table 7 Colorful Accent 6" w:uiPriority="52"/>
-  </w:latentStyles>
-  <w:style w:type="paragraph" w:default="1" w:styleId="Norml">
-    <w:name w:val="Normal"/>
-    <w:qFormat/>
-    <w:rsid w:val="001C0B3A"/>
-    <w:rPr>
-      <w:rFonts w:cs="Times New Roman"/>
-      <w:sz w:val="3276"/>
-      <w:szCs w:val="3276"/>
-    </w:rPr>
-  </w:style>
-  <w:style w:type="character" w:default="1" w:styleId="Bekezdsalapbettpusa">
-    <w:name w:val="Default Paragraph Font"/>
-    <w:uiPriority w:val="1"/>
-    <w:semiHidden/>
-    <w:unhideWhenUsed/>
-    <w:rsid w:val="001C0B3A"/>
-  </w:style>
-  <w:style w:type="table" w:default="1" w:styleId="Normltblzat">
-    <w:name w:val="Normal Table"/>
-    <w:uiPriority w:val="99"/>
-    <w:semiHidden/>
-    <w:unhideWhenUsed/>
-    <w:tblPr>
-      <w:tblInd w:w="0" w:type="dxa"/>
-      <w:tblCellMar>
-        <w:top w:w="0" w:type="dxa"/>
-        <w:left w:w="108" w:type="dxa"/>
-        <w:bottom w:w="0" w:type="dxa"/>
-        <w:right w:w="108" w:type="dxa"/>
-      </w:tblCellMar>
-    </w:tblPr>
-  </w:style>
-  <w:style w:type="numbering" w:default="1" w:styleId="Nemlista">
-    <w:name w:val="No List"/>
-    <w:uiPriority w:val="99"/>
-    <w:semiHidden/>
-    <w:unhideWhenUsed/>
-  </w:style>
-  <w:style w:type="character" w:styleId="Helyrzszveg">
-    <w:name w:val="Placeholder Text"/>
-    <w:basedOn w:val="Bekezdsalapbettpusa"/>
-    <w:uiPriority w:val="99"/>
-    <w:semiHidden/>
-    <w:rsid w:val="001C0B3A"/>
-    <w:rPr>
-      <w:color w:val="808080"/>
-    </w:rPr>
-  </w:style>
-  <w:style w:type="paragraph" w:customStyle="1" w:styleId="7D182F0EB8FE434C80E6784F0B0C04E8">
-    <w:name w:val="7D182F0EB8FE434C80E6784F0B0C04E8"/>
-    <w:rsid w:val="001C0B3A"/>
-  </w:style>
-  <w:style w:type="paragraph" w:customStyle="1" w:styleId="DEDB7BF0F247483DAAB6ADF17065CB25">
-    <w:name w:val="DEDB7BF0F247483DAAB6ADF17065CB25"/>
-    <w:rsid w:val="001C0B3A"/>
-  </w:style>
-</w:styles>
-</file>
-
-<file path=word/glossary/webSettings.xml><?xml version="1.0" encoding="utf-8"?>
-<w:webSettings xmlns:mc="http://schemas.openxmlformats.org/markup-compatibility/2006" xmlns:r="http://schemas.openxmlformats.org/officeDocument/2006/relationships" xmlns:w="http://schemas.openxmlformats.org/wordprocessingml/2006/main" xmlns:w14="http://schemas.microsoft.com/office/word/2010/wordml" xmlns:w15="http://schemas.microsoft.com/office/word/2012/wordml" xmlns:w16se="http://schemas.microsoft.com/office/word/2015/wordml/symex" mc:Ignorable="w14 w15 w16se">
-  <w:optimizeForBrowser/>
-  <w:allowPNG/>
-</w:webSettings>
-</file>
-
 <file path=word/theme/theme1.xml><?xml version="1.0" encoding="utf-8"?>
 <a:theme xmlns:a="http://schemas.openxmlformats.org/drawingml/2006/main" name="Office-téma">
   <a:themeElements>
@@ -31848,7 +31393,7 @@
 </file>
 
 <file path=customXml/itemProps1.xml><?xml version="1.0" encoding="utf-8"?>
-<ds:datastoreItem xmlns:ds="http://schemas.openxmlformats.org/officeDocument/2006/customXml" ds:itemID="{CA4D7FC5-387E-4BD7-95F0-7D313D5E5D82}">
+<ds:datastoreItem xmlns:ds="http://schemas.openxmlformats.org/officeDocument/2006/customXml" ds:itemID="{39BD9006-6A39-405C-9D29-9489725BB10C}">
   <ds:schemaRefs>
     <ds:schemaRef ds:uri="http://schemas.openxmlformats.org/officeDocument/2006/bibliography"/>
   </ds:schemaRefs>

</xml_diff>